<commit_message>
Research on Existing Technologies and Comparision
</commit_message>
<xml_diff>
--- a/BSC_Final_Project_17663_Tivadar_Debnar.docx
+++ b/BSC_Final_Project_17663_Tivadar_Debnar.docx
@@ -782,7 +782,6 @@
       <w:sdtPr>
         <w:rPr>
           <w:rFonts w:eastAsiaTheme="minorHAnsi" w:cstheme="minorBidi"/>
-          <w:color w:val="000000" w:themeColor="text1"/>
           <w:sz w:val="22"/>
           <w:szCs w:val="22"/>
           <w:lang w:val="en-GB"/>
@@ -795,7 +794,6 @@
       </w:sdtPr>
       <w:sdtEndPr>
         <w:rPr>
-          <w:b/>
           <w:bCs/>
           <w:noProof/>
         </w:rPr>
@@ -804,14 +802,9 @@
         <w:p>
           <w:pPr>
             <w:pStyle w:val="TOCHeading"/>
-            <w:rPr>
-              <w:color w:val="000000" w:themeColor="text1"/>
-            </w:rPr>
+            <w:keepLines w:val="0"/>
           </w:pPr>
           <w:r>
-            <w:rPr>
-              <w:color w:val="000000" w:themeColor="text1"/>
-            </w:rPr>
             <w:t>Table of Contents</w:t>
           </w:r>
         </w:p>
@@ -5906,6 +5899,7 @@
     <w:p>
       <w:pPr>
         <w:pStyle w:val="Heading1"/>
+        <w:keepLines w:val="0"/>
       </w:pPr>
       <w:bookmarkStart w:id="0" w:name="_Toc116042634"/>
       <w:r>
@@ -6214,6 +6208,9 @@
         <w:t xml:space="preserve"> that conveyed</w:t>
       </w:r>
       <w:r>
+        <w:t xml:space="preserve"> a</w:t>
+      </w:r>
+      <w:r>
         <w:t xml:space="preserve"> </w:t>
       </w:r>
       <w:r>
@@ -6221,9 +6218,6 @@
       </w:r>
       <w:r>
         <w:t xml:space="preserve"> spectrum</w:t>
-      </w:r>
-      <w:r>
-        <w:t>s</w:t>
       </w:r>
       <w:r>
         <w:t xml:space="preserve"> of</w:t>
@@ -6787,19 +6781,192 @@
       <w:r>
         <w:t xml:space="preserve">musical </w:t>
       </w:r>
+      <w:r>
+        <w:t>entertainment</w:t>
+      </w:r>
+      <w:r>
+        <w:t>,</w:t>
+      </w:r>
+      <w:r>
+        <w:t xml:space="preserve"> and</w:t>
+      </w:r>
+      <w:r>
+        <w:t xml:space="preserve"> education</w:t>
+      </w:r>
+      <w:r>
+        <w:t xml:space="preserve"> under the same roof</w:t>
+      </w:r>
+      <w:r>
+        <w:t>.</w:t>
+      </w:r>
+    </w:p>
+    <w:p/>
+    <w:p>
+      <w:pPr>
+        <w:pStyle w:val="Heading2"/>
+      </w:pPr>
+      <w:bookmarkStart w:id="1" w:name="_Toc116042635"/>
+      <w:r>
+        <w:t xml:space="preserve">1.1 | </w:t>
+      </w:r>
+      <w:r>
+        <w:t>Inspirat</w:t>
+      </w:r>
+      <w:r>
+        <w:t>i</w:t>
+      </w:r>
+      <w:r>
+        <w:t>o</w:t>
+      </w:r>
+      <w:r>
+        <w:t>n</w:t>
+      </w:r>
+      <w:bookmarkEnd w:id="1"/>
+    </w:p>
+    <w:p/>
+    <w:p>
+      <w:r>
+        <w:t>I hold in my hand my old buddy</w:t>
+      </w:r>
+      <w:r>
+        <w:t>, Gabriel's</w:t>
+      </w:r>
+      <w:r>
+        <w:t xml:space="preserve"> Guitar Hero.</w:t>
+      </w:r>
+      <w:r>
+        <w:t xml:space="preserve"> Again,</w:t>
+      </w:r>
+      <w:r>
+        <w:t xml:space="preserve"> </w:t>
+      </w:r>
+      <w:r>
+        <w:t>I am ready</w:t>
+      </w:r>
+      <w:r>
+        <w:t xml:space="preserve"> for the next round</w:t>
+      </w:r>
+      <w:r>
+        <w:t>;</w:t>
+      </w:r>
+      <w:r>
+        <w:t xml:space="preserve"> this time </w:t>
+      </w:r>
+      <w:r>
+        <w:t>determined to overdo</w:t>
+      </w:r>
+      <w:r>
+        <w:t xml:space="preserve"> his performance.</w:t>
+      </w:r>
+      <w:r>
+        <w:t xml:space="preserve"> Little did I </w:t>
+      </w:r>
+      <w:r>
+        <w:t>suspect that</w:t>
+      </w:r>
+      <w:r>
+        <w:t xml:space="preserve"> </w:t>
+      </w:r>
+      <w:r>
+        <w:t>years of</w:t>
+      </w:r>
+      <w:r>
+        <w:t xml:space="preserve"> </w:t>
+      </w:r>
+      <w:r>
+        <w:t xml:space="preserve">sketchy </w:t>
+      </w:r>
+      <w:r>
+        <w:t>guitar practices</w:t>
+      </w:r>
+      <w:r>
+        <w:t xml:space="preserve"> on my side</w:t>
+      </w:r>
+      <w:r>
+        <w:t xml:space="preserve"> would not score against</w:t>
+      </w:r>
+      <w:r>
+        <w:t xml:space="preserve"> a seasoned </w:t>
+      </w:r>
+      <w:r>
+        <w:t>hero like him.</w:t>
+      </w:r>
+      <w:r>
+        <w:t xml:space="preserve"> </w:t>
+      </w:r>
+      <w:r>
+        <w:t>After several failed attempt</w:t>
+      </w:r>
+      <w:r>
+        <w:t>s</w:t>
+      </w:r>
+      <w:r>
+        <w:t xml:space="preserve"> </w:t>
+      </w:r>
+      <w:r>
+        <w:t xml:space="preserve">to show off my talent, </w:t>
+      </w:r>
+      <w:r>
+        <w:t>he</w:t>
+      </w:r>
+      <w:r>
+        <w:t xml:space="preserve"> concluded that</w:t>
+      </w:r>
+      <w:r>
+        <w:t xml:space="preserve"> </w:t>
+      </w:r>
+      <w:r>
+        <w:t xml:space="preserve">even though </w:t>
+      </w:r>
       <w:proofErr w:type="gramStart"/>
       <w:r>
-        <w:t>entertainment</w:t>
+        <w:t>I  had</w:t>
       </w:r>
       <w:proofErr w:type="gramEnd"/>
       <w:r>
-        <w:t xml:space="preserve"> and</w:t>
-      </w:r>
-      <w:r>
-        <w:t xml:space="preserve"> education</w:t>
-      </w:r>
-      <w:r>
-        <w:t xml:space="preserve"> under the same roof</w:t>
+        <w:t xml:space="preserve"> </w:t>
+      </w:r>
+      <w:r>
+        <w:t xml:space="preserve">guitar </w:t>
+      </w:r>
+      <w:r>
+        <w:t>experience</w:t>
+      </w:r>
+      <w:r>
+        <w:t xml:space="preserve">, </w:t>
+      </w:r>
+      <w:r>
+        <w:t>rhythm sense</w:t>
+      </w:r>
+      <w:r>
+        <w:t>,</w:t>
+      </w:r>
+      <w:r>
+        <w:t xml:space="preserve"> </w:t>
+      </w:r>
+      <w:r>
+        <w:t>and some</w:t>
+      </w:r>
+      <w:r>
+        <w:t xml:space="preserve"> music</w:t>
+      </w:r>
+      <w:r>
+        <w:t xml:space="preserve"> theory in </w:t>
+      </w:r>
+      <w:r>
+        <w:t>my pocket,</w:t>
+      </w:r>
+      <w:r>
+        <w:t xml:space="preserve"> </w:t>
+      </w:r>
+      <w:r>
+        <w:t xml:space="preserve">my chances of winning </w:t>
+      </w:r>
+      <w:r>
+        <w:t xml:space="preserve">against him </w:t>
+      </w:r>
+      <w:r>
+        <w:t>were astronomical as a first-timer</w:t>
       </w:r>
       <w:r>
         <w:t>.</w:t>
@@ -6807,468 +6974,312 @@
     </w:p>
     <w:p/>
     <w:p>
-      <w:pPr>
-        <w:pStyle w:val="Heading2"/>
-      </w:pPr>
-      <w:bookmarkStart w:id="1" w:name="_Toc116042635"/>
-      <w:r>
-        <w:t xml:space="preserve">1.1 | </w:t>
-      </w:r>
-      <w:r>
-        <w:t>Inspirat</w:t>
-      </w:r>
-      <w:r>
-        <w:t>i</w:t>
-      </w:r>
-      <w:r>
-        <w:t>o</w:t>
-      </w:r>
-      <w:r>
-        <w:t>n</w:t>
-      </w:r>
-      <w:bookmarkEnd w:id="1"/>
+      <w:r>
+        <w:t xml:space="preserve">How about him, I asked myself, </w:t>
+      </w:r>
+      <w:r>
+        <w:t xml:space="preserve">what </w:t>
+      </w:r>
+      <w:r>
+        <w:t xml:space="preserve">type of guitarist </w:t>
+      </w:r>
+      <w:r>
+        <w:t>would he</w:t>
+      </w:r>
+      <w:r>
+        <w:t xml:space="preserve"> make, </w:t>
+      </w:r>
+      <w:r>
+        <w:t>with all those</w:t>
+      </w:r>
+      <w:r>
+        <w:t xml:space="preserve"> </w:t>
+      </w:r>
+      <w:r>
+        <w:t>hours</w:t>
+      </w:r>
+      <w:r>
+        <w:t xml:space="preserve"> of playing the virtual guitar console? </w:t>
+      </w:r>
+      <w:r>
+        <w:t>The answer came weeks later when he visited me, and I handed him my electric guitar</w:t>
+      </w:r>
+      <w:r>
+        <w:t xml:space="preserve"> and taught him</w:t>
+      </w:r>
+      <w:r>
+        <w:t xml:space="preserve"> the intro of a song I knew he liked</w:t>
+      </w:r>
+      <w:r>
+        <w:t>.</w:t>
+      </w:r>
+      <w:r>
+        <w:t xml:space="preserve"> Soon enough, he could play </w:t>
+      </w:r>
+      <w:r>
+        <w:t>a</w:t>
+      </w:r>
+      <w:r>
+        <w:t xml:space="preserve"> simple </w:t>
+      </w:r>
+      <w:r>
+        <w:t>piece</w:t>
+      </w:r>
+      <w:r>
+        <w:t xml:space="preserve"> surprisingly well</w:t>
+      </w:r>
+      <w:r>
+        <w:t>,</w:t>
+      </w:r>
+      <w:r>
+        <w:t xml:space="preserve"> though</w:t>
+      </w:r>
+      <w:r>
+        <w:t>.</w:t>
+      </w:r>
+      <w:r>
+        <w:t xml:space="preserve"> So, I asked him. </w:t>
+      </w:r>
+    </w:p>
+    <w:p>
+      <w:r>
+        <w:t>-</w:t>
+      </w:r>
+      <w:r>
+        <w:t xml:space="preserve"> </w:t>
+      </w:r>
+      <w:r>
+        <w:t>Why do you waste</w:t>
+      </w:r>
+      <w:r>
+        <w:t xml:space="preserve"> your time</w:t>
+      </w:r>
+      <w:r>
+        <w:t xml:space="preserve"> practi</w:t>
+      </w:r>
+      <w:r>
+        <w:t>s</w:t>
+      </w:r>
+      <w:r>
+        <w:t>ing a</w:t>
+      </w:r>
+      <w:r>
+        <w:t>n imaginary instrument? You</w:t>
+      </w:r>
+      <w:r>
+        <w:t>'</w:t>
+      </w:r>
+      <w:r>
+        <w:t>d be</w:t>
+      </w:r>
+      <w:r>
+        <w:t>come</w:t>
+      </w:r>
+      <w:r>
+        <w:t xml:space="preserve"> a</w:t>
+      </w:r>
+      <w:r>
+        <w:t xml:space="preserve"> great guitarist by this time.</w:t>
+      </w:r>
+    </w:p>
+    <w:p>
+      <w:r>
+        <w:t xml:space="preserve">- </w:t>
+      </w:r>
+      <w:r>
+        <w:t>You'll see me playing when they invent guitar</w:t>
+      </w:r>
+      <w:r>
+        <w:t>s</w:t>
+      </w:r>
+      <w:r>
+        <w:t xml:space="preserve"> for the console</w:t>
+      </w:r>
+      <w:r>
+        <w:t>.</w:t>
+      </w:r>
+      <w:r>
+        <w:t xml:space="preserve"> – He answered with a smirk on his face.</w:t>
+      </w:r>
     </w:p>
     <w:p/>
     <w:p>
       <w:r>
-        <w:t>I hold in my hand my old buddy</w:t>
-      </w:r>
-      <w:r>
-        <w:t>, Gabriel's</w:t>
-      </w:r>
-      <w:r>
-        <w:t xml:space="preserve"> Guitar Hero.</w:t>
-      </w:r>
-      <w:r>
-        <w:t xml:space="preserve"> Again,</w:t>
+        <w:t>Since</w:t>
+      </w:r>
+      <w:r>
+        <w:t xml:space="preserve"> th</w:t>
+      </w:r>
+      <w:r>
+        <w:t>en</w:t>
+      </w:r>
+      <w:r>
+        <w:t xml:space="preserve">, I </w:t>
+      </w:r>
+      <w:r>
+        <w:t>ha</w:t>
+      </w:r>
+      <w:r>
+        <w:t>ve</w:t>
+      </w:r>
+      <w:r>
+        <w:t xml:space="preserve"> been</w:t>
+      </w:r>
+      <w:r>
+        <w:t xml:space="preserve"> thinking about</w:t>
+      </w:r>
+      <w:r>
+        <w:t xml:space="preserve"> the wasted talent </w:t>
+      </w:r>
+      <w:r>
+        <w:t>playing on five plastic buttons</w:t>
       </w:r>
       <w:r>
         <w:t xml:space="preserve"> </w:t>
       </w:r>
       <w:r>
-        <w:t>I am ready</w:t>
-      </w:r>
-      <w:r>
-        <w:t xml:space="preserve"> for the next round</w:t>
-      </w:r>
-      <w:r>
-        <w:t>;</w:t>
-      </w:r>
-      <w:r>
-        <w:t xml:space="preserve"> this time </w:t>
-      </w:r>
-      <w:r>
-        <w:t>determined to overdo</w:t>
-      </w:r>
-      <w:r>
-        <w:t xml:space="preserve"> his performance.</w:t>
-      </w:r>
-      <w:r>
-        <w:t xml:space="preserve"> Little did I </w:t>
-      </w:r>
-      <w:r>
-        <w:t>suspect that</w:t>
+        <w:t xml:space="preserve">and a </w:t>
+      </w:r>
+      <w:r>
+        <w:t xml:space="preserve">strum </w:t>
+      </w:r>
+      <w:r>
+        <w:t>bar</w:t>
+      </w:r>
+      <w:r>
+        <w:t>.</w:t>
+      </w:r>
+      <w:r>
+        <w:t xml:space="preserve"> If I </w:t>
+      </w:r>
+      <w:r>
+        <w:t>could</w:t>
+      </w:r>
+      <w:r>
+        <w:t xml:space="preserve"> create </w:t>
+      </w:r>
+      <w:r>
+        <w:t xml:space="preserve">a </w:t>
+      </w:r>
+      <w:r>
+        <w:t xml:space="preserve">lightweight </w:t>
+      </w:r>
+      <w:r>
+        <w:t>device</w:t>
+      </w:r>
+      <w:r>
+        <w:t xml:space="preserve"> that</w:t>
+      </w:r>
+      <w:r>
+        <w:t xml:space="preserve"> resembles </w:t>
+      </w:r>
+      <w:r>
+        <w:t>an</w:t>
+      </w:r>
+      <w:r>
+        <w:t xml:space="preserve"> actual</w:t>
+      </w:r>
+      <w:r>
+        <w:t xml:space="preserve"> guitar</w:t>
+      </w:r>
+      <w:r>
+        <w:t xml:space="preserve">, I would be able to </w:t>
+      </w:r>
+      <w:r>
+        <w:t>develop</w:t>
+      </w:r>
+      <w:r>
+        <w:t xml:space="preserve"> an online interface that is </w:t>
+      </w:r>
+      <w:r>
+        <w:t>fre</w:t>
+      </w:r>
+      <w:r>
+        <w:t>e,</w:t>
       </w:r>
       <w:r>
         <w:t xml:space="preserve"> </w:t>
       </w:r>
       <w:r>
-        <w:t>years of</w:t>
+        <w:t>available for everyone</w:t>
+      </w:r>
+      <w:r>
+        <w:t>,</w:t>
+      </w:r>
+      <w:r>
+        <w:t xml:space="preserve"> vendor</w:t>
+      </w:r>
+      <w:r>
+        <w:t>-</w:t>
+      </w:r>
+      <w:r>
+        <w:t>independent,</w:t>
       </w:r>
       <w:r>
         <w:t xml:space="preserve"> </w:t>
       </w:r>
       <w:r>
-        <w:t xml:space="preserve">sketchy </w:t>
-      </w:r>
-      <w:r>
-        <w:t>guitar practices</w:t>
-      </w:r>
-      <w:r>
-        <w:t xml:space="preserve"> on my side</w:t>
-      </w:r>
-      <w:r>
-        <w:t xml:space="preserve"> would not score against</w:t>
-      </w:r>
-      <w:r>
-        <w:t xml:space="preserve"> a seasoned </w:t>
-      </w:r>
-      <w:r>
-        <w:t>hero like him.</w:t>
+        <w:t xml:space="preserve">and </w:t>
+      </w:r>
+      <w:r>
+        <w:t>educational</w:t>
+      </w:r>
+      <w:r>
+        <w:t xml:space="preserve">. I am </w:t>
+      </w:r>
+      <w:r>
+        <w:t xml:space="preserve">confident </w:t>
+      </w:r>
+      <w:r>
+        <w:t>it would be at least as attractive an</w:t>
+      </w:r>
+      <w:r>
+        <w:t xml:space="preserve"> entertainment </w:t>
+      </w:r>
+      <w:r>
+        <w:t>option as</w:t>
+      </w:r>
+      <w:r>
+        <w:t xml:space="preserve"> playing Guitar Hero</w:t>
+      </w:r>
+      <w:r>
+        <w:t>.</w:t>
       </w:r>
       <w:r>
         <w:t xml:space="preserve"> </w:t>
       </w:r>
       <w:r>
-        <w:t>After several failed attempt</w:t>
-      </w:r>
-      <w:r>
-        <w:t>s</w:t>
+        <w:t>Well, the time has come</w:t>
       </w:r>
       <w:r>
         <w:t xml:space="preserve"> </w:t>
       </w:r>
       <w:r>
-        <w:t xml:space="preserve">to show off my talent, </w:t>
+        <w:t xml:space="preserve">to </w:t>
+      </w:r>
+      <w:r>
+        <w:t xml:space="preserve">wipe off </w:t>
+      </w:r>
+      <w:r>
+        <w:t>the</w:t>
+      </w:r>
+      <w:r>
+        <w:t xml:space="preserve"> smirk</w:t>
+      </w:r>
+      <w:r>
+        <w:t xml:space="preserve"> from </w:t>
+      </w:r>
+      <w:r>
+        <w:t xml:space="preserve">Gabriel's </w:t>
+      </w:r>
+      <w:r>
+        <w:t xml:space="preserve">face; </w:t>
       </w:r>
       <w:r>
         <w:t>he</w:t>
       </w:r>
       <w:r>
-        <w:t xml:space="preserve"> concluded that</w:t>
-      </w:r>
-      <w:r>
-        <w:t xml:space="preserve"> </w:t>
-      </w:r>
-      <w:r>
-        <w:t xml:space="preserve">even though </w:t>
-      </w:r>
-      <w:proofErr w:type="gramStart"/>
-      <w:r>
-        <w:t>I  had</w:t>
-      </w:r>
-      <w:proofErr w:type="gramEnd"/>
-      <w:r>
-        <w:t xml:space="preserve"> </w:t>
-      </w:r>
-      <w:r>
-        <w:t xml:space="preserve">guitar </w:t>
-      </w:r>
-      <w:r>
-        <w:t>experience</w:t>
-      </w:r>
-      <w:r>
-        <w:t xml:space="preserve">, </w:t>
-      </w:r>
-      <w:r>
-        <w:t>rhythm sense</w:t>
-      </w:r>
-      <w:r>
-        <w:t xml:space="preserve"> </w:t>
-      </w:r>
-      <w:r>
-        <w:t>and some</w:t>
-      </w:r>
-      <w:r>
-        <w:t xml:space="preserve"> music</w:t>
-      </w:r>
-      <w:r>
-        <w:t xml:space="preserve"> theory in </w:t>
-      </w:r>
-      <w:r>
-        <w:t>my pocket,</w:t>
-      </w:r>
-      <w:r>
-        <w:t xml:space="preserve"> </w:t>
-      </w:r>
-      <w:r>
-        <w:t xml:space="preserve">my chances of winning </w:t>
-      </w:r>
-      <w:r>
-        <w:t xml:space="preserve">against him </w:t>
-      </w:r>
-      <w:r>
-        <w:t>were astronomical as a first-timer</w:t>
-      </w:r>
-      <w:r>
-        <w:t>.</w:t>
-      </w:r>
-    </w:p>
-    <w:p/>
-    <w:p>
-      <w:r>
-        <w:t xml:space="preserve">How about him, I asked myself, </w:t>
-      </w:r>
-      <w:r>
-        <w:t xml:space="preserve">what </w:t>
-      </w:r>
-      <w:r>
-        <w:t xml:space="preserve">type of guitarist </w:t>
-      </w:r>
-      <w:r>
-        <w:t>would he</w:t>
-      </w:r>
-      <w:r>
-        <w:t xml:space="preserve"> make, </w:t>
-      </w:r>
-      <w:r>
-        <w:t>with all those</w:t>
-      </w:r>
-      <w:r>
-        <w:t xml:space="preserve"> </w:t>
-      </w:r>
-      <w:r>
-        <w:t>hours</w:t>
-      </w:r>
-      <w:r>
-        <w:t xml:space="preserve"> of playing the virtual guitar console? </w:t>
-      </w:r>
-      <w:r>
-        <w:t>The answer came weeks later when he visited me, and I handed him my electric guitar</w:t>
-      </w:r>
-      <w:r>
-        <w:t xml:space="preserve"> and taught him</w:t>
-      </w:r>
-      <w:r>
-        <w:t xml:space="preserve"> the intro of a song I knew he liked</w:t>
-      </w:r>
-      <w:r>
-        <w:t>.</w:t>
-      </w:r>
-      <w:r>
-        <w:t xml:space="preserve"> Soon enough, he could play </w:t>
-      </w:r>
-      <w:r>
-        <w:t>a</w:t>
-      </w:r>
-      <w:r>
-        <w:t xml:space="preserve"> simple </w:t>
-      </w:r>
-      <w:r>
-        <w:t>piece</w:t>
-      </w:r>
-      <w:r>
-        <w:t xml:space="preserve"> surprisingly well</w:t>
-      </w:r>
-      <w:r>
-        <w:t>,</w:t>
-      </w:r>
-      <w:r>
-        <w:t xml:space="preserve"> though</w:t>
-      </w:r>
-      <w:r>
-        <w:t>.</w:t>
-      </w:r>
-      <w:r>
-        <w:t xml:space="preserve"> So, I asked him. </w:t>
-      </w:r>
-    </w:p>
-    <w:p>
-      <w:r>
-        <w:t>-</w:t>
-      </w:r>
-      <w:r>
-        <w:t xml:space="preserve"> </w:t>
-      </w:r>
-      <w:r>
-        <w:t>Why do you waste</w:t>
-      </w:r>
-      <w:r>
-        <w:t xml:space="preserve"> your time</w:t>
-      </w:r>
-      <w:r>
-        <w:t xml:space="preserve"> practi</w:t>
-      </w:r>
-      <w:r>
-        <w:t>s</w:t>
-      </w:r>
-      <w:r>
-        <w:t>ing a</w:t>
-      </w:r>
-      <w:r>
-        <w:t>n imaginary instrument? You</w:t>
-      </w:r>
-      <w:r>
-        <w:t>'</w:t>
-      </w:r>
-      <w:r>
-        <w:t>d be</w:t>
-      </w:r>
-      <w:r>
-        <w:t>come</w:t>
-      </w:r>
-      <w:r>
-        <w:t xml:space="preserve"> a</w:t>
-      </w:r>
-      <w:r>
-        <w:t xml:space="preserve"> great guitarist by this time.</w:t>
-      </w:r>
-    </w:p>
-    <w:p>
-      <w:r>
-        <w:t xml:space="preserve">- </w:t>
-      </w:r>
-      <w:r>
-        <w:t>You'll see me playing when they invent guitar</w:t>
-      </w:r>
-      <w:r>
-        <w:t>s</w:t>
-      </w:r>
-      <w:r>
-        <w:t xml:space="preserve"> for the console</w:t>
-      </w:r>
-      <w:r>
-        <w:t>.</w:t>
-      </w:r>
-      <w:r>
-        <w:t xml:space="preserve"> – He answered with a smirk on his face.</w:t>
-      </w:r>
-    </w:p>
-    <w:p/>
-    <w:p>
-      <w:r>
-        <w:t>Since</w:t>
-      </w:r>
-      <w:r>
-        <w:t xml:space="preserve"> th</w:t>
-      </w:r>
-      <w:r>
-        <w:t>en</w:t>
-      </w:r>
-      <w:r>
-        <w:t xml:space="preserve">, I </w:t>
-      </w:r>
-      <w:r>
-        <w:t>ha</w:t>
-      </w:r>
-      <w:r>
-        <w:t>ve</w:t>
-      </w:r>
-      <w:r>
-        <w:t xml:space="preserve"> been</w:t>
-      </w:r>
-      <w:r>
-        <w:t xml:space="preserve"> thinking about</w:t>
-      </w:r>
-      <w:r>
-        <w:t xml:space="preserve"> the wasted talent </w:t>
-      </w:r>
-      <w:r>
-        <w:t>playing on five plastic buttons</w:t>
-      </w:r>
-      <w:r>
-        <w:t xml:space="preserve"> </w:t>
-      </w:r>
-      <w:r>
-        <w:t xml:space="preserve">and a </w:t>
-      </w:r>
-      <w:r>
-        <w:t xml:space="preserve">strum </w:t>
-      </w:r>
-      <w:r>
-        <w:t>bar</w:t>
-      </w:r>
-      <w:r>
-        <w:t>.</w:t>
-      </w:r>
-      <w:r>
-        <w:t xml:space="preserve"> If I </w:t>
-      </w:r>
-      <w:r>
-        <w:t>could</w:t>
-      </w:r>
-      <w:r>
-        <w:t xml:space="preserve"> create </w:t>
-      </w:r>
-      <w:r>
-        <w:t xml:space="preserve">a </w:t>
-      </w:r>
-      <w:r>
-        <w:t xml:space="preserve">lightweight </w:t>
-      </w:r>
-      <w:r>
-        <w:t>device</w:t>
-      </w:r>
-      <w:r>
-        <w:t xml:space="preserve"> that</w:t>
-      </w:r>
-      <w:r>
-        <w:t xml:space="preserve"> resembles </w:t>
-      </w:r>
-      <w:r>
-        <w:t>an</w:t>
-      </w:r>
-      <w:r>
-        <w:t xml:space="preserve"> actual</w:t>
-      </w:r>
-      <w:r>
-        <w:t xml:space="preserve"> guitar</w:t>
-      </w:r>
-      <w:r>
-        <w:t xml:space="preserve">, I would be able to </w:t>
-      </w:r>
-      <w:r>
-        <w:t>develop</w:t>
-      </w:r>
-      <w:r>
-        <w:t xml:space="preserve"> an online interface that is </w:t>
-      </w:r>
-      <w:r>
-        <w:t>fre</w:t>
-      </w:r>
-      <w:r>
-        <w:t>e,</w:t>
-      </w:r>
-      <w:r>
-        <w:t xml:space="preserve"> </w:t>
-      </w:r>
-      <w:r>
-        <w:t>available for everyone</w:t>
-      </w:r>
-      <w:r>
-        <w:t>,</w:t>
-      </w:r>
-      <w:r>
-        <w:t xml:space="preserve"> vendor</w:t>
-      </w:r>
-      <w:r>
-        <w:t>-</w:t>
-      </w:r>
-      <w:r>
-        <w:t>independent,</w:t>
-      </w:r>
-      <w:r>
-        <w:t xml:space="preserve"> </w:t>
-      </w:r>
-      <w:r>
-        <w:t xml:space="preserve">and </w:t>
-      </w:r>
-      <w:r>
-        <w:t>educational</w:t>
-      </w:r>
-      <w:r>
-        <w:t xml:space="preserve">. I am </w:t>
-      </w:r>
-      <w:r>
-        <w:t xml:space="preserve">confident </w:t>
-      </w:r>
-      <w:r>
-        <w:t>it would be at least as attractive an</w:t>
-      </w:r>
-      <w:r>
-        <w:t xml:space="preserve"> entertainment </w:t>
-      </w:r>
-      <w:r>
-        <w:t>option as</w:t>
-      </w:r>
-      <w:r>
-        <w:t xml:space="preserve"> playing Guitar Hero</w:t>
-      </w:r>
-      <w:r>
-        <w:t>.</w:t>
-      </w:r>
-      <w:r>
-        <w:t xml:space="preserve"> </w:t>
-      </w:r>
-      <w:r>
-        <w:t>Well, the time has come</w:t>
-      </w:r>
-      <w:r>
-        <w:t xml:space="preserve">, </w:t>
-      </w:r>
-      <w:proofErr w:type="spellStart"/>
-      <w:r>
-        <w:t>Gabrel</w:t>
-      </w:r>
-      <w:proofErr w:type="spellEnd"/>
-      <w:r>
-        <w:t xml:space="preserve">, to </w:t>
-      </w:r>
-      <w:r>
-        <w:t>wipe off your smirk</w:t>
-      </w:r>
-      <w:r>
-        <w:t xml:space="preserve"> from your face; you will be the first to play.</w:t>
+        <w:t xml:space="preserve"> will be the first to play.</w:t>
       </w:r>
     </w:p>
     <w:p/>
@@ -7305,16 +7316,171 @@
         <w:t>T</w:t>
       </w:r>
       <w:r>
-        <w:t xml:space="preserve">o create our final product, we </w:t>
+        <w:t xml:space="preserve">o create </w:t>
+      </w:r>
+      <w:r>
+        <w:t>a</w:t>
+      </w:r>
+      <w:r>
+        <w:t xml:space="preserve"> </w:t>
+      </w:r>
+      <w:r>
+        <w:t>bespoke</w:t>
+      </w:r>
+      <w:r>
+        <w:t xml:space="preserve"> </w:t>
+      </w:r>
+      <w:r>
+        <w:t xml:space="preserve">and successful </w:t>
+      </w:r>
+      <w:r>
+        <w:t xml:space="preserve">entertainment </w:t>
+      </w:r>
+      <w:r>
+        <w:t xml:space="preserve">or educational </w:t>
+      </w:r>
+      <w:r>
+        <w:t xml:space="preserve">product, </w:t>
+      </w:r>
+      <w:r>
+        <w:t>one</w:t>
+      </w:r>
+      <w:r>
+        <w:t xml:space="preserve"> </w:t>
       </w:r>
       <w:r>
         <w:t>must set</w:t>
       </w:r>
       <w:r>
-        <w:t xml:space="preserve"> our aim and objectives</w:t>
-      </w:r>
-      <w:r>
-        <w:t>. Without a clear specification</w:t>
+        <w:t xml:space="preserve"> </w:t>
+      </w:r>
+      <w:r>
+        <w:t>themselves apart from the crowd</w:t>
+      </w:r>
+      <w:r>
+        <w:t xml:space="preserve"> and clarify the </w:t>
+      </w:r>
+      <w:r>
+        <w:t>aim and objectives of the project</w:t>
+      </w:r>
+      <w:r>
+        <w:t xml:space="preserve"> in reflection</w:t>
+      </w:r>
+      <w:r>
+        <w:t xml:space="preserve"> of </w:t>
+      </w:r>
+      <w:r>
+        <w:t>the existing market</w:t>
+      </w:r>
+      <w:r>
+        <w:t xml:space="preserve">. </w:t>
+      </w:r>
+      <w:r>
+        <w:t>Hence</w:t>
+      </w:r>
+      <w:r>
+        <w:t>,</w:t>
+      </w:r>
+      <w:r>
+        <w:t xml:space="preserve"> </w:t>
+      </w:r>
+      <w:r>
+        <w:t xml:space="preserve">before proceeding to </w:t>
+      </w:r>
+      <w:r>
+        <w:t xml:space="preserve">any </w:t>
+      </w:r>
+      <w:r>
+        <w:t xml:space="preserve">project specification, </w:t>
+      </w:r>
+      <w:r>
+        <w:t xml:space="preserve">we must </w:t>
+      </w:r>
+      <w:r>
+        <w:t>explore</w:t>
+      </w:r>
+      <w:r>
+        <w:t xml:space="preserve"> </w:t>
+      </w:r>
+      <w:r>
+        <w:t xml:space="preserve">the </w:t>
+      </w:r>
+      <w:r>
+        <w:t>current</w:t>
+      </w:r>
+      <w:r>
+        <w:t xml:space="preserve"> </w:t>
+      </w:r>
+      <w:r>
+        <w:t>gaming and musical entertainment devices</w:t>
+      </w:r>
+      <w:r>
+        <w:t xml:space="preserve"> that might be</w:t>
+      </w:r>
+      <w:r>
+        <w:t xml:space="preserve"> relevant to the project</w:t>
+      </w:r>
+      <w:r>
+        <w:t>.</w:t>
+      </w:r>
+      <w:r>
+        <w:t xml:space="preserve"> </w:t>
+      </w:r>
+      <w:proofErr w:type="gramStart"/>
+      <w:r>
+        <w:t xml:space="preserve">A </w:t>
+      </w:r>
+      <w:r>
+        <w:t xml:space="preserve">brief </w:t>
+      </w:r>
+      <w:r>
+        <w:t xml:space="preserve">precautionary </w:t>
+      </w:r>
+      <w:r>
+        <w:t>research</w:t>
+      </w:r>
+      <w:proofErr w:type="gramEnd"/>
+      <w:r>
+        <w:t xml:space="preserve"> will prevent us from </w:t>
+      </w:r>
+      <w:r>
+        <w:t>re</w:t>
+      </w:r>
+      <w:r>
+        <w:t xml:space="preserve">inventing </w:t>
+      </w:r>
+      <w:r>
+        <w:t xml:space="preserve">the wheel and </w:t>
+      </w:r>
+      <w:r>
+        <w:t xml:space="preserve">will </w:t>
+      </w:r>
+      <w:r>
+        <w:t>refin</w:t>
+      </w:r>
+      <w:r>
+        <w:t>e</w:t>
+      </w:r>
+      <w:r>
+        <w:t xml:space="preserve"> the </w:t>
+      </w:r>
+      <w:r>
+        <w:t>project</w:t>
+      </w:r>
+      <w:r>
+        <w:t>'</w:t>
+      </w:r>
+      <w:r>
+        <w:t xml:space="preserve">s </w:t>
+      </w:r>
+      <w:r>
+        <w:t>outline</w:t>
+      </w:r>
+      <w:r>
+        <w:t xml:space="preserve"> more accurately</w:t>
+      </w:r>
+      <w:r>
+        <w:t>.</w:t>
       </w:r>
     </w:p>
     <w:p/>
@@ -7328,12 +7494,984 @@
       </w:r>
       <w:bookmarkEnd w:id="3"/>
     </w:p>
+    <w:p/>
+    <w:p>
+      <w:pPr>
+        <w:rPr>
+          <w:b/>
+          <w:bCs/>
+        </w:rPr>
+      </w:pPr>
+      <w:r>
+        <w:rPr>
+          <w:b/>
+          <w:bCs/>
+        </w:rPr>
+        <w:t>Guitar Hero</w:t>
+      </w:r>
+    </w:p>
+    <w:p>
+      <w:r>
+        <w:t xml:space="preserve">As this </w:t>
+      </w:r>
+      <w:r>
+        <w:t xml:space="preserve">pop culture </w:t>
+      </w:r>
+      <w:r>
+        <w:t>phenomenon</w:t>
+      </w:r>
+      <w:r>
+        <w:t xml:space="preserve"> </w:t>
+      </w:r>
+      <w:r>
+        <w:t xml:space="preserve">was the </w:t>
+      </w:r>
+      <w:r>
+        <w:t>initial</w:t>
+      </w:r>
+      <w:r>
+        <w:t xml:space="preserve"> inspiration behind </w:t>
+      </w:r>
+      <w:r>
+        <w:t xml:space="preserve">the </w:t>
+      </w:r>
+      <w:r>
+        <w:t>project</w:t>
+      </w:r>
+      <w:r>
+        <w:t>'</w:t>
+      </w:r>
+      <w:r>
+        <w:t>s</w:t>
+      </w:r>
+      <w:r>
+        <w:t xml:space="preserve"> </w:t>
+      </w:r>
+      <w:r>
+        <w:t xml:space="preserve">idea, </w:t>
+      </w:r>
+      <w:r>
+        <w:t xml:space="preserve">it might as well serve as </w:t>
+      </w:r>
+      <w:r>
+        <w:t>a</w:t>
+      </w:r>
+      <w:r>
+        <w:t xml:space="preserve"> perfect starting point.</w:t>
+      </w:r>
+      <w:r>
+        <w:t xml:space="preserve"> </w:t>
+      </w:r>
+      <w:proofErr w:type="spellStart"/>
+      <w:r>
+        <w:t>Harmonix</w:t>
+      </w:r>
+      <w:proofErr w:type="spellEnd"/>
+      <w:r>
+        <w:t xml:space="preserve"> Music System</w:t>
+      </w:r>
+      <w:r>
+        <w:t xml:space="preserve">, the </w:t>
+      </w:r>
+      <w:r>
+        <w:t>former</w:t>
+      </w:r>
+      <w:r>
+        <w:t xml:space="preserve"> owner</w:t>
+      </w:r>
+      <w:r>
+        <w:t xml:space="preserve"> of Guitar Hero</w:t>
+      </w:r>
+      <w:r>
+        <w:t xml:space="preserve">, </w:t>
+      </w:r>
+      <w:r>
+        <w:t xml:space="preserve">defined </w:t>
+      </w:r>
+      <w:r>
+        <w:t xml:space="preserve">the project </w:t>
+      </w:r>
+      <w:r>
+        <w:t>in its patent</w:t>
+      </w:r>
+      <w:r>
+        <w:t xml:space="preserve"> as "</w:t>
+      </w:r>
+      <w:r>
+        <w:rPr>
+          <w:i/>
+          <w:iCs/>
+        </w:rPr>
+        <w:t xml:space="preserve">a </w:t>
+      </w:r>
+      <w:r>
+        <w:rPr>
+          <w:i/>
+          <w:iCs/>
+        </w:rPr>
+        <w:t xml:space="preserve">simulated </w:t>
+      </w:r>
+      <w:r>
+        <w:rPr>
+          <w:i/>
+          <w:iCs/>
+        </w:rPr>
+        <w:t>musical</w:t>
+      </w:r>
+      <w:r>
+        <w:rPr>
+          <w:i/>
+          <w:iCs/>
+        </w:rPr>
+        <w:t xml:space="preserve"> instrument may be used to alter </w:t>
+      </w:r>
+      <w:r>
+        <w:rPr>
+          <w:i/>
+          <w:iCs/>
+        </w:rPr>
+        <w:t>the audio of a video game</w:t>
+      </w:r>
+      <w:r>
+        <w:t>"</w:t>
+      </w:r>
+      <w:r>
+        <w:t xml:space="preserve"> </w:t>
+      </w:r>
+      <w:r>
+        <w:t>(</w:t>
+      </w:r>
+      <w:r>
+        <w:t>Eric</w:t>
+      </w:r>
+      <w:r>
+        <w:rPr>
+          <w:i/>
+          <w:iCs/>
+        </w:rPr>
+        <w:t>, 200</w:t>
+      </w:r>
+      <w:r>
+        <w:rPr>
+          <w:i/>
+          <w:iCs/>
+        </w:rPr>
+        <w:t>8</w:t>
+      </w:r>
+      <w:r>
+        <w:t>).</w:t>
+      </w:r>
+      <w:r>
+        <w:t xml:space="preserve"> </w:t>
+      </w:r>
+      <w:r>
+        <w:t>It was first released in 2005 and has had several iterations since then.</w:t>
+      </w:r>
+      <w:r>
+        <w:t xml:space="preserve"> </w:t>
+      </w:r>
+      <w:proofErr w:type="gramStart"/>
+      <w:r>
+        <w:t>The</w:t>
+      </w:r>
+      <w:proofErr w:type="gramEnd"/>
+      <w:r>
+        <w:t xml:space="preserve"> </w:t>
+      </w:r>
+      <w:r>
+        <w:t xml:space="preserve">product features </w:t>
+      </w:r>
+      <w:r>
+        <w:t>five fret buttons</w:t>
+      </w:r>
+      <w:r>
+        <w:t xml:space="preserve">, a strum bar, a whammy bar, </w:t>
+      </w:r>
+      <w:r>
+        <w:t>and some additional control buttons relevant to Xbox</w:t>
+      </w:r>
+      <w:r>
+        <w:t>'</w:t>
+      </w:r>
+      <w:r>
+        <w:t xml:space="preserve">s </w:t>
+      </w:r>
+      <w:r>
+        <w:t>console interface</w:t>
+      </w:r>
+      <w:r>
+        <w:t xml:space="preserve">. </w:t>
+      </w:r>
+      <w:r>
+        <w:t xml:space="preserve">One of the main limitations of this console is the restricted number of fret buttons and </w:t>
+      </w:r>
+      <w:r>
+        <w:t>the single strum bar</w:t>
+      </w:r>
+      <w:r>
+        <w:t>, which prevents it from being used as an</w:t>
+      </w:r>
+      <w:r>
+        <w:t xml:space="preserve"> authentic</w:t>
+      </w:r>
+      <w:r>
+        <w:t xml:space="preserve"> educational device. </w:t>
+      </w:r>
+      <w:r>
+        <w:t xml:space="preserve">However, the </w:t>
+      </w:r>
+      <w:r>
+        <w:t>product</w:t>
+      </w:r>
+      <w:r>
+        <w:t xml:space="preserve"> </w:t>
+      </w:r>
+      <w:r>
+        <w:t>show</w:t>
+      </w:r>
+      <w:r>
+        <w:t>s</w:t>
+      </w:r>
+      <w:r>
+        <w:t xml:space="preserve"> several similarit</w:t>
+      </w:r>
+      <w:r>
+        <w:t>ies</w:t>
+      </w:r>
+      <w:r>
+        <w:t xml:space="preserve"> to the project idea</w:t>
+      </w:r>
+      <w:r>
+        <w:t>;</w:t>
+      </w:r>
+      <w:r>
+        <w:t xml:space="preserve"> t</w:t>
+      </w:r>
+      <w:r>
+        <w:t xml:space="preserve">herefore, </w:t>
+      </w:r>
+      <w:r>
+        <w:t>some parts of it</w:t>
+      </w:r>
+      <w:r>
+        <w:t xml:space="preserve"> might </w:t>
+      </w:r>
+      <w:r>
+        <w:t>be</w:t>
+      </w:r>
+      <w:r>
+        <w:t xml:space="preserve"> </w:t>
+      </w:r>
+      <w:r>
+        <w:t xml:space="preserve">a perfect blueprint for </w:t>
+      </w:r>
+      <w:r>
+        <w:t>our</w:t>
+      </w:r>
+      <w:r>
+        <w:t xml:space="preserve"> hardware</w:t>
+      </w:r>
+      <w:r>
+        <w:t xml:space="preserve"> prototype</w:t>
+      </w:r>
+      <w:r>
+        <w:t>, such as</w:t>
+      </w:r>
+      <w:r>
+        <w:t xml:space="preserve"> its hollow</w:t>
+      </w:r>
+      <w:r>
+        <w:t>, emptied</w:t>
+      </w:r>
+      <w:r>
+        <w:t xml:space="preserve"> body.</w:t>
+      </w:r>
+    </w:p>
+    <w:p>
+      <w:pPr>
+        <w:keepNext/>
+        <w:jc w:val="center"/>
+      </w:pPr>
+      <w:r>
+        <w:rPr>
+          <w:b/>
+          <w:bCs/>
+        </w:rPr>
+        <w:drawing>
+          <wp:inline distT="0" distB="0" distL="0" distR="0" wp14:anchorId="5F73B67D" wp14:editId="68657713">
+            <wp:extent cx="4472108" cy="2808206"/>
+            <wp:effectExtent l="0" t="0" r="5080" b="0"/>
+            <wp:docPr id="9" name="Picture 9" descr="Diagram&#10;&#10;Description automatically generated"/>
+            <wp:cNvGraphicFramePr>
+              <a:graphicFrameLocks xmlns:a="http://schemas.openxmlformats.org/drawingml/2006/main" noChangeAspect="1"/>
+            </wp:cNvGraphicFramePr>
+            <a:graphic xmlns:a="http://schemas.openxmlformats.org/drawingml/2006/main">
+              <a:graphicData uri="http://schemas.openxmlformats.org/drawingml/2006/picture">
+                <pic:pic xmlns:pic="http://schemas.openxmlformats.org/drawingml/2006/picture">
+                  <pic:nvPicPr>
+                    <pic:cNvPr id="9" name="Picture 9" descr="Diagram&#10;&#10;Description automatically generated"/>
+                    <pic:cNvPicPr/>
+                  </pic:nvPicPr>
+                  <pic:blipFill>
+                    <a:blip r:embed="rId16"/>
+                    <a:stretch>
+                      <a:fillRect/>
+                    </a:stretch>
+                  </pic:blipFill>
+                  <pic:spPr>
+                    <a:xfrm>
+                      <a:off x="0" y="0"/>
+                      <a:ext cx="4532563" cy="2846168"/>
+                    </a:xfrm>
+                    <a:prstGeom prst="rect">
+                      <a:avLst/>
+                    </a:prstGeom>
+                  </pic:spPr>
+                </pic:pic>
+              </a:graphicData>
+            </a:graphic>
+          </wp:inline>
+        </w:drawing>
+      </w:r>
+    </w:p>
+    <w:p>
+      <w:pPr>
+        <w:pStyle w:val="Caption"/>
+        <w:jc w:val="center"/>
+      </w:pPr>
+      <w:r>
+        <w:t xml:space="preserve">Figure </w:t>
+      </w:r>
+      <w:r>
+        <w:fldChar w:fldCharType="begin"/>
+      </w:r>
+      <w:r>
+        <w:instrText xml:space="preserve"> SEQ Figure \* ARABIC </w:instrText>
+      </w:r>
+      <w:r>
+        <w:fldChar w:fldCharType="separate"/>
+      </w:r>
+      <w:r>
+        <w:rPr>
+          <w:noProof/>
+        </w:rPr>
+        <w:t>1</w:t>
+      </w:r>
+      <w:r>
+        <w:fldChar w:fldCharType="end"/>
+      </w:r>
+      <w:r>
+        <w:t>| Guitar Hero Controller Layout</w:t>
+      </w:r>
+      <w:r>
+        <w:t xml:space="preserve"> </w:t>
+      </w:r>
+      <w:r>
+        <w:rPr>
+          <w:b w:val="0"/>
+          <w:bCs/>
+        </w:rPr>
+        <w:t>(https://fccid.io/VFIBW95123805/User-Manual/Users-Manual-814804, 2022)</w:t>
+      </w:r>
+    </w:p>
+    <w:p/>
+    <w:p>
+      <w:pPr>
+        <w:rPr>
+          <w:b/>
+          <w:bCs/>
+        </w:rPr>
+      </w:pPr>
+      <w:r>
+        <w:rPr>
+          <w:b/>
+          <w:bCs/>
+        </w:rPr>
+        <w:t xml:space="preserve">MI </w:t>
+      </w:r>
+      <w:r>
+        <w:rPr>
+          <w:b/>
+          <w:bCs/>
+        </w:rPr>
+        <w:t>Digital Guitar</w:t>
+      </w:r>
+    </w:p>
+    <w:p>
+      <w:r>
+        <w:t xml:space="preserve">Numerous </w:t>
+      </w:r>
+      <w:r>
+        <w:t>products</w:t>
+      </w:r>
+      <w:r>
+        <w:t xml:space="preserve"> </w:t>
+      </w:r>
+      <w:r>
+        <w:t>have attempted</w:t>
+      </w:r>
+      <w:r>
+        <w:t xml:space="preserve"> to bring this acoustic instrument </w:t>
+      </w:r>
+      <w:r>
+        <w:t>closer to</w:t>
+      </w:r>
+      <w:r>
+        <w:t xml:space="preserve"> the digital world</w:t>
+      </w:r>
+      <w:r>
+        <w:t xml:space="preserve">; thus, our project is </w:t>
+      </w:r>
+      <w:r>
+        <w:t>not a unique invention in this aspect.</w:t>
+      </w:r>
+      <w:r>
+        <w:t xml:space="preserve"> </w:t>
+      </w:r>
+      <w:r>
+        <w:t xml:space="preserve">One of the most prominent </w:t>
+      </w:r>
+      <w:proofErr w:type="gramStart"/>
+      <w:r>
+        <w:t>technologically-enhanced</w:t>
+      </w:r>
+      <w:proofErr w:type="gramEnd"/>
+      <w:r>
+        <w:t xml:space="preserve"> instruments</w:t>
+      </w:r>
+      <w:r>
+        <w:t xml:space="preserve"> is</w:t>
+      </w:r>
+      <w:r>
+        <w:t xml:space="preserve"> the</w:t>
+      </w:r>
+      <w:r>
+        <w:t xml:space="preserve"> MI </w:t>
+      </w:r>
+      <w:r>
+        <w:t>Digital Guitar</w:t>
+      </w:r>
+      <w:r>
+        <w:t>s from Magic Instruments</w:t>
+      </w:r>
+      <w:r>
+        <w:t>, which is in a proto</w:t>
+      </w:r>
+      <w:r>
+        <w:t>typing phase</w:t>
+      </w:r>
+      <w:r>
+        <w:t>.</w:t>
+      </w:r>
+      <w:r>
+        <w:t xml:space="preserve"> </w:t>
+      </w:r>
+      <w:r>
+        <w:t>MI</w:t>
+      </w:r>
+      <w:r>
+        <w:t xml:space="preserve"> </w:t>
+      </w:r>
+      <w:r>
+        <w:t>will have</w:t>
+      </w:r>
+      <w:r>
+        <w:t xml:space="preserve"> an excellent</w:t>
+      </w:r>
+      <w:r>
+        <w:t>ly smooth, modern</w:t>
+      </w:r>
+      <w:r>
+        <w:t xml:space="preserve"> design and </w:t>
+      </w:r>
+      <w:r>
+        <w:t>will be</w:t>
+      </w:r>
+      <w:r>
+        <w:t xml:space="preserve"> a stand-alone instrument </w:t>
+      </w:r>
+      <w:r>
+        <w:t xml:space="preserve">rather </w:t>
+      </w:r>
+      <w:r>
+        <w:t>than an entertainment console</w:t>
+      </w:r>
+      <w:r>
+        <w:t xml:space="preserve"> </w:t>
+      </w:r>
+      <w:r>
+        <w:t xml:space="preserve">because it can be </w:t>
+      </w:r>
+      <w:r>
+        <w:t>run on an amplifier</w:t>
+      </w:r>
+      <w:r>
+        <w:t>.</w:t>
+      </w:r>
+      <w:r>
+        <w:t xml:space="preserve"> </w:t>
+      </w:r>
+      <w:r>
+        <w:t xml:space="preserve">Among the digital devices on the market, the </w:t>
+      </w:r>
+      <w:r>
+        <w:t>MI</w:t>
+      </w:r>
+      <w:r>
+        <w:t>'</w:t>
+      </w:r>
+      <w:r>
+        <w:t xml:space="preserve">s layout resembles the most </w:t>
+      </w:r>
+      <w:r>
+        <w:t xml:space="preserve">to </w:t>
+      </w:r>
+      <w:r>
+        <w:t>an</w:t>
+      </w:r>
+      <w:r>
+        <w:t xml:space="preserve"> actual </w:t>
+      </w:r>
+      <w:r>
+        <w:t>guitar</w:t>
+      </w:r>
+      <w:r>
+        <w:t xml:space="preserve"> because of its fret design and </w:t>
+      </w:r>
+      <w:r>
+        <w:lastRenderedPageBreak/>
+        <w:t>built-in digital strings</w:t>
+      </w:r>
+      <w:r>
+        <w:t xml:space="preserve">. </w:t>
+      </w:r>
+      <w:r>
+        <w:t xml:space="preserve">Unfortunately, </w:t>
+      </w:r>
+      <w:r>
+        <w:t>the device is</w:t>
+      </w:r>
+      <w:r>
+        <w:t xml:space="preserve"> only meant to teach rhythm and </w:t>
+      </w:r>
+      <w:r>
+        <w:t>fundamental</w:t>
+      </w:r>
+      <w:r>
+        <w:t xml:space="preserve"> chord progressions</w:t>
+      </w:r>
+      <w:r>
+        <w:t xml:space="preserve"> and lacks </w:t>
+      </w:r>
+      <w:r>
+        <w:t xml:space="preserve">features </w:t>
+      </w:r>
+      <w:r>
+        <w:t xml:space="preserve">of </w:t>
+      </w:r>
+      <w:proofErr w:type="gramStart"/>
+      <w:r>
+        <w:t>finger-style</w:t>
+      </w:r>
+      <w:proofErr w:type="gramEnd"/>
+      <w:r>
+        <w:t xml:space="preserve"> playing or riffs</w:t>
+      </w:r>
+      <w:r>
+        <w:t xml:space="preserve">. </w:t>
+      </w:r>
+      <w:r>
+        <w:t>A</w:t>
+      </w:r>
+      <w:r>
+        <w:t xml:space="preserve">lthough </w:t>
+      </w:r>
+      <w:r>
+        <w:t xml:space="preserve">the instrument </w:t>
+      </w:r>
+      <w:r>
+        <w:t>is</w:t>
+      </w:r>
+      <w:r>
+        <w:t xml:space="preserve"> not </w:t>
+      </w:r>
+      <w:r>
+        <w:t xml:space="preserve">in the premium </w:t>
+      </w:r>
+      <w:r>
+        <w:t xml:space="preserve">price </w:t>
+      </w:r>
+      <w:r>
+        <w:t>category</w:t>
+      </w:r>
+      <w:r>
+        <w:t xml:space="preserve">, </w:t>
+      </w:r>
+      <w:r>
+        <w:t>it can cost as much as a decent</w:t>
+      </w:r>
+      <w:r>
+        <w:t xml:space="preserve"> acoustic or electronic instrument</w:t>
+      </w:r>
+      <w:r>
+        <w:t>.</w:t>
+      </w:r>
+    </w:p>
+    <w:p/>
+    <w:p>
+      <w:pPr>
+        <w:keepNext/>
+        <w:jc w:val="center"/>
+      </w:pPr>
+      <w:r>
+        <w:rPr>
+          <w:noProof/>
+        </w:rPr>
+        <w:drawing>
+          <wp:inline distT="0" distB="0" distL="0" distR="0" wp14:anchorId="25933091" wp14:editId="20992602">
+            <wp:extent cx="4733365" cy="2524974"/>
+            <wp:effectExtent l="0" t="0" r="0" b="8890"/>
+            <wp:docPr id="2" name="Picture 2" descr="MI Guitar"/>
+            <wp:cNvGraphicFramePr>
+              <a:graphicFrameLocks xmlns:a="http://schemas.openxmlformats.org/drawingml/2006/main" noChangeAspect="1"/>
+            </wp:cNvGraphicFramePr>
+            <a:graphic xmlns:a="http://schemas.openxmlformats.org/drawingml/2006/main">
+              <a:graphicData uri="http://schemas.openxmlformats.org/drawingml/2006/picture">
+                <pic:pic xmlns:pic="http://schemas.openxmlformats.org/drawingml/2006/picture">
+                  <pic:nvPicPr>
+                    <pic:cNvPr id="0" name="Picture 1" descr="MI Guitar"/>
+                    <pic:cNvPicPr>
+                      <a:picLocks noChangeAspect="1" noChangeArrowheads="1"/>
+                    </pic:cNvPicPr>
+                  </pic:nvPicPr>
+                  <pic:blipFill>
+                    <a:blip r:embed="rId17">
+                      <a:extLst>
+                        <a:ext uri="{28A0092B-C50C-407E-A947-70E740481C1C}">
+                          <a14:useLocalDpi xmlns:a14="http://schemas.microsoft.com/office/drawing/2010/main" val="0"/>
+                        </a:ext>
+                      </a:extLst>
+                    </a:blip>
+                    <a:srcRect/>
+                    <a:stretch>
+                      <a:fillRect/>
+                    </a:stretch>
+                  </pic:blipFill>
+                  <pic:spPr bwMode="auto">
+                    <a:xfrm>
+                      <a:off x="0" y="0"/>
+                      <a:ext cx="4784126" cy="2552052"/>
+                    </a:xfrm>
+                    <a:prstGeom prst="rect">
+                      <a:avLst/>
+                    </a:prstGeom>
+                    <a:noFill/>
+                    <a:ln>
+                      <a:noFill/>
+                    </a:ln>
+                  </pic:spPr>
+                </pic:pic>
+              </a:graphicData>
+            </a:graphic>
+          </wp:inline>
+        </w:drawing>
+      </w:r>
+    </w:p>
+    <w:p>
+      <w:pPr>
+        <w:pStyle w:val="Caption"/>
+        <w:jc w:val="center"/>
+        <w:rPr>
+          <w:b w:val="0"/>
+          <w:bCs/>
+        </w:rPr>
+      </w:pPr>
+      <w:r>
+        <w:t xml:space="preserve">Figure </w:t>
+      </w:r>
+      <w:fldSimple w:instr=" SEQ Figure \* ARABIC ">
+        <w:r>
+          <w:rPr>
+            <w:noProof/>
+          </w:rPr>
+          <w:t>2</w:t>
+        </w:r>
+      </w:fldSimple>
+      <w:r>
+        <w:t xml:space="preserve"> | </w:t>
+      </w:r>
+      <w:r>
+        <w:t xml:space="preserve">MI </w:t>
+      </w:r>
+      <w:r>
+        <w:t>Digital Guitar</w:t>
+      </w:r>
+      <w:r>
+        <w:t xml:space="preserve"> Series</w:t>
+      </w:r>
+      <w:r>
+        <w:t xml:space="preserve"> </w:t>
+      </w:r>
+      <w:r>
+        <w:rPr>
+          <w:b w:val="0"/>
+          <w:bCs/>
+        </w:rPr>
+        <w:t>(</w:t>
+      </w:r>
+      <w:r>
+        <w:rPr>
+          <w:b w:val="0"/>
+          <w:bCs/>
+          <w:sz w:val="22"/>
+        </w:rPr>
+        <w:t>https://www.digitalmusicnews.com/2016/08/01/mi-guitar-easy-to-learn</w:t>
+      </w:r>
+      <w:r>
+        <w:rPr>
+          <w:b w:val="0"/>
+          <w:bCs/>
+          <w:sz w:val="22"/>
+        </w:rPr>
+        <w:t>, 2022</w:t>
+      </w:r>
+      <w:r>
+        <w:rPr>
+          <w:b w:val="0"/>
+          <w:bCs/>
+        </w:rPr>
+        <w:t>)</w:t>
+      </w:r>
+    </w:p>
+    <w:p/>
+    <w:p>
+      <w:pPr>
+        <w:rPr>
+          <w:b/>
+          <w:bCs/>
+        </w:rPr>
+      </w:pPr>
+      <w:proofErr w:type="spellStart"/>
+      <w:r>
+        <w:rPr>
+          <w:b/>
+          <w:bCs/>
+        </w:rPr>
+        <w:t>RockSmith</w:t>
+      </w:r>
+      <w:proofErr w:type="spellEnd"/>
+    </w:p>
+    <w:p>
+      <w:r>
+        <w:t xml:space="preserve">A video game </w:t>
+      </w:r>
+      <w:r>
+        <w:t xml:space="preserve">developed by Ubisoft brought music education to the next level. The game </w:t>
+      </w:r>
+      <w:r>
+        <w:t>teaches</w:t>
+      </w:r>
+      <w:r>
+        <w:t xml:space="preserve"> acoustic, </w:t>
+      </w:r>
+      <w:proofErr w:type="gramStart"/>
+      <w:r>
+        <w:t>electric</w:t>
+      </w:r>
+      <w:proofErr w:type="gramEnd"/>
+      <w:r>
+        <w:t xml:space="preserve"> or bass guitar</w:t>
+      </w:r>
+      <w:r>
+        <w:t>,</w:t>
+      </w:r>
+      <w:r>
+        <w:t xml:space="preserve"> adjusting its difficulty </w:t>
+      </w:r>
+      <w:r>
+        <w:t>to</w:t>
+      </w:r>
+      <w:r>
+        <w:t xml:space="preserve"> the player. </w:t>
+      </w:r>
+      <w:r>
+        <w:t>It utilises accurate, real-time</w:t>
+      </w:r>
+      <w:r>
+        <w:t xml:space="preserve"> play feedback</w:t>
+      </w:r>
+      <w:r>
+        <w:t xml:space="preserve"> and is currently one of the leading software technologie</w:t>
+      </w:r>
+      <w:r>
+        <w:t xml:space="preserve">s </w:t>
+      </w:r>
+      <w:r>
+        <w:t>focusing on</w:t>
+      </w:r>
+      <w:r>
+        <w:t xml:space="preserve"> </w:t>
+      </w:r>
+      <w:r>
+        <w:t>musical autodidactic training.</w:t>
+      </w:r>
+      <w:r>
+        <w:t xml:space="preserve"> </w:t>
+      </w:r>
+      <w:r>
+        <w:t xml:space="preserve">However, </w:t>
+      </w:r>
+      <w:proofErr w:type="spellStart"/>
+      <w:r>
+        <w:t>RockSmith</w:t>
+      </w:r>
+      <w:proofErr w:type="spellEnd"/>
+      <w:r>
+        <w:t xml:space="preserve"> is exclusively a software solution, and the player must own a guitar</w:t>
+      </w:r>
+      <w:r>
+        <w:t xml:space="preserve"> that can be connected to the game</w:t>
+      </w:r>
+      <w:r>
+        <w:t xml:space="preserve"> through a real tone cable</w:t>
+      </w:r>
+      <w:r>
+        <w:t xml:space="preserve">. Therefore, </w:t>
+      </w:r>
+      <w:proofErr w:type="spellStart"/>
+      <w:r>
+        <w:t>RockSmith</w:t>
+      </w:r>
+      <w:proofErr w:type="spellEnd"/>
+      <w:r>
+        <w:t xml:space="preserve"> can be considered a specialised training software</w:t>
+      </w:r>
+      <w:r>
+        <w:t xml:space="preserve"> rather than a video game.</w:t>
+      </w:r>
+      <w:r>
+        <w:t xml:space="preserve"> Some of its </w:t>
+      </w:r>
+      <w:r>
+        <w:t>characteristics</w:t>
+      </w:r>
+      <w:r>
+        <w:t xml:space="preserve"> </w:t>
+      </w:r>
+      <w:r>
+        <w:t xml:space="preserve">resemble the iconic Guitar Hero, </w:t>
+      </w:r>
+      <w:r>
+        <w:t xml:space="preserve">such as the practice play or </w:t>
+      </w:r>
+      <w:r>
+        <w:t xml:space="preserve">riffs, </w:t>
+      </w:r>
+      <w:r>
+        <w:t>while</w:t>
+      </w:r>
+      <w:r>
+        <w:t xml:space="preserve"> others, like tuning and </w:t>
+      </w:r>
+      <w:r>
+        <w:t>uploading the players' music, are unique features.</w:t>
+      </w:r>
+    </w:p>
+    <w:p/>
+    <w:p>
+      <w:pPr>
+        <w:keepNext/>
+        <w:jc w:val="center"/>
+      </w:pPr>
+      <w:r>
+        <w:rPr>
+          <w:noProof/>
+        </w:rPr>
+        <w:drawing>
+          <wp:inline distT="0" distB="0" distL="0" distR="0" wp14:anchorId="2B05FD27" wp14:editId="6504B8DA">
+            <wp:extent cx="4648840" cy="2951609"/>
+            <wp:effectExtent l="0" t="0" r="0" b="1270"/>
+            <wp:docPr id="4" name="Picture 4" descr="'Rocksmith+' review: bloated, but undeniably useful"/>
+            <wp:cNvGraphicFramePr>
+              <a:graphicFrameLocks xmlns:a="http://schemas.openxmlformats.org/drawingml/2006/main" noChangeAspect="1"/>
+            </wp:cNvGraphicFramePr>
+            <a:graphic xmlns:a="http://schemas.openxmlformats.org/drawingml/2006/main">
+              <a:graphicData uri="http://schemas.openxmlformats.org/drawingml/2006/picture">
+                <pic:pic xmlns:pic="http://schemas.openxmlformats.org/drawingml/2006/picture">
+                  <pic:nvPicPr>
+                    <pic:cNvPr id="0" name="Picture 3" descr="'Rocksmith+' review: bloated, but undeniably useful"/>
+                    <pic:cNvPicPr>
+                      <a:picLocks noChangeAspect="1" noChangeArrowheads="1"/>
+                    </pic:cNvPicPr>
+                  </pic:nvPicPr>
+                  <pic:blipFill>
+                    <a:blip r:embed="rId18" cstate="print">
+                      <a:extLst>
+                        <a:ext uri="{28A0092B-C50C-407E-A947-70E740481C1C}">
+                          <a14:useLocalDpi xmlns:a14="http://schemas.microsoft.com/office/drawing/2010/main" val="0"/>
+                        </a:ext>
+                      </a:extLst>
+                    </a:blip>
+                    <a:srcRect/>
+                    <a:stretch>
+                      <a:fillRect/>
+                    </a:stretch>
+                  </pic:blipFill>
+                  <pic:spPr bwMode="auto">
+                    <a:xfrm>
+                      <a:off x="0" y="0"/>
+                      <a:ext cx="4705236" cy="2987416"/>
+                    </a:xfrm>
+                    <a:prstGeom prst="rect">
+                      <a:avLst/>
+                    </a:prstGeom>
+                    <a:noFill/>
+                    <a:ln>
+                      <a:noFill/>
+                    </a:ln>
+                  </pic:spPr>
+                </pic:pic>
+              </a:graphicData>
+            </a:graphic>
+          </wp:inline>
+        </w:drawing>
+      </w:r>
+    </w:p>
+    <w:p>
+      <w:pPr>
+        <w:pStyle w:val="Caption"/>
+        <w:jc w:val="center"/>
+      </w:pPr>
+      <w:r>
+        <w:t xml:space="preserve">Figure </w:t>
+      </w:r>
+      <w:fldSimple w:instr=" SEQ Figure \* ARABIC ">
+        <w:r>
+          <w:rPr>
+            <w:noProof/>
+          </w:rPr>
+          <w:t>3</w:t>
+        </w:r>
+      </w:fldSimple>
+      <w:r>
+        <w:t xml:space="preserve"> | </w:t>
+      </w:r>
+      <w:proofErr w:type="spellStart"/>
+      <w:r>
+        <w:t>RockSmith</w:t>
+      </w:r>
+      <w:proofErr w:type="spellEnd"/>
+      <w:r>
+        <w:t xml:space="preserve"> Screenshot</w:t>
+      </w:r>
+    </w:p>
     <w:p>
       <w:pPr>
         <w:pStyle w:val="Heading3"/>
       </w:pPr>
       <w:bookmarkStart w:id="4" w:name="_Toc116042638"/>
       <w:r>
+        <w:lastRenderedPageBreak/>
         <w:t xml:space="preserve">1.2.2. | </w:t>
       </w:r>
       <w:r>
@@ -7341,16 +8479,194 @@
       </w:r>
       <w:bookmarkEnd w:id="4"/>
     </w:p>
+    <w:p/>
+    <w:p>
+      <w:r>
+        <w:t>Even though</w:t>
+      </w:r>
+      <w:r>
+        <w:t xml:space="preserve"> </w:t>
+      </w:r>
+      <w:r>
+        <w:t>the examples mentioned above</w:t>
+      </w:r>
+      <w:r>
+        <w:t xml:space="preserve"> </w:t>
+      </w:r>
+      <w:r>
+        <w:t xml:space="preserve">are only a fraction of the </w:t>
+      </w:r>
+      <w:r>
+        <w:t>myriad of</w:t>
+      </w:r>
+      <w:r>
+        <w:t xml:space="preserve"> </w:t>
+      </w:r>
+      <w:r>
+        <w:t>applications</w:t>
+      </w:r>
+      <w:r>
+        <w:t xml:space="preserve"> and devices currently available on the market, </w:t>
+      </w:r>
+      <w:r>
+        <w:t xml:space="preserve">we can see that </w:t>
+      </w:r>
+      <w:r>
+        <w:t xml:space="preserve">they all serve </w:t>
+      </w:r>
+      <w:r>
+        <w:t xml:space="preserve">different purposes and have a </w:t>
+      </w:r>
+      <w:r>
+        <w:t>specific</w:t>
+      </w:r>
+      <w:r>
+        <w:t xml:space="preserve"> </w:t>
+      </w:r>
+      <w:r>
+        <w:t>user target</w:t>
+      </w:r>
+      <w:r>
+        <w:t>.</w:t>
+      </w:r>
+      <w:r>
+        <w:t xml:space="preserve"> </w:t>
+      </w:r>
+      <w:r>
+        <w:t>And because</w:t>
+      </w:r>
+      <w:r>
+        <w:t xml:space="preserve"> the project will mainly focus on </w:t>
+      </w:r>
+      <w:r>
+        <w:t>playfully learning guitar riffs</w:t>
+      </w:r>
+      <w:r>
+        <w:t xml:space="preserve">, </w:t>
+      </w:r>
+      <w:proofErr w:type="gramStart"/>
+      <w:r>
+        <w:t>chords</w:t>
+      </w:r>
+      <w:proofErr w:type="gramEnd"/>
+      <w:r>
+        <w:t xml:space="preserve"> and song</w:t>
+      </w:r>
+      <w:r>
+        <w:t>s</w:t>
+      </w:r>
+      <w:r>
+        <w:t xml:space="preserve">, it will be referred to </w:t>
+      </w:r>
+      <w:proofErr w:type="spellStart"/>
+      <w:r>
+        <w:t>RiffMaster</w:t>
+      </w:r>
+      <w:proofErr w:type="spellEnd"/>
+      <w:r>
+        <w:t xml:space="preserve"> from this point forward. </w:t>
+      </w:r>
+      <w:r>
+        <w:t>The following table conclude</w:t>
+      </w:r>
+      <w:r>
+        <w:t>s</w:t>
+      </w:r>
+      <w:r>
+        <w:t xml:space="preserve"> our findings</w:t>
+      </w:r>
+      <w:r>
+        <w:t xml:space="preserve"> and some further specifications</w:t>
+      </w:r>
+      <w:r>
+        <w:t>.</w:t>
+      </w:r>
+    </w:p>
+    <w:p/>
+    <w:p>
+      <w:pPr>
+        <w:keepNext/>
+      </w:pPr>
+      <w:r>
+        <w:rPr>
+          <w:noProof/>
+        </w:rPr>
+        <w:drawing>
+          <wp:inline distT="0" distB="0" distL="0" distR="0" wp14:anchorId="5FA619CF" wp14:editId="4B555993">
+            <wp:extent cx="6645910" cy="2033905"/>
+            <wp:effectExtent l="0" t="0" r="2540" b="4445"/>
+            <wp:docPr id="5" name="Picture 5" descr="Table&#10;&#10;Description automatically generated"/>
+            <wp:cNvGraphicFramePr>
+              <a:graphicFrameLocks xmlns:a="http://schemas.openxmlformats.org/drawingml/2006/main" noChangeAspect="1"/>
+            </wp:cNvGraphicFramePr>
+            <a:graphic xmlns:a="http://schemas.openxmlformats.org/drawingml/2006/main">
+              <a:graphicData uri="http://schemas.openxmlformats.org/drawingml/2006/picture">
+                <pic:pic xmlns:pic="http://schemas.openxmlformats.org/drawingml/2006/picture">
+                  <pic:nvPicPr>
+                    <pic:cNvPr id="5" name="Picture 5" descr="Table&#10;&#10;Description automatically generated"/>
+                    <pic:cNvPicPr/>
+                  </pic:nvPicPr>
+                  <pic:blipFill>
+                    <a:blip r:embed="rId19">
+                      <a:extLst>
+                        <a:ext uri="{28A0092B-C50C-407E-A947-70E740481C1C}">
+                          <a14:useLocalDpi xmlns:a14="http://schemas.microsoft.com/office/drawing/2010/main" val="0"/>
+                        </a:ext>
+                      </a:extLst>
+                    </a:blip>
+                    <a:stretch>
+                      <a:fillRect/>
+                    </a:stretch>
+                  </pic:blipFill>
+                  <pic:spPr>
+                    <a:xfrm>
+                      <a:off x="0" y="0"/>
+                      <a:ext cx="6645910" cy="2033905"/>
+                    </a:xfrm>
+                    <a:prstGeom prst="rect">
+                      <a:avLst/>
+                    </a:prstGeom>
+                  </pic:spPr>
+                </pic:pic>
+              </a:graphicData>
+            </a:graphic>
+          </wp:inline>
+        </w:drawing>
+      </w:r>
+    </w:p>
+    <w:p>
+      <w:pPr>
+        <w:pStyle w:val="Caption"/>
+        <w:jc w:val="center"/>
+      </w:pPr>
+      <w:r>
+        <w:t xml:space="preserve">Figure </w:t>
+      </w:r>
+      <w:fldSimple w:instr=" SEQ Figure \* ARABIC ">
+        <w:r>
+          <w:rPr>
+            <w:noProof/>
+          </w:rPr>
+          <w:t>4</w:t>
+        </w:r>
+      </w:fldSimple>
+      <w:r>
+        <w:t xml:space="preserve"> | Device </w:t>
+      </w:r>
+      <w:proofErr w:type="spellStart"/>
+      <w:r>
+        <w:t>Comparision</w:t>
+      </w:r>
+      <w:proofErr w:type="spellEnd"/>
+    </w:p>
+    <w:p/>
     <w:p>
       <w:pPr>
         <w:pStyle w:val="Heading2"/>
       </w:pPr>
       <w:bookmarkStart w:id="5" w:name="_Toc116042639"/>
       <w:r>
-        <w:t xml:space="preserve">1.2.3. | </w:t>
-      </w:r>
-      <w:r>
-        <w:t>and Gap in Current Technologies</w:t>
+        <w:t>1.2.3. | and Gap in Current Technologies</w:t>
       </w:r>
       <w:bookmarkEnd w:id="5"/>
     </w:p>
@@ -7395,6 +8711,7 @@
     <w:p>
       <w:pPr>
         <w:pStyle w:val="Heading1"/>
+        <w:keepLines w:val="0"/>
       </w:pPr>
       <w:bookmarkStart w:id="8" w:name="_Toc116042642"/>
       <w:r>
@@ -7546,6 +8863,12 @@
         <w:t>bility</w:t>
       </w:r>
       <w:bookmarkEnd w:id="14"/>
+      <w:r>
+        <w:t xml:space="preserve"> and Target</w:t>
+      </w:r>
+      <w:r>
+        <w:t xml:space="preserve"> Users</w:t>
+      </w:r>
     </w:p>
     <w:p>
       <w:pPr>
@@ -7580,6 +8903,7 @@
     <w:p>
       <w:pPr>
         <w:pStyle w:val="Heading1"/>
+        <w:keepLines w:val="0"/>
       </w:pPr>
       <w:bookmarkStart w:id="17" w:name="_Toc116042654"/>
       <w:r>
@@ -7621,6 +8945,7 @@
       </w:pPr>
       <w:bookmarkStart w:id="19" w:name="_Toc116042657"/>
       <w:r>
+        <w:lastRenderedPageBreak/>
         <w:t>2.1.1. | Taxonomy and Terminologies</w:t>
       </w:r>
       <w:bookmarkEnd w:id="19"/>
@@ -7757,6 +9082,7 @@
     <w:p>
       <w:pPr>
         <w:pStyle w:val="Heading1"/>
+        <w:keepLines w:val="0"/>
       </w:pPr>
       <w:bookmarkStart w:id="26" w:name="_Toc116042663"/>
       <w:r>
@@ -7902,16 +9228,7 @@
       </w:pPr>
       <w:bookmarkStart w:id="34" w:name="_Toc116042651"/>
       <w:r>
-        <w:t>3</w:t>
-      </w:r>
-      <w:r>
-        <w:t>.</w:t>
-      </w:r>
-      <w:r>
-        <w:t>5</w:t>
-      </w:r>
-      <w:r>
-        <w:t>. | Tools</w:t>
+        <w:t>3.5. | Tools</w:t>
       </w:r>
       <w:bookmarkEnd w:id="34"/>
     </w:p>
@@ -7921,16 +9238,7 @@
       </w:pPr>
       <w:bookmarkStart w:id="35" w:name="_Toc116042652"/>
       <w:r>
-        <w:t>3</w:t>
-      </w:r>
-      <w:r>
-        <w:t>.</w:t>
-      </w:r>
-      <w:r>
-        <w:t>5</w:t>
-      </w:r>
-      <w:r>
-        <w:t>.1. | Hardware Technologies</w:t>
+        <w:t>3.5.1. | Hardware Technologies</w:t>
       </w:r>
       <w:bookmarkEnd w:id="35"/>
     </w:p>
@@ -7940,16 +9248,7 @@
       </w:pPr>
       <w:bookmarkStart w:id="36" w:name="_Toc116042653"/>
       <w:r>
-        <w:t>3</w:t>
-      </w:r>
-      <w:r>
-        <w:t>.</w:t>
-      </w:r>
-      <w:r>
-        <w:t>5</w:t>
-      </w:r>
-      <w:r>
-        <w:t>.2. | Software Technologies</w:t>
+        <w:t>3.5.2. | Software Technologies</w:t>
       </w:r>
       <w:bookmarkEnd w:id="36"/>
     </w:p>
@@ -7958,6 +9257,7 @@
     <w:p>
       <w:pPr>
         <w:pStyle w:val="Heading1"/>
+        <w:keepLines w:val="0"/>
       </w:pPr>
       <w:bookmarkStart w:id="37" w:name="_Toc116042671"/>
       <w:r>
@@ -8133,6 +9433,7 @@
         <w:pStyle w:val="Heading4"/>
       </w:pPr>
       <w:r>
+        <w:lastRenderedPageBreak/>
         <w:t>4.3.1.2. | Components</w:t>
       </w:r>
     </w:p>
@@ -8215,10 +9516,10 @@
     <w:p>
       <w:pPr>
         <w:pStyle w:val="Heading1"/>
+        <w:keepLines w:val="0"/>
       </w:pPr>
       <w:bookmarkStart w:id="48" w:name="_Toc116042682"/>
       <w:r>
-        <w:lastRenderedPageBreak/>
         <w:t>5. | Development</w:t>
       </w:r>
       <w:bookmarkEnd w:id="48"/>
@@ -8402,6 +9703,7 @@
     <w:p>
       <w:pPr>
         <w:pStyle w:val="Heading1"/>
+        <w:keepLines w:val="0"/>
       </w:pPr>
       <w:bookmarkStart w:id="54" w:name="_Toc116042688"/>
       <w:r>
@@ -8527,6 +9829,7 @@
     <w:p>
       <w:pPr>
         <w:pStyle w:val="Heading1"/>
+        <w:keepLines w:val="0"/>
       </w:pPr>
       <w:bookmarkStart w:id="63" w:name="_Toc116042697"/>
       <w:r>
@@ -8586,6 +9889,7 @@
       </w:pPr>
       <w:bookmarkStart w:id="66" w:name="_Toc116042700"/>
       <w:r>
+        <w:lastRenderedPageBreak/>
         <w:t>7.</w:t>
       </w:r>
       <w:r>
@@ -8644,6 +9948,7 @@
     <w:p>
       <w:pPr>
         <w:pStyle w:val="Heading1"/>
+        <w:keepLines w:val="0"/>
       </w:pPr>
       <w:r>
         <w:lastRenderedPageBreak/>
@@ -8709,6 +10014,7 @@
     <w:p>
       <w:pPr>
         <w:pStyle w:val="Heading1"/>
+        <w:keepLines w:val="0"/>
       </w:pPr>
       <w:bookmarkStart w:id="69" w:name="_Toc116042703"/>
       <w:r>
@@ -8719,6 +10025,7 @@
     <w:p>
       <w:pPr>
         <w:pStyle w:val="Heading1"/>
+        <w:keepLines w:val="0"/>
       </w:pPr>
       <w:bookmarkStart w:id="70" w:name="_Toc116042704"/>
       <w:r>
@@ -10930,16 +12237,13 @@
     <w:uiPriority w:val="39"/>
     <w:unhideWhenUsed/>
     <w:qFormat/>
-    <w:rsid w:val="00395AD8"/>
+    <w:rsid w:val="007E61CF"/>
     <w:pPr>
       <w:spacing w:before="240" w:after="0"/>
       <w:outlineLvl w:val="9"/>
     </w:pPr>
     <w:rPr>
-      <w:b w:val="0"/>
       <w:smallCaps w:val="0"/>
-      <w:color w:val="2F5496" w:themeColor="accent1" w:themeShade="BF"/>
-      <w:sz w:val="32"/>
       <w:lang w:val="en-US"/>
     </w:rPr>
   </w:style>
@@ -11021,6 +12325,37 @@
     <w:name w:val="organisation"/>
     <w:basedOn w:val="DefaultParagraphFont"/>
     <w:rsid w:val="00C22943"/>
+  </w:style>
+  <w:style w:type="paragraph" w:styleId="Caption">
+    <w:name w:val="caption"/>
+    <w:basedOn w:val="Normal"/>
+    <w:next w:val="Normal"/>
+    <w:uiPriority w:val="35"/>
+    <w:unhideWhenUsed/>
+    <w:qFormat/>
+    <w:rsid w:val="007E61CF"/>
+    <w:pPr>
+      <w:spacing w:after="200" w:line="240" w:lineRule="auto"/>
+    </w:pPr>
+    <w:rPr>
+      <w:b/>
+      <w:i/>
+      <w:iCs/>
+      <w:sz w:val="18"/>
+      <w:szCs w:val="18"/>
+    </w:rPr>
+  </w:style>
+  <w:style w:type="character" w:styleId="UnresolvedMention">
+    <w:name w:val="Unresolved Mention"/>
+    <w:basedOn w:val="DefaultParagraphFont"/>
+    <w:uiPriority w:val="99"/>
+    <w:semiHidden/>
+    <w:unhideWhenUsed/>
+    <w:rsid w:val="009B5E10"/>
+    <w:rPr>
+      <w:color w:val="605E5C"/>
+      <w:shd w:val="clear" w:color="auto" w:fill="E1DFDD"/>
+    </w:rPr>
   </w:style>
 </w:styles>
 </file>

</xml_diff>

<commit_message>
Research on Keyboard Scanning and Flowchart
</commit_message>
<xml_diff>
--- a/BSC_Final_Project_17663_Tivadar_Debnar.docx
+++ b/BSC_Final_Project_17663_Tivadar_Debnar.docx
@@ -724,7 +724,15 @@
         <w:t>dient to my thought and which, with their contribution of a whole new world of unsuspe</w:t>
       </w:r>
       <w:r>
-        <w:t>cted sounds,  will lend themselves to the exigencies of my inner rhythm.</w:t>
+        <w:t xml:space="preserve">cted </w:t>
+      </w:r>
+      <w:proofErr w:type="gramStart"/>
+      <w:r>
+        <w:t>sounds,  will</w:t>
+      </w:r>
+      <w:proofErr w:type="gramEnd"/>
+      <w:r>
+        <w:t xml:space="preserve"> lend themselves to the exigencies of my inner rhythm.</w:t>
       </w:r>
       <w:r>
         <w:rPr>
@@ -1968,7 +1976,11 @@
         <w:t xml:space="preserve">mere </w:t>
       </w:r>
       <w:r>
-        <w:t>spoken word</w:t>
+        <w:t xml:space="preserve">spoken </w:t>
+      </w:r>
+      <w:proofErr w:type="gramStart"/>
+      <w:r>
+        <w:t>word</w:t>
       </w:r>
       <w:r>
         <w:t>s</w:t>
@@ -1976,6 +1988,7 @@
       <w:r>
         <w:t>;</w:t>
       </w:r>
+      <w:proofErr w:type="gramEnd"/>
       <w:r>
         <w:t xml:space="preserve"> </w:t>
       </w:r>
@@ -2240,8 +2253,13 @@
       <w:r>
         <w:t xml:space="preserve"> </w:t>
       </w:r>
-      <w:r>
-        <w:t>κιθάρα</w:t>
+      <w:proofErr w:type="spellStart"/>
+      <w:r>
+        <w:t>κιθάρ</w:t>
+      </w:r>
+      <w:proofErr w:type="spellEnd"/>
+      <w:r>
+        <w:t>α</w:t>
       </w:r>
       <w:r>
         <w:t xml:space="preserve"> </w:t>
@@ -2258,6 +2276,7 @@
       <w:r>
         <w:t xml:space="preserve">rabic </w:t>
       </w:r>
+      <w:proofErr w:type="spellStart"/>
       <w:r>
         <w:t>q</w:t>
       </w:r>
@@ -2267,6 +2286,7 @@
       <w:r>
         <w:t>h</w:t>
       </w:r>
+      <w:proofErr w:type="spellEnd"/>
       <w:r>
         <w:t xml:space="preserve"> </w:t>
       </w:r>
@@ -2629,8 +2649,13 @@
       <w:r>
         <w:t xml:space="preserve">even though </w:t>
       </w:r>
-      <w:r>
-        <w:t xml:space="preserve">I  had </w:t>
+      <w:proofErr w:type="gramStart"/>
+      <w:r>
+        <w:t>I  had</w:t>
+      </w:r>
+      <w:proofErr w:type="gramEnd"/>
+      <w:r>
+        <w:t xml:space="preserve"> </w:t>
       </w:r>
       <w:r>
         <w:t xml:space="preserve">guitar </w:t>
@@ -3139,6 +3164,7 @@
       <w:r>
         <w:t xml:space="preserve"> </w:t>
       </w:r>
+      <w:proofErr w:type="gramStart"/>
       <w:r>
         <w:t xml:space="preserve">A </w:t>
       </w:r>
@@ -3149,7 +3175,11 @@
         <w:t xml:space="preserve">precautionary </w:t>
       </w:r>
       <w:r>
-        <w:t xml:space="preserve">research will prevent us from </w:t>
+        <w:t>research</w:t>
+      </w:r>
+      <w:proofErr w:type="gramEnd"/>
+      <w:r>
+        <w:t xml:space="preserve"> will prevent us from </w:t>
       </w:r>
       <w:r>
         <w:t>re</w:t>
@@ -3270,8 +3300,13 @@
       <w:r>
         <w:t xml:space="preserve"> </w:t>
       </w:r>
-      <w:r>
-        <w:t>Harmonix Music System</w:t>
+      <w:proofErr w:type="spellStart"/>
+      <w:r>
+        <w:t>Harmonix</w:t>
+      </w:r>
+      <w:proofErr w:type="spellEnd"/>
+      <w:r>
+        <w:t xml:space="preserve"> Music System</w:t>
       </w:r>
       <w:r>
         <w:t xml:space="preserve">, the </w:t>
@@ -3635,9 +3670,11 @@
       <w:r>
         <w:t xml:space="preserve"> </w:t>
       </w:r>
+      <w:proofErr w:type="gramStart"/>
       <w:r>
         <w:t>technologically-enhanced</w:t>
       </w:r>
+      <w:proofErr w:type="gramEnd"/>
       <w:r>
         <w:t xml:space="preserve"> instruments</w:t>
       </w:r>
@@ -3772,7 +3809,15 @@
         <w:t xml:space="preserve">features </w:t>
       </w:r>
       <w:r>
-        <w:t>of finger-style playing or riffs</w:t>
+        <w:t xml:space="preserve">of </w:t>
+      </w:r>
+      <w:proofErr w:type="gramStart"/>
+      <w:r>
+        <w:t>finger-style</w:t>
+      </w:r>
+      <w:proofErr w:type="gramEnd"/>
+      <w:r>
+        <w:t xml:space="preserve"> playing or riffs</w:t>
       </w:r>
       <w:r>
         <w:t xml:space="preserve">. </w:t>
@@ -3948,6 +3993,7 @@
           <w:bCs/>
         </w:rPr>
       </w:pPr>
+      <w:proofErr w:type="spellStart"/>
       <w:r>
         <w:rPr>
           <w:b/>
@@ -3955,6 +4001,7 @@
         </w:rPr>
         <w:t>RockSmith</w:t>
       </w:r>
+      <w:proofErr w:type="spellEnd"/>
     </w:p>
     <w:p>
       <w:r>
@@ -3967,7 +4014,15 @@
         <w:t>teaches</w:t>
       </w:r>
       <w:r>
-        <w:t xml:space="preserve"> acoustic, electric or bass guitar</w:t>
+        <w:t xml:space="preserve"> acoustic, </w:t>
+      </w:r>
+      <w:proofErr w:type="gramStart"/>
+      <w:r>
+        <w:t>electric</w:t>
+      </w:r>
+      <w:proofErr w:type="gramEnd"/>
+      <w:r>
+        <w:t xml:space="preserve"> or bass guitar</w:t>
       </w:r>
       <w:r>
         <w:t>,</w:t>
@@ -4006,7 +4061,15 @@
         <w:t xml:space="preserve"> </w:t>
       </w:r>
       <w:r>
-        <w:t>However, RockSmith is exclusively a software solution, and the player must own a guitar</w:t>
+        <w:t xml:space="preserve">However, </w:t>
+      </w:r>
+      <w:proofErr w:type="spellStart"/>
+      <w:r>
+        <w:t>RockSmith</w:t>
+      </w:r>
+      <w:proofErr w:type="spellEnd"/>
+      <w:r>
+        <w:t xml:space="preserve"> is exclusively a software solution, and the player must own a guitar</w:t>
       </w:r>
       <w:r>
         <w:t xml:space="preserve"> that can be connected to the game</w:t>
@@ -4017,9 +4080,11 @@
       <w:r>
         <w:t xml:space="preserve">. Therefore, </w:t>
       </w:r>
+      <w:proofErr w:type="spellStart"/>
       <w:r>
         <w:t>RockSmith</w:t>
       </w:r>
+      <w:proofErr w:type="spellEnd"/>
       <w:r>
         <w:t xml:space="preserve"> can be considered a specialised training software</w:t>
       </w:r>
@@ -4137,8 +4202,13 @@
         </w:r>
       </w:fldSimple>
       <w:r>
-        <w:t xml:space="preserve"> | RockSmith</w:t>
-      </w:r>
+        <w:t xml:space="preserve"> | </w:t>
+      </w:r>
+      <w:proofErr w:type="spellStart"/>
+      <w:r>
+        <w:t>RockSmith</w:t>
+      </w:r>
+      <w:proofErr w:type="spellEnd"/>
       <w:r>
         <w:t xml:space="preserve"> Screenshot</w:t>
       </w:r>
@@ -4222,9 +4292,11 @@
       <w:r>
         <w:t xml:space="preserve">, </w:t>
       </w:r>
+      <w:proofErr w:type="gramStart"/>
       <w:r>
         <w:t>chords</w:t>
       </w:r>
+      <w:proofErr w:type="gramEnd"/>
       <w:r>
         <w:t xml:space="preserve"> and song</w:t>
       </w:r>
@@ -4232,7 +4304,15 @@
         <w:t>s</w:t>
       </w:r>
       <w:r>
-        <w:t xml:space="preserve">, it will be referred to RiffMaster from this point forward. </w:t>
+        <w:t xml:space="preserve">, it will be referred to </w:t>
+      </w:r>
+      <w:proofErr w:type="spellStart"/>
+      <w:r>
+        <w:t>RiffMaster</w:t>
+      </w:r>
+      <w:proofErr w:type="spellEnd"/>
+      <w:r>
+        <w:t xml:space="preserve"> from this point forward. </w:t>
       </w:r>
       <w:r>
         <w:t>The following table conclude</w:t>
@@ -4325,8 +4405,13 @@
         <w:t>Technology</w:t>
       </w:r>
       <w:r>
-        <w:t xml:space="preserve"> Comparision</w:t>
-      </w:r>
+        <w:t xml:space="preserve"> </w:t>
+      </w:r>
+      <w:proofErr w:type="spellStart"/>
+      <w:r>
+        <w:t>Comparision</w:t>
+      </w:r>
+      <w:proofErr w:type="spellEnd"/>
     </w:p>
     <w:p/>
     <w:p>
@@ -4483,7 +4568,15 @@
         <w:t xml:space="preserve"> approximate button presses.</w:t>
       </w:r>
       <w:r>
-        <w:t xml:space="preserve"> Therefore it is an</w:t>
+        <w:t xml:space="preserve"> </w:t>
+      </w:r>
+      <w:proofErr w:type="gramStart"/>
+      <w:r>
+        <w:t>Therefore</w:t>
+      </w:r>
+      <w:proofErr w:type="gramEnd"/>
+      <w:r>
+        <w:t xml:space="preserve"> it is an</w:t>
       </w:r>
       <w:r>
         <w:t xml:space="preserve"> artificially</w:t>
@@ -4498,7 +4591,15 @@
         <w:t xml:space="preserve"> Guitar Hero.</w:t>
       </w:r>
       <w:r>
-        <w:t xml:space="preserve"> Thirdly, while RockSmith offers an exceptional</w:t>
+        <w:t xml:space="preserve"> Thirdly, while </w:t>
+      </w:r>
+      <w:proofErr w:type="spellStart"/>
+      <w:r>
+        <w:t>RockSmith</w:t>
+      </w:r>
+      <w:proofErr w:type="spellEnd"/>
+      <w:r>
+        <w:t xml:space="preserve"> offers an exceptional</w:t>
       </w:r>
       <w:r>
         <w:t xml:space="preserve">ly realistic application that teaches </w:t>
@@ -4516,7 +4617,15 @@
         <w:t xml:space="preserve">, </w:t>
       </w:r>
       <w:r>
-        <w:t>the user has to buy a decent-quality instrument to be able to play.</w:t>
+        <w:t xml:space="preserve">the user </w:t>
+      </w:r>
+      <w:proofErr w:type="gramStart"/>
+      <w:r>
+        <w:t>has to</w:t>
+      </w:r>
+      <w:proofErr w:type="gramEnd"/>
+      <w:r>
+        <w:t xml:space="preserve"> buy a decent-quality instrument to be able to play.</w:t>
       </w:r>
     </w:p>
     <w:p/>
@@ -4528,8 +4637,13 @@
         <w:t>all these systems are vendor-specific</w:t>
       </w:r>
       <w:r>
-        <w:t>, proprietary</w:t>
-      </w:r>
+        <w:t xml:space="preserve">, </w:t>
+      </w:r>
+      <w:proofErr w:type="gramStart"/>
+      <w:r>
+        <w:t>proprietary</w:t>
+      </w:r>
+      <w:proofErr w:type="gramEnd"/>
       <w:r>
         <w:t xml:space="preserve"> or licenced</w:t>
       </w:r>
@@ -4584,12 +4698,14 @@
       <w:r>
         <w:t xml:space="preserve">specifications, </w:t>
       </w:r>
+      <w:proofErr w:type="gramStart"/>
       <w:r>
         <w:t>protocol</w:t>
       </w:r>
       <w:r>
         <w:t>s</w:t>
       </w:r>
+      <w:proofErr w:type="gramEnd"/>
       <w:r>
         <w:t xml:space="preserve"> and documentation available for </w:t>
       </w:r>
@@ -4728,8 +4844,13 @@
       </w:r>
     </w:p>
     <w:p>
-      <w:r>
-        <w:t xml:space="preserve">RiffMaster aims to </w:t>
+      <w:proofErr w:type="spellStart"/>
+      <w:r>
+        <w:t>RiffMaster</w:t>
+      </w:r>
+      <w:proofErr w:type="spellEnd"/>
+      <w:r>
+        <w:t xml:space="preserve"> aims to </w:t>
       </w:r>
       <w:r>
         <w:t>offer a comprehensive</w:t>
@@ -4874,10 +4995,22 @@
         <w:t xml:space="preserve">: Create </w:t>
       </w:r>
       <w:r>
-        <w:t>a digital guitar device with a realistic layout</w:t>
-      </w:r>
-      <w:r>
-        <w:t xml:space="preserve"> to simulate the instrument.</w:t>
+        <w:t>a digital guitar device with a layout</w:t>
+      </w:r>
+      <w:r>
+        <w:t xml:space="preserve"> to</w:t>
+      </w:r>
+      <w:r>
+        <w:t xml:space="preserve"> accurately</w:t>
+      </w:r>
+      <w:r>
+        <w:t xml:space="preserve"> simulate the instrument</w:t>
+      </w:r>
+      <w:r>
+        <w:t>s mechanism</w:t>
+      </w:r>
+      <w:r>
+        <w:t>.</w:t>
       </w:r>
       <w:r>
         <w:t xml:space="preserve"> </w:t>
@@ -4904,7 +5037,15 @@
         <w:t>differ and be</w:t>
       </w:r>
       <w:r>
-        <w:t xml:space="preserve"> similar to </w:t>
+        <w:t xml:space="preserve"> </w:t>
+      </w:r>
+      <w:proofErr w:type="gramStart"/>
+      <w:r>
+        <w:t>similar to</w:t>
+      </w:r>
+      <w:proofErr w:type="gramEnd"/>
+      <w:r>
+        <w:t xml:space="preserve"> </w:t>
       </w:r>
       <w:r>
         <w:t xml:space="preserve">a mock guitar. </w:t>
@@ -4916,6 +5057,9 @@
         <w:t>he guitar</w:t>
       </w:r>
       <w:r>
+        <w:t xml:space="preserve"> console</w:t>
+      </w:r>
+      <w:r>
         <w:t>'</w:t>
       </w:r>
       <w:r>
@@ -4943,7 +5087,10 @@
         <w:t xml:space="preserve"> </w:t>
       </w:r>
       <w:r>
-        <w:t>accuracy in</w:t>
+        <w:t>precision</w:t>
+      </w:r>
+      <w:r>
+        <w:t xml:space="preserve"> in</w:t>
       </w:r>
       <w:r>
         <w:t xml:space="preserve"> muscle memory</w:t>
@@ -5165,8 +5312,13 @@
         <w:t>accepts</w:t>
       </w:r>
       <w:r>
-        <w:t>, detects</w:t>
-      </w:r>
+        <w:t xml:space="preserve">, </w:t>
+      </w:r>
+      <w:proofErr w:type="gramStart"/>
+      <w:r>
+        <w:t>detects</w:t>
+      </w:r>
+      <w:proofErr w:type="gramEnd"/>
       <w:r>
         <w:t xml:space="preserve"> and listens</w:t>
       </w:r>
@@ -5351,8 +5503,13 @@
       <w:r>
         <w:t xml:space="preserve">play the </w:t>
       </w:r>
-      <w:r>
-        <w:t xml:space="preserve">RiffMaster </w:t>
+      <w:proofErr w:type="spellStart"/>
+      <w:r>
+        <w:t>RiffMaster</w:t>
+      </w:r>
+      <w:proofErr w:type="spellEnd"/>
+      <w:r>
+        <w:t xml:space="preserve"> </w:t>
       </w:r>
       <w:r>
         <w:t>device and listen to the generated music,</w:t>
@@ -5522,7 +5679,13 @@
         <w:t xml:space="preserve"> that reflects </w:t>
       </w:r>
       <w:r>
-        <w:t>a business model</w:t>
+        <w:t xml:space="preserve">a </w:t>
+      </w:r>
+      <w:r>
+        <w:t xml:space="preserve">simple </w:t>
+      </w:r>
+      <w:r>
+        <w:t>business model</w:t>
       </w:r>
       <w:r>
         <w:t xml:space="preserve"> </w:t>
@@ -5561,7 +5724,15 @@
         <w:t>The backend should communicate to a database and store user information</w:t>
       </w:r>
       <w:r>
-        <w:t xml:space="preserve">, such as user name, songs, </w:t>
+        <w:t xml:space="preserve">, such as </w:t>
+      </w:r>
+      <w:proofErr w:type="gramStart"/>
+      <w:r>
+        <w:t>user name</w:t>
+      </w:r>
+      <w:proofErr w:type="gramEnd"/>
+      <w:r>
+        <w:t xml:space="preserve">, songs, </w:t>
       </w:r>
       <w:r>
         <w:t xml:space="preserve">tablatures and </w:t>
@@ -5644,6 +5815,31 @@
     </w:p>
     <w:p>
       <w:pPr>
+        <w:suppressAutoHyphens/>
+        <w:spacing w:after="40" w:line="240" w:lineRule="auto"/>
+        <w:rPr>
+          <w:lang w:eastAsia="en-GB"/>
+        </w:rPr>
+      </w:pPr>
+      <w:proofErr w:type="spellStart"/>
+      <w:r>
+        <w:rPr>
+          <w:b/>
+          <w:bCs/>
+          <w:lang w:eastAsia="en-GB"/>
+        </w:rPr>
+        <w:t>Dribin</w:t>
+      </w:r>
+      <w:proofErr w:type="spellEnd"/>
+      <w:r>
+        <w:rPr>
+          <w:lang w:eastAsia="en-GB"/>
+        </w:rPr>
+        <w:t>, D., 2000. Keyboard matrix help.</w:t>
+      </w:r>
+    </w:p>
+    <w:p>
+      <w:pPr>
         <w:spacing w:after="0" w:line="240" w:lineRule="auto"/>
         <w:jc w:val="left"/>
         <w:rPr>
@@ -5670,8 +5866,31 @@
         <w:rPr>
           <w:rStyle w:val="organisation"/>
         </w:rPr>
-        <w:t>KTH, School of Computer Science and Communication (CSC), Speech, Music and Hearing, TMH, Speech Communication and Technology.</w:t>
-      </w:r>
+        <w:t xml:space="preserve">KTH, School of Computer Science and Communication (CSC), Speech, </w:t>
+      </w:r>
+      <w:proofErr w:type="gramStart"/>
+      <w:r>
+        <w:rPr>
+          <w:rStyle w:val="organisation"/>
+        </w:rPr>
+        <w:t>Music</w:t>
+      </w:r>
+      <w:proofErr w:type="gramEnd"/>
+      <w:r>
+        <w:rPr>
+          <w:rStyle w:val="organisation"/>
+        </w:rPr>
+        <w:t xml:space="preserve"> and Hearing, TMH, Speech Communication and Technology.</w:t>
+      </w:r>
+    </w:p>
+    <w:p>
+      <w:pPr>
+        <w:spacing w:after="0" w:line="240" w:lineRule="auto"/>
+        <w:jc w:val="left"/>
+        <w:rPr>
+          <w:rStyle w:val="organisation"/>
+        </w:rPr>
+      </w:pPr>
     </w:p>
     <w:p>
       <w:pPr>
@@ -5953,7 +6172,14 @@
       <w:rPr>
         <w:smallCaps/>
       </w:rPr>
-      <w:t xml:space="preserve"> Dissertation </w:t>
+      <w:t xml:space="preserve"> </w:t>
+    </w:r>
+    <w:proofErr w:type="gramStart"/>
+    <w:r>
+      <w:rPr>
+        <w:smallCaps/>
+      </w:rPr>
+      <w:t xml:space="preserve">Dissertation </w:t>
     </w:r>
     <w:r>
       <w:rPr>
@@ -5961,6 +6187,7 @@
       </w:rPr>
       <w:t xml:space="preserve"> Project</w:t>
     </w:r>
+    <w:proofErr w:type="gramEnd"/>
   </w:p>
 </w:hdr>
 </file>

</xml_diff>

<commit_message>
Key Switch Interfaces: Buses, Matrix, Debounce
</commit_message>
<xml_diff>
--- a/BSC_Final_Project_17663_Tivadar_Debnar.docx
+++ b/BSC_Final_Project_17663_Tivadar_Debnar.docx
@@ -724,15 +724,7 @@
         <w:t>dient to my thought and which, with their contribution of a whole new world of unsuspe</w:t>
       </w:r>
       <w:r>
-        <w:t xml:space="preserve">cted </w:t>
-      </w:r>
-      <w:proofErr w:type="gramStart"/>
-      <w:r>
-        <w:t>sounds,  will</w:t>
-      </w:r>
-      <w:proofErr w:type="gramEnd"/>
-      <w:r>
-        <w:t xml:space="preserve"> lend themselves to the exigencies of my inner rhythm.</w:t>
+        <w:t>cted sounds,  will lend themselves to the exigencies of my inner rhythm.</w:t>
       </w:r>
       <w:r>
         <w:rPr>
@@ -1976,11 +1968,7 @@
         <w:t xml:space="preserve">mere </w:t>
       </w:r>
       <w:r>
-        <w:t xml:space="preserve">spoken </w:t>
-      </w:r>
-      <w:proofErr w:type="gramStart"/>
-      <w:r>
-        <w:t>word</w:t>
+        <w:t>spoken word</w:t>
       </w:r>
       <w:r>
         <w:t>s</w:t>
@@ -1988,7 +1976,6 @@
       <w:r>
         <w:t>;</w:t>
       </w:r>
-      <w:proofErr w:type="gramEnd"/>
       <w:r>
         <w:t xml:space="preserve"> </w:t>
       </w:r>
@@ -2253,13 +2240,8 @@
       <w:r>
         <w:t xml:space="preserve"> </w:t>
       </w:r>
-      <w:proofErr w:type="spellStart"/>
-      <w:r>
-        <w:t>κιθάρ</w:t>
-      </w:r>
-      <w:proofErr w:type="spellEnd"/>
-      <w:r>
-        <w:t>α</w:t>
+      <w:r>
+        <w:t>κιθάρα</w:t>
       </w:r>
       <w:r>
         <w:t xml:space="preserve"> </w:t>
@@ -2276,7 +2258,6 @@
       <w:r>
         <w:t xml:space="preserve">rabic </w:t>
       </w:r>
-      <w:proofErr w:type="spellStart"/>
       <w:r>
         <w:t>q</w:t>
       </w:r>
@@ -2286,7 +2267,6 @@
       <w:r>
         <w:t>h</w:t>
       </w:r>
-      <w:proofErr w:type="spellEnd"/>
       <w:r>
         <w:t xml:space="preserve"> </w:t>
       </w:r>
@@ -2649,13 +2629,8 @@
       <w:r>
         <w:t xml:space="preserve">even though </w:t>
       </w:r>
-      <w:proofErr w:type="gramStart"/>
-      <w:r>
-        <w:t>I  had</w:t>
-      </w:r>
-      <w:proofErr w:type="gramEnd"/>
-      <w:r>
-        <w:t xml:space="preserve"> </w:t>
+      <w:r>
+        <w:t xml:space="preserve">I  had </w:t>
       </w:r>
       <w:r>
         <w:t xml:space="preserve">guitar </w:t>
@@ -3164,7 +3139,6 @@
       <w:r>
         <w:t xml:space="preserve"> </w:t>
       </w:r>
-      <w:proofErr w:type="gramStart"/>
       <w:r>
         <w:t xml:space="preserve">A </w:t>
       </w:r>
@@ -3175,11 +3149,7 @@
         <w:t xml:space="preserve">precautionary </w:t>
       </w:r>
       <w:r>
-        <w:t>research</w:t>
-      </w:r>
-      <w:proofErr w:type="gramEnd"/>
-      <w:r>
-        <w:t xml:space="preserve"> will prevent us from </w:t>
+        <w:t xml:space="preserve">research will prevent us from </w:t>
       </w:r>
       <w:r>
         <w:t>re</w:t>
@@ -3300,13 +3270,8 @@
       <w:r>
         <w:t xml:space="preserve"> </w:t>
       </w:r>
-      <w:proofErr w:type="spellStart"/>
-      <w:r>
-        <w:t>Harmonix</w:t>
-      </w:r>
-      <w:proofErr w:type="spellEnd"/>
-      <w:r>
-        <w:t xml:space="preserve"> Music System</w:t>
+      <w:r>
+        <w:t>Harmonix Music System</w:t>
       </w:r>
       <w:r>
         <w:t xml:space="preserve">, the </w:t>
@@ -3670,11 +3635,9 @@
       <w:r>
         <w:t xml:space="preserve"> </w:t>
       </w:r>
-      <w:proofErr w:type="gramStart"/>
       <w:r>
         <w:t>technologically-enhanced</w:t>
       </w:r>
-      <w:proofErr w:type="gramEnd"/>
       <w:r>
         <w:t xml:space="preserve"> instruments</w:t>
       </w:r>
@@ -3809,15 +3772,7 @@
         <w:t xml:space="preserve">features </w:t>
       </w:r>
       <w:r>
-        <w:t xml:space="preserve">of </w:t>
-      </w:r>
-      <w:proofErr w:type="gramStart"/>
-      <w:r>
-        <w:t>finger-style</w:t>
-      </w:r>
-      <w:proofErr w:type="gramEnd"/>
-      <w:r>
-        <w:t xml:space="preserve"> playing or riffs</w:t>
+        <w:t>of finger-style playing or riffs</w:t>
       </w:r>
       <w:r>
         <w:t xml:space="preserve">. </w:t>
@@ -3993,7 +3948,6 @@
           <w:bCs/>
         </w:rPr>
       </w:pPr>
-      <w:proofErr w:type="spellStart"/>
       <w:r>
         <w:rPr>
           <w:b/>
@@ -4001,7 +3955,6 @@
         </w:rPr>
         <w:t>RockSmith</w:t>
       </w:r>
-      <w:proofErr w:type="spellEnd"/>
     </w:p>
     <w:p>
       <w:r>
@@ -4014,15 +3967,7 @@
         <w:t>teaches</w:t>
       </w:r>
       <w:r>
-        <w:t xml:space="preserve"> acoustic, </w:t>
-      </w:r>
-      <w:proofErr w:type="gramStart"/>
-      <w:r>
-        <w:t>electric</w:t>
-      </w:r>
-      <w:proofErr w:type="gramEnd"/>
-      <w:r>
-        <w:t xml:space="preserve"> or bass guitar</w:t>
+        <w:t xml:space="preserve"> acoustic, electric or bass guitar</w:t>
       </w:r>
       <w:r>
         <w:t>,</w:t>
@@ -4061,30 +4006,20 @@
         <w:t xml:space="preserve"> </w:t>
       </w:r>
       <w:r>
-        <w:t xml:space="preserve">However, </w:t>
-      </w:r>
-      <w:proofErr w:type="spellStart"/>
+        <w:t>However, RockSmith is exclusively a software solution, and the player must own a guitar</w:t>
+      </w:r>
+      <w:r>
+        <w:t xml:space="preserve"> that can be connected to the game</w:t>
+      </w:r>
+      <w:r>
+        <w:t xml:space="preserve"> through a real tone cable</w:t>
+      </w:r>
+      <w:r>
+        <w:t xml:space="preserve">. Therefore, </w:t>
+      </w:r>
       <w:r>
         <w:t>RockSmith</w:t>
       </w:r>
-      <w:proofErr w:type="spellEnd"/>
-      <w:r>
-        <w:t xml:space="preserve"> is exclusively a software solution, and the player must own a guitar</w:t>
-      </w:r>
-      <w:r>
-        <w:t xml:space="preserve"> that can be connected to the game</w:t>
-      </w:r>
-      <w:r>
-        <w:t xml:space="preserve"> through a real tone cable</w:t>
-      </w:r>
-      <w:r>
-        <w:t xml:space="preserve">. Therefore, </w:t>
-      </w:r>
-      <w:proofErr w:type="spellStart"/>
-      <w:r>
-        <w:t>RockSmith</w:t>
-      </w:r>
-      <w:proofErr w:type="spellEnd"/>
       <w:r>
         <w:t xml:space="preserve"> can be considered a specialised training software</w:t>
       </w:r>
@@ -4202,13 +4137,8 @@
         </w:r>
       </w:fldSimple>
       <w:r>
-        <w:t xml:space="preserve"> | </w:t>
-      </w:r>
-      <w:proofErr w:type="spellStart"/>
-      <w:r>
-        <w:t>RockSmith</w:t>
-      </w:r>
-      <w:proofErr w:type="spellEnd"/>
+        <w:t xml:space="preserve"> | RockSmith</w:t>
+      </w:r>
       <w:r>
         <w:t xml:space="preserve"> Screenshot</w:t>
       </w:r>
@@ -4292,11 +4222,9 @@
       <w:r>
         <w:t xml:space="preserve">, </w:t>
       </w:r>
-      <w:proofErr w:type="gramStart"/>
       <w:r>
         <w:t>chords</w:t>
       </w:r>
-      <w:proofErr w:type="gramEnd"/>
       <w:r>
         <w:t xml:space="preserve"> and song</w:t>
       </w:r>
@@ -4304,15 +4232,7 @@
         <w:t>s</w:t>
       </w:r>
       <w:r>
-        <w:t xml:space="preserve">, it will be referred to </w:t>
-      </w:r>
-      <w:proofErr w:type="spellStart"/>
-      <w:r>
-        <w:t>RiffMaster</w:t>
-      </w:r>
-      <w:proofErr w:type="spellEnd"/>
-      <w:r>
-        <w:t xml:space="preserve"> from this point forward. </w:t>
+        <w:t xml:space="preserve">, it will be referred to RiffMaster from this point forward. </w:t>
       </w:r>
       <w:r>
         <w:t>The following table conclude</w:t>
@@ -4405,13 +4325,8 @@
         <w:t>Technology</w:t>
       </w:r>
       <w:r>
-        <w:t xml:space="preserve"> </w:t>
-      </w:r>
-      <w:proofErr w:type="spellStart"/>
-      <w:r>
-        <w:t>Comparision</w:t>
-      </w:r>
-      <w:proofErr w:type="spellEnd"/>
+        <w:t xml:space="preserve"> Comparision</w:t>
+      </w:r>
     </w:p>
     <w:p/>
     <w:p>
@@ -4568,15 +4483,7 @@
         <w:t xml:space="preserve"> approximate button presses.</w:t>
       </w:r>
       <w:r>
-        <w:t xml:space="preserve"> </w:t>
-      </w:r>
-      <w:proofErr w:type="gramStart"/>
-      <w:r>
-        <w:t>Therefore</w:t>
-      </w:r>
-      <w:proofErr w:type="gramEnd"/>
-      <w:r>
-        <w:t xml:space="preserve"> it is an</w:t>
+        <w:t xml:space="preserve"> Therefore it is an</w:t>
       </w:r>
       <w:r>
         <w:t xml:space="preserve"> artificially</w:t>
@@ -4591,15 +4498,7 @@
         <w:t xml:space="preserve"> Guitar Hero.</w:t>
       </w:r>
       <w:r>
-        <w:t xml:space="preserve"> Thirdly, while </w:t>
-      </w:r>
-      <w:proofErr w:type="spellStart"/>
-      <w:r>
-        <w:t>RockSmith</w:t>
-      </w:r>
-      <w:proofErr w:type="spellEnd"/>
-      <w:r>
-        <w:t xml:space="preserve"> offers an exceptional</w:t>
+        <w:t xml:space="preserve"> Thirdly, while RockSmith offers an exceptional</w:t>
       </w:r>
       <w:r>
         <w:t xml:space="preserve">ly realistic application that teaches </w:t>
@@ -4617,15 +4516,7 @@
         <w:t xml:space="preserve">, </w:t>
       </w:r>
       <w:r>
-        <w:t xml:space="preserve">the user </w:t>
-      </w:r>
-      <w:proofErr w:type="gramStart"/>
-      <w:r>
-        <w:t>has to</w:t>
-      </w:r>
-      <w:proofErr w:type="gramEnd"/>
-      <w:r>
-        <w:t xml:space="preserve"> buy a decent-quality instrument to be able to play.</w:t>
+        <w:t>the user has to buy a decent-quality instrument to be able to play.</w:t>
       </w:r>
     </w:p>
     <w:p/>
@@ -4637,13 +4528,8 @@
         <w:t>all these systems are vendor-specific</w:t>
       </w:r>
       <w:r>
-        <w:t xml:space="preserve">, </w:t>
-      </w:r>
-      <w:proofErr w:type="gramStart"/>
-      <w:r>
-        <w:t>proprietary</w:t>
-      </w:r>
-      <w:proofErr w:type="gramEnd"/>
+        <w:t>, proprietary</w:t>
+      </w:r>
       <w:r>
         <w:t xml:space="preserve"> or licenced</w:t>
       </w:r>
@@ -4698,14 +4584,12 @@
       <w:r>
         <w:t xml:space="preserve">specifications, </w:t>
       </w:r>
-      <w:proofErr w:type="gramStart"/>
       <w:r>
         <w:t>protocol</w:t>
       </w:r>
       <w:r>
         <w:t>s</w:t>
       </w:r>
-      <w:proofErr w:type="gramEnd"/>
       <w:r>
         <w:t xml:space="preserve"> and documentation available for </w:t>
       </w:r>
@@ -4844,13 +4728,8 @@
       </w:r>
     </w:p>
     <w:p>
-      <w:proofErr w:type="spellStart"/>
-      <w:r>
-        <w:t>RiffMaster</w:t>
-      </w:r>
-      <w:proofErr w:type="spellEnd"/>
-      <w:r>
-        <w:t xml:space="preserve"> aims to </w:t>
+      <w:r>
+        <w:t xml:space="preserve">RiffMaster aims to </w:t>
       </w:r>
       <w:r>
         <w:t>offer a comprehensive</w:t>
@@ -5007,6 +4886,9 @@
         <w:t xml:space="preserve"> simulate the instrument</w:t>
       </w:r>
       <w:r>
+        <w:t>'</w:t>
+      </w:r>
+      <w:r>
         <w:t>s mechanism</w:t>
       </w:r>
       <w:r>
@@ -5037,15 +4919,7 @@
         <w:t>differ and be</w:t>
       </w:r>
       <w:r>
-        <w:t xml:space="preserve"> </w:t>
-      </w:r>
-      <w:proofErr w:type="gramStart"/>
-      <w:r>
-        <w:t>similar to</w:t>
-      </w:r>
-      <w:proofErr w:type="gramEnd"/>
-      <w:r>
-        <w:t xml:space="preserve"> </w:t>
+        <w:t xml:space="preserve"> similar to </w:t>
       </w:r>
       <w:r>
         <w:t xml:space="preserve">a mock guitar. </w:t>
@@ -5312,13 +5186,8 @@
         <w:t>accepts</w:t>
       </w:r>
       <w:r>
-        <w:t xml:space="preserve">, </w:t>
-      </w:r>
-      <w:proofErr w:type="gramStart"/>
-      <w:r>
-        <w:t>detects</w:t>
-      </w:r>
-      <w:proofErr w:type="gramEnd"/>
+        <w:t>, detects</w:t>
+      </w:r>
       <w:r>
         <w:t xml:space="preserve"> and listens</w:t>
       </w:r>
@@ -5503,13 +5372,8 @@
       <w:r>
         <w:t xml:space="preserve">play the </w:t>
       </w:r>
-      <w:proofErr w:type="spellStart"/>
-      <w:r>
-        <w:t>RiffMaster</w:t>
-      </w:r>
-      <w:proofErr w:type="spellEnd"/>
-      <w:r>
-        <w:t xml:space="preserve"> </w:t>
+      <w:r>
+        <w:t xml:space="preserve">RiffMaster </w:t>
       </w:r>
       <w:r>
         <w:t>device and listen to the generated music,</w:t>
@@ -5724,15 +5588,7 @@
         <w:t>The backend should communicate to a database and store user information</w:t>
       </w:r>
       <w:r>
-        <w:t xml:space="preserve">, such as </w:t>
-      </w:r>
-      <w:proofErr w:type="gramStart"/>
-      <w:r>
-        <w:t>user name</w:t>
-      </w:r>
-      <w:proofErr w:type="gramEnd"/>
-      <w:r>
-        <w:t xml:space="preserve">, songs, </w:t>
+        <w:t xml:space="preserve">, such as user name, songs, </w:t>
       </w:r>
       <w:r>
         <w:t xml:space="preserve">tablatures and </w:t>
@@ -5821,7 +5677,6 @@
           <w:lang w:eastAsia="en-GB"/>
         </w:rPr>
       </w:pPr>
-      <w:proofErr w:type="spellStart"/>
       <w:r>
         <w:rPr>
           <w:b/>
@@ -5830,7 +5685,6 @@
         </w:rPr>
         <w:t>Dribin</w:t>
       </w:r>
-      <w:proofErr w:type="spellEnd"/>
       <w:r>
         <w:rPr>
           <w:lang w:eastAsia="en-GB"/>
@@ -5866,21 +5720,7 @@
         <w:rPr>
           <w:rStyle w:val="organisation"/>
         </w:rPr>
-        <w:t xml:space="preserve">KTH, School of Computer Science and Communication (CSC), Speech, </w:t>
-      </w:r>
-      <w:proofErr w:type="gramStart"/>
-      <w:r>
-        <w:rPr>
-          <w:rStyle w:val="organisation"/>
-        </w:rPr>
-        <w:t>Music</w:t>
-      </w:r>
-      <w:proofErr w:type="gramEnd"/>
-      <w:r>
-        <w:rPr>
-          <w:rStyle w:val="organisation"/>
-        </w:rPr>
-        <w:t xml:space="preserve"> and Hearing, TMH, Speech Communication and Technology.</w:t>
+        <w:t>KTH, School of Computer Science and Communication (CSC), Speech, Music and Hearing, TMH, Speech Communication and Technology.</w:t>
       </w:r>
     </w:p>
     <w:p>
@@ -6172,14 +6012,7 @@
       <w:rPr>
         <w:smallCaps/>
       </w:rPr>
-      <w:t xml:space="preserve"> </w:t>
-    </w:r>
-    <w:proofErr w:type="gramStart"/>
-    <w:r>
-      <w:rPr>
-        <w:smallCaps/>
-      </w:rPr>
-      <w:t xml:space="preserve">Dissertation </w:t>
+      <w:t xml:space="preserve"> Dissertation </w:t>
     </w:r>
     <w:r>
       <w:rPr>
@@ -6187,7 +6020,6 @@
       </w:rPr>
       <w:t xml:space="preserve"> Project</w:t>
     </w:r>
-    <w:proofErr w:type="gramEnd"/>
   </w:p>
 </w:hdr>
 </file>

</xml_diff>

<commit_message>
Console Layout: Calculate Fret Distances
</commit_message>
<xml_diff>
--- a/BSC_Final_Project_17663_Tivadar_Debnar.docx
+++ b/BSC_Final_Project_17663_Tivadar_Debnar.docx
@@ -685,6 +685,104 @@
           <w:iCs/>
         </w:rPr>
       </w:pPr>
+      <w:r>
+        <w:rPr>
+          <w:b/>
+          <w:bCs/>
+          <w:i/>
+          <w:iCs/>
+        </w:rPr>
+        <w:t>Cover</w:t>
+      </w:r>
+      <w:r>
+        <w:rPr>
+          <w:b/>
+          <w:bCs/>
+          <w:i/>
+          <w:iCs/>
+        </w:rPr>
+        <w:t xml:space="preserve"> |</w:t>
+      </w:r>
+      <w:r>
+        <w:rPr>
+          <w:b/>
+          <w:bCs/>
+          <w:i/>
+          <w:iCs/>
+        </w:rPr>
+        <w:t xml:space="preserve"> P</w:t>
+      </w:r>
+      <w:r>
+        <w:rPr>
+          <w:b/>
+          <w:bCs/>
+          <w:i/>
+          <w:iCs/>
+        </w:rPr>
+        <w:t>laying Alone</w:t>
+      </w:r>
+      <w:r>
+        <w:rPr>
+          <w:b/>
+          <w:bCs/>
+          <w:i/>
+          <w:iCs/>
+        </w:rPr>
+        <w:t xml:space="preserve"> on the Road</w:t>
+      </w:r>
+      <w:r>
+        <w:rPr>
+          <w:i/>
+          <w:iCs/>
+        </w:rPr>
+        <w:t xml:space="preserve"> </w:t>
+      </w:r>
+      <w:sdt>
+        <w:sdtPr>
+          <w:rPr>
+            <w:i/>
+            <w:iCs/>
+          </w:rPr>
+          <w:id w:val="-1322191505"/>
+          <w:citation/>
+        </w:sdtPr>
+        <w:sdtContent>
+          <w:r>
+            <w:rPr>
+              <w:i/>
+              <w:iCs/>
+            </w:rPr>
+            <w:fldChar w:fldCharType="begin"/>
+          </w:r>
+          <w:r>
+            <w:rPr>
+              <w:i/>
+              <w:iCs/>
+            </w:rPr>
+            <w:instrText xml:space="preserve"> CITATION Ano22 \l 2057 </w:instrText>
+          </w:r>
+          <w:r>
+            <w:rPr>
+              <w:i/>
+              <w:iCs/>
+            </w:rPr>
+            <w:fldChar w:fldCharType="separate"/>
+          </w:r>
+          <w:r>
+            <w:rPr>
+              <w:noProof/>
+            </w:rPr>
+            <w:t>(Anon, n.d.)</w:t>
+          </w:r>
+          <w:r>
+            <w:rPr>
+              <w:i/>
+              <w:iCs/>
+            </w:rPr>
+            <w:fldChar w:fldCharType="end"/>
+          </w:r>
+        </w:sdtContent>
+      </w:sdt>
     </w:p>
     <w:p>
       <w:pPr>
@@ -3323,43 +3421,66 @@
           <w:i/>
           <w:iCs/>
         </w:rPr>
-        <w:t xml:space="preserve"> instrument may be used to alter </w:t>
+        <w:t xml:space="preserve"> instrument</w:t>
       </w:r>
       <w:r>
         <w:rPr>
           <w:i/>
           <w:iCs/>
         </w:rPr>
-        <w:t>the audio of a video game</w:t>
-      </w:r>
-      <w:r>
-        <w:t>"</w:t>
-      </w:r>
-      <w:r>
-        <w:t xml:space="preserve"> </w:t>
-      </w:r>
-      <w:r>
-        <w:t>(</w:t>
-      </w:r>
-      <w:r>
-        <w:t>Eric</w:t>
+        <w:t xml:space="preserve"> that</w:t>
       </w:r>
       <w:r>
         <w:rPr>
           <w:i/>
           <w:iCs/>
         </w:rPr>
-        <w:t>, 200</w:t>
+        <w:t xml:space="preserve"> may be used to alter </w:t>
       </w:r>
       <w:r>
         <w:rPr>
           <w:i/>
           <w:iCs/>
         </w:rPr>
-        <w:t>8</w:t>
-      </w:r>
-      <w:r>
-        <w:t>).</w:t>
+        <w:t>the audio of a video game</w:t>
+      </w:r>
+      <w:r>
+        <w:t>"</w:t>
+      </w:r>
+      <w:sdt>
+        <w:sdtPr>
+          <w:id w:val="451291477"/>
+          <w:citation/>
+        </w:sdtPr>
+        <w:sdtContent>
+          <w:r>
+            <w:fldChar w:fldCharType="begin"/>
+          </w:r>
+          <w:r>
+            <w:instrText xml:space="preserve">CITATION Chr15 \l 2057 </w:instrText>
+          </w:r>
+          <w:r>
+            <w:fldChar w:fldCharType="separate"/>
+          </w:r>
+          <w:r>
+            <w:rPr>
+              <w:noProof/>
+            </w:rPr>
+            <w:t xml:space="preserve"> </w:t>
+          </w:r>
+          <w:r>
+            <w:rPr>
+              <w:noProof/>
+            </w:rPr>
+            <w:t>(Chrzanowski, 2015)</w:t>
+          </w:r>
+          <w:r>
+            <w:fldChar w:fldCharType="end"/>
+          </w:r>
+        </w:sdtContent>
+      </w:sdt>
+      <w:r>
+        <w:t>.</w:t>
       </w:r>
       <w:r>
         <w:t xml:space="preserve"> </w:t>
@@ -5677,61 +5798,160 @@
           <w:lang w:eastAsia="en-GB"/>
         </w:rPr>
       </w:pPr>
-      <w:r>
-        <w:rPr>
-          <w:b/>
-          <w:bCs/>
-          <w:lang w:eastAsia="en-GB"/>
-        </w:rPr>
-        <w:t>Dribin</w:t>
-      </w:r>
-      <w:r>
-        <w:rPr>
-          <w:lang w:eastAsia="en-GB"/>
-        </w:rPr>
-        <w:t>, D., 2000. Keyboard matrix help.</w:t>
-      </w:r>
     </w:p>
-    <w:p>
-      <w:pPr>
-        <w:spacing w:after="0" w:line="240" w:lineRule="auto"/>
-        <w:jc w:val="left"/>
-        <w:rPr>
-          <w:rStyle w:val="organisation"/>
-        </w:rPr>
-      </w:pPr>
-      <w:r>
-        <w:rPr>
-          <w:rFonts w:eastAsia="Times New Roman" w:cstheme="majorHAnsi"/>
-          <w:b/>
-          <w:bCs/>
-          <w:lang w:eastAsia="en-GB"/>
-        </w:rPr>
-        <w:t>Eriksson</w:t>
-      </w:r>
-      <w:r>
-        <w:rPr>
-          <w:rFonts w:eastAsia="Times New Roman" w:cstheme="majorHAnsi"/>
-          <w:lang w:eastAsia="en-GB"/>
-        </w:rPr>
-        <w:t xml:space="preserve">, J., 2016. Chord and modality analysis. </w:t>
-      </w:r>
-      <w:r>
-        <w:rPr>
-          <w:rStyle w:val="organisation"/>
-        </w:rPr>
-        <w:t>KTH, School of Computer Science and Communication (CSC), Speech, Music and Hearing, TMH, Speech Communication and Technology.</w:t>
-      </w:r>
-    </w:p>
-    <w:p>
-      <w:pPr>
-        <w:spacing w:after="0" w:line="240" w:lineRule="auto"/>
-        <w:jc w:val="left"/>
-        <w:rPr>
-          <w:rStyle w:val="organisation"/>
-        </w:rPr>
-      </w:pPr>
-    </w:p>
+    <w:sdt>
+      <w:sdtPr>
+        <w:id w:val="-204029341"/>
+        <w:docPartObj>
+          <w:docPartGallery w:val="Bibliographies"/>
+          <w:docPartUnique/>
+        </w:docPartObj>
+      </w:sdtPr>
+      <w:sdtEndPr>
+        <w:rPr>
+          <w:rFonts w:eastAsiaTheme="minorHAnsi" w:cstheme="minorBidi"/>
+          <w:b w:val="0"/>
+          <w:smallCaps w:val="0"/>
+          <w:sz w:val="22"/>
+          <w:szCs w:val="22"/>
+        </w:rPr>
+      </w:sdtEndPr>
+      <w:sdtContent>
+        <w:p>
+          <w:pPr>
+            <w:pStyle w:val="Heading1"/>
+          </w:pPr>
+          <w:r>
+            <w:t>References</w:t>
+          </w:r>
+        </w:p>
+        <w:sdt>
+          <w:sdtPr>
+            <w:id w:val="-573587230"/>
+            <w:bibliography/>
+          </w:sdtPr>
+          <w:sdtContent>
+            <w:p>
+              <w:pPr>
+                <w:pStyle w:val="Bibliography"/>
+                <w:rPr>
+                  <w:noProof/>
+                  <w:sz w:val="24"/>
+                  <w:szCs w:val="24"/>
+                </w:rPr>
+              </w:pPr>
+              <w:r>
+                <w:fldChar w:fldCharType="begin"/>
+              </w:r>
+              <w:r>
+                <w:instrText xml:space="preserve"> BIBLIOGRAPHY </w:instrText>
+              </w:r>
+              <w:r>
+                <w:fldChar w:fldCharType="separate"/>
+              </w:r>
+              <w:r>
+                <w:rPr>
+                  <w:noProof/>
+                </w:rPr>
+                <w:t xml:space="preserve">Anon, n.d. </w:t>
+              </w:r>
+              <w:r>
+                <w:rPr>
+                  <w:i/>
+                  <w:iCs/>
+                  <w:noProof/>
+                </w:rPr>
+                <w:t xml:space="preserve">https://www.eclecticmusicatlanta.com/making-the-most-out-of-music-lessons. </w:t>
+              </w:r>
+              <w:r>
+                <w:rPr>
+                  <w:noProof/>
+                </w:rPr>
+                <w:t xml:space="preserve">[Online] </w:t>
+              </w:r>
+              <w:r>
+                <w:rPr>
+                  <w:noProof/>
+                </w:rPr>
+                <w:br/>
+                <w:t>[Accessed 02 10 2022].</w:t>
+              </w:r>
+            </w:p>
+            <w:p>
+              <w:pPr>
+                <w:pStyle w:val="Bibliography"/>
+                <w:rPr>
+                  <w:noProof/>
+                </w:rPr>
+              </w:pPr>
+              <w:r>
+                <w:rPr>
+                  <w:noProof/>
+                </w:rPr>
+                <w:t xml:space="preserve">Chrzanowski, J. H. j. L. G. L. R., 2015. </w:t>
+              </w:r>
+              <w:r>
+                <w:rPr>
+                  <w:i/>
+                  <w:iCs/>
+                  <w:noProof/>
+                </w:rPr>
+                <w:t xml:space="preserve">Music Video Game with User Directed Sound Generation. </w:t>
+              </w:r>
+              <w:r>
+                <w:rPr>
+                  <w:noProof/>
+                </w:rPr>
+                <w:t>US, Patent No. 9061205B2.</w:t>
+              </w:r>
+            </w:p>
+            <w:p>
+              <w:pPr>
+                <w:pStyle w:val="Bibliography"/>
+                <w:rPr>
+                  <w:noProof/>
+                </w:rPr>
+              </w:pPr>
+              <w:r>
+                <w:rPr>
+                  <w:noProof/>
+                </w:rPr>
+                <w:t xml:space="preserve">Eriksson, J., 2016. </w:t>
+              </w:r>
+              <w:r>
+                <w:rPr>
+                  <w:i/>
+                  <w:iCs/>
+                  <w:noProof/>
+                </w:rPr>
+                <w:t xml:space="preserve">Chord and Modality Analysis.. </w:t>
+              </w:r>
+              <w:r>
+                <w:rPr>
+                  <w:noProof/>
+                </w:rPr>
+                <w:t>s.l.:KHT, School of Computer Science and Communication (CDC), Speech, Music and Hearing, TMH, Speech Communication and Technology.</w:t>
+              </w:r>
+            </w:p>
+            <w:p>
+              <w:pPr>
+                <w:rPr>
+                  <w:rStyle w:val="organisation"/>
+                </w:rPr>
+              </w:pPr>
+              <w:r>
+                <w:rPr>
+                  <w:b/>
+                  <w:bCs/>
+                  <w:noProof/>
+                </w:rPr>
+                <w:fldChar w:fldCharType="end"/>
+              </w:r>
+            </w:p>
+          </w:sdtContent>
+        </w:sdt>
+      </w:sdtContent>
+    </w:sdt>
     <w:p>
       <w:pPr>
         <w:spacing w:after="0" w:line="240" w:lineRule="auto"/>
@@ -8211,6 +8431,14 @@
       <w:color w:val="auto"/>
     </w:rPr>
   </w:style>
+  <w:style w:type="paragraph" w:styleId="Bibliography">
+    <w:name w:val="Bibliography"/>
+    <w:basedOn w:val="Normal"/>
+    <w:next w:val="Normal"/>
+    <w:uiPriority w:val="37"/>
+    <w:unhideWhenUsed/>
+    <w:rsid w:val="00E6462D"/>
+  </w:style>
 </w:styles>
 </file>
 
@@ -8510,11 +8738,71 @@
 </file>
 
 <file path=customXml/item1.xml><?xml version="1.0" encoding="utf-8"?>
-<b:Sources xmlns:b="http://schemas.openxmlformats.org/officeDocument/2006/bibliography" xmlns="http://schemas.openxmlformats.org/officeDocument/2006/bibliography" SelectedStyle="\APASixthEditionOfficeOnline.xsl" StyleName="APA" Version="6"/>
+<b:Sources xmlns:b="http://schemas.openxmlformats.org/officeDocument/2006/bibliography" xmlns="http://schemas.openxmlformats.org/officeDocument/2006/bibliography" SelectedStyle="\HarvardAnglia2008OfficeOnline.xsl" StyleName="Harvard - Anglia" Version="2008">
+  <b:Source>
+    <b:Tag>Ano22</b:Tag>
+    <b:SourceType>DocumentFromInternetSite</b:SourceType>
+    <b:Guid>{5C9FA121-2612-4A2B-83EB-FA1504B4E034}</b:Guid>
+    <b:Author>
+      <b:Author>
+        <b:NameList>
+          <b:Person>
+            <b:Last>Anon</b:Last>
+          </b:Person>
+        </b:NameList>
+      </b:Author>
+    </b:Author>
+    <b:Title>https://www.eclecticmusicatlanta.com/making-the-most-out-of-music-lessons</b:Title>
+    <b:YearAccessed>2022</b:YearAccessed>
+    <b:MonthAccessed>10</b:MonthAccessed>
+    <b:DayAccessed>02</b:DayAccessed>
+    <b:RefOrder>1</b:RefOrder>
+  </b:Source>
+  <b:Source>
+    <b:Tag>Eri</b:Tag>
+    <b:SourceType>Book</b:SourceType>
+    <b:Guid>{99EF99FE-4957-4F49-9D9A-6ED4FFFC26CF}</b:Guid>
+    <b:Author>
+      <b:Author>
+        <b:NameList>
+          <b:Person>
+            <b:Last>Eriksson</b:Last>
+            <b:First>J.</b:First>
+          </b:Person>
+        </b:NameList>
+      </b:Author>
+    </b:Author>
+    <b:Title>Chord and Modality Analysis.</b:Title>
+    <b:Publisher>KHT, School of Computer Science and Communication (CDC), Speech, Music and Hearing, TMH, Speech Communication and Technology</b:Publisher>
+    <b:Year>2016</b:Year>
+    <b:RefOrder>3</b:RefOrder>
+  </b:Source>
+  <b:Source>
+    <b:Tag>Chr15</b:Tag>
+    <b:SourceType>Patent</b:SourceType>
+    <b:Guid>{7C905A09-CA13-44FC-B2D2-CFABF09DC594}</b:Guid>
+    <b:Title>Music Video Game with User Directed Sound Generation</b:Title>
+    <b:Year>2015</b:Year>
+    <b:Author>
+      <b:Inventor>
+        <b:NameList>
+          <b:Person>
+            <b:Last>Chrzanowski</b:Last>
+            <b:First>J.,</b:First>
+            <b:Middle>Hilliker, j., L., Gallerani, L., R.</b:Middle>
+          </b:Person>
+        </b:NameList>
+      </b:Inventor>
+    </b:Author>
+    <b:CountryRegion>US</b:CountryRegion>
+    <b:PatentNumber>9061205B2</b:PatentNumber>
+    <b:RefOrder>2</b:RefOrder>
+  </b:Source>
+</b:Sources>
 </file>
 
 <file path=customXml/itemProps1.xml><?xml version="1.0" encoding="utf-8"?>
-<ds:datastoreItem xmlns:ds="http://schemas.openxmlformats.org/officeDocument/2006/customXml" ds:itemID="{DF358444-8C3C-42C6-8A09-2DD706334F7C}">
+<ds:datastoreItem xmlns:ds="http://schemas.openxmlformats.org/officeDocument/2006/customXml" ds:itemID="{231E4680-46CE-4A05-9569-216D975BB457}">
   <ds:schemaRefs>
     <ds:schemaRef ds:uri="http://schemas.openxmlformats.org/officeDocument/2006/bibliography"/>
   </ds:schemaRefs>

</xml_diff>

<commit_message>
Scheduling, Gantt Chart and Work Breakdown Structure
</commit_message>
<xml_diff>
--- a/BSC_Final_Project_17663_Tivadar_Debnar.docx
+++ b/BSC_Final_Project_17663_Tivadar_Debnar.docx
@@ -9615,7 +9615,10 @@
         </w:numPr>
       </w:pPr>
       <w:r>
-        <w:t xml:space="preserve">Two </w:t>
+        <w:t>One or two</w:t>
+      </w:r>
+      <w:r>
+        <w:t xml:space="preserve"> </w:t>
       </w:r>
       <w:r>
         <w:t>tablature</w:t>
@@ -13969,6 +13972,9 @@
         <w:keepNext/>
       </w:pPr>
       <w:r>
+        <w:rPr>
+          <w:noProof/>
+        </w:rPr>
         <w:drawing>
           <wp:inline distT="0" distB="0" distL="0" distR="0" wp14:anchorId="3F5F7F70" wp14:editId="6C19E044">
             <wp:extent cx="6645910" cy="4547870"/>
@@ -14208,13 +14214,7 @@
         <w:t xml:space="preserve">oth linear and </w:t>
       </w:r>
       <w:r>
-        <w:t xml:space="preserve">iterative approaches have </w:t>
-      </w:r>
-      <w:r>
-        <w:t>distinct</w:t>
-      </w:r>
-      <w:r>
-        <w:t xml:space="preserve"> </w:t>
+        <w:t xml:space="preserve">iterative approaches have distinct </w:t>
       </w:r>
       <w:r>
         <w:t>benefits and limitations, which can determine the project</w:t>
@@ -14694,21 +14694,7 @@
           <w:i/>
           <w:iCs/>
         </w:rPr>
-        <w:t>ur highest priority is to satisfy the customer through early and continuous delivery of valuable</w:t>
-      </w:r>
-      <w:r>
-        <w:rPr>
-          <w:i/>
-          <w:iCs/>
-        </w:rPr>
-        <w:t xml:space="preserve"> </w:t>
-      </w:r>
-      <w:r>
-        <w:rPr>
-          <w:i/>
-          <w:iCs/>
-        </w:rPr>
-        <w:t>software</w:t>
+        <w:t>ur highest priority is to satisfy the customer through early and continuous delivery of valuable software</w:t>
       </w:r>
       <w:r>
         <w:t>"</w:t>
@@ -15533,14 +15519,7 @@
           <w:b w:val="0"/>
           <w:bCs/>
         </w:rPr>
-        <w:t>(</w:t>
-      </w:r>
-      <w:r>
-        <w:rPr>
-          <w:b w:val="0"/>
-          <w:bCs/>
-        </w:rPr>
-        <w:t>https://kanbanize.com</w:t>
+        <w:t>(https://kanbanize.com</w:t>
       </w:r>
       <w:r>
         <w:rPr>
@@ -15612,23 +15591,7 @@
           <w:i/>
           <w:iCs/>
         </w:rPr>
-        <w:t>ation states that it uses a particular methodology, it often applies a combination</w:t>
-      </w:r>
-      <w:r>
-        <w:rPr>
-          <w:rStyle w:val="markedcontent"/>
-          <w:i/>
-          <w:iCs/>
-        </w:rPr>
-        <w:t xml:space="preserve"> </w:t>
-      </w:r>
-      <w:r>
-        <w:rPr>
-          <w:rStyle w:val="markedcontent"/>
-          <w:i/>
-          <w:iCs/>
-        </w:rPr>
-        <w:t>of smaller, finer-</w:t>
+        <w:t>ation states that it uses a particular methodology, it often applies a combination of smaller, finer-</w:t>
       </w:r>
       <w:r>
         <w:rPr>
@@ -15877,7 +15840,19 @@
         <w:rPr>
           <w:rStyle w:val="markedcontent"/>
         </w:rPr>
-        <w:t xml:space="preserve"> Both software and hardware</w:t>
+        <w:t xml:space="preserve"> </w:t>
+      </w:r>
+      <w:r>
+        <w:rPr>
+          <w:rStyle w:val="markedcontent"/>
+        </w:rPr>
+        <w:t xml:space="preserve">The software features will be divided and developed iteratively. </w:t>
+      </w:r>
+      <w:r>
+        <w:rPr>
+          <w:rStyle w:val="markedcontent"/>
+        </w:rPr>
+        <w:t>Both software and hardware</w:t>
       </w:r>
       <w:r>
         <w:rPr>
@@ -15976,7 +15951,133 @@
       <w:bookmarkEnd w:id="23"/>
     </w:p>
     <w:p/>
+    <w:p>
+      <w:pPr>
+        <w:keepNext/>
+        <w:jc w:val="center"/>
+      </w:pPr>
+      <w:r>
+        <w:drawing>
+          <wp:inline distT="0" distB="0" distL="0" distR="0" wp14:anchorId="5EE3D45B" wp14:editId="30E91FB4">
+            <wp:extent cx="4004931" cy="3315759"/>
+            <wp:effectExtent l="0" t="0" r="0" b="0"/>
+            <wp:docPr id="29" name="Picture 29" descr="Diagram&#10;&#10;Description automatically generated"/>
+            <wp:cNvGraphicFramePr>
+              <a:graphicFrameLocks xmlns:a="http://schemas.openxmlformats.org/drawingml/2006/main" noChangeAspect="1"/>
+            </wp:cNvGraphicFramePr>
+            <a:graphic xmlns:a="http://schemas.openxmlformats.org/drawingml/2006/main">
+              <a:graphicData uri="http://schemas.openxmlformats.org/drawingml/2006/picture">
+                <pic:pic xmlns:pic="http://schemas.openxmlformats.org/drawingml/2006/picture">
+                  <pic:nvPicPr>
+                    <pic:cNvPr id="29" name="Picture 29" descr="Diagram&#10;&#10;Description automatically generated"/>
+                    <pic:cNvPicPr/>
+                  </pic:nvPicPr>
+                  <pic:blipFill>
+                    <a:blip r:embed="rId32"/>
+                    <a:stretch>
+                      <a:fillRect/>
+                    </a:stretch>
+                  </pic:blipFill>
+                  <pic:spPr>
+                    <a:xfrm>
+                      <a:off x="0" y="0"/>
+                      <a:ext cx="4023876" cy="3331444"/>
+                    </a:xfrm>
+                    <a:prstGeom prst="rect">
+                      <a:avLst/>
+                    </a:prstGeom>
+                  </pic:spPr>
+                </pic:pic>
+              </a:graphicData>
+            </a:graphic>
+          </wp:inline>
+        </w:drawing>
+      </w:r>
+    </w:p>
+    <w:p>
+      <w:pPr>
+        <w:pStyle w:val="Caption"/>
+        <w:jc w:val="center"/>
+      </w:pPr>
+      <w:r>
+        <w:t xml:space="preserve">Figure </w:t>
+      </w:r>
+      <w:fldSimple w:instr=" SEQ Figure \* ARABIC ">
+        <w:r>
+          <w:rPr>
+            <w:noProof/>
+          </w:rPr>
+          <w:t>20</w:t>
+        </w:r>
+      </w:fldSimple>
+      <w:r>
+        <w:t xml:space="preserve"> | Console WBS</w:t>
+      </w:r>
+    </w:p>
     <w:p/>
+    <w:p>
+      <w:pPr>
+        <w:keepNext/>
+        <w:jc w:val="center"/>
+      </w:pPr>
+      <w:r>
+        <w:drawing>
+          <wp:inline distT="0" distB="0" distL="0" distR="0" wp14:anchorId="38E4A5BD" wp14:editId="03EC165B">
+            <wp:extent cx="6156749" cy="4564912"/>
+            <wp:effectExtent l="0" t="0" r="0" b="7620"/>
+            <wp:docPr id="32" name="Picture 32" descr="Diagram, engineering drawing&#10;&#10;Description automatically generated"/>
+            <wp:cNvGraphicFramePr>
+              <a:graphicFrameLocks xmlns:a="http://schemas.openxmlformats.org/drawingml/2006/main" noChangeAspect="1"/>
+            </wp:cNvGraphicFramePr>
+            <a:graphic xmlns:a="http://schemas.openxmlformats.org/drawingml/2006/main">
+              <a:graphicData uri="http://schemas.openxmlformats.org/drawingml/2006/picture">
+                <pic:pic xmlns:pic="http://schemas.openxmlformats.org/drawingml/2006/picture">
+                  <pic:nvPicPr>
+                    <pic:cNvPr id="32" name="Picture 32" descr="Diagram, engineering drawing&#10;&#10;Description automatically generated"/>
+                    <pic:cNvPicPr/>
+                  </pic:nvPicPr>
+                  <pic:blipFill>
+                    <a:blip r:embed="rId33"/>
+                    <a:stretch>
+                      <a:fillRect/>
+                    </a:stretch>
+                  </pic:blipFill>
+                  <pic:spPr>
+                    <a:xfrm>
+                      <a:off x="0" y="0"/>
+                      <a:ext cx="6164455" cy="4570626"/>
+                    </a:xfrm>
+                    <a:prstGeom prst="rect">
+                      <a:avLst/>
+                    </a:prstGeom>
+                  </pic:spPr>
+                </pic:pic>
+              </a:graphicData>
+            </a:graphic>
+          </wp:inline>
+        </w:drawing>
+      </w:r>
+    </w:p>
+    <w:p>
+      <w:pPr>
+        <w:pStyle w:val="Caption"/>
+        <w:jc w:val="center"/>
+      </w:pPr>
+      <w:r>
+        <w:t xml:space="preserve">Figure </w:t>
+      </w:r>
+      <w:fldSimple w:instr=" SEQ Figure \* ARABIC ">
+        <w:r>
+          <w:rPr>
+            <w:noProof/>
+          </w:rPr>
+          <w:t>21</w:t>
+        </w:r>
+      </w:fldSimple>
+      <w:r>
+        <w:t xml:space="preserve"> | Application WBS</w:t>
+      </w:r>
+    </w:p>
     <w:p>
       <w:pPr>
         <w:pStyle w:val="Heading2"/>
@@ -15984,11 +16085,79 @@
       <w:bookmarkStart w:id="24" w:name="_Toc116042670"/>
       <w:bookmarkStart w:id="25" w:name="_Toc116894337"/>
       <w:r>
+        <w:lastRenderedPageBreak/>
         <w:t>2.4. | Project Phases and Schedule</w:t>
       </w:r>
       <w:bookmarkEnd w:id="24"/>
       <w:bookmarkEnd w:id="25"/>
-    </w:p>
+      <w:r>
+        <w:br/>
+      </w:r>
+    </w:p>
+    <w:p>
+      <w:pPr>
+        <w:keepNext/>
+      </w:pPr>
+      <w:r>
+        <w:drawing>
+          <wp:inline distT="0" distB="0" distL="0" distR="0" wp14:anchorId="46F11190" wp14:editId="7A64DBE0">
+            <wp:extent cx="6645910" cy="3696335"/>
+            <wp:effectExtent l="0" t="0" r="2540" b="0"/>
+            <wp:docPr id="33" name="Picture 33" descr="Chart&#10;&#10;Description automatically generated"/>
+            <wp:cNvGraphicFramePr>
+              <a:graphicFrameLocks xmlns:a="http://schemas.openxmlformats.org/drawingml/2006/main" noChangeAspect="1"/>
+            </wp:cNvGraphicFramePr>
+            <a:graphic xmlns:a="http://schemas.openxmlformats.org/drawingml/2006/main">
+              <a:graphicData uri="http://schemas.openxmlformats.org/drawingml/2006/picture">
+                <pic:pic xmlns:pic="http://schemas.openxmlformats.org/drawingml/2006/picture">
+                  <pic:nvPicPr>
+                    <pic:cNvPr id="33" name="Picture 33" descr="Chart&#10;&#10;Description automatically generated"/>
+                    <pic:cNvPicPr/>
+                  </pic:nvPicPr>
+                  <pic:blipFill>
+                    <a:blip r:embed="rId34"/>
+                    <a:stretch>
+                      <a:fillRect/>
+                    </a:stretch>
+                  </pic:blipFill>
+                  <pic:spPr>
+                    <a:xfrm>
+                      <a:off x="0" y="0"/>
+                      <a:ext cx="6645910" cy="3696335"/>
+                    </a:xfrm>
+                    <a:prstGeom prst="rect">
+                      <a:avLst/>
+                    </a:prstGeom>
+                  </pic:spPr>
+                </pic:pic>
+              </a:graphicData>
+            </a:graphic>
+          </wp:inline>
+        </w:drawing>
+      </w:r>
+    </w:p>
+    <w:p>
+      <w:pPr>
+        <w:pStyle w:val="Caption"/>
+        <w:jc w:val="center"/>
+      </w:pPr>
+      <w:r>
+        <w:t xml:space="preserve">Figure </w:t>
+      </w:r>
+      <w:fldSimple w:instr=" SEQ Figure \* ARABIC ">
+        <w:r>
+          <w:rPr>
+            <w:noProof/>
+          </w:rPr>
+          <w:t>22</w:t>
+        </w:r>
+      </w:fldSimple>
+      <w:r>
+        <w:t xml:space="preserve"> | Gantt Chart</w:t>
+      </w:r>
+    </w:p>
+    <w:p/>
+    <w:p/>
     <w:p>
       <w:pPr>
         <w:pStyle w:val="Heading2"/>
@@ -16147,7 +16316,7 @@
                     <pic:cNvPicPr/>
                   </pic:nvPicPr>
                   <pic:blipFill>
-                    <a:blip r:embed="rId32"/>
+                    <a:blip r:embed="rId35"/>
                     <a:stretch>
                       <a:fillRect/>
                     </a:stretch>
@@ -16184,7 +16353,7 @@
           <w:rPr>
             <w:noProof/>
           </w:rPr>
-          <w:t>20</w:t>
+          <w:t>23</w:t>
         </w:r>
       </w:fldSimple>
       <w:r>
@@ -16235,7 +16404,7 @@
                     <pic:cNvPicPr/>
                   </pic:nvPicPr>
                   <pic:blipFill>
-                    <a:blip r:embed="rId33">
+                    <a:blip r:embed="rId36">
                       <a:extLst>
                         <a:ext uri="{28A0092B-C50C-407E-A947-70E740481C1C}">
                           <a14:useLocalDpi xmlns:a14="http://schemas.microsoft.com/office/drawing/2010/main" val="0"/>
@@ -16274,7 +16443,7 @@
           <w:rPr>
             <w:noProof/>
           </w:rPr>
-          <w:t>21</w:t>
+          <w:t>24</w:t>
         </w:r>
       </w:fldSimple>
       <w:r>
@@ -16311,7 +16480,7 @@
                     <pic:cNvPicPr/>
                   </pic:nvPicPr>
                   <pic:blipFill>
-                    <a:blip r:embed="rId34" cstate="print">
+                    <a:blip r:embed="rId37" cstate="print">
                       <a:extLst>
                         <a:ext uri="{28A0092B-C50C-407E-A947-70E740481C1C}">
                           <a14:useLocalDpi xmlns:a14="http://schemas.microsoft.com/office/drawing/2010/main" val="0"/>
@@ -16350,7 +16519,7 @@
           <w:rPr>
             <w:noProof/>
           </w:rPr>
-          <w:t>22</w:t>
+          <w:t>25</w:t>
         </w:r>
       </w:fldSimple>
       <w:r>
@@ -16503,7 +16672,7 @@
                     <pic:cNvPicPr/>
                   </pic:nvPicPr>
                   <pic:blipFill>
-                    <a:blip r:embed="rId35">
+                    <a:blip r:embed="rId38">
                       <a:extLst>
                         <a:ext uri="{28A0092B-C50C-407E-A947-70E740481C1C}">
                           <a14:useLocalDpi xmlns:a14="http://schemas.microsoft.com/office/drawing/2010/main" val="0"/>
@@ -16542,7 +16711,7 @@
           <w:rPr>
             <w:noProof/>
           </w:rPr>
-          <w:t>23</w:t>
+          <w:t>26</w:t>
         </w:r>
       </w:fldSimple>
       <w:r>
@@ -16743,7 +16912,7 @@
                     <pic:cNvPicPr/>
                   </pic:nvPicPr>
                   <pic:blipFill>
-                    <a:blip r:embed="rId36">
+                    <a:blip r:embed="rId39">
                       <a:extLst>
                         <a:ext uri="{28A0092B-C50C-407E-A947-70E740481C1C}">
                           <a14:useLocalDpi xmlns:a14="http://schemas.microsoft.com/office/drawing/2010/main" val="0"/>
@@ -16783,7 +16952,7 @@
           <w:rPr>
             <w:noProof/>
           </w:rPr>
-          <w:t>24</w:t>
+          <w:t>27</w:t>
         </w:r>
       </w:fldSimple>
       <w:r>
@@ -16929,7 +17098,7 @@
                     <pic:cNvPicPr/>
                   </pic:nvPicPr>
                   <pic:blipFill>
-                    <a:blip r:embed="rId37">
+                    <a:blip r:embed="rId40">
                       <a:extLst>
                         <a:ext uri="{28A0092B-C50C-407E-A947-70E740481C1C}">
                           <a14:useLocalDpi xmlns:a14="http://schemas.microsoft.com/office/drawing/2010/main" val="0"/>
@@ -16968,7 +17137,7 @@
           <w:rPr>
             <w:noProof/>
           </w:rPr>
-          <w:t>25</w:t>
+          <w:t>28</w:t>
         </w:r>
       </w:fldSimple>
       <w:r>
@@ -17088,7 +17257,7 @@
                     <pic:cNvPicPr/>
                   </pic:nvPicPr>
                   <pic:blipFill>
-                    <a:blip r:embed="rId38"/>
+                    <a:blip r:embed="rId41"/>
                     <a:stretch>
                       <a:fillRect/>
                     </a:stretch>
@@ -17121,7 +17290,7 @@
           <w:rPr>
             <w:noProof/>
           </w:rPr>
-          <w:t>26</w:t>
+          <w:t>29</w:t>
         </w:r>
       </w:fldSimple>
       <w:r>
@@ -17689,6 +17858,292 @@
       </w:r>
       <w:bookmarkEnd w:id="35"/>
     </w:p>
+    <w:p>
+      <w:pPr>
+        <w:pStyle w:val="Heading1"/>
+      </w:pPr>
+      <w:r>
+        <w:t>Links</w:t>
+      </w:r>
+    </w:p>
+    <w:p>
+      <w:pPr>
+        <w:pStyle w:val="Heading2"/>
+      </w:pPr>
+    </w:p>
+    <w:tbl>
+      <w:tblPr>
+        <w:tblStyle w:val="TableGrid"/>
+        <w:tblW w:w="0" w:type="auto"/>
+        <w:tblBorders>
+          <w:top w:val="none" w:sz="0" w:space="0" w:color="auto"/>
+          <w:left w:val="none" w:sz="0" w:space="0" w:color="auto"/>
+          <w:bottom w:val="none" w:sz="0" w:space="0" w:color="auto"/>
+          <w:right w:val="none" w:sz="0" w:space="0" w:color="auto"/>
+          <w:insideH w:val="none" w:sz="0" w:space="0" w:color="auto"/>
+          <w:insideV w:val="none" w:sz="0" w:space="0" w:color="auto"/>
+        </w:tblBorders>
+        <w:tblLook w:val="04A0" w:firstRow="1" w:lastRow="0" w:firstColumn="1" w:lastColumn="0" w:noHBand="0" w:noVBand="1"/>
+      </w:tblPr>
+      <w:tblGrid>
+        <w:gridCol w:w="726"/>
+        <w:gridCol w:w="829"/>
+        <w:gridCol w:w="6073"/>
+      </w:tblGrid>
+      <w:tr>
+        <w:tc>
+          <w:tcPr>
+            <w:tcW w:w="726" w:type="dxa"/>
+            <w:vAlign w:val="center"/>
+          </w:tcPr>
+          <w:p>
+            <w:pPr>
+              <w:spacing w:before="60" w:after="60"/>
+            </w:pPr>
+            <w:r>
+              <w:rPr>
+                <w:noProof/>
+              </w:rPr>
+              <w:drawing>
+                <wp:inline distT="0" distB="0" distL="0" distR="0" wp14:anchorId="01642098" wp14:editId="4C9AEE68">
+                  <wp:extent cx="255182" cy="255182"/>
+                  <wp:effectExtent l="0" t="0" r="0" b="0"/>
+                  <wp:docPr id="11" name="Picture 11" descr="A close-up of a fetus&#10;&#10;Description automatically generated with low confidence"/>
+                  <wp:cNvGraphicFramePr>
+                    <a:graphicFrameLocks xmlns:a="http://schemas.openxmlformats.org/drawingml/2006/main" noChangeAspect="1"/>
+                  </wp:cNvGraphicFramePr>
+                  <a:graphic xmlns:a="http://schemas.openxmlformats.org/drawingml/2006/main">
+                    <a:graphicData uri="http://schemas.openxmlformats.org/drawingml/2006/picture">
+                      <pic:pic xmlns:pic="http://schemas.openxmlformats.org/drawingml/2006/picture">
+                        <pic:nvPicPr>
+                          <pic:cNvPr id="11" name="Picture 11" descr="A close-up of a fetus&#10;&#10;Description automatically generated with low confidence"/>
+                          <pic:cNvPicPr/>
+                        </pic:nvPicPr>
+                        <pic:blipFill>
+                          <a:blip r:embed="rId42">
+                            <a:extLst>
+                              <a:ext uri="{28A0092B-C50C-407E-A947-70E740481C1C}">
+                                <a14:useLocalDpi xmlns:a14="http://schemas.microsoft.com/office/drawing/2010/main" val="0"/>
+                              </a:ext>
+                            </a:extLst>
+                          </a:blip>
+                          <a:stretch>
+                            <a:fillRect/>
+                          </a:stretch>
+                        </pic:blipFill>
+                        <pic:spPr>
+                          <a:xfrm>
+                            <a:off x="0" y="0"/>
+                            <a:ext cx="267643" cy="267643"/>
+                          </a:xfrm>
+                          <a:prstGeom prst="rect">
+                            <a:avLst/>
+                          </a:prstGeom>
+                        </pic:spPr>
+                      </pic:pic>
+                    </a:graphicData>
+                  </a:graphic>
+                </wp:inline>
+              </w:drawing>
+            </w:r>
+          </w:p>
+        </w:tc>
+        <w:tc>
+          <w:tcPr>
+            <w:tcW w:w="829" w:type="dxa"/>
+            <w:vAlign w:val="center"/>
+          </w:tcPr>
+          <w:p>
+            <w:pPr>
+              <w:spacing w:before="60" w:after="60"/>
+              <w:rPr>
+                <w:sz w:val="20"/>
+                <w:szCs w:val="20"/>
+              </w:rPr>
+            </w:pPr>
+            <w:r>
+              <w:rPr>
+                <w:sz w:val="20"/>
+                <w:szCs w:val="20"/>
+              </w:rPr>
+              <w:t>GitHub</w:t>
+            </w:r>
+          </w:p>
+        </w:tc>
+        <w:tc>
+          <w:tcPr>
+            <w:tcW w:w="5958" w:type="dxa"/>
+            <w:vAlign w:val="center"/>
+          </w:tcPr>
+          <w:p>
+            <w:pPr>
+              <w:spacing w:before="60" w:after="60"/>
+              <w:rPr>
+                <w:rFonts w:ascii="Lucida Console" w:hAnsi="Lucida Console"/>
+                <w:sz w:val="18"/>
+                <w:szCs w:val="18"/>
+              </w:rPr>
+            </w:pPr>
+            <w:hyperlink r:id="rId43" w:history="1">
+              <w:r>
+                <w:rPr>
+                  <w:rStyle w:val="Hyperlink"/>
+                  <w:rFonts w:ascii="Lucida Console" w:hAnsi="Lucida Console"/>
+                  <w:color w:val="000000" w:themeColor="text1"/>
+                  <w:sz w:val="18"/>
+                  <w:szCs w:val="18"/>
+                </w:rPr>
+                <w:t>https://github.com/tschiboka/</w:t>
+              </w:r>
+              <w:r>
+                <w:rPr>
+                  <w:rStyle w:val="Hyperlink"/>
+                  <w:rFonts w:ascii="Lucida Console" w:hAnsi="Lucida Console"/>
+                  <w:color w:val="000000" w:themeColor="text1"/>
+                  <w:sz w:val="18"/>
+                  <w:szCs w:val="18"/>
+                </w:rPr>
+                <w:t>RiffMaster</w:t>
+              </w:r>
+            </w:hyperlink>
+          </w:p>
+        </w:tc>
+      </w:tr>
+      <w:tr>
+        <w:tc>
+          <w:tcPr>
+            <w:tcW w:w="726" w:type="dxa"/>
+            <w:vAlign w:val="center"/>
+          </w:tcPr>
+          <w:p>
+            <w:pPr>
+              <w:spacing w:before="60" w:after="60"/>
+            </w:pPr>
+            <w:r>
+              <w:rPr>
+                <w:noProof/>
+              </w:rPr>
+              <w:drawing>
+                <wp:inline distT="0" distB="0" distL="0" distR="0" wp14:anchorId="67C9DA91" wp14:editId="6C9F5F76">
+                  <wp:extent cx="269151" cy="269151"/>
+                  <wp:effectExtent l="0" t="0" r="0" b="0"/>
+                  <wp:docPr id="25" name="Picture 25" descr="Shape&#10;&#10;Description automatically generated with low confidence"/>
+                  <wp:cNvGraphicFramePr>
+                    <a:graphicFrameLocks xmlns:a="http://schemas.openxmlformats.org/drawingml/2006/main" noChangeAspect="1"/>
+                  </wp:cNvGraphicFramePr>
+                  <a:graphic xmlns:a="http://schemas.openxmlformats.org/drawingml/2006/main">
+                    <a:graphicData uri="http://schemas.openxmlformats.org/drawingml/2006/picture">
+                      <pic:pic xmlns:pic="http://schemas.openxmlformats.org/drawingml/2006/picture">
+                        <pic:nvPicPr>
+                          <pic:cNvPr id="25" name="Picture 25" descr="Shape&#10;&#10;Description automatically generated with low confidence"/>
+                          <pic:cNvPicPr/>
+                        </pic:nvPicPr>
+                        <pic:blipFill>
+                          <a:blip r:embed="rId44" cstate="print">
+                            <a:extLst>
+                              <a:ext uri="{28A0092B-C50C-407E-A947-70E740481C1C}">
+                                <a14:useLocalDpi xmlns:a14="http://schemas.microsoft.com/office/drawing/2010/main" val="0"/>
+                              </a:ext>
+                            </a:extLst>
+                          </a:blip>
+                          <a:stretch>
+                            <a:fillRect/>
+                          </a:stretch>
+                        </pic:blipFill>
+                        <pic:spPr>
+                          <a:xfrm>
+                            <a:off x="0" y="0"/>
+                            <a:ext cx="281477" cy="281477"/>
+                          </a:xfrm>
+                          <a:prstGeom prst="rect">
+                            <a:avLst/>
+                          </a:prstGeom>
+                        </pic:spPr>
+                      </pic:pic>
+                    </a:graphicData>
+                  </a:graphic>
+                </wp:inline>
+              </w:drawing>
+            </w:r>
+          </w:p>
+        </w:tc>
+        <w:tc>
+          <w:tcPr>
+            <w:tcW w:w="829" w:type="dxa"/>
+            <w:vAlign w:val="center"/>
+          </w:tcPr>
+          <w:p>
+            <w:pPr>
+              <w:spacing w:before="60" w:after="60"/>
+              <w:rPr>
+                <w:sz w:val="20"/>
+                <w:szCs w:val="20"/>
+              </w:rPr>
+            </w:pPr>
+            <w:r>
+              <w:rPr>
+                <w:sz w:val="20"/>
+                <w:szCs w:val="20"/>
+              </w:rPr>
+              <w:t>Project</w:t>
+            </w:r>
+          </w:p>
+        </w:tc>
+        <w:tc>
+          <w:tcPr>
+            <w:tcW w:w="5958" w:type="dxa"/>
+            <w:vAlign w:val="center"/>
+          </w:tcPr>
+          <w:p>
+            <w:pPr>
+              <w:spacing w:before="60" w:after="60"/>
+            </w:pPr>
+            <w:hyperlink r:id="rId45" w:history="1">
+              <w:r>
+                <w:rPr>
+                  <w:rStyle w:val="Hyperlink"/>
+                  <w:rFonts w:ascii="Lucida Console" w:hAnsi="Lucida Console"/>
+                  <w:color w:val="000000" w:themeColor="text1"/>
+                  <w:sz w:val="18"/>
+                  <w:szCs w:val="18"/>
+                </w:rPr>
+                <w:t>https://</w:t>
+              </w:r>
+              <w:r>
+                <w:rPr>
+                  <w:rStyle w:val="Hyperlink"/>
+                  <w:rFonts w:ascii="Lucida Console" w:hAnsi="Lucida Console"/>
+                  <w:color w:val="000000" w:themeColor="text1"/>
+                  <w:sz w:val="18"/>
+                  <w:szCs w:val="18"/>
+                </w:rPr>
+                <w:t>tschiboka.co.uk/projects/</w:t>
+              </w:r>
+              <w:r>
+                <w:rPr>
+                  <w:rStyle w:val="Hyperlink"/>
+                  <w:rFonts w:ascii="Lucida Console" w:hAnsi="Lucida Console"/>
+                  <w:color w:val="000000" w:themeColor="text1"/>
+                  <w:sz w:val="18"/>
+                  <w:szCs w:val="18"/>
+                </w:rPr>
+                <w:t>riff</w:t>
+              </w:r>
+              <w:r>
+                <w:rPr>
+                  <w:rStyle w:val="Hyperlink"/>
+                  <w:rFonts w:ascii="Lucida Console" w:hAnsi="Lucida Console"/>
+                  <w:color w:val="000000" w:themeColor="text1"/>
+                  <w:sz w:val="18"/>
+                  <w:szCs w:val="18"/>
+                </w:rPr>
+                <w:t>master/index.html</w:t>
+              </w:r>
+            </w:hyperlink>
+          </w:p>
+        </w:tc>
+      </w:tr>
+    </w:tbl>
     <w:p/>
     <w:sectPr>
       <w:pgSz w:w="11906" w:h="16838"/>
@@ -20195,6 +20650,7 @@
   <w:style w:type="character" w:default="1" w:styleId="DefaultParagraphFont">
     <w:name w:val="Default Paragraph Font"/>
     <w:uiPriority w:val="1"/>
+    <w:semiHidden/>
     <w:unhideWhenUsed/>
   </w:style>
   <w:style w:type="table" w:default="1" w:styleId="TableNormal">
@@ -20602,6 +21058,25 @@
     <w:name w:val="a"/>
     <w:basedOn w:val="DefaultParagraphFont"/>
     <w:rsid w:val="008D0F31"/>
+  </w:style>
+  <w:style w:type="table" w:styleId="TableGrid">
+    <w:name w:val="Table Grid"/>
+    <w:basedOn w:val="TableNormal"/>
+    <w:uiPriority w:val="39"/>
+    <w:rsid w:val="005666B7"/>
+    <w:pPr>
+      <w:spacing w:after="0" w:line="240" w:lineRule="auto"/>
+    </w:pPr>
+    <w:tblPr>
+      <w:tblBorders>
+        <w:top w:val="single" w:sz="4" w:space="0" w:color="auto"/>
+        <w:left w:val="single" w:sz="4" w:space="0" w:color="auto"/>
+        <w:bottom w:val="single" w:sz="4" w:space="0" w:color="auto"/>
+        <w:right w:val="single" w:sz="4" w:space="0" w:color="auto"/>
+        <w:insideH w:val="single" w:sz="4" w:space="0" w:color="auto"/>
+        <w:insideV w:val="single" w:sz="4" w:space="0" w:color="auto"/>
+      </w:tblBorders>
+    </w:tblPr>
   </w:style>
 </w:styles>
 </file>

</xml_diff>

<commit_message>
Literature Review: Music Notations, Terminology, Keyboard Ghosting
</commit_message>
<xml_diff>
--- a/BSC_Final_Project_17663_Tivadar_Debnar.docx
+++ b/BSC_Final_Project_17663_Tivadar_Debnar.docx
@@ -15440,15 +15440,16 @@
     <w:p>
       <w:pPr>
         <w:keepNext/>
+        <w:jc w:val="center"/>
       </w:pPr>
       <w:r>
         <w:rPr>
           <w:noProof/>
         </w:rPr>
         <w:drawing>
-          <wp:inline distT="0" distB="0" distL="0" distR="0" wp14:anchorId="59B18BCC" wp14:editId="2DD8920E">
-            <wp:extent cx="6645910" cy="2726055"/>
-            <wp:effectExtent l="0" t="0" r="2540" b="0"/>
+          <wp:inline distT="0" distB="0" distL="0" distR="0" wp14:anchorId="59B18BCC" wp14:editId="388F8593">
+            <wp:extent cx="6018028" cy="2468506"/>
+            <wp:effectExtent l="0" t="0" r="1905" b="8255"/>
             <wp:docPr id="31" name="Picture 31"/>
             <wp:cNvGraphicFramePr>
               <a:graphicFrameLocks xmlns:a="http://schemas.openxmlformats.org/drawingml/2006/main" noChangeAspect="1"/>
@@ -15475,7 +15476,7 @@
                   <pic:spPr>
                     <a:xfrm>
                       <a:off x="0" y="0"/>
-                      <a:ext cx="6645910" cy="2726055"/>
+                      <a:ext cx="6049229" cy="2481304"/>
                     </a:xfrm>
                     <a:prstGeom prst="rect">
                       <a:avLst/>
@@ -15917,34 +15918,16 @@
     </w:p>
     <w:p>
       <w:pPr>
-        <w:rPr>
-          <w:rStyle w:val="markedcontent"/>
-        </w:rPr>
-      </w:pPr>
-    </w:p>
-    <w:p>
-      <w:pPr>
-        <w:rPr>
-          <w:rStyle w:val="markedcontent"/>
-        </w:rPr>
-      </w:pPr>
-    </w:p>
-    <w:p>
-      <w:pPr>
-        <w:rPr>
-          <w:rStyle w:val="markedcontent"/>
-        </w:rPr>
-      </w:pPr>
-    </w:p>
-    <w:p/>
-    <w:p>
-      <w:pPr>
         <w:pStyle w:val="Heading2"/>
       </w:pPr>
       <w:bookmarkStart w:id="22" w:name="_Toc116042669"/>
       <w:bookmarkStart w:id="23" w:name="_Toc116894336"/>
-      <w:r>
-        <w:lastRenderedPageBreak/>
+    </w:p>
+    <w:p>
+      <w:pPr>
+        <w:pStyle w:val="Heading2"/>
+      </w:pPr>
+      <w:r>
         <w:t>2.3. | Work Breakdown Structure</w:t>
       </w:r>
       <w:bookmarkEnd w:id="22"/>
@@ -15952,15 +15935,24 @@
     </w:p>
     <w:p/>
     <w:p>
+      <w:r>
+        <w:t>The Work Breakdown Structure is split into console and application development phases and does not include preliminary research and documentation.</w:t>
+      </w:r>
+    </w:p>
+    <w:p>
       <w:pPr>
         <w:keepNext/>
         <w:jc w:val="center"/>
       </w:pPr>
       <w:r>
+        <w:rPr>
+          <w:noProof/>
+        </w:rPr>
+        <w:lastRenderedPageBreak/>
         <w:drawing>
-          <wp:inline distT="0" distB="0" distL="0" distR="0" wp14:anchorId="5EE3D45B" wp14:editId="30E91FB4">
-            <wp:extent cx="4004931" cy="3315759"/>
-            <wp:effectExtent l="0" t="0" r="0" b="0"/>
+          <wp:inline distT="0" distB="0" distL="0" distR="0" wp14:anchorId="5EE3D45B" wp14:editId="3A0AB713">
+            <wp:extent cx="4297959" cy="3558363"/>
+            <wp:effectExtent l="0" t="0" r="7620" b="4445"/>
             <wp:docPr id="29" name="Picture 29" descr="Diagram&#10;&#10;Description automatically generated"/>
             <wp:cNvGraphicFramePr>
               <a:graphicFrameLocks xmlns:a="http://schemas.openxmlformats.org/drawingml/2006/main" noChangeAspect="1"/>
@@ -15981,7 +15973,7 @@
                   <pic:spPr>
                     <a:xfrm>
                       <a:off x="0" y="0"/>
-                      <a:ext cx="4023876" cy="3331444"/>
+                      <a:ext cx="4330540" cy="3585337"/>
                     </a:xfrm>
                     <a:prstGeom prst="rect">
                       <a:avLst/>
@@ -16021,10 +16013,13 @@
         <w:jc w:val="center"/>
       </w:pPr>
       <w:r>
+        <w:rPr>
+          <w:noProof/>
+        </w:rPr>
         <w:drawing>
-          <wp:inline distT="0" distB="0" distL="0" distR="0" wp14:anchorId="38E4A5BD" wp14:editId="03EC165B">
-            <wp:extent cx="6156749" cy="4564912"/>
-            <wp:effectExtent l="0" t="0" r="0" b="7620"/>
+          <wp:inline distT="0" distB="0" distL="0" distR="0" wp14:anchorId="38E4A5BD" wp14:editId="611981D9">
+            <wp:extent cx="6653877" cy="4933507"/>
+            <wp:effectExtent l="0" t="0" r="0" b="635"/>
             <wp:docPr id="32" name="Picture 32" descr="Diagram, engineering drawing&#10;&#10;Description automatically generated"/>
             <wp:cNvGraphicFramePr>
               <a:graphicFrameLocks xmlns:a="http://schemas.openxmlformats.org/drawingml/2006/main" noChangeAspect="1"/>
@@ -16045,7 +16040,7 @@
                   <pic:spPr>
                     <a:xfrm>
                       <a:off x="0" y="0"/>
-                      <a:ext cx="6164455" cy="4570626"/>
+                      <a:ext cx="6680819" cy="4953483"/>
                     </a:xfrm>
                     <a:prstGeom prst="rect">
                       <a:avLst/>
@@ -16095,10 +16090,52 @@
       </w:r>
     </w:p>
     <w:p>
+      <w:r>
+        <w:t xml:space="preserve">The project console development phase follows a sequential order, and </w:t>
+      </w:r>
+      <w:r>
+        <w:t xml:space="preserve">the </w:t>
+      </w:r>
+      <w:r>
+        <w:t xml:space="preserve">software development is iterative. However, </w:t>
+      </w:r>
+      <w:r>
+        <w:t xml:space="preserve">the subtasks are dependent on one another. </w:t>
+      </w:r>
+      <w:r>
+        <w:t>Additionally, t</w:t>
+      </w:r>
+      <w:r>
+        <w:t xml:space="preserve">he schedule is based on a pessimistic scenario, </w:t>
+      </w:r>
+      <w:r>
+        <w:t xml:space="preserve">leaving plenty of time to </w:t>
+      </w:r>
+      <w:r>
+        <w:t>feature development</w:t>
+      </w:r>
+      <w:r>
+        <w:t xml:space="preserve">, where the final tests are scheduled </w:t>
+      </w:r>
+      <w:r>
+        <w:t>at</w:t>
+      </w:r>
+      <w:r>
+        <w:t xml:space="preserve"> the end of </w:t>
+      </w:r>
+      <w:r>
+        <w:t>March.</w:t>
+      </w:r>
+    </w:p>
+    <w:p/>
+    <w:p>
       <w:pPr>
         <w:keepNext/>
       </w:pPr>
       <w:r>
+        <w:rPr>
+          <w:noProof/>
+        </w:rPr>
         <w:drawing>
           <wp:inline distT="0" distB="0" distL="0" distR="0" wp14:anchorId="46F11190" wp14:editId="7A64DBE0">
             <wp:extent cx="6645910" cy="3696335"/>
@@ -16157,7 +16194,6 @@
       </w:r>
     </w:p>
     <w:p/>
-    <w:p/>
     <w:p>
       <w:pPr>
         <w:pStyle w:val="Heading2"/>
@@ -16170,34 +16206,290 @@
       <w:bookmarkEnd w:id="26"/>
       <w:bookmarkEnd w:id="27"/>
     </w:p>
-    <w:p>
-      <w:pPr>
-        <w:rPr>
-          <w:b/>
-          <w:bCs/>
-        </w:rPr>
-      </w:pPr>
-    </w:p>
-    <w:p>
-      <w:pPr>
-        <w:jc w:val="left"/>
-        <w:rPr>
-          <w:rFonts w:eastAsiaTheme="majorEastAsia" w:cstheme="majorBidi"/>
-          <w:b/>
-          <w:smallCaps/>
-          <w:sz w:val="24"/>
-          <w:szCs w:val="32"/>
-        </w:rPr>
+    <w:p/>
+    <w:p>
+      <w:r>
+        <w:t xml:space="preserve">The </w:t>
+      </w:r>
+      <w:r>
+        <w:t xml:space="preserve">following </w:t>
+      </w:r>
+      <w:r>
+        <w:t>tools</w:t>
+      </w:r>
+      <w:r>
+        <w:t>, programs and languages</w:t>
+      </w:r>
+      <w:r>
+        <w:t xml:space="preserve"> </w:t>
+      </w:r>
+      <w:r>
+        <w:t xml:space="preserve">will be </w:t>
+      </w:r>
+      <w:r>
+        <w:t>used throughout the development phases</w:t>
+      </w:r>
+      <w:r>
+        <w:t>:</w:t>
+      </w:r>
+    </w:p>
+    <w:p>
+      <w:pPr>
+        <w:pStyle w:val="ListParagraph"/>
+        <w:numPr>
+          <w:ilvl w:val="0"/>
+          <w:numId w:val="20"/>
+        </w:numPr>
+      </w:pPr>
+      <w:r>
+        <w:t>Hardware:</w:t>
+      </w:r>
+    </w:p>
+    <w:p>
+      <w:pPr>
+        <w:pStyle w:val="ListParagraph"/>
+        <w:numPr>
+          <w:ilvl w:val="1"/>
+          <w:numId w:val="20"/>
+        </w:numPr>
+      </w:pPr>
+      <w:r>
+        <w:t>Arduino</w:t>
+      </w:r>
+      <w:r>
+        <w:t xml:space="preserve"> Microcontroller: C++</w:t>
+      </w:r>
+      <w:r>
+        <w:t>,</w:t>
+      </w:r>
+    </w:p>
+    <w:p>
+      <w:pPr>
+        <w:pStyle w:val="ListParagraph"/>
+        <w:numPr>
+          <w:ilvl w:val="1"/>
+          <w:numId w:val="20"/>
+        </w:numPr>
+      </w:pPr>
+      <w:r>
+        <w:t xml:space="preserve">Physical Tools for </w:t>
+      </w:r>
+      <w:r>
+        <w:t>w</w:t>
+      </w:r>
+      <w:r>
+        <w:t xml:space="preserve">iring and </w:t>
+      </w:r>
+      <w:r>
+        <w:t>h</w:t>
+      </w:r>
+      <w:r>
+        <w:t>ousing</w:t>
+      </w:r>
+      <w:r>
+        <w:t>,</w:t>
+      </w:r>
+    </w:p>
+    <w:p>
+      <w:pPr>
+        <w:pStyle w:val="ListParagraph"/>
+        <w:numPr>
+          <w:ilvl w:val="1"/>
+          <w:numId w:val="20"/>
+        </w:numPr>
+      </w:pPr>
+      <w:r>
+        <w:t xml:space="preserve">TinkerCad: </w:t>
+      </w:r>
+      <w:r>
+        <w:t>electrical simulations</w:t>
+      </w:r>
+      <w:r>
+        <w:t>,</w:t>
+      </w:r>
+    </w:p>
+    <w:p>
+      <w:pPr>
+        <w:pStyle w:val="ListParagraph"/>
+        <w:numPr>
+          <w:ilvl w:val="1"/>
+          <w:numId w:val="20"/>
+        </w:numPr>
+      </w:pPr>
+      <w:r>
+        <w:t>Additional Calculations: Python.</w:t>
+      </w:r>
+    </w:p>
+    <w:p>
+      <w:pPr>
+        <w:pStyle w:val="ListParagraph"/>
+        <w:numPr>
+          <w:ilvl w:val="0"/>
+          <w:numId w:val="20"/>
+        </w:numPr>
+      </w:pPr>
+      <w:r>
+        <w:t>Software:</w:t>
+      </w:r>
+    </w:p>
+    <w:p>
+      <w:pPr>
+        <w:pStyle w:val="ListParagraph"/>
+        <w:numPr>
+          <w:ilvl w:val="1"/>
+          <w:numId w:val="20"/>
+        </w:numPr>
+      </w:pPr>
+      <w:r>
+        <w:t>VSCode Editor,</w:t>
+      </w:r>
+    </w:p>
+    <w:p>
+      <w:pPr>
+        <w:pStyle w:val="ListParagraph"/>
+        <w:numPr>
+          <w:ilvl w:val="1"/>
+          <w:numId w:val="20"/>
+        </w:numPr>
+      </w:pPr>
+      <w:r>
+        <w:t>Frontend</w:t>
+      </w:r>
+      <w:r>
+        <w:t>: JavaScript</w:t>
+      </w:r>
+      <w:r>
+        <w:t xml:space="preserve"> (</w:t>
+      </w:r>
+      <w:r>
+        <w:t>TypeScript</w:t>
+      </w:r>
+      <w:r>
+        <w:t>)</w:t>
+      </w:r>
+      <w:r>
+        <w:t xml:space="preserve">, </w:t>
+      </w:r>
+      <w:r>
+        <w:t>HTML, CSS</w:t>
+      </w:r>
+      <w:r>
+        <w:t xml:space="preserve"> (</w:t>
+      </w:r>
+      <w:r>
+        <w:t>Sa</w:t>
+      </w:r>
+      <w:r>
+        <w:t>ss)</w:t>
+      </w:r>
+      <w:r>
+        <w:t>,</w:t>
+      </w:r>
+    </w:p>
+    <w:p>
+      <w:pPr>
+        <w:pStyle w:val="ListParagraph"/>
+        <w:numPr>
+          <w:ilvl w:val="1"/>
+          <w:numId w:val="20"/>
+        </w:numPr>
+      </w:pPr>
+      <w:r>
+        <w:t xml:space="preserve">Backend: </w:t>
+      </w:r>
+      <w:r>
+        <w:t>NodeJS</w:t>
+      </w:r>
+      <w:r>
+        <w:t xml:space="preserve"> (Express)</w:t>
+      </w:r>
+      <w:r>
+        <w:t>, MongoDB</w:t>
+      </w:r>
+      <w:r>
+        <w:t xml:space="preserve"> (Mongoose)</w:t>
+      </w:r>
+      <w:r>
+        <w:t>,</w:t>
+      </w:r>
+    </w:p>
+    <w:p>
+      <w:pPr>
+        <w:pStyle w:val="ListParagraph"/>
+        <w:numPr>
+          <w:ilvl w:val="1"/>
+          <w:numId w:val="20"/>
+        </w:numPr>
+      </w:pPr>
+      <w:r>
+        <w:t>Testing: Jest</w:t>
+      </w:r>
+      <w:r>
+        <w:t>,</w:t>
+      </w:r>
+    </w:p>
+    <w:p>
+      <w:pPr>
+        <w:pStyle w:val="ListParagraph"/>
+        <w:numPr>
+          <w:ilvl w:val="1"/>
+          <w:numId w:val="20"/>
+        </w:numPr>
+      </w:pPr>
+      <w:r>
+        <w:t xml:space="preserve">Visual Design: Adobe </w:t>
+      </w:r>
+      <w:r>
+        <w:t>Photoshop,</w:t>
+      </w:r>
+    </w:p>
+    <w:p>
+      <w:pPr>
+        <w:pStyle w:val="ListParagraph"/>
+        <w:numPr>
+          <w:ilvl w:val="0"/>
+          <w:numId w:val="20"/>
+        </w:numPr>
+      </w:pPr>
+      <w:r>
+        <w:t>Documentation:</w:t>
+      </w:r>
+    </w:p>
+    <w:p>
+      <w:pPr>
+        <w:pStyle w:val="ListParagraph"/>
+        <w:numPr>
+          <w:ilvl w:val="1"/>
+          <w:numId w:val="20"/>
+        </w:numPr>
+      </w:pPr>
+      <w:r>
+        <w:t>GitHub</w:t>
+      </w:r>
+      <w:r>
+        <w:t>, Excel, ProjectLibre, Microsoft Word</w:t>
+      </w:r>
+      <w:r>
+        <w:t>,</w:t>
+      </w:r>
+    </w:p>
+    <w:p>
+      <w:pPr>
+        <w:pStyle w:val="ListParagraph"/>
+        <w:numPr>
+          <w:ilvl w:val="1"/>
+          <w:numId w:val="20"/>
+        </w:numPr>
+      </w:pPr>
+      <w:r>
+        <w:t>Diagrams: DrawIO.</w:t>
+      </w:r>
+    </w:p>
+    <w:p>
+      <w:pPr>
+        <w:pStyle w:val="Heading1"/>
       </w:pPr>
       <w:bookmarkStart w:id="28" w:name="_Toc116894341"/>
-      <w:r>
-        <w:br w:type="page"/>
-      </w:r>
-    </w:p>
-    <w:p>
-      <w:pPr>
-        <w:pStyle w:val="Heading1"/>
-      </w:pPr>
       <w:r>
         <w:lastRenderedPageBreak/>
         <w:t>3.</w:t>
@@ -16225,6 +16517,432 @@
     </w:p>
     <w:p>
       <w:pPr>
+        <w:jc w:val="left"/>
+        <w:rPr>
+          <w:b/>
+          <w:bCs/>
+        </w:rPr>
+      </w:pPr>
+    </w:p>
+    <w:p>
+      <w:pPr>
+        <w:jc w:val="left"/>
+        <w:rPr>
+          <w:b/>
+          <w:bCs/>
+        </w:rPr>
+      </w:pPr>
+      <w:r>
+        <w:rPr>
+          <w:b/>
+          <w:bCs/>
+        </w:rPr>
+        <w:t>Parts of a Guitar</w:t>
+      </w:r>
+    </w:p>
+    <w:p>
+      <w:pPr>
+        <w:jc w:val="left"/>
+        <w:rPr>
+          <w:b/>
+          <w:bCs/>
+        </w:rPr>
+      </w:pPr>
+    </w:p>
+    <w:p>
+      <w:pPr>
+        <w:keepNext/>
+        <w:jc w:val="center"/>
+      </w:pPr>
+      <w:r>
+        <w:rPr>
+          <w:noProof/>
+        </w:rPr>
+        <w:drawing>
+          <wp:inline distT="0" distB="0" distL="0" distR="0" wp14:anchorId="25FF0BCA" wp14:editId="2E4D60A1">
+            <wp:extent cx="4139609" cy="2478405"/>
+            <wp:effectExtent l="0" t="0" r="0" b="0"/>
+            <wp:docPr id="37" name="Picture 37" descr="Different Parts Of An Acoustic Guitar"/>
+            <wp:cNvGraphicFramePr>
+              <a:graphicFrameLocks xmlns:a="http://schemas.openxmlformats.org/drawingml/2006/main" noChangeAspect="1"/>
+            </wp:cNvGraphicFramePr>
+            <a:graphic xmlns:a="http://schemas.openxmlformats.org/drawingml/2006/main">
+              <a:graphicData uri="http://schemas.openxmlformats.org/drawingml/2006/picture">
+                <pic:pic xmlns:pic="http://schemas.openxmlformats.org/drawingml/2006/picture">
+                  <pic:nvPicPr>
+                    <pic:cNvPr id="0" name="Picture 17" descr="Different Parts Of An Acoustic Guitar"/>
+                    <pic:cNvPicPr>
+                      <a:picLocks noChangeAspect="1" noChangeArrowheads="1"/>
+                    </pic:cNvPicPr>
+                  </pic:nvPicPr>
+                  <pic:blipFill>
+                    <a:blip r:embed="rId35">
+                      <a:extLst>
+                        <a:ext uri="{BEBA8EAE-BF5A-486C-A8C5-ECC9F3942E4B}">
+                          <a14:imgProps xmlns:a14="http://schemas.microsoft.com/office/drawing/2010/main">
+                            <a14:imgLayer r:embed="rId36">
+                              <a14:imgEffect>
+                                <a14:saturation sat="0"/>
+                              </a14:imgEffect>
+                            </a14:imgLayer>
+                          </a14:imgProps>
+                        </a:ext>
+                        <a:ext uri="{28A0092B-C50C-407E-A947-70E740481C1C}">
+                          <a14:useLocalDpi xmlns:a14="http://schemas.microsoft.com/office/drawing/2010/main" val="0"/>
+                        </a:ext>
+                      </a:extLst>
+                    </a:blip>
+                    <a:srcRect/>
+                    <a:stretch>
+                      <a:fillRect/>
+                    </a:stretch>
+                  </pic:blipFill>
+                  <pic:spPr bwMode="auto">
+                    <a:xfrm>
+                      <a:off x="0" y="0"/>
+                      <a:ext cx="4164106" cy="2493072"/>
+                    </a:xfrm>
+                    <a:prstGeom prst="rect">
+                      <a:avLst/>
+                    </a:prstGeom>
+                    <a:noFill/>
+                    <a:ln>
+                      <a:noFill/>
+                    </a:ln>
+                  </pic:spPr>
+                </pic:pic>
+              </a:graphicData>
+            </a:graphic>
+          </wp:inline>
+        </w:drawing>
+      </w:r>
+    </w:p>
+    <w:p>
+      <w:pPr>
+        <w:pStyle w:val="Caption"/>
+        <w:jc w:val="center"/>
+        <w:rPr>
+          <w:b w:val="0"/>
+          <w:bCs/>
+        </w:rPr>
+      </w:pPr>
+      <w:r>
+        <w:t xml:space="preserve">Figure </w:t>
+      </w:r>
+      <w:fldSimple w:instr=" SEQ Figure \* ARABIC ">
+        <w:r>
+          <w:rPr>
+            <w:noProof/>
+          </w:rPr>
+          <w:t>23</w:t>
+        </w:r>
+      </w:fldSimple>
+      <w:r>
+        <w:t xml:space="preserve"> | Parts of a Guitar </w:t>
+      </w:r>
+      <w:r>
+        <w:rPr>
+          <w:b w:val="0"/>
+          <w:bCs/>
+        </w:rPr>
+        <w:t>(</w:t>
+      </w:r>
+      <w:r>
+        <w:rPr>
+          <w:b w:val="0"/>
+          <w:bCs/>
+        </w:rPr>
+        <w:t>https://hellomusictheory.com/</w:t>
+      </w:r>
+      <w:r>
+        <w:rPr>
+          <w:b w:val="0"/>
+          <w:bCs/>
+        </w:rPr>
+        <w:t>)</w:t>
+      </w:r>
+    </w:p>
+    <w:p>
+      <w:pPr>
+        <w:jc w:val="left"/>
+        <w:rPr>
+          <w:b/>
+          <w:bCs/>
+        </w:rPr>
+      </w:pPr>
+    </w:p>
+    <w:p>
+      <w:pPr>
+        <w:jc w:val="left"/>
+        <w:rPr>
+          <w:b/>
+          <w:bCs/>
+        </w:rPr>
+      </w:pPr>
+      <w:r>
+        <w:rPr>
+          <w:b/>
+          <w:bCs/>
+        </w:rPr>
+        <w:t xml:space="preserve">Audio </w:t>
+      </w:r>
+      <w:r>
+        <w:rPr>
+          <w:b/>
+          <w:bCs/>
+        </w:rPr>
+        <w:t>and</w:t>
+      </w:r>
+      <w:r>
+        <w:rPr>
+          <w:b/>
+          <w:bCs/>
+        </w:rPr>
+        <w:t xml:space="preserve"> Sound</w:t>
+      </w:r>
+    </w:p>
+    <w:p>
+      <w:pPr>
+        <w:rPr>
+          <w:rStyle w:val="Strong"/>
+          <w:b w:val="0"/>
+          <w:bCs w:val="0"/>
+        </w:rPr>
+      </w:pPr>
+      <w:r>
+        <w:rPr>
+          <w:rStyle w:val="Strong"/>
+          <w:b w:val="0"/>
+          <w:bCs w:val="0"/>
+        </w:rPr>
+        <w:t>The key difference between sound and audio is their form of energy. Sound is mechanical wave energy (longitudinal sound waves) that propagates through a medium causing variations in pressure within the medium. On the other hand, audio is made of electrical energy (analogue or digital signals) that represents sound electrically.</w:t>
+      </w:r>
+      <w:r>
+        <w:rPr>
+          <w:rStyle w:val="Strong"/>
+          <w:b w:val="0"/>
+          <w:bCs w:val="0"/>
+        </w:rPr>
+        <w:tab/>
+      </w:r>
+    </w:p>
+    <w:p>
+      <w:pPr>
+        <w:jc w:val="left"/>
+        <w:rPr>
+          <w:b/>
+          <w:bCs/>
+        </w:rPr>
+      </w:pPr>
+    </w:p>
+    <w:p>
+      <w:pPr>
+        <w:jc w:val="left"/>
+        <w:rPr>
+          <w:b/>
+          <w:bCs/>
+        </w:rPr>
+      </w:pPr>
+      <w:r>
+        <w:rPr>
+          <w:b/>
+          <w:bCs/>
+        </w:rPr>
+        <w:t>Chord</w:t>
+      </w:r>
+    </w:p>
+    <w:p>
+      <w:pPr>
+        <w:rPr>
+          <w:rStyle w:val="markedcontent"/>
+          <w:rFonts w:cstheme="majorHAnsi"/>
+        </w:rPr>
+      </w:pPr>
+      <w:r>
+        <w:rPr>
+          <w:rStyle w:val="markedcontent"/>
+          <w:rFonts w:cstheme="majorHAnsi"/>
+        </w:rPr>
+        <w:t>"</w:t>
+      </w:r>
+      <w:r>
+        <w:rPr>
+          <w:rStyle w:val="markedcontent"/>
+          <w:rFonts w:cstheme="majorHAnsi"/>
+          <w:i/>
+          <w:iCs/>
+        </w:rPr>
+        <w:t>A chord is three or more notes sounding simultaneously. It can be played on  one instrument, like a guitar, or by many instruments at once, like a brass quartet or a choir</w:t>
+      </w:r>
+      <w:r>
+        <w:rPr>
+          <w:rStyle w:val="markedcontent"/>
+          <w:rFonts w:cstheme="majorHAnsi"/>
+        </w:rPr>
+        <w:t xml:space="preserve">" </w:t>
+      </w:r>
+      <w:sdt>
+        <w:sdtPr>
+          <w:rPr>
+            <w:rStyle w:val="markedcontent"/>
+            <w:rFonts w:cstheme="majorHAnsi"/>
+          </w:rPr>
+          <w:id w:val="1834956854"/>
+          <w:citation/>
+        </w:sdtPr>
+        <w:sdtContent>
+          <w:r>
+            <w:rPr>
+              <w:rStyle w:val="markedcontent"/>
+              <w:rFonts w:cstheme="majorHAnsi"/>
+            </w:rPr>
+            <w:fldChar w:fldCharType="begin"/>
+          </w:r>
+          <w:r>
+            <w:rPr>
+              <w:rStyle w:val="markedcontent"/>
+              <w:rFonts w:cstheme="majorHAnsi"/>
+            </w:rPr>
+            <w:instrText xml:space="preserve"> CITATION Eri \l 2057 </w:instrText>
+          </w:r>
+          <w:r>
+            <w:rPr>
+              <w:rStyle w:val="markedcontent"/>
+              <w:rFonts w:cstheme="majorHAnsi"/>
+            </w:rPr>
+            <w:fldChar w:fldCharType="separate"/>
+          </w:r>
+          <w:r>
+            <w:rPr>
+              <w:rFonts w:cstheme="majorHAnsi"/>
+              <w:noProof/>
+            </w:rPr>
+            <w:t>(Eriksson, 2016)</w:t>
+          </w:r>
+          <w:r>
+            <w:rPr>
+              <w:rStyle w:val="markedcontent"/>
+              <w:rFonts w:cstheme="majorHAnsi"/>
+            </w:rPr>
+            <w:fldChar w:fldCharType="end"/>
+          </w:r>
+        </w:sdtContent>
+      </w:sdt>
+    </w:p>
+    <w:p/>
+    <w:p>
+      <w:pPr>
+        <w:jc w:val="left"/>
+        <w:rPr>
+          <w:b/>
+          <w:bCs/>
+        </w:rPr>
+      </w:pPr>
+      <w:r>
+        <w:rPr>
+          <w:b/>
+          <w:bCs/>
+        </w:rPr>
+        <w:t>Riff</w:t>
+      </w:r>
+    </w:p>
+    <w:p>
+      <w:r>
+        <w:t>The riff's etymology is unclear; however, it was first used in the 1930-s, probably to shorten the refrain. After that, the term stayed in pop music and now, it refers to short repeated melody patterns. Similarly to other literature, this project and the application will reference these patterns as riffs.</w:t>
+      </w:r>
+    </w:p>
+    <w:p/>
+    <w:p>
+      <w:pPr>
+        <w:jc w:val="left"/>
+        <w:rPr>
+          <w:b/>
+          <w:bCs/>
+        </w:rPr>
+      </w:pPr>
+      <w:r>
+        <w:rPr>
+          <w:b/>
+          <w:bCs/>
+        </w:rPr>
+        <w:t xml:space="preserve">Monophony </w:t>
+      </w:r>
+      <w:r>
+        <w:rPr>
+          <w:b/>
+          <w:bCs/>
+        </w:rPr>
+        <w:t>and Polyphony</w:t>
+      </w:r>
+    </w:p>
+    <w:p>
+      <w:r>
+        <w:t>We ad</w:t>
+      </w:r>
+      <w:r>
+        <w:t>dress monophony because some of the matrix keyboards are wired, so only one keypress can be recognised at a given time. This limitation would result in a monophonic instrument. However, the guitar is a polyphonic instrument, and strings can be strummed simultaneously. Therefore, to create a complete experience, we need to make the input device polyphonic.</w:t>
+      </w:r>
+    </w:p>
+    <w:p/>
+    <w:p>
+      <w:pPr>
+        <w:rPr>
+          <w:b/>
+          <w:bCs/>
+        </w:rPr>
+      </w:pPr>
+      <w:r>
+        <w:rPr>
+          <w:b/>
+          <w:bCs/>
+        </w:rPr>
+        <w:lastRenderedPageBreak/>
+        <w:t>Hammer-On Pull-Off (</w:t>
+      </w:r>
+      <w:r>
+        <w:rPr>
+          <w:b/>
+          <w:bCs/>
+        </w:rPr>
+        <w:t>HOPO</w:t>
+      </w:r>
+      <w:r>
+        <w:rPr>
+          <w:b/>
+          <w:bCs/>
+        </w:rPr>
+        <w:t>)</w:t>
+      </w:r>
+    </w:p>
+    <w:p>
+      <w:r>
+        <w:t>This</w:t>
+      </w:r>
+      <w:r>
+        <w:t xml:space="preserve"> guitar technic </w:t>
+      </w:r>
+      <w:r>
+        <w:t>allows the player to produce sound without strumming</w:t>
+      </w:r>
+      <w:r>
+        <w:t xml:space="preserve"> </w:t>
+      </w:r>
+      <w:r>
+        <w:t>b</w:t>
+      </w:r>
+      <w:r>
+        <w:t xml:space="preserve">y hammering </w:t>
+      </w:r>
+      <w:r>
+        <w:t xml:space="preserve">or pulling off fingers from a given string. </w:t>
+      </w:r>
+      <w:r>
+        <w:t>A pseudo HOPO is built in the major simulation games and will also be introduced to RiffMaster.</w:t>
+      </w:r>
+    </w:p>
+    <w:p/>
+    <w:p>
+      <w:pPr>
         <w:pStyle w:val="Heading2"/>
       </w:pPr>
       <w:bookmarkStart w:id="30" w:name="_Toc116894343"/>
@@ -16237,19 +16955,426 @@
       <w:r>
         <w:t xml:space="preserve"> | </w:t>
       </w:r>
-      <w:r>
-        <w:t>Digital Music</w:t>
-      </w:r>
       <w:bookmarkEnd w:id="30"/>
-    </w:p>
+      <w:r>
+        <w:t>Music Notation</w:t>
+      </w:r>
+      <w:r>
+        <w:t>s</w:t>
+      </w:r>
+    </w:p>
+    <w:p/>
+    <w:p>
+      <w:r>
+        <w:t>Guitar literature uses two basic notations</w:t>
+      </w:r>
+      <w:r>
+        <w:t xml:space="preserve">: standard music notation and </w:t>
+      </w:r>
+      <w:r>
+        <w:t xml:space="preserve">tablature notation. </w:t>
+      </w:r>
+      <w:r>
+        <w:t>Both</w:t>
+      </w:r>
+      <w:r>
+        <w:t xml:space="preserve"> have similar characteristics</w:t>
+      </w:r>
+      <w:r>
+        <w:t>; however</w:t>
+      </w:r>
+      <w:r>
+        <w:t>,</w:t>
+      </w:r>
+      <w:r>
+        <w:t xml:space="preserve"> standard notation is </w:t>
+      </w:r>
+      <w:r>
+        <w:t>primarily used</w:t>
+      </w:r>
+      <w:r>
+        <w:t xml:space="preserve"> in classical music</w:t>
+      </w:r>
+      <w:bookmarkStart w:id="31" w:name="_Toc116894344"/>
+      <w:r>
+        <w:t xml:space="preserve">, while tablatures are more </w:t>
+      </w:r>
+      <w:r>
+        <w:t>straightforward</w:t>
+      </w:r>
+      <w:r>
+        <w:t xml:space="preserve"> for novice </w:t>
+      </w:r>
+      <w:r>
+        <w:t xml:space="preserve">guitar </w:t>
+      </w:r>
+      <w:r>
+        <w:t>players.</w:t>
+      </w:r>
+      <w:r>
+        <w:t xml:space="preserve"> </w:t>
+      </w:r>
+      <w:r>
+        <w:t>Even though t</w:t>
+      </w:r>
+      <w:r>
+        <w:t>he standard notation is the lingua-franca of</w:t>
+      </w:r>
+      <w:r>
+        <w:t xml:space="preserve"> music because it has no boundaries for the instrument it interprets,</w:t>
+      </w:r>
+      <w:r>
+        <w:t xml:space="preserve"> </w:t>
+      </w:r>
+      <w:r>
+        <w:t xml:space="preserve">it might be difficult for gameplayers to understand because of the </w:t>
+      </w:r>
+      <w:r>
+        <w:t>steep learning curve.</w:t>
+      </w:r>
+    </w:p>
+    <w:p>
+      <w:pPr>
+        <w:keepNext/>
+        <w:jc w:val="center"/>
+      </w:pPr>
+      <w:r>
+        <w:rPr>
+          <w:noProof/>
+        </w:rPr>
+        <w:drawing>
+          <wp:inline distT="0" distB="0" distL="0" distR="0" wp14:anchorId="74EB58A6" wp14:editId="04974DA9">
+            <wp:extent cx="6053470" cy="1989096"/>
+            <wp:effectExtent l="0" t="0" r="4445" b="0"/>
+            <wp:docPr id="28" name="Picture 28" descr="A close-up of a musical instrument&#10;&#10;Description automatically generated with low confidence"/>
+            <wp:cNvGraphicFramePr>
+              <a:graphicFrameLocks xmlns:a="http://schemas.openxmlformats.org/drawingml/2006/main" noChangeAspect="1"/>
+            </wp:cNvGraphicFramePr>
+            <a:graphic xmlns:a="http://schemas.openxmlformats.org/drawingml/2006/main">
+              <a:graphicData uri="http://schemas.openxmlformats.org/drawingml/2006/picture">
+                <pic:pic xmlns:pic="http://schemas.openxmlformats.org/drawingml/2006/picture">
+                  <pic:nvPicPr>
+                    <pic:cNvPr id="28" name="Picture 28" descr="A close-up of a musical instrument&#10;&#10;Description automatically generated with low confidence"/>
+                    <pic:cNvPicPr>
+                      <a:picLocks noChangeAspect="1" noChangeArrowheads="1"/>
+                    </pic:cNvPicPr>
+                  </pic:nvPicPr>
+                  <pic:blipFill>
+                    <a:blip r:embed="rId37">
+                      <a:extLst>
+                        <a:ext uri="{28A0092B-C50C-407E-A947-70E740481C1C}">
+                          <a14:useLocalDpi xmlns:a14="http://schemas.microsoft.com/office/drawing/2010/main" val="0"/>
+                        </a:ext>
+                      </a:extLst>
+                    </a:blip>
+                    <a:srcRect/>
+                    <a:stretch>
+                      <a:fillRect/>
+                    </a:stretch>
+                  </pic:blipFill>
+                  <pic:spPr bwMode="auto">
+                    <a:xfrm>
+                      <a:off x="0" y="0"/>
+                      <a:ext cx="6078207" cy="1997224"/>
+                    </a:xfrm>
+                    <a:prstGeom prst="rect">
+                      <a:avLst/>
+                    </a:prstGeom>
+                    <a:noFill/>
+                    <a:ln>
+                      <a:noFill/>
+                    </a:ln>
+                  </pic:spPr>
+                </pic:pic>
+              </a:graphicData>
+            </a:graphic>
+          </wp:inline>
+        </w:drawing>
+      </w:r>
+    </w:p>
+    <w:p>
+      <w:pPr>
+        <w:pStyle w:val="Caption"/>
+        <w:jc w:val="center"/>
+      </w:pPr>
+      <w:r>
+        <w:t xml:space="preserve">Figure </w:t>
+      </w:r>
+      <w:fldSimple w:instr=" SEQ Figure \* ARABIC ">
+        <w:r>
+          <w:rPr>
+            <w:noProof/>
+          </w:rPr>
+          <w:t>24</w:t>
+        </w:r>
+      </w:fldSimple>
+      <w:r>
+        <w:t xml:space="preserve"> | Standard Music Notation </w:t>
+      </w:r>
+      <w:r>
+        <w:rPr>
+          <w:b w:val="0"/>
+          <w:bCs/>
+        </w:rPr>
+        <w:t>(</w:t>
+      </w:r>
+      <w:r>
+        <w:rPr>
+          <w:b w:val="0"/>
+          <w:bCs/>
+        </w:rPr>
+        <w:t>https://pegheadnation.com/string-school/music-notation-guide/</w:t>
+      </w:r>
+      <w:r>
+        <w:rPr>
+          <w:b w:val="0"/>
+          <w:bCs/>
+        </w:rPr>
+        <w:t>)</w:t>
+      </w:r>
+    </w:p>
+    <w:p/>
+    <w:p>
+      <w:r>
+        <w:t>"</w:t>
+      </w:r>
+      <w:r>
+        <w:rPr>
+          <w:i/>
+          <w:iCs/>
+        </w:rPr>
+        <w:t>Because it is meant to be used by any instrument, common notation is not written to tell how to play</w:t>
+      </w:r>
+      <w:r>
+        <w:rPr>
+          <w:i/>
+          <w:iCs/>
+        </w:rPr>
+        <w:t xml:space="preserve"> </w:t>
+      </w:r>
+      <w:r>
+        <w:rPr>
+          <w:i/>
+          <w:iCs/>
+        </w:rPr>
+        <w:t>notes on a speci</w:t>
+      </w:r>
+      <w:r>
+        <w:rPr>
+          <w:i/>
+          <w:iCs/>
+        </w:rPr>
+        <w:t>fi</w:t>
+      </w:r>
+      <w:r>
+        <w:rPr>
+          <w:i/>
+          <w:iCs/>
+        </w:rPr>
+        <w:t>c instrument. Instead, common notation simply tells you what each note should</w:t>
+      </w:r>
+      <w:r>
+        <w:rPr>
+          <w:i/>
+          <w:iCs/>
+        </w:rPr>
+        <w:t xml:space="preserve"> </w:t>
+      </w:r>
+      <w:r>
+        <w:rPr>
+          <w:i/>
+          <w:iCs/>
+        </w:rPr>
+        <w:t>sound like</w:t>
+      </w:r>
+      <w:r>
+        <w:rPr>
+          <w:i/>
+          <w:iCs/>
+        </w:rPr>
+        <w:t xml:space="preserve"> …</w:t>
+      </w:r>
+      <w:r>
+        <w:rPr>
+          <w:i/>
+          <w:iCs/>
+        </w:rPr>
+        <w:t xml:space="preserve"> Tablature focuses on telling how to play the notes on the instrument. A note is presented in terms of which string to play, and where to hold the string down on the fretboard</w:t>
+      </w:r>
+      <w:r>
+        <w:t>"</w:t>
+      </w:r>
+      <w:r>
+        <w:t xml:space="preserve"> </w:t>
+      </w:r>
+      <w:sdt>
+        <w:sdtPr>
+          <w:id w:val="-1237629002"/>
+          <w:citation/>
+        </w:sdtPr>
+        <w:sdtContent>
+          <w:r>
+            <w:fldChar w:fldCharType="begin"/>
+          </w:r>
+          <w:r>
+            <w:instrText xml:space="preserve"> CITATION Sch16 \l 2057 </w:instrText>
+          </w:r>
+          <w:r>
+            <w:fldChar w:fldCharType="separate"/>
+          </w:r>
+          <w:r>
+            <w:rPr>
+              <w:noProof/>
+            </w:rPr>
+            <w:t>(Schmidt-Jones, 2016)</w:t>
+          </w:r>
+          <w:r>
+            <w:fldChar w:fldCharType="end"/>
+          </w:r>
+        </w:sdtContent>
+      </w:sdt>
+      <w:r>
+        <w:t>.</w:t>
+      </w:r>
+      <w:r>
+        <w:t xml:space="preserve"> </w:t>
+      </w:r>
+      <w:r>
+        <w:t>And because of its simplicity</w:t>
+      </w:r>
+      <w:r>
+        <w:t>,</w:t>
+      </w:r>
+      <w:r>
+        <w:t xml:space="preserve"> </w:t>
+      </w:r>
+      <w:r>
+        <w:t>the application will use</w:t>
+      </w:r>
+      <w:r>
+        <w:t xml:space="preserve"> tab notation</w:t>
+      </w:r>
+      <w:r>
+        <w:t xml:space="preserve"> in the gameplay</w:t>
+      </w:r>
+      <w:r>
+        <w:t>.</w:t>
+      </w:r>
+    </w:p>
+    <w:p/>
+    <w:p>
+      <w:pPr>
+        <w:keepNext/>
+        <w:jc w:val="center"/>
+      </w:pPr>
+      <w:r>
+        <w:rPr>
+          <w:noProof/>
+        </w:rPr>
+        <w:drawing>
+          <wp:inline distT="0" distB="0" distL="0" distR="0" wp14:anchorId="51343DC9" wp14:editId="4C642393">
+            <wp:extent cx="6010939" cy="2015899"/>
+            <wp:effectExtent l="0" t="0" r="0" b="3810"/>
+            <wp:docPr id="38" name="Picture 38" descr="Diagram&#10;&#10;Description automatically generated"/>
+            <wp:cNvGraphicFramePr>
+              <a:graphicFrameLocks xmlns:a="http://schemas.openxmlformats.org/drawingml/2006/main" noChangeAspect="1"/>
+            </wp:cNvGraphicFramePr>
+            <a:graphic xmlns:a="http://schemas.openxmlformats.org/drawingml/2006/main">
+              <a:graphicData uri="http://schemas.openxmlformats.org/drawingml/2006/picture">
+                <pic:pic xmlns:pic="http://schemas.openxmlformats.org/drawingml/2006/picture">
+                  <pic:nvPicPr>
+                    <pic:cNvPr id="38" name="Picture 38" descr="Diagram&#10;&#10;Description automatically generated"/>
+                    <pic:cNvPicPr>
+                      <a:picLocks noChangeAspect="1" noChangeArrowheads="1"/>
+                    </pic:cNvPicPr>
+                  </pic:nvPicPr>
+                  <pic:blipFill>
+                    <a:blip r:embed="rId38">
+                      <a:extLst>
+                        <a:ext uri="{28A0092B-C50C-407E-A947-70E740481C1C}">
+                          <a14:useLocalDpi xmlns:a14="http://schemas.microsoft.com/office/drawing/2010/main" val="0"/>
+                        </a:ext>
+                      </a:extLst>
+                    </a:blip>
+                    <a:srcRect/>
+                    <a:stretch>
+                      <a:fillRect/>
+                    </a:stretch>
+                  </pic:blipFill>
+                  <pic:spPr bwMode="auto">
+                    <a:xfrm>
+                      <a:off x="0" y="0"/>
+                      <a:ext cx="6041869" cy="2026272"/>
+                    </a:xfrm>
+                    <a:prstGeom prst="rect">
+                      <a:avLst/>
+                    </a:prstGeom>
+                    <a:noFill/>
+                    <a:ln>
+                      <a:noFill/>
+                    </a:ln>
+                  </pic:spPr>
+                </pic:pic>
+              </a:graphicData>
+            </a:graphic>
+          </wp:inline>
+        </w:drawing>
+      </w:r>
+    </w:p>
+    <w:p>
+      <w:pPr>
+        <w:pStyle w:val="Caption"/>
+        <w:ind w:left="720" w:hanging="720"/>
+        <w:jc w:val="center"/>
+        <w:rPr>
+          <w:b w:val="0"/>
+          <w:bCs/>
+        </w:rPr>
+      </w:pPr>
+      <w:r>
+        <w:t xml:space="preserve">Figure </w:t>
+      </w:r>
+      <w:fldSimple w:instr=" SEQ Figure \* ARABIC ">
+        <w:r>
+          <w:rPr>
+            <w:noProof/>
+          </w:rPr>
+          <w:t>25</w:t>
+        </w:r>
+      </w:fldSimple>
+      <w:r>
+        <w:t xml:space="preserve"> | Tab Notation</w:t>
+      </w:r>
+      <w:r>
+        <w:t xml:space="preserve"> </w:t>
+      </w:r>
+      <w:r>
+        <w:rPr>
+          <w:b w:val="0"/>
+          <w:bCs/>
+        </w:rPr>
+        <w:t>(</w:t>
+      </w:r>
+      <w:r>
+        <w:rPr>
+          <w:b w:val="0"/>
+          <w:bCs/>
+        </w:rPr>
+        <w:t>https://www.ultimate-guitar.com</w:t>
+      </w:r>
+      <w:r>
+        <w:rPr>
+          <w:b w:val="0"/>
+          <w:bCs/>
+        </w:rPr>
+        <w:t>)</w:t>
+      </w:r>
+    </w:p>
+    <w:p/>
     <w:p>
       <w:pPr>
         <w:pStyle w:val="Heading2"/>
       </w:pPr>
-      <w:r>
-        <w:br w:type="page"/>
-      </w:r>
-      <w:bookmarkStart w:id="31" w:name="_Toc116894344"/>
       <w:r>
         <w:lastRenderedPageBreak/>
         <w:t>3.3. | Console Design</w:t>
@@ -16289,10 +17414,11 @@
         <w:t xml:space="preserve"> fret is halfway to the scale length between the nut and the saddle. The fret positions may be calculated by dividing the remainder of a fret-saddle distance by 17.817 recursively. For our initial calculations, we can base our measurements on the length of a Guitar Hero console.</w:t>
       </w:r>
     </w:p>
+    <w:p/>
     <w:p>
       <w:pPr>
         <w:keepNext/>
-        <w:jc w:val="left"/>
+        <w:jc w:val="center"/>
       </w:pPr>
       <w:r>
         <w:rPr>
@@ -16301,9 +17427,9 @@
           <w:noProof/>
         </w:rPr>
         <w:drawing>
-          <wp:inline distT="0" distB="0" distL="0" distR="0" wp14:anchorId="603DA604" wp14:editId="3816CC3C">
-            <wp:extent cx="6645910" cy="2088515"/>
-            <wp:effectExtent l="0" t="0" r="2540" b="6985"/>
+          <wp:inline distT="0" distB="0" distL="0" distR="0" wp14:anchorId="603DA604" wp14:editId="67845E52">
+            <wp:extent cx="5458568" cy="1715386"/>
+            <wp:effectExtent l="0" t="0" r="0" b="0"/>
             <wp:docPr id="19" name="Picture 19" descr="Text&#10;&#10;Description automatically generated"/>
             <wp:cNvGraphicFramePr>
               <a:graphicFrameLocks xmlns:a="http://schemas.openxmlformats.org/drawingml/2006/main" noChangeAspect="1"/>
@@ -16316,7 +17442,7 @@
                     <pic:cNvPicPr/>
                   </pic:nvPicPr>
                   <pic:blipFill>
-                    <a:blip r:embed="rId35"/>
+                    <a:blip r:embed="rId39"/>
                     <a:stretch>
                       <a:fillRect/>
                     </a:stretch>
@@ -16324,7 +17450,7 @@
                   <pic:spPr>
                     <a:xfrm>
                       <a:off x="0" y="0"/>
-                      <a:ext cx="6645910" cy="2088515"/>
+                      <a:ext cx="5484309" cy="1723475"/>
                     </a:xfrm>
                     <a:prstGeom prst="rect">
                       <a:avLst/>
@@ -16340,6 +17466,7 @@
     <w:p>
       <w:pPr>
         <w:pStyle w:val="Caption"/>
+        <w:jc w:val="center"/>
         <w:rPr>
           <w:b w:val="0"/>
           <w:bCs/>
@@ -16353,7 +17480,7 @@
           <w:rPr>
             <w:noProof/>
           </w:rPr>
-          <w:t>23</w:t>
+          <w:t>26</w:t>
         </w:r>
       </w:fldSimple>
       <w:r>
@@ -16382,16 +17509,16 @@
     <w:p>
       <w:pPr>
         <w:keepNext/>
-        <w:jc w:val="left"/>
+        <w:jc w:val="center"/>
       </w:pPr>
       <w:r>
         <w:rPr>
           <w:noProof/>
         </w:rPr>
         <w:drawing>
-          <wp:inline distT="0" distB="0" distL="0" distR="0" wp14:anchorId="5DA5D909" wp14:editId="3E8413CC">
-            <wp:extent cx="6645910" cy="1486535"/>
-            <wp:effectExtent l="0" t="0" r="2540" b="0"/>
+          <wp:inline distT="0" distB="0" distL="0" distR="0" wp14:anchorId="5DA5D909" wp14:editId="295BFE5C">
+            <wp:extent cx="5543107" cy="1239864"/>
+            <wp:effectExtent l="0" t="0" r="635" b="0"/>
             <wp:docPr id="3" name="Picture 3" descr="Table&#10;&#10;Description automatically generated with low confidence"/>
             <wp:cNvGraphicFramePr>
               <a:graphicFrameLocks xmlns:a="http://schemas.openxmlformats.org/drawingml/2006/main" noChangeAspect="1"/>
@@ -16404,7 +17531,7 @@
                     <pic:cNvPicPr/>
                   </pic:nvPicPr>
                   <pic:blipFill>
-                    <a:blip r:embed="rId36">
+                    <a:blip r:embed="rId40">
                       <a:extLst>
                         <a:ext uri="{28A0092B-C50C-407E-A947-70E740481C1C}">
                           <a14:useLocalDpi xmlns:a14="http://schemas.microsoft.com/office/drawing/2010/main" val="0"/>
@@ -16418,7 +17545,7 @@
                   <pic:spPr>
                     <a:xfrm>
                       <a:off x="0" y="0"/>
-                      <a:ext cx="6645910" cy="1486535"/>
+                      <a:ext cx="5569890" cy="1245855"/>
                     </a:xfrm>
                     <a:prstGeom prst="rect">
                       <a:avLst/>
@@ -16434,6 +17561,7 @@
     <w:p>
       <w:pPr>
         <w:pStyle w:val="Caption"/>
+        <w:jc w:val="center"/>
       </w:pPr>
       <w:r>
         <w:t xml:space="preserve">Figure </w:t>
@@ -16443,13 +17571,14 @@
           <w:rPr>
             <w:noProof/>
           </w:rPr>
-          <w:t>24</w:t>
+          <w:t>27</w:t>
         </w:r>
       </w:fldSimple>
       <w:r>
         <w:t xml:space="preserve"> | Fret Distances</w:t>
       </w:r>
     </w:p>
+    <w:p/>
     <w:p>
       <w:r>
         <w:t>These distance values can be used to create the first approximate diagram of the interface's physical layout. However, this layout does not yet consider a wiggle room between the buttons, which should ideally be at least one millimetre.</w:t>
@@ -16480,7 +17609,7 @@
                     <pic:cNvPicPr/>
                   </pic:nvPicPr>
                   <pic:blipFill>
-                    <a:blip r:embed="rId37" cstate="print">
+                    <a:blip r:embed="rId41" cstate="print">
                       <a:extLst>
                         <a:ext uri="{28A0092B-C50C-407E-A947-70E740481C1C}">
                           <a14:useLocalDpi xmlns:a14="http://schemas.microsoft.com/office/drawing/2010/main" val="0"/>
@@ -16510,6 +17639,7 @@
     <w:p>
       <w:pPr>
         <w:pStyle w:val="Caption"/>
+        <w:jc w:val="center"/>
       </w:pPr>
       <w:r>
         <w:t xml:space="preserve">Figure </w:t>
@@ -16519,7 +17649,7 @@
           <w:rPr>
             <w:noProof/>
           </w:rPr>
-          <w:t>25</w:t>
+          <w:t>28</w:t>
         </w:r>
       </w:fldSimple>
       <w:r>
@@ -16672,7 +17802,7 @@
                     <pic:cNvPicPr/>
                   </pic:nvPicPr>
                   <pic:blipFill>
-                    <a:blip r:embed="rId38">
+                    <a:blip r:embed="rId42">
                       <a:extLst>
                         <a:ext uri="{28A0092B-C50C-407E-A947-70E740481C1C}">
                           <a14:useLocalDpi xmlns:a14="http://schemas.microsoft.com/office/drawing/2010/main" val="0"/>
@@ -16711,7 +17841,7 @@
           <w:rPr>
             <w:noProof/>
           </w:rPr>
-          <w:t>26</w:t>
+          <w:t>29</w:t>
         </w:r>
       </w:fldSimple>
       <w:r>
@@ -16819,11 +17949,14 @@
         <w:t>For example, PC keyboards usually range from 63 to 105 keys, depending on the layout and the existence of a numerical pad. In the same way as conventional keyboards, the guitar interface can be arranged in a matrix. Meshing the switch wires would result in a drastically reduced digital pin requirement.</w:t>
       </w:r>
     </w:p>
+    <w:p/>
     <w:p>
       <w:pPr>
         <w:rPr>
           <w:rFonts w:eastAsiaTheme="minorEastAsia"/>
           <w:i/>
+          <w:sz w:val="20"/>
+          <w:szCs w:val="20"/>
         </w:rPr>
       </w:pPr>
       <m:oMathPara>
@@ -16831,6 +17964,8 @@
           <m:r>
             <w:rPr>
               <w:rFonts w:ascii="Cambria Math" w:hAnsi="Cambria Math"/>
+              <w:sz w:val="20"/>
+              <w:szCs w:val="20"/>
             </w:rPr>
             <m:t>bus=rows×columns=6×20 fret+1 strum=</m:t>
           </m:r>
@@ -16840,12 +17975,16 @@
             </m:rPr>
             <w:rPr>
               <w:rFonts w:ascii="Cambria Math" w:hAnsi="Cambria Math"/>
+              <w:sz w:val="20"/>
+              <w:szCs w:val="20"/>
             </w:rPr>
             <m:t>126</m:t>
           </m:r>
           <m:r>
             <w:rPr>
               <w:rFonts w:ascii="Cambria Math" w:hAnsi="Cambria Math"/>
+              <w:sz w:val="20"/>
+              <w:szCs w:val="20"/>
             </w:rPr>
             <m:t xml:space="preserve"> pins</m:t>
           </m:r>
@@ -16856,6 +17995,8 @@
       <w:pPr>
         <w:rPr>
           <w:rFonts w:eastAsiaTheme="minorEastAsia"/>
+          <w:sz w:val="20"/>
+          <w:szCs w:val="20"/>
         </w:rPr>
       </w:pPr>
       <m:oMathPara>
@@ -16863,6 +18004,8 @@
           <m:r>
             <w:rPr>
               <w:rFonts w:ascii="Cambria Math" w:eastAsiaTheme="minorEastAsia" w:hAnsi="Cambria Math"/>
+              <w:sz w:val="20"/>
+              <w:szCs w:val="20"/>
             </w:rPr>
             <m:t>matrix=rows+colums=</m:t>
           </m:r>
@@ -16872,20 +18015,100 @@
             </m:rPr>
             <w:rPr>
               <w:rFonts w:ascii="Cambria Math" w:eastAsiaTheme="minorEastAsia" w:hAnsi="Cambria Math"/>
+              <w:sz w:val="20"/>
+              <w:szCs w:val="20"/>
             </w:rPr>
             <m:t>26</m:t>
           </m:r>
           <m:r>
             <w:rPr>
               <w:rFonts w:ascii="Cambria Math" w:eastAsiaTheme="minorEastAsia" w:hAnsi="Cambria Math"/>
+              <w:sz w:val="20"/>
+              <w:szCs w:val="20"/>
             </w:rPr>
             <m:t xml:space="preserve"> pins</m:t>
           </m:r>
         </m:oMath>
       </m:oMathPara>
     </w:p>
-    <w:p/>
-    <w:p/>
+    <w:p>
+      <w:pPr>
+        <w:rPr>
+          <w:sz w:val="20"/>
+          <w:szCs w:val="20"/>
+        </w:rPr>
+      </w:pPr>
+      <w:r>
+        <w:rPr>
+          <w:sz w:val="20"/>
+          <w:szCs w:val="20"/>
+        </w:rPr>
+        <w:t>M</w:t>
+      </w:r>
+      <w:r>
+        <w:rPr>
+          <w:sz w:val="20"/>
+          <w:szCs w:val="20"/>
+        </w:rPr>
+        <w:t>atrix keyboard</w:t>
+      </w:r>
+      <w:r>
+        <w:rPr>
+          <w:sz w:val="20"/>
+          <w:szCs w:val="20"/>
+        </w:rPr>
+        <w:t>s</w:t>
+      </w:r>
+      <w:r>
+        <w:rPr>
+          <w:sz w:val="20"/>
+          <w:szCs w:val="20"/>
+        </w:rPr>
+        <w:t xml:space="preserve"> use </w:t>
+      </w:r>
+      <w:r>
+        <w:rPr>
+          <w:sz w:val="20"/>
+          <w:szCs w:val="20"/>
+        </w:rPr>
+        <w:t>scanning algorithm</w:t>
+      </w:r>
+      <w:r>
+        <w:rPr>
+          <w:sz w:val="20"/>
+          <w:szCs w:val="20"/>
+        </w:rPr>
+        <w:t>s</w:t>
+      </w:r>
+      <w:r>
+        <w:rPr>
+          <w:sz w:val="20"/>
+          <w:szCs w:val="20"/>
+        </w:rPr>
+        <w:t xml:space="preserve"> </w:t>
+      </w:r>
+      <w:r>
+        <w:rPr>
+          <w:sz w:val="20"/>
+          <w:szCs w:val="20"/>
+        </w:rPr>
+        <w:t>to detect button presses</w:t>
+      </w:r>
+      <w:r>
+        <w:rPr>
+          <w:sz w:val="20"/>
+          <w:szCs w:val="20"/>
+        </w:rPr>
+        <w:t>, where rows and columns are individually read</w:t>
+      </w:r>
+      <w:r>
+        <w:rPr>
+          <w:sz w:val="20"/>
+          <w:szCs w:val="20"/>
+        </w:rPr>
+        <w:t>.</w:t>
+      </w:r>
+    </w:p>
     <w:p>
       <w:pPr>
         <w:keepNext/>
@@ -16897,9 +18120,9 @@
         </w:rPr>
         <w:lastRenderedPageBreak/>
         <w:drawing>
-          <wp:inline distT="0" distB="0" distL="0" distR="0" wp14:anchorId="27FFF7F8" wp14:editId="5FA89E7E">
-            <wp:extent cx="5269645" cy="3083442"/>
-            <wp:effectExtent l="0" t="0" r="7620" b="3175"/>
+          <wp:inline distT="0" distB="0" distL="0" distR="0" wp14:anchorId="27FFF7F8" wp14:editId="5387535F">
+            <wp:extent cx="4954678" cy="2899144"/>
+            <wp:effectExtent l="0" t="0" r="0" b="0"/>
             <wp:docPr id="12" name="Picture 12" descr="Diagram&#10;&#10;Description automatically generated with medium confidence"/>
             <wp:cNvGraphicFramePr>
               <a:graphicFrameLocks xmlns:a="http://schemas.openxmlformats.org/drawingml/2006/main" noChangeAspect="1"/>
@@ -16912,7 +18135,7 @@
                     <pic:cNvPicPr/>
                   </pic:nvPicPr>
                   <pic:blipFill>
-                    <a:blip r:embed="rId39">
+                    <a:blip r:embed="rId43">
                       <a:extLst>
                         <a:ext uri="{28A0092B-C50C-407E-A947-70E740481C1C}">
                           <a14:useLocalDpi xmlns:a14="http://schemas.microsoft.com/office/drawing/2010/main" val="0"/>
@@ -16926,7 +18149,7 @@
                   <pic:spPr>
                     <a:xfrm>
                       <a:off x="0" y="0"/>
-                      <a:ext cx="5293138" cy="3097188"/>
+                      <a:ext cx="4981737" cy="2914977"/>
                     </a:xfrm>
                     <a:prstGeom prst="rect">
                       <a:avLst/>
@@ -16952,7 +18175,7 @@
           <w:rPr>
             <w:noProof/>
           </w:rPr>
-          <w:t>27</w:t>
+          <w:t>30</w:t>
         </w:r>
       </w:fldSimple>
       <w:r>
@@ -16961,17 +18184,427 @@
     </w:p>
     <w:p/>
     <w:p>
+      <w:r>
+        <w:t>Unfortunately, keyboard matrices int</w:t>
+      </w:r>
+      <w:r>
+        <w:t>r</w:t>
+      </w:r>
+      <w:r>
+        <w:t xml:space="preserve">oduce </w:t>
+      </w:r>
+      <w:r>
+        <w:t>problems with simultaneous key presses</w:t>
+      </w:r>
+      <w:r>
+        <w:t>, such as keyboard</w:t>
+      </w:r>
+      <w:r>
+        <w:t xml:space="preserve"> ghosting </w:t>
+      </w:r>
+      <w:r>
+        <w:t xml:space="preserve">(unrecognised strokes) </w:t>
+      </w:r>
+      <w:r>
+        <w:t>and masking</w:t>
+      </w:r>
+      <w:r>
+        <w:t xml:space="preserve"> (</w:t>
+      </w:r>
+      <w:r>
+        <w:t>unpressed strokes mistakenly registered</w:t>
+      </w:r>
+      <w:r>
+        <w:t>)</w:t>
+      </w:r>
+      <w:r>
+        <w:t>.</w:t>
+      </w:r>
+      <w:r>
+        <w:t xml:space="preserve"> </w:t>
+      </w:r>
+      <w:r>
+        <w:t xml:space="preserve">These problems are well-known </w:t>
+      </w:r>
+      <w:r>
+        <w:t>in the gaming community</w:t>
+      </w:r>
+      <w:r>
+        <w:t>,</w:t>
+      </w:r>
+      <w:r>
+        <w:t xml:space="preserve"> and anti-ghosting keyboards are sold for </w:t>
+      </w:r>
+      <w:r>
+        <w:t>professional gamers</w:t>
+      </w:r>
+      <w:r>
+        <w:t xml:space="preserve">. </w:t>
+      </w:r>
+    </w:p>
+    <w:p/>
+    <w:p>
+      <w:pPr>
+        <w:keepNext/>
+      </w:pPr>
+      <w:r>
+        <w:rPr>
+          <w:noProof/>
+        </w:rPr>
+        <w:drawing>
+          <wp:inline distT="0" distB="0" distL="0" distR="0" wp14:anchorId="042D842A" wp14:editId="440A86F3">
+            <wp:extent cx="6645910" cy="2078355"/>
+            <wp:effectExtent l="0" t="0" r="2540" b="0"/>
+            <wp:docPr id="39" name="Picture 39" descr="A picture containing text, crossword puzzle&#10;&#10;Description automatically generated"/>
+            <wp:cNvGraphicFramePr>
+              <a:graphicFrameLocks xmlns:a="http://schemas.openxmlformats.org/drawingml/2006/main" noChangeAspect="1"/>
+            </wp:cNvGraphicFramePr>
+            <a:graphic xmlns:a="http://schemas.openxmlformats.org/drawingml/2006/main">
+              <a:graphicData uri="http://schemas.openxmlformats.org/drawingml/2006/picture">
+                <pic:pic xmlns:pic="http://schemas.openxmlformats.org/drawingml/2006/picture">
+                  <pic:nvPicPr>
+                    <pic:cNvPr id="39" name="Picture 39" descr="A picture containing text, crossword puzzle&#10;&#10;Description automatically generated"/>
+                    <pic:cNvPicPr/>
+                  </pic:nvPicPr>
+                  <pic:blipFill>
+                    <a:blip r:embed="rId44">
+                      <a:extLst>
+                        <a:ext uri="{28A0092B-C50C-407E-A947-70E740481C1C}">
+                          <a14:useLocalDpi xmlns:a14="http://schemas.microsoft.com/office/drawing/2010/main" val="0"/>
+                        </a:ext>
+                      </a:extLst>
+                    </a:blip>
+                    <a:stretch>
+                      <a:fillRect/>
+                    </a:stretch>
+                  </pic:blipFill>
+                  <pic:spPr>
+                    <a:xfrm>
+                      <a:off x="0" y="0"/>
+                      <a:ext cx="6645910" cy="2078355"/>
+                    </a:xfrm>
+                    <a:prstGeom prst="rect">
+                      <a:avLst/>
+                    </a:prstGeom>
+                  </pic:spPr>
+                </pic:pic>
+              </a:graphicData>
+            </a:graphic>
+          </wp:inline>
+        </w:drawing>
+      </w:r>
+    </w:p>
+    <w:p>
+      <w:pPr>
+        <w:pStyle w:val="Caption"/>
+        <w:jc w:val="center"/>
+      </w:pPr>
+      <w:r>
+        <w:t xml:space="preserve">Figure </w:t>
+      </w:r>
+      <w:fldSimple w:instr=" SEQ Figure \* ARABIC ">
+        <w:r>
+          <w:rPr>
+            <w:noProof/>
+          </w:rPr>
+          <w:t>31</w:t>
+        </w:r>
+      </w:fldSimple>
+      <w:r>
+        <w:t xml:space="preserve"> | Indistinguishable Keystrokes </w:t>
+      </w:r>
+      <w:r>
+        <w:rPr>
+          <w:b w:val="0"/>
+          <w:bCs/>
+        </w:rPr>
+        <w:t>(</w:t>
+      </w:r>
+      <w:r>
+        <w:rPr>
+          <w:b w:val="0"/>
+          <w:bCs/>
+        </w:rPr>
+        <w:t>https://www.microsoft.com/applied-sciences/projects/anti-ghosting</w:t>
+      </w:r>
+      <w:r>
+        <w:rPr>
+          <w:b w:val="0"/>
+          <w:bCs/>
+        </w:rPr>
+        <w:t>, 2022</w:t>
+      </w:r>
+      <w:r>
+        <w:rPr>
+          <w:b w:val="0"/>
+          <w:bCs/>
+        </w:rPr>
+        <w:t>)</w:t>
+      </w:r>
+    </w:p>
+    <w:p/>
+    <w:p>
+      <w:r>
+        <w:t>Although t</w:t>
+      </w:r>
+      <w:r>
+        <w:t>hese problems may be corrected using diodes</w:t>
+      </w:r>
+      <w:r>
+        <w:t xml:space="preserve">, </w:t>
+      </w:r>
+      <w:r>
+        <w:t>our scenario has better wiring alternatives</w:t>
+      </w:r>
+      <w:r>
+        <w:t>.</w:t>
+      </w:r>
+    </w:p>
+    <w:p/>
+    <w:p>
+      <w:pPr>
+        <w:pStyle w:val="Heading3"/>
+      </w:pPr>
+      <w:r>
+        <w:t xml:space="preserve">3.3.2.3. </w:t>
+      </w:r>
+      <w:r>
+        <w:t>Analog Pin</w:t>
+      </w:r>
+      <w:r>
+        <w:t xml:space="preserve"> Voltages</w:t>
+      </w:r>
+    </w:p>
+    <w:p/>
+    <w:p>
+      <w:r>
+        <w:t xml:space="preserve">Traditionally buttons are registered through one of the digital pins </w:t>
+      </w:r>
+      <w:r>
+        <w:t xml:space="preserve">because of </w:t>
+      </w:r>
+      <w:r>
+        <w:t xml:space="preserve">the </w:t>
+      </w:r>
+      <w:r>
+        <w:t>momentary press</w:t>
+      </w:r>
+      <w:r>
+        <w:t xml:space="preserve"> input's binary nature. </w:t>
+      </w:r>
+      <w:r>
+        <w:t>However, with a</w:t>
+      </w:r>
+      <w:r>
+        <w:t>n</w:t>
+      </w:r>
+      <w:r>
+        <w:t xml:space="preserve"> ingenious trick, w</w:t>
+      </w:r>
+      <w:r>
+        <w:t xml:space="preserve">e may be able to capture </w:t>
+      </w:r>
+      <w:r>
+        <w:t>keypresses with anal</w:t>
+      </w:r>
+      <w:r>
+        <w:t>og pins</w:t>
+      </w:r>
+      <w:r>
+        <w:t>,</w:t>
+      </w:r>
+      <w:r>
+        <w:t xml:space="preserve"> </w:t>
+      </w:r>
+      <w:r>
+        <w:t xml:space="preserve">similarly to how potentiometers work </w:t>
+      </w:r>
+      <w:r>
+        <w:t>with</w:t>
+      </w:r>
+      <w:r>
+        <w:t xml:space="preserve"> microcontrollers</w:t>
+      </w:r>
+      <w:r>
+        <w:t xml:space="preserve"> </w:t>
+      </w:r>
+      <w:r>
+        <w:t xml:space="preserve">or </w:t>
+      </w:r>
+      <w:r>
+        <w:t xml:space="preserve">how </w:t>
+      </w:r>
+      <w:r>
+        <w:t>values are read from a sensor</w:t>
+      </w:r>
+      <w:r>
+        <w:t>.</w:t>
+      </w:r>
+      <w:r>
+        <w:t xml:space="preserve"> </w:t>
+      </w:r>
+      <w:r>
+        <w:t>"</w:t>
+      </w:r>
+      <w:r>
+        <w:rPr>
+          <w:i/>
+          <w:iCs/>
+        </w:rPr>
+        <w:t>To get the value from the sensor</w:t>
+      </w:r>
+      <w:r>
+        <w:rPr>
+          <w:i/>
+          <w:iCs/>
+        </w:rPr>
+        <w:t xml:space="preserve">, call analogRead() that </w:t>
+      </w:r>
+      <w:r>
+        <w:rPr>
+          <w:i/>
+          <w:iCs/>
+        </w:rPr>
+        <w:t>takes one argument: what pin it should take a voltage</w:t>
+      </w:r>
+      <w:r>
+        <w:rPr>
+          <w:i/>
+          <w:iCs/>
+        </w:rPr>
+        <w:t xml:space="preserve"> reading on. </w:t>
+      </w:r>
+      <w:r>
+        <w:rPr>
+          <w:i/>
+          <w:iCs/>
+        </w:rPr>
+        <w:t>The value, which is between 0 and 1023, is the representation of the voltage</w:t>
+      </w:r>
+      <w:r>
+        <w:rPr>
+          <w:i/>
+          <w:iCs/>
+        </w:rPr>
+        <w:t xml:space="preserve"> on the pin</w:t>
+      </w:r>
+      <w:r>
+        <w:t>"</w:t>
+      </w:r>
+      <w:r>
+        <w:t xml:space="preserve"> </w:t>
+      </w:r>
+      <w:sdt>
+        <w:sdtPr>
+          <w:id w:val="2043098159"/>
+          <w:citation/>
+        </w:sdtPr>
+        <w:sdtContent>
+          <w:r>
+            <w:fldChar w:fldCharType="begin"/>
+          </w:r>
+          <w:r>
+            <w:instrText xml:space="preserve"> CITATION Fit12 \l 2057 </w:instrText>
+          </w:r>
+          <w:r>
+            <w:fldChar w:fldCharType="separate"/>
+          </w:r>
+          <w:r>
+            <w:rPr>
+              <w:noProof/>
+            </w:rPr>
+            <w:t>(Fitzgerald, 2012)</w:t>
+          </w:r>
+          <w:r>
+            <w:fldChar w:fldCharType="end"/>
+          </w:r>
+        </w:sdtContent>
+      </w:sdt>
+      <w:r>
+        <w:t>.</w:t>
+      </w:r>
+      <w:r>
+        <w:t xml:space="preserve"> </w:t>
+      </w:r>
+    </w:p>
+    <w:p>
+      <w:r>
+        <w:lastRenderedPageBreak/>
+        <w:t xml:space="preserve">This analog design could </w:t>
+      </w:r>
+      <w:r>
+        <w:t xml:space="preserve">eliminate </w:t>
+      </w:r>
+      <w:r>
+        <w:t xml:space="preserve">the ghosting and masking </w:t>
+      </w:r>
+      <w:r>
+        <w:t>problems</w:t>
+      </w:r>
+      <w:r>
+        <w:t xml:space="preserve"> because</w:t>
+      </w:r>
+      <w:r>
+        <w:t>,</w:t>
+      </w:r>
+      <w:r>
+        <w:t xml:space="preserve"> on each row (string)</w:t>
+      </w:r>
+      <w:r>
+        <w:t>, only the topmost button press should be registered</w:t>
+      </w:r>
+      <w:r>
+        <w:t>, similarly to the real</w:t>
+      </w:r>
+      <w:r>
+        <w:t>-world</w:t>
+      </w:r>
+      <w:r>
+        <w:t xml:space="preserve"> instrument. </w:t>
+      </w:r>
+      <w:r>
+        <w:t>An additional benefit of this design is the reduced number of pins used</w:t>
+      </w:r>
+      <w:r>
+        <w:t xml:space="preserve">: </w:t>
+      </w:r>
+      <w:r>
+        <w:t>six</w:t>
+      </w:r>
+      <w:r>
+        <w:t xml:space="preserve"> analog pins for strings </w:t>
+      </w:r>
+      <w:r>
+        <w:t>and six</w:t>
+      </w:r>
+      <w:r>
+        <w:t xml:space="preserve"> digital pins for strums.</w:t>
+      </w:r>
+    </w:p>
+    <w:p>
       <w:pPr>
         <w:pStyle w:val="Heading4"/>
       </w:pPr>
-      <w:r>
-        <w:t xml:space="preserve">3.3.2.3. </w:t>
+    </w:p>
+    <w:p/>
+    <w:p/>
+    <w:p>
+      <w:pPr>
+        <w:pStyle w:val="Heading4"/>
+      </w:pPr>
+      <w:r>
+        <w:t>3.3.2.</w:t>
+      </w:r>
+      <w:r>
+        <w:t>4</w:t>
+      </w:r>
+      <w:r>
+        <w:t xml:space="preserve">. </w:t>
       </w:r>
       <w:r>
         <w:t>Debounce Mechanism</w:t>
       </w:r>
     </w:p>
-    <w:p/>
     <w:p>
       <w:r>
         <w:t>"</w:t>
@@ -17098,7 +18731,7 @@
                     <pic:cNvPicPr/>
                   </pic:nvPicPr>
                   <pic:blipFill>
-                    <a:blip r:embed="rId40">
+                    <a:blip r:embed="rId45">
                       <a:extLst>
                         <a:ext uri="{28A0092B-C50C-407E-A947-70E740481C1C}">
                           <a14:useLocalDpi xmlns:a14="http://schemas.microsoft.com/office/drawing/2010/main" val="0"/>
@@ -17128,6 +18761,7 @@
     <w:p>
       <w:pPr>
         <w:pStyle w:val="Caption"/>
+        <w:jc w:val="center"/>
       </w:pPr>
       <w:r>
         <w:t xml:space="preserve">Figure </w:t>
@@ -17137,7 +18771,7 @@
           <w:rPr>
             <w:noProof/>
           </w:rPr>
-          <w:t>28</w:t>
+          <w:t>32</w:t>
         </w:r>
       </w:fldSimple>
       <w:r>
@@ -17225,22 +18859,19 @@
         </w:sdtContent>
       </w:sdt>
       <w:r>
-        <w:t xml:space="preserve">. Therefore, we can prevent debouncing by measuring switch state changes. The time of the state changes should </w:t>
-      </w:r>
-      <w:r>
+        <w:t>. Therefore, we can prevent debouncing by measuring switch state changes. The time of the state changes should be recorded, and an intentional debounce delay should be applied to compensate for the noise. The change should be ignored when low-state changes happen in unreasonably short intervals.</w:t>
+      </w:r>
+    </w:p>
+    <w:p/>
+    <w:p>
+      <w:pPr>
+        <w:keepNext/>
+      </w:pPr>
+      <w:r>
+        <w:rPr>
+          <w:noProof/>
+        </w:rPr>
         <w:lastRenderedPageBreak/>
-        <w:t>be recorded, and an intentional debounce delay should be applied to compensate for the noise. The change should be ignored when low-state changes happen in unreasonably short intervals.</w:t>
-      </w:r>
-    </w:p>
-    <w:p/>
-    <w:p>
-      <w:pPr>
-        <w:keepNext/>
-      </w:pPr>
-      <w:r>
-        <w:rPr>
-          <w:noProof/>
-        </w:rPr>
         <w:drawing>
           <wp:inline distT="0" distB="0" distL="0" distR="0" wp14:anchorId="2E7D577A" wp14:editId="19919D64">
             <wp:extent cx="6645910" cy="3552190"/>
@@ -17257,7 +18888,7 @@
                     <pic:cNvPicPr/>
                   </pic:nvPicPr>
                   <pic:blipFill>
-                    <a:blip r:embed="rId41"/>
+                    <a:blip r:embed="rId46"/>
                     <a:stretch>
                       <a:fillRect/>
                     </a:stretch>
@@ -17281,6 +18912,7 @@
     <w:p>
       <w:pPr>
         <w:pStyle w:val="Caption"/>
+        <w:jc w:val="center"/>
       </w:pPr>
       <w:r>
         <w:t xml:space="preserve">Figure </w:t>
@@ -17290,7 +18922,7 @@
           <w:rPr>
             <w:noProof/>
           </w:rPr>
-          <w:t>29</w:t>
+          <w:t>33</w:t>
         </w:r>
       </w:fldSimple>
       <w:r>
@@ -17300,7 +18932,19 @@
         <w:rPr>
           <w:bCs/>
         </w:rPr>
-        <w:t>(https://docs.arduino.cc/built-in-examples/digital/Debounce, 2022)</w:t>
+        <w:t>(https://docs.arduino.cc/built-in-examples/digital/</w:t>
+      </w:r>
+      <w:r>
+        <w:rPr>
+          <w:bCs/>
+        </w:rPr>
+        <w:t>d</w:t>
+      </w:r>
+      <w:r>
+        <w:rPr>
+          <w:bCs/>
+        </w:rPr>
+        <w:t>ebounce, 2022)</w:t>
       </w:r>
     </w:p>
     <w:p>
@@ -17920,7 +19564,7 @@
                           <pic:cNvPicPr/>
                         </pic:nvPicPr>
                         <pic:blipFill>
-                          <a:blip r:embed="rId42">
+                          <a:blip r:embed="rId47">
                             <a:extLst>
                               <a:ext uri="{28A0092B-C50C-407E-A947-70E740481C1C}">
                                 <a14:useLocalDpi xmlns:a14="http://schemas.microsoft.com/office/drawing/2010/main" val="0"/>
@@ -17984,7 +19628,7 @@
                 <w:szCs w:val="18"/>
               </w:rPr>
             </w:pPr>
-            <w:hyperlink r:id="rId43" w:history="1">
+            <w:hyperlink r:id="rId48" w:history="1">
               <w:r>
                 <w:rPr>
                   <w:rStyle w:val="Hyperlink"/>
@@ -18039,7 +19683,7 @@
                           <pic:cNvPicPr/>
                         </pic:nvPicPr>
                         <pic:blipFill>
-                          <a:blip r:embed="rId44" cstate="print">
+                          <a:blip r:embed="rId49" cstate="print">
                             <a:extLst>
                               <a:ext uri="{28A0092B-C50C-407E-A947-70E740481C1C}">
                                 <a14:useLocalDpi xmlns:a14="http://schemas.microsoft.com/office/drawing/2010/main" val="0"/>
@@ -18098,7 +19742,7 @@
             <w:pPr>
               <w:spacing w:before="60" w:after="60"/>
             </w:pPr>
-            <w:hyperlink r:id="rId45" w:history="1">
+            <w:hyperlink r:id="rId50" w:history="1">
               <w:r>
                 <w:rPr>
                   <w:rStyle w:val="Hyperlink"/>
@@ -18107,17 +19751,7 @@
                   <w:sz w:val="18"/>
                   <w:szCs w:val="18"/>
                 </w:rPr>
-                <w:t>https://</w:t>
-              </w:r>
-              <w:r>
-                <w:rPr>
-                  <w:rStyle w:val="Hyperlink"/>
-                  <w:rFonts w:ascii="Lucida Console" w:hAnsi="Lucida Console"/>
-                  <w:color w:val="000000" w:themeColor="text1"/>
-                  <w:sz w:val="18"/>
-                  <w:szCs w:val="18"/>
-                </w:rPr>
-                <w:t>tschiboka.co.uk/projects/</w:t>
+                <w:t>https://tschiboka.co.uk/projects/</w:t>
               </w:r>
               <w:r>
                 <w:rPr>
@@ -18876,6 +20510,119 @@
     </w:lvl>
   </w:abstractNum>
   <w:abstractNum w:abstractNumId="5" w15:restartNumberingAfterBreak="0">
+    <w:nsid w:val="0D436B27"/>
+    <w:multiLevelType w:val="hybridMultilevel"/>
+    <w:tmpl w:val="F5BA9012"/>
+    <w:lvl w:ilvl="0" w:tplc="08090001">
+      <w:start w:val="1"/>
+      <w:numFmt w:val="bullet"/>
+      <w:lvlText w:val=""/>
+      <w:lvlJc w:val="left"/>
+      <w:pPr>
+        <w:ind w:left="720" w:hanging="360"/>
+      </w:pPr>
+      <w:rPr>
+        <w:rFonts w:ascii="Symbol" w:hAnsi="Symbol" w:hint="default"/>
+      </w:rPr>
+    </w:lvl>
+    <w:lvl w:ilvl="1" w:tplc="08090003">
+      <w:start w:val="1"/>
+      <w:numFmt w:val="bullet"/>
+      <w:lvlText w:val="o"/>
+      <w:lvlJc w:val="left"/>
+      <w:pPr>
+        <w:ind w:left="1440" w:hanging="360"/>
+      </w:pPr>
+      <w:rPr>
+        <w:rFonts w:ascii="Courier New" w:hAnsi="Courier New" w:cs="Courier New" w:hint="default"/>
+      </w:rPr>
+    </w:lvl>
+    <w:lvl w:ilvl="2" w:tplc="08090005" w:tentative="1">
+      <w:start w:val="1"/>
+      <w:numFmt w:val="bullet"/>
+      <w:lvlText w:val=""/>
+      <w:lvlJc w:val="left"/>
+      <w:pPr>
+        <w:ind w:left="2160" w:hanging="360"/>
+      </w:pPr>
+      <w:rPr>
+        <w:rFonts w:ascii="Wingdings" w:hAnsi="Wingdings" w:hint="default"/>
+      </w:rPr>
+    </w:lvl>
+    <w:lvl w:ilvl="3" w:tplc="08090001" w:tentative="1">
+      <w:start w:val="1"/>
+      <w:numFmt w:val="bullet"/>
+      <w:lvlText w:val=""/>
+      <w:lvlJc w:val="left"/>
+      <w:pPr>
+        <w:ind w:left="2880" w:hanging="360"/>
+      </w:pPr>
+      <w:rPr>
+        <w:rFonts w:ascii="Symbol" w:hAnsi="Symbol" w:hint="default"/>
+      </w:rPr>
+    </w:lvl>
+    <w:lvl w:ilvl="4" w:tplc="08090003" w:tentative="1">
+      <w:start w:val="1"/>
+      <w:numFmt w:val="bullet"/>
+      <w:lvlText w:val="o"/>
+      <w:lvlJc w:val="left"/>
+      <w:pPr>
+        <w:ind w:left="3600" w:hanging="360"/>
+      </w:pPr>
+      <w:rPr>
+        <w:rFonts w:ascii="Courier New" w:hAnsi="Courier New" w:cs="Courier New" w:hint="default"/>
+      </w:rPr>
+    </w:lvl>
+    <w:lvl w:ilvl="5" w:tplc="08090005" w:tentative="1">
+      <w:start w:val="1"/>
+      <w:numFmt w:val="bullet"/>
+      <w:lvlText w:val=""/>
+      <w:lvlJc w:val="left"/>
+      <w:pPr>
+        <w:ind w:left="4320" w:hanging="360"/>
+      </w:pPr>
+      <w:rPr>
+        <w:rFonts w:ascii="Wingdings" w:hAnsi="Wingdings" w:hint="default"/>
+      </w:rPr>
+    </w:lvl>
+    <w:lvl w:ilvl="6" w:tplc="08090001" w:tentative="1">
+      <w:start w:val="1"/>
+      <w:numFmt w:val="bullet"/>
+      <w:lvlText w:val=""/>
+      <w:lvlJc w:val="left"/>
+      <w:pPr>
+        <w:ind w:left="5040" w:hanging="360"/>
+      </w:pPr>
+      <w:rPr>
+        <w:rFonts w:ascii="Symbol" w:hAnsi="Symbol" w:hint="default"/>
+      </w:rPr>
+    </w:lvl>
+    <w:lvl w:ilvl="7" w:tplc="08090003" w:tentative="1">
+      <w:start w:val="1"/>
+      <w:numFmt w:val="bullet"/>
+      <w:lvlText w:val="o"/>
+      <w:lvlJc w:val="left"/>
+      <w:pPr>
+        <w:ind w:left="5760" w:hanging="360"/>
+      </w:pPr>
+      <w:rPr>
+        <w:rFonts w:ascii="Courier New" w:hAnsi="Courier New" w:cs="Courier New" w:hint="default"/>
+      </w:rPr>
+    </w:lvl>
+    <w:lvl w:ilvl="8" w:tplc="08090005" w:tentative="1">
+      <w:start w:val="1"/>
+      <w:numFmt w:val="bullet"/>
+      <w:lvlText w:val=""/>
+      <w:lvlJc w:val="left"/>
+      <w:pPr>
+        <w:ind w:left="6480" w:hanging="360"/>
+      </w:pPr>
+      <w:rPr>
+        <w:rFonts w:ascii="Wingdings" w:hAnsi="Wingdings" w:hint="default"/>
+      </w:rPr>
+    </w:lvl>
+  </w:abstractNum>
+  <w:abstractNum w:abstractNumId="6" w15:restartNumberingAfterBreak="0">
     <w:nsid w:val="1F855900"/>
     <w:multiLevelType w:val="hybridMultilevel"/>
     <w:tmpl w:val="A4D4EE62"/>
@@ -18988,7 +20735,7 @@
       </w:rPr>
     </w:lvl>
   </w:abstractNum>
-  <w:abstractNum w:abstractNumId="6" w15:restartNumberingAfterBreak="0">
+  <w:abstractNum w:abstractNumId="7" w15:restartNumberingAfterBreak="0">
     <w:nsid w:val="276C1439"/>
     <w:multiLevelType w:val="multilevel"/>
     <w:tmpl w:val="0809001F"/>
@@ -19077,7 +20824,7 @@
       </w:pPr>
     </w:lvl>
   </w:abstractNum>
-  <w:abstractNum w:abstractNumId="7" w15:restartNumberingAfterBreak="0">
+  <w:abstractNum w:abstractNumId="8" w15:restartNumberingAfterBreak="0">
     <w:nsid w:val="2F685B5C"/>
     <w:multiLevelType w:val="multilevel"/>
     <w:tmpl w:val="4262F3BA"/>
@@ -19190,7 +20937,7 @@
       </w:rPr>
     </w:lvl>
   </w:abstractNum>
-  <w:abstractNum w:abstractNumId="8" w15:restartNumberingAfterBreak="0">
+  <w:abstractNum w:abstractNumId="9" w15:restartNumberingAfterBreak="0">
     <w:nsid w:val="360B7548"/>
     <w:multiLevelType w:val="hybridMultilevel"/>
     <w:tmpl w:val="5ECA077E"/>
@@ -19303,7 +21050,7 @@
       </w:rPr>
     </w:lvl>
   </w:abstractNum>
-  <w:abstractNum w:abstractNumId="9" w15:restartNumberingAfterBreak="0">
+  <w:abstractNum w:abstractNumId="10" w15:restartNumberingAfterBreak="0">
     <w:nsid w:val="38E96FAB"/>
     <w:multiLevelType w:val="multilevel"/>
     <w:tmpl w:val="0809001F"/>
@@ -19392,7 +21139,7 @@
       </w:pPr>
     </w:lvl>
   </w:abstractNum>
-  <w:abstractNum w:abstractNumId="10" w15:restartNumberingAfterBreak="0">
+  <w:abstractNum w:abstractNumId="11" w15:restartNumberingAfterBreak="0">
     <w:nsid w:val="4A0264CB"/>
     <w:multiLevelType w:val="multilevel"/>
     <w:tmpl w:val="0809001D"/>
@@ -19478,7 +21225,7 @@
       </w:pPr>
     </w:lvl>
   </w:abstractNum>
-  <w:abstractNum w:abstractNumId="11" w15:restartNumberingAfterBreak="0">
+  <w:abstractNum w:abstractNumId="12" w15:restartNumberingAfterBreak="0">
     <w:nsid w:val="4CA508DA"/>
     <w:multiLevelType w:val="multilevel"/>
     <w:tmpl w:val="49BAEEB8"/>
@@ -19593,7 +21340,7 @@
       </w:rPr>
     </w:lvl>
   </w:abstractNum>
-  <w:abstractNum w:abstractNumId="12" w15:restartNumberingAfterBreak="0">
+  <w:abstractNum w:abstractNumId="13" w15:restartNumberingAfterBreak="0">
     <w:nsid w:val="50B904D8"/>
     <w:multiLevelType w:val="multilevel"/>
     <w:tmpl w:val="1DE05AEE"/>
@@ -19706,7 +21453,7 @@
       </w:rPr>
     </w:lvl>
   </w:abstractNum>
-  <w:abstractNum w:abstractNumId="13" w15:restartNumberingAfterBreak="0">
+  <w:abstractNum w:abstractNumId="14" w15:restartNumberingAfterBreak="0">
     <w:nsid w:val="55427D92"/>
     <w:multiLevelType w:val="multilevel"/>
     <w:tmpl w:val="0809001D"/>
@@ -19792,7 +21539,7 @@
       </w:pPr>
     </w:lvl>
   </w:abstractNum>
-  <w:abstractNum w:abstractNumId="14" w15:restartNumberingAfterBreak="0">
+  <w:abstractNum w:abstractNumId="15" w15:restartNumberingAfterBreak="0">
     <w:nsid w:val="57CD1CEC"/>
     <w:multiLevelType w:val="hybridMultilevel"/>
     <w:tmpl w:val="35C41446"/>
@@ -19881,7 +21628,7 @@
       </w:pPr>
     </w:lvl>
   </w:abstractNum>
-  <w:abstractNum w:abstractNumId="15" w15:restartNumberingAfterBreak="0">
+  <w:abstractNum w:abstractNumId="16" w15:restartNumberingAfterBreak="0">
     <w:nsid w:val="755C2534"/>
     <w:multiLevelType w:val="multilevel"/>
     <w:tmpl w:val="0809001D"/>
@@ -19967,7 +21714,7 @@
       </w:pPr>
     </w:lvl>
   </w:abstractNum>
-  <w:abstractNum w:abstractNumId="16" w15:restartNumberingAfterBreak="0">
+  <w:abstractNum w:abstractNumId="17" w15:restartNumberingAfterBreak="0">
     <w:nsid w:val="7FD600CE"/>
     <w:multiLevelType w:val="hybridMultilevel"/>
     <w:tmpl w:val="D79027A8"/>
@@ -20057,10 +21804,10 @@
     </w:lvl>
   </w:abstractNum>
   <w:num w:numId="1" w16cid:durableId="1183594224">
-    <w:abstractNumId w:val="12"/>
+    <w:abstractNumId w:val="13"/>
   </w:num>
   <w:num w:numId="2" w16cid:durableId="1700813498">
-    <w:abstractNumId w:val="14"/>
+    <w:abstractNumId w:val="15"/>
   </w:num>
   <w:num w:numId="3" w16cid:durableId="1406880732">
     <w:abstractNumId w:val="1"/>
@@ -20069,7 +21816,7 @@
     <w:abstractNumId w:val="4"/>
   </w:num>
   <w:num w:numId="5" w16cid:durableId="575743827">
-    <w:abstractNumId w:val="11"/>
+    <w:abstractNumId w:val="12"/>
     <w:lvlOverride w:ilvl="0">
       <w:lvl w:ilvl="0">
         <w:numFmt w:val="decimal"/>
@@ -20093,7 +21840,7 @@
     </w:lvlOverride>
   </w:num>
   <w:num w:numId="6" w16cid:durableId="1262951401">
-    <w:abstractNumId w:val="11"/>
+    <w:abstractNumId w:val="12"/>
     <w:lvlOverride w:ilvl="0">
       <w:startOverride w:val="1"/>
     </w:lvlOverride>
@@ -20123,43 +21870,46 @@
     </w:lvlOverride>
   </w:num>
   <w:num w:numId="7" w16cid:durableId="849416367">
-    <w:abstractNumId w:val="13"/>
+    <w:abstractNumId w:val="14"/>
   </w:num>
   <w:num w:numId="8" w16cid:durableId="2111772993">
-    <w:abstractNumId w:val="15"/>
+    <w:abstractNumId w:val="16"/>
   </w:num>
   <w:num w:numId="9" w16cid:durableId="1049838624">
-    <w:abstractNumId w:val="10"/>
+    <w:abstractNumId w:val="11"/>
   </w:num>
   <w:num w:numId="10" w16cid:durableId="2090613159">
-    <w:abstractNumId w:val="11"/>
+    <w:abstractNumId w:val="12"/>
   </w:num>
   <w:num w:numId="11" w16cid:durableId="1566062769">
     <w:abstractNumId w:val="0"/>
   </w:num>
   <w:num w:numId="12" w16cid:durableId="1815485893">
-    <w:abstractNumId w:val="7"/>
+    <w:abstractNumId w:val="8"/>
   </w:num>
   <w:num w:numId="13" w16cid:durableId="1685285824">
     <w:abstractNumId w:val="2"/>
   </w:num>
   <w:num w:numId="14" w16cid:durableId="1862091264">
-    <w:abstractNumId w:val="5"/>
+    <w:abstractNumId w:val="6"/>
   </w:num>
   <w:num w:numId="15" w16cid:durableId="1461222394">
-    <w:abstractNumId w:val="16"/>
+    <w:abstractNumId w:val="17"/>
   </w:num>
   <w:num w:numId="16" w16cid:durableId="1199663366">
-    <w:abstractNumId w:val="6"/>
+    <w:abstractNumId w:val="7"/>
   </w:num>
   <w:num w:numId="17" w16cid:durableId="810516321">
-    <w:abstractNumId w:val="9"/>
+    <w:abstractNumId w:val="10"/>
   </w:num>
   <w:num w:numId="18" w16cid:durableId="255293044">
     <w:abstractNumId w:val="3"/>
   </w:num>
   <w:num w:numId="19" w16cid:durableId="1466311800">
-    <w:abstractNumId w:val="8"/>
+    <w:abstractNumId w:val="9"/>
+  </w:num>
+  <w:num w:numId="20" w16cid:durableId="503789878">
+    <w:abstractNumId w:val="5"/>
   </w:num>
 </w:numbering>
 </file>
@@ -20650,7 +22400,6 @@
   <w:style w:type="character" w:default="1" w:styleId="DefaultParagraphFont">
     <w:name w:val="Default Paragraph Font"/>
     <w:uiPriority w:val="1"/>
-    <w:semiHidden/>
     <w:unhideWhenUsed/>
   </w:style>
   <w:style w:type="table" w:default="1" w:styleId="TableNormal">
@@ -21078,6 +22827,17 @@
       </w:tblBorders>
     </w:tblPr>
   </w:style>
+  <w:style w:type="character" w:styleId="Strong">
+    <w:name w:val="Strong"/>
+    <w:basedOn w:val="DefaultParagraphFont"/>
+    <w:uiPriority w:val="22"/>
+    <w:qFormat/>
+    <w:rsid w:val="00331EA5"/>
+    <w:rPr>
+      <w:b/>
+      <w:bCs/>
+    </w:rPr>
+  </w:style>
 </w:styles>
 </file>
 
@@ -21414,7 +23174,7 @@
     <b:Title>Chord and Modality Analysis.</b:Title>
     <b:Publisher>KHT, School of Computer Science and Communication (CDC), Speech, Music and Hearing, TMH, Speech Communication and Technology</b:Publisher>
     <b:Year>2016</b:Year>
-    <b:RefOrder>16</b:RefOrder>
+    <b:RefOrder>11</b:RefOrder>
   </b:Source>
   <b:Source>
     <b:Tag>Chr15</b:Tag>
@@ -21475,7 +23235,7 @@
     </b:Author>
     <b:Title>Reading Matrix and Common Bus Keypads</b:Title>
     <b:Publisher>(PSoC 1)., Cypress AN2034.</b:Publisher>
-    <b:RefOrder>11</b:RefOrder>
+    <b:RefOrder>13</b:RefOrder>
   </b:Source>
   <b:Source>
     <b:Tag>Dri00</b:Tag>
@@ -21493,7 +23253,7 @@
     </b:Author>
     <b:Title>Keyboard matrix help.</b:Title>
     <b:Year>2000</b:Year>
-    <b:RefOrder>12</b:RefOrder>
+    <b:RefOrder>14</b:RefOrder>
   </b:Source>
   <b:Source>
     <b:Tag>War15</b:Tag>
@@ -21512,7 +23272,7 @@
     <b:Title>Exploring the Raspberry Pi 2 with C++.</b:Title>
     <b:Year>2015</b:Year>
     <b:Publisher>Springer</b:Publisher>
-    <b:RefOrder>13</b:RefOrder>
+    <b:RefOrder>16</b:RefOrder>
   </b:Source>
   <b:Source>
     <b:Tag>Kad12</b:Tag>
@@ -21532,7 +23292,7 @@
     <b:Title>Advancement of CMOS Schmitt trigger circuits. </b:Title>
     <b:Year>2012</b:Year>
     <b:Publisher>Modern Applied Science, 6(12), p.51.</b:Publisher>
-    <b:RefOrder>14</b:RefOrder>
+    <b:RefOrder>17</b:RefOrder>
   </b:Source>
   <b:Source>
     <b:Tag>Ard22</b:Tag>
@@ -21555,7 +23315,7 @@
     <b:DayAccessed>12</b:DayAccessed>
     <b:URL>https://docs.arduino.cc/built-in-examples/digital/Debounce,</b:URL>
     <b:Year>2022</b:Year>
-    <b:RefOrder>15</b:RefOrder>
+    <b:RefOrder>18</b:RefOrder>
   </b:Source>
   <b:Source>
     <b:Tag>Sim13</b:Tag>
@@ -21708,11 +23468,50 @@
     <b:Pages>6</b:Pages>
     <b:RefOrder>10</b:RefOrder>
   </b:Source>
+  <b:Source>
+    <b:Tag>Sch16</b:Tag>
+    <b:SourceType>Book</b:SourceType>
+    <b:Guid>{F7E37A64-DC88-4641-B4F4-9E4588F5C950}</b:Guid>
+    <b:Title>Common Notation for Guitar Tabluature Readers</b:Title>
+    <b:Year>2016</b:Year>
+    <b:Author>
+      <b:Author>
+        <b:NameList>
+          <b:Person>
+            <b:Last>Schmidt-Jones</b:Last>
+            <b:First>C.</b:First>
+          </b:Person>
+        </b:NameList>
+      </b:Author>
+    </b:Author>
+    <b:RefOrder>12</b:RefOrder>
+  </b:Source>
+  <b:Source>
+    <b:Tag>Fit12</b:Tag>
+    <b:SourceType>Book</b:SourceType>
+    <b:Guid>{07C585FD-9F5E-4A6E-B00E-B4EE31ED1A30}</b:Guid>
+    <b:Author>
+      <b:Author>
+        <b:NameList>
+          <b:Person>
+            <b:Last>Fitzgerald</b:Last>
+            <b:First>S.,</b:First>
+            <b:Middle>Shiloh, M.</b:Middle>
+          </b:Person>
+        </b:NameList>
+      </b:Author>
+    </b:Author>
+    <b:Title>The Arduino Project Book</b:Title>
+    <b:Year>2012</b:Year>
+    <b:City>Torino</b:City>
+    <b:Publisher>Arduino LLC</b:Publisher>
+    <b:RefOrder>15</b:RefOrder>
+  </b:Source>
 </b:Sources>
 </file>
 
 <file path=customXml/itemProps1.xml><?xml version="1.0" encoding="utf-8"?>
-<ds:datastoreItem xmlns:ds="http://schemas.openxmlformats.org/officeDocument/2006/customXml" ds:itemID="{02F65025-B023-45E7-B457-AEBF05C68344}">
+<ds:datastoreItem xmlns:ds="http://schemas.openxmlformats.org/officeDocument/2006/customXml" ds:itemID="{CFD73371-734F-4A94-B663-0E1453463EFD}">
   <ds:schemaRefs>
     <ds:schemaRef ds:uri="http://schemas.openxmlformats.org/officeDocument/2006/bibliography"/>
   </ds:schemaRefs>

</xml_diff>

<commit_message>
Logarithmic and Linear Ladders
</commit_message>
<xml_diff>
--- a/BSC_Final_Project_17663_Tivadar_Debnar.docx
+++ b/BSC_Final_Project_17663_Tivadar_Debnar.docx
@@ -762,6 +762,7 @@
           <w:id w:val="-1322191505"/>
           <w:citation/>
         </w:sdtPr>
+        <w:sdtEndPr/>
         <w:sdtContent>
           <w:r>
             <w:rPr>
@@ -866,8 +867,12 @@
           <w:color w:val="404040" w:themeColor="text1" w:themeTint="BF"/>
         </w:rPr>
         <w:sectPr>
-          <w:headerReference w:type="default" r:id="rId10"/>
-          <w:footerReference w:type="default" r:id="rId11"/>
+          <w:headerReference w:type="even" r:id="rId10"/>
+          <w:headerReference w:type="default" r:id="rId11"/>
+          <w:footerReference w:type="even" r:id="rId12"/>
+          <w:footerReference w:type="default" r:id="rId13"/>
+          <w:headerReference w:type="first" r:id="rId14"/>
+          <w:footerReference w:type="first" r:id="rId15"/>
           <w:pgSz w:w="11906" w:h="16838"/>
           <w:pgMar w:top="91" w:right="720" w:bottom="816" w:left="720" w:header="227" w:footer="312" w:gutter="0"/>
           <w:cols w:space="708"/>
@@ -946,7 +951,7 @@
           <w:r>
             <w:fldChar w:fldCharType="separate"/>
           </w:r>
-          <w:hyperlink w:anchor="_Toc116894318" w:history="1">
+          <w:hyperlink w:anchor="_Toc117197754" w:history="1">
             <w:r>
               <w:rPr>
                 <w:rStyle w:val="Hyperlink"/>
@@ -973,7 +978,7 @@
                 <w:noProof/>
                 <w:webHidden/>
               </w:rPr>
-              <w:instrText xml:space="preserve"> PAGEREF _Toc116894318 \h </w:instrText>
+              <w:instrText xml:space="preserve"> PAGEREF _Toc117197754 \h </w:instrText>
             </w:r>
             <w:r>
               <w:rPr>
@@ -1017,7 +1022,7 @@
               <w:lang w:eastAsia="en-GB"/>
             </w:rPr>
           </w:pPr>
-          <w:hyperlink w:anchor="_Toc116894319" w:history="1">
+          <w:hyperlink w:anchor="_Toc117197755" w:history="1">
             <w:r>
               <w:rPr>
                 <w:rStyle w:val="Hyperlink"/>
@@ -1044,7 +1049,7 @@
                 <w:noProof/>
                 <w:webHidden/>
               </w:rPr>
-              <w:instrText xml:space="preserve"> PAGEREF _Toc116894319 \h </w:instrText>
+              <w:instrText xml:space="preserve"> PAGEREF _Toc117197755 \h </w:instrText>
             </w:r>
             <w:r>
               <w:rPr>
@@ -1088,7 +1093,7 @@
               <w:lang w:eastAsia="en-GB"/>
             </w:rPr>
           </w:pPr>
-          <w:hyperlink w:anchor="_Toc116894320" w:history="1">
+          <w:hyperlink w:anchor="_Toc117197756" w:history="1">
             <w:r>
               <w:rPr>
                 <w:rStyle w:val="Hyperlink"/>
@@ -1115,7 +1120,7 @@
                 <w:noProof/>
                 <w:webHidden/>
               </w:rPr>
-              <w:instrText xml:space="preserve"> PAGEREF _Toc116894320 \h </w:instrText>
+              <w:instrText xml:space="preserve"> PAGEREF _Toc117197756 \h </w:instrText>
             </w:r>
             <w:r>
               <w:rPr>
@@ -1159,7 +1164,7 @@
               <w:lang w:eastAsia="en-GB"/>
             </w:rPr>
           </w:pPr>
-          <w:hyperlink w:anchor="_Toc116894321" w:history="1">
+          <w:hyperlink w:anchor="_Toc117197757" w:history="1">
             <w:r>
               <w:rPr>
                 <w:rStyle w:val="Hyperlink"/>
@@ -1186,7 +1191,7 @@
                 <w:noProof/>
                 <w:webHidden/>
               </w:rPr>
-              <w:instrText xml:space="preserve"> PAGEREF _Toc116894321 \h </w:instrText>
+              <w:instrText xml:space="preserve"> PAGEREF _Toc117197757 \h </w:instrText>
             </w:r>
             <w:r>
               <w:rPr>
@@ -1230,7 +1235,7 @@
               <w:lang w:eastAsia="en-GB"/>
             </w:rPr>
           </w:pPr>
-          <w:hyperlink w:anchor="_Toc116894322" w:history="1">
+          <w:hyperlink w:anchor="_Toc117197758" w:history="1">
             <w:r>
               <w:rPr>
                 <w:rStyle w:val="Hyperlink"/>
@@ -1257,7 +1262,7 @@
                 <w:noProof/>
                 <w:webHidden/>
               </w:rPr>
-              <w:instrText xml:space="preserve"> PAGEREF _Toc116894322 \h </w:instrText>
+              <w:instrText xml:space="preserve"> PAGEREF _Toc117197758 \h </w:instrText>
             </w:r>
             <w:r>
               <w:rPr>
@@ -1301,7 +1306,7 @@
               <w:lang w:eastAsia="en-GB"/>
             </w:rPr>
           </w:pPr>
-          <w:hyperlink w:anchor="_Toc116894323" w:history="1">
+          <w:hyperlink w:anchor="_Toc117197759" w:history="1">
             <w:r>
               <w:rPr>
                 <w:rStyle w:val="Hyperlink"/>
@@ -1328,7 +1333,7 @@
                 <w:noProof/>
                 <w:webHidden/>
               </w:rPr>
-              <w:instrText xml:space="preserve"> PAGEREF _Toc116894323 \h </w:instrText>
+              <w:instrText xml:space="preserve"> PAGEREF _Toc117197759 \h </w:instrText>
             </w:r>
             <w:r>
               <w:rPr>
@@ -1372,7 +1377,7 @@
               <w:lang w:eastAsia="en-GB"/>
             </w:rPr>
           </w:pPr>
-          <w:hyperlink w:anchor="_Toc116894324" w:history="1">
+          <w:hyperlink w:anchor="_Toc117197760" w:history="1">
             <w:r>
               <w:rPr>
                 <w:rStyle w:val="Hyperlink"/>
@@ -1399,7 +1404,7 @@
                 <w:noProof/>
                 <w:webHidden/>
               </w:rPr>
-              <w:instrText xml:space="preserve"> PAGEREF _Toc116894324 \h </w:instrText>
+              <w:instrText xml:space="preserve"> PAGEREF _Toc117197760 \h </w:instrText>
             </w:r>
             <w:r>
               <w:rPr>
@@ -1443,7 +1448,7 @@
               <w:lang w:eastAsia="en-GB"/>
             </w:rPr>
           </w:pPr>
-          <w:hyperlink w:anchor="_Toc116894325" w:history="1">
+          <w:hyperlink w:anchor="_Toc117197761" w:history="1">
             <w:r>
               <w:rPr>
                 <w:rStyle w:val="Hyperlink"/>
@@ -1470,7 +1475,7 @@
                 <w:noProof/>
                 <w:webHidden/>
               </w:rPr>
-              <w:instrText xml:space="preserve"> PAGEREF _Toc116894325 \h </w:instrText>
+              <w:instrText xml:space="preserve"> PAGEREF _Toc117197761 \h </w:instrText>
             </w:r>
             <w:r>
               <w:rPr>
@@ -1514,7 +1519,7 @@
               <w:lang w:eastAsia="en-GB"/>
             </w:rPr>
           </w:pPr>
-          <w:hyperlink w:anchor="_Toc116894326" w:history="1">
+          <w:hyperlink w:anchor="_Toc117197762" w:history="1">
             <w:r>
               <w:rPr>
                 <w:rStyle w:val="Hyperlink"/>
@@ -1541,7 +1546,7 @@
                 <w:noProof/>
                 <w:webHidden/>
               </w:rPr>
-              <w:instrText xml:space="preserve"> PAGEREF _Toc116894326 \h </w:instrText>
+              <w:instrText xml:space="preserve"> PAGEREF _Toc117197762 \h </w:instrText>
             </w:r>
             <w:r>
               <w:rPr>
@@ -1585,7 +1590,7 @@
               <w:lang w:eastAsia="en-GB"/>
             </w:rPr>
           </w:pPr>
-          <w:hyperlink w:anchor="_Toc116894327" w:history="1">
+          <w:hyperlink w:anchor="_Toc117197763" w:history="1">
             <w:r>
               <w:rPr>
                 <w:rStyle w:val="Hyperlink"/>
@@ -1612,7 +1617,7 @@
                 <w:noProof/>
                 <w:webHidden/>
               </w:rPr>
-              <w:instrText xml:space="preserve"> PAGEREF _Toc116894327 \h </w:instrText>
+              <w:instrText xml:space="preserve"> PAGEREF _Toc117197763 \h </w:instrText>
             </w:r>
             <w:r>
               <w:rPr>
@@ -1656,13 +1661,13 @@
               <w:lang w:eastAsia="en-GB"/>
             </w:rPr>
           </w:pPr>
-          <w:hyperlink w:anchor="_Toc116894328" w:history="1">
+          <w:hyperlink w:anchor="_Toc117197764" w:history="1">
             <w:r>
               <w:rPr>
                 <w:rStyle w:val="Hyperlink"/>
                 <w:noProof/>
               </w:rPr>
-              <w:t>1.5.1 | Feasibility and Opportunities for Business Success</w:t>
+              <w:t>1.5.1 | Feasibility</w:t>
             </w:r>
             <w:r>
               <w:rPr>
@@ -1683,7 +1688,7 @@
                 <w:noProof/>
                 <w:webHidden/>
               </w:rPr>
-              <w:instrText xml:space="preserve"> PAGEREF _Toc116894328 \h </w:instrText>
+              <w:instrText xml:space="preserve"> PAGEREF _Toc117197764 \h </w:instrText>
             </w:r>
             <w:r>
               <w:rPr>
@@ -1727,7 +1732,7 @@
               <w:lang w:eastAsia="en-GB"/>
             </w:rPr>
           </w:pPr>
-          <w:hyperlink w:anchor="_Toc116894329" w:history="1">
+          <w:hyperlink w:anchor="_Toc117197765" w:history="1">
             <w:r>
               <w:rPr>
                 <w:rStyle w:val="Hyperlink"/>
@@ -1754,7 +1759,7 @@
                 <w:noProof/>
                 <w:webHidden/>
               </w:rPr>
-              <w:instrText xml:space="preserve"> PAGEREF _Toc116894329 \h </w:instrText>
+              <w:instrText xml:space="preserve"> PAGEREF _Toc117197765 \h </w:instrText>
             </w:r>
             <w:r>
               <w:rPr>
@@ -1798,7 +1803,7 @@
               <w:lang w:eastAsia="en-GB"/>
             </w:rPr>
           </w:pPr>
-          <w:hyperlink w:anchor="_Toc116894330" w:history="1">
+          <w:hyperlink w:anchor="_Toc117197766" w:history="1">
             <w:r>
               <w:rPr>
                 <w:rStyle w:val="Hyperlink"/>
@@ -1825,7 +1830,7 @@
                 <w:noProof/>
                 <w:webHidden/>
               </w:rPr>
-              <w:instrText xml:space="preserve"> PAGEREF _Toc116894330 \h </w:instrText>
+              <w:instrText xml:space="preserve"> PAGEREF _Toc117197766 \h </w:instrText>
             </w:r>
             <w:r>
               <w:rPr>
@@ -1845,7 +1850,7 @@
                 <w:noProof/>
                 <w:webHidden/>
               </w:rPr>
-              <w:t>17</w:t>
+              <w:t>18</w:t>
             </w:r>
             <w:r>
               <w:rPr>
@@ -1869,7 +1874,7 @@
               <w:lang w:eastAsia="en-GB"/>
             </w:rPr>
           </w:pPr>
-          <w:hyperlink w:anchor="_Toc116894331" w:history="1">
+          <w:hyperlink w:anchor="_Toc117197767" w:history="1">
             <w:r>
               <w:rPr>
                 <w:rStyle w:val="Hyperlink"/>
@@ -1896,7 +1901,7 @@
                 <w:noProof/>
                 <w:webHidden/>
               </w:rPr>
-              <w:instrText xml:space="preserve"> PAGEREF _Toc116894331 \h </w:instrText>
+              <w:instrText xml:space="preserve"> PAGEREF _Toc117197767 \h </w:instrText>
             </w:r>
             <w:r>
               <w:rPr>
@@ -1916,7 +1921,7 @@
                 <w:noProof/>
                 <w:webHidden/>
               </w:rPr>
-              <w:t>17</w:t>
+              <w:t>18</w:t>
             </w:r>
             <w:r>
               <w:rPr>
@@ -1940,7 +1945,7 @@
               <w:lang w:eastAsia="en-GB"/>
             </w:rPr>
           </w:pPr>
-          <w:hyperlink w:anchor="_Toc116894332" w:history="1">
+          <w:hyperlink w:anchor="_Toc117197768" w:history="1">
             <w:r>
               <w:rPr>
                 <w:rStyle w:val="Hyperlink"/>
@@ -1967,7 +1972,7 @@
                 <w:noProof/>
                 <w:webHidden/>
               </w:rPr>
-              <w:instrText xml:space="preserve"> PAGEREF _Toc116894332 \h </w:instrText>
+              <w:instrText xml:space="preserve"> PAGEREF _Toc117197768 \h </w:instrText>
             </w:r>
             <w:r>
               <w:rPr>
@@ -1987,7 +1992,7 @@
                 <w:noProof/>
                 <w:webHidden/>
               </w:rPr>
-              <w:t>17</w:t>
+              <w:t>18</w:t>
             </w:r>
             <w:r>
               <w:rPr>
@@ -2011,7 +2016,7 @@
               <w:lang w:eastAsia="en-GB"/>
             </w:rPr>
           </w:pPr>
-          <w:hyperlink w:anchor="_Toc116894333" w:history="1">
+          <w:hyperlink w:anchor="_Toc117197769" w:history="1">
             <w:r>
               <w:rPr>
                 <w:rStyle w:val="Hyperlink"/>
@@ -2038,7 +2043,7 @@
                 <w:noProof/>
                 <w:webHidden/>
               </w:rPr>
-              <w:instrText xml:space="preserve"> PAGEREF _Toc116894333 \h </w:instrText>
+              <w:instrText xml:space="preserve"> PAGEREF _Toc117197769 \h </w:instrText>
             </w:r>
             <w:r>
               <w:rPr>
@@ -2058,7 +2063,575 @@
                 <w:noProof/>
                 <w:webHidden/>
               </w:rPr>
-              <w:t>17</w:t>
+              <w:t>19</w:t>
+            </w:r>
+            <w:r>
+              <w:rPr>
+                <w:noProof/>
+                <w:webHidden/>
+              </w:rPr>
+              <w:fldChar w:fldCharType="end"/>
+            </w:r>
+          </w:hyperlink>
+        </w:p>
+        <w:p>
+          <w:pPr>
+            <w:pStyle w:val="TOC2"/>
+            <w:tabs>
+              <w:tab w:val="right" w:leader="dot" w:pos="10456"/>
+            </w:tabs>
+            <w:rPr>
+              <w:rFonts w:asciiTheme="minorHAnsi" w:eastAsiaTheme="minorEastAsia" w:hAnsiTheme="minorHAnsi"/>
+              <w:noProof/>
+              <w:color w:val="auto"/>
+              <w:lang w:eastAsia="en-GB"/>
+            </w:rPr>
+          </w:pPr>
+          <w:hyperlink w:anchor="_Toc117197770" w:history="1">
+            <w:r>
+              <w:rPr>
+                <w:rStyle w:val="Hyperlink"/>
+                <w:noProof/>
+              </w:rPr>
+              <w:t>2.2. | Justification of Applied Methodology</w:t>
+            </w:r>
+            <w:r>
+              <w:rPr>
+                <w:noProof/>
+                <w:webHidden/>
+              </w:rPr>
+              <w:tab/>
+            </w:r>
+            <w:r>
+              <w:rPr>
+                <w:noProof/>
+                <w:webHidden/>
+              </w:rPr>
+              <w:fldChar w:fldCharType="begin"/>
+            </w:r>
+            <w:r>
+              <w:rPr>
+                <w:noProof/>
+                <w:webHidden/>
+              </w:rPr>
+              <w:instrText xml:space="preserve"> PAGEREF _Toc117197770 \h </w:instrText>
+            </w:r>
+            <w:r>
+              <w:rPr>
+                <w:noProof/>
+                <w:webHidden/>
+              </w:rPr>
+            </w:r>
+            <w:r>
+              <w:rPr>
+                <w:noProof/>
+                <w:webHidden/>
+              </w:rPr>
+              <w:fldChar w:fldCharType="separate"/>
+            </w:r>
+            <w:r>
+              <w:rPr>
+                <w:noProof/>
+                <w:webHidden/>
+              </w:rPr>
+              <w:t>20</w:t>
+            </w:r>
+            <w:r>
+              <w:rPr>
+                <w:noProof/>
+                <w:webHidden/>
+              </w:rPr>
+              <w:fldChar w:fldCharType="end"/>
+            </w:r>
+          </w:hyperlink>
+        </w:p>
+        <w:p>
+          <w:pPr>
+            <w:pStyle w:val="TOC2"/>
+            <w:tabs>
+              <w:tab w:val="right" w:leader="dot" w:pos="10456"/>
+            </w:tabs>
+            <w:rPr>
+              <w:rFonts w:asciiTheme="minorHAnsi" w:eastAsiaTheme="minorEastAsia" w:hAnsiTheme="minorHAnsi"/>
+              <w:noProof/>
+              <w:color w:val="auto"/>
+              <w:lang w:eastAsia="en-GB"/>
+            </w:rPr>
+          </w:pPr>
+          <w:hyperlink w:anchor="_Toc117197771" w:history="1">
+            <w:r>
+              <w:rPr>
+                <w:rStyle w:val="Hyperlink"/>
+                <w:noProof/>
+              </w:rPr>
+              <w:t>2.3. | Work Breakdown Structure</w:t>
+            </w:r>
+            <w:r>
+              <w:rPr>
+                <w:noProof/>
+                <w:webHidden/>
+              </w:rPr>
+              <w:tab/>
+            </w:r>
+            <w:r>
+              <w:rPr>
+                <w:noProof/>
+                <w:webHidden/>
+              </w:rPr>
+              <w:fldChar w:fldCharType="begin"/>
+            </w:r>
+            <w:r>
+              <w:rPr>
+                <w:noProof/>
+                <w:webHidden/>
+              </w:rPr>
+              <w:instrText xml:space="preserve"> PAGEREF _Toc117197771 \h </w:instrText>
+            </w:r>
+            <w:r>
+              <w:rPr>
+                <w:noProof/>
+                <w:webHidden/>
+              </w:rPr>
+            </w:r>
+            <w:r>
+              <w:rPr>
+                <w:noProof/>
+                <w:webHidden/>
+              </w:rPr>
+              <w:fldChar w:fldCharType="separate"/>
+            </w:r>
+            <w:r>
+              <w:rPr>
+                <w:noProof/>
+                <w:webHidden/>
+              </w:rPr>
+              <w:t>20</w:t>
+            </w:r>
+            <w:r>
+              <w:rPr>
+                <w:noProof/>
+                <w:webHidden/>
+              </w:rPr>
+              <w:fldChar w:fldCharType="end"/>
+            </w:r>
+          </w:hyperlink>
+        </w:p>
+        <w:p>
+          <w:pPr>
+            <w:pStyle w:val="TOC2"/>
+            <w:tabs>
+              <w:tab w:val="right" w:leader="dot" w:pos="10456"/>
+            </w:tabs>
+            <w:rPr>
+              <w:rFonts w:asciiTheme="minorHAnsi" w:eastAsiaTheme="minorEastAsia" w:hAnsiTheme="minorHAnsi"/>
+              <w:noProof/>
+              <w:color w:val="auto"/>
+              <w:lang w:eastAsia="en-GB"/>
+            </w:rPr>
+          </w:pPr>
+          <w:hyperlink w:anchor="_Toc117197772" w:history="1">
+            <w:r>
+              <w:rPr>
+                <w:rStyle w:val="Hyperlink"/>
+                <w:noProof/>
+              </w:rPr>
+              <w:t>2.4. | Project Phases and Schedule</w:t>
+            </w:r>
+            <w:r>
+              <w:rPr>
+                <w:noProof/>
+                <w:webHidden/>
+              </w:rPr>
+              <w:tab/>
+            </w:r>
+            <w:r>
+              <w:rPr>
+                <w:noProof/>
+                <w:webHidden/>
+              </w:rPr>
+              <w:fldChar w:fldCharType="begin"/>
+            </w:r>
+            <w:r>
+              <w:rPr>
+                <w:noProof/>
+                <w:webHidden/>
+              </w:rPr>
+              <w:instrText xml:space="preserve"> PAGEREF _Toc117197772 \h </w:instrText>
+            </w:r>
+            <w:r>
+              <w:rPr>
+                <w:noProof/>
+                <w:webHidden/>
+              </w:rPr>
+            </w:r>
+            <w:r>
+              <w:rPr>
+                <w:noProof/>
+                <w:webHidden/>
+              </w:rPr>
+              <w:fldChar w:fldCharType="separate"/>
+            </w:r>
+            <w:r>
+              <w:rPr>
+                <w:noProof/>
+                <w:webHidden/>
+              </w:rPr>
+              <w:t>22</w:t>
+            </w:r>
+            <w:r>
+              <w:rPr>
+                <w:noProof/>
+                <w:webHidden/>
+              </w:rPr>
+              <w:fldChar w:fldCharType="end"/>
+            </w:r>
+          </w:hyperlink>
+        </w:p>
+        <w:p>
+          <w:pPr>
+            <w:pStyle w:val="TOC2"/>
+            <w:tabs>
+              <w:tab w:val="right" w:leader="dot" w:pos="10456"/>
+            </w:tabs>
+            <w:rPr>
+              <w:rFonts w:asciiTheme="minorHAnsi" w:eastAsiaTheme="minorEastAsia" w:hAnsiTheme="minorHAnsi"/>
+              <w:noProof/>
+              <w:color w:val="auto"/>
+              <w:lang w:eastAsia="en-GB"/>
+            </w:rPr>
+          </w:pPr>
+          <w:hyperlink w:anchor="_Toc117197773" w:history="1">
+            <w:r>
+              <w:rPr>
+                <w:rStyle w:val="Hyperlink"/>
+                <w:noProof/>
+              </w:rPr>
+              <w:t>2.5. | Tools</w:t>
+            </w:r>
+            <w:r>
+              <w:rPr>
+                <w:noProof/>
+                <w:webHidden/>
+              </w:rPr>
+              <w:tab/>
+            </w:r>
+            <w:r>
+              <w:rPr>
+                <w:noProof/>
+                <w:webHidden/>
+              </w:rPr>
+              <w:fldChar w:fldCharType="begin"/>
+            </w:r>
+            <w:r>
+              <w:rPr>
+                <w:noProof/>
+                <w:webHidden/>
+              </w:rPr>
+              <w:instrText xml:space="preserve"> PAGEREF _Toc117197773 \h </w:instrText>
+            </w:r>
+            <w:r>
+              <w:rPr>
+                <w:noProof/>
+                <w:webHidden/>
+              </w:rPr>
+            </w:r>
+            <w:r>
+              <w:rPr>
+                <w:noProof/>
+                <w:webHidden/>
+              </w:rPr>
+              <w:fldChar w:fldCharType="separate"/>
+            </w:r>
+            <w:r>
+              <w:rPr>
+                <w:noProof/>
+                <w:webHidden/>
+              </w:rPr>
+              <w:t>22</w:t>
+            </w:r>
+            <w:r>
+              <w:rPr>
+                <w:noProof/>
+                <w:webHidden/>
+              </w:rPr>
+              <w:fldChar w:fldCharType="end"/>
+            </w:r>
+          </w:hyperlink>
+        </w:p>
+        <w:p>
+          <w:pPr>
+            <w:pStyle w:val="TOC1"/>
+            <w:tabs>
+              <w:tab w:val="right" w:leader="dot" w:pos="10456"/>
+            </w:tabs>
+            <w:rPr>
+              <w:rFonts w:asciiTheme="minorHAnsi" w:eastAsiaTheme="minorEastAsia" w:hAnsiTheme="minorHAnsi"/>
+              <w:noProof/>
+              <w:color w:val="auto"/>
+              <w:lang w:eastAsia="en-GB"/>
+            </w:rPr>
+          </w:pPr>
+          <w:hyperlink w:anchor="_Toc117197774" w:history="1">
+            <w:r>
+              <w:rPr>
+                <w:rStyle w:val="Hyperlink"/>
+                <w:noProof/>
+              </w:rPr>
+              <w:t>3. | Literature Review</w:t>
+            </w:r>
+            <w:r>
+              <w:rPr>
+                <w:noProof/>
+                <w:webHidden/>
+              </w:rPr>
+              <w:tab/>
+            </w:r>
+            <w:r>
+              <w:rPr>
+                <w:noProof/>
+                <w:webHidden/>
+              </w:rPr>
+              <w:fldChar w:fldCharType="begin"/>
+            </w:r>
+            <w:r>
+              <w:rPr>
+                <w:noProof/>
+                <w:webHidden/>
+              </w:rPr>
+              <w:instrText xml:space="preserve"> PAGEREF _Toc117197774 \h </w:instrText>
+            </w:r>
+            <w:r>
+              <w:rPr>
+                <w:noProof/>
+                <w:webHidden/>
+              </w:rPr>
+            </w:r>
+            <w:r>
+              <w:rPr>
+                <w:noProof/>
+                <w:webHidden/>
+              </w:rPr>
+              <w:fldChar w:fldCharType="separate"/>
+            </w:r>
+            <w:r>
+              <w:rPr>
+                <w:noProof/>
+                <w:webHidden/>
+              </w:rPr>
+              <w:t>23</w:t>
+            </w:r>
+            <w:r>
+              <w:rPr>
+                <w:noProof/>
+                <w:webHidden/>
+              </w:rPr>
+              <w:fldChar w:fldCharType="end"/>
+            </w:r>
+          </w:hyperlink>
+        </w:p>
+        <w:p>
+          <w:pPr>
+            <w:pStyle w:val="TOC2"/>
+            <w:tabs>
+              <w:tab w:val="right" w:leader="dot" w:pos="10456"/>
+            </w:tabs>
+            <w:rPr>
+              <w:rFonts w:asciiTheme="minorHAnsi" w:eastAsiaTheme="minorEastAsia" w:hAnsiTheme="minorHAnsi"/>
+              <w:noProof/>
+              <w:color w:val="auto"/>
+              <w:lang w:eastAsia="en-GB"/>
+            </w:rPr>
+          </w:pPr>
+          <w:hyperlink w:anchor="_Toc117197775" w:history="1">
+            <w:r>
+              <w:rPr>
+                <w:rStyle w:val="Hyperlink"/>
+                <w:noProof/>
+              </w:rPr>
+              <w:t>3.1. | Terminology</w:t>
+            </w:r>
+            <w:r>
+              <w:rPr>
+                <w:noProof/>
+                <w:webHidden/>
+              </w:rPr>
+              <w:tab/>
+            </w:r>
+            <w:r>
+              <w:rPr>
+                <w:noProof/>
+                <w:webHidden/>
+              </w:rPr>
+              <w:fldChar w:fldCharType="begin"/>
+            </w:r>
+            <w:r>
+              <w:rPr>
+                <w:noProof/>
+                <w:webHidden/>
+              </w:rPr>
+              <w:instrText xml:space="preserve"> PAGEREF _Toc117197775 \h </w:instrText>
+            </w:r>
+            <w:r>
+              <w:rPr>
+                <w:noProof/>
+                <w:webHidden/>
+              </w:rPr>
+            </w:r>
+            <w:r>
+              <w:rPr>
+                <w:noProof/>
+                <w:webHidden/>
+              </w:rPr>
+              <w:fldChar w:fldCharType="separate"/>
+            </w:r>
+            <w:r>
+              <w:rPr>
+                <w:noProof/>
+                <w:webHidden/>
+              </w:rPr>
+              <w:t>23</w:t>
+            </w:r>
+            <w:r>
+              <w:rPr>
+                <w:noProof/>
+                <w:webHidden/>
+              </w:rPr>
+              <w:fldChar w:fldCharType="end"/>
+            </w:r>
+          </w:hyperlink>
+        </w:p>
+        <w:p>
+          <w:pPr>
+            <w:pStyle w:val="TOC2"/>
+            <w:tabs>
+              <w:tab w:val="right" w:leader="dot" w:pos="10456"/>
+            </w:tabs>
+            <w:rPr>
+              <w:rFonts w:asciiTheme="minorHAnsi" w:eastAsiaTheme="minorEastAsia" w:hAnsiTheme="minorHAnsi"/>
+              <w:noProof/>
+              <w:color w:val="auto"/>
+              <w:lang w:eastAsia="en-GB"/>
+            </w:rPr>
+          </w:pPr>
+          <w:hyperlink w:anchor="_Toc117197776" w:history="1">
+            <w:r>
+              <w:rPr>
+                <w:rStyle w:val="Hyperlink"/>
+                <w:noProof/>
+              </w:rPr>
+              <w:t>3.2. | Music Notations</w:t>
+            </w:r>
+            <w:r>
+              <w:rPr>
+                <w:noProof/>
+                <w:webHidden/>
+              </w:rPr>
+              <w:tab/>
+            </w:r>
+            <w:r>
+              <w:rPr>
+                <w:noProof/>
+                <w:webHidden/>
+              </w:rPr>
+              <w:fldChar w:fldCharType="begin"/>
+            </w:r>
+            <w:r>
+              <w:rPr>
+                <w:noProof/>
+                <w:webHidden/>
+              </w:rPr>
+              <w:instrText xml:space="preserve"> PAGEREF _Toc117197776 \h </w:instrText>
+            </w:r>
+            <w:r>
+              <w:rPr>
+                <w:noProof/>
+                <w:webHidden/>
+              </w:rPr>
+            </w:r>
+            <w:r>
+              <w:rPr>
+                <w:noProof/>
+                <w:webHidden/>
+              </w:rPr>
+              <w:fldChar w:fldCharType="separate"/>
+            </w:r>
+            <w:r>
+              <w:rPr>
+                <w:noProof/>
+                <w:webHidden/>
+              </w:rPr>
+              <w:t>24</w:t>
+            </w:r>
+            <w:r>
+              <w:rPr>
+                <w:noProof/>
+                <w:webHidden/>
+              </w:rPr>
+              <w:fldChar w:fldCharType="end"/>
+            </w:r>
+          </w:hyperlink>
+        </w:p>
+        <w:p>
+          <w:pPr>
+            <w:pStyle w:val="TOC2"/>
+            <w:tabs>
+              <w:tab w:val="right" w:leader="dot" w:pos="10456"/>
+            </w:tabs>
+            <w:rPr>
+              <w:rFonts w:asciiTheme="minorHAnsi" w:eastAsiaTheme="minorEastAsia" w:hAnsiTheme="minorHAnsi"/>
+              <w:noProof/>
+              <w:color w:val="auto"/>
+              <w:lang w:eastAsia="en-GB"/>
+            </w:rPr>
+          </w:pPr>
+          <w:hyperlink w:anchor="_Toc117197777" w:history="1">
+            <w:r>
+              <w:rPr>
+                <w:rStyle w:val="Hyperlink"/>
+                <w:noProof/>
+              </w:rPr>
+              <w:t>3.3. | Console Design Research</w:t>
+            </w:r>
+            <w:r>
+              <w:rPr>
+                <w:noProof/>
+                <w:webHidden/>
+              </w:rPr>
+              <w:tab/>
+            </w:r>
+            <w:r>
+              <w:rPr>
+                <w:noProof/>
+                <w:webHidden/>
+              </w:rPr>
+              <w:fldChar w:fldCharType="begin"/>
+            </w:r>
+            <w:r>
+              <w:rPr>
+                <w:noProof/>
+                <w:webHidden/>
+              </w:rPr>
+              <w:instrText xml:space="preserve"> PAGEREF _Toc117197777 \h </w:instrText>
+            </w:r>
+            <w:r>
+              <w:rPr>
+                <w:noProof/>
+                <w:webHidden/>
+              </w:rPr>
+            </w:r>
+            <w:r>
+              <w:rPr>
+                <w:noProof/>
+                <w:webHidden/>
+              </w:rPr>
+              <w:fldChar w:fldCharType="separate"/>
+            </w:r>
+            <w:r>
+              <w:rPr>
+                <w:noProof/>
+                <w:webHidden/>
+              </w:rPr>
+              <w:t>25</w:t>
             </w:r>
             <w:r>
               <w:rPr>
@@ -2082,13 +2655,13 @@
               <w:lang w:eastAsia="en-GB"/>
             </w:rPr>
           </w:pPr>
-          <w:hyperlink w:anchor="_Toc116894334" w:history="1">
+          <w:hyperlink w:anchor="_Toc117197778" w:history="1">
             <w:r>
               <w:rPr>
                 <w:rStyle w:val="Hyperlink"/>
                 <w:noProof/>
               </w:rPr>
-              <w:t>2.1.3. | Critical Comparision of Methodologies</w:t>
+              <w:t>3.3.1. | Calculating Fret Distances</w:t>
             </w:r>
             <w:r>
               <w:rPr>
@@ -2109,7 +2682,7 @@
                 <w:noProof/>
                 <w:webHidden/>
               </w:rPr>
-              <w:instrText xml:space="preserve"> PAGEREF _Toc116894334 \h </w:instrText>
+              <w:instrText xml:space="preserve"> PAGEREF _Toc117197778 \h </w:instrText>
             </w:r>
             <w:r>
               <w:rPr>
@@ -2129,7 +2702,7 @@
                 <w:noProof/>
                 <w:webHidden/>
               </w:rPr>
-              <w:t>17</w:t>
+              <w:t>25</w:t>
             </w:r>
             <w:r>
               <w:rPr>
@@ -2142,7 +2715,7 @@
         </w:p>
         <w:p>
           <w:pPr>
-            <w:pStyle w:val="TOC2"/>
+            <w:pStyle w:val="TOC3"/>
             <w:tabs>
               <w:tab w:val="right" w:leader="dot" w:pos="10456"/>
             </w:tabs>
@@ -2153,13 +2726,13 @@
               <w:lang w:eastAsia="en-GB"/>
             </w:rPr>
           </w:pPr>
-          <w:hyperlink w:anchor="_Toc116894335" w:history="1">
+          <w:hyperlink w:anchor="_Toc117197779" w:history="1">
             <w:r>
               <w:rPr>
                 <w:rStyle w:val="Hyperlink"/>
                 <w:noProof/>
               </w:rPr>
-              <w:t>2.2. | Justification of Applied Methodology</w:t>
+              <w:t>3.3.2. | Key Switch Interface Design Concepts</w:t>
             </w:r>
             <w:r>
               <w:rPr>
@@ -2180,7 +2753,7 @@
                 <w:noProof/>
                 <w:webHidden/>
               </w:rPr>
-              <w:instrText xml:space="preserve"> PAGEREF _Toc116894335 \h </w:instrText>
+              <w:instrText xml:space="preserve"> PAGEREF _Toc117197779 \h </w:instrText>
             </w:r>
             <w:r>
               <w:rPr>
@@ -2200,7 +2773,7 @@
                 <w:noProof/>
                 <w:webHidden/>
               </w:rPr>
-              <w:t>17</w:t>
+              <w:t>26</w:t>
             </w:r>
             <w:r>
               <w:rPr>
@@ -2213,7 +2786,7 @@
         </w:p>
         <w:p>
           <w:pPr>
-            <w:pStyle w:val="TOC2"/>
+            <w:pStyle w:val="TOC3"/>
             <w:tabs>
               <w:tab w:val="right" w:leader="dot" w:pos="10456"/>
             </w:tabs>
@@ -2224,13 +2797,13 @@
               <w:lang w:eastAsia="en-GB"/>
             </w:rPr>
           </w:pPr>
-          <w:hyperlink w:anchor="_Toc116894336" w:history="1">
+          <w:hyperlink w:anchor="_Toc117197780" w:history="1">
             <w:r>
               <w:rPr>
                 <w:rStyle w:val="Hyperlink"/>
                 <w:noProof/>
               </w:rPr>
-              <w:t>2.3. | Work Breakdown Structure</w:t>
+              <w:t>3.3.3. |  Analog Voltage Dividers</w:t>
             </w:r>
             <w:r>
               <w:rPr>
@@ -2251,7 +2824,7 @@
                 <w:noProof/>
                 <w:webHidden/>
               </w:rPr>
-              <w:instrText xml:space="preserve"> PAGEREF _Toc116894336 \h </w:instrText>
+              <w:instrText xml:space="preserve"> PAGEREF _Toc117197780 \h </w:instrText>
             </w:r>
             <w:r>
               <w:rPr>
@@ -2271,7 +2844,7 @@
                 <w:noProof/>
                 <w:webHidden/>
               </w:rPr>
-              <w:t>17</w:t>
+              <w:t>28</w:t>
             </w:r>
             <w:r>
               <w:rPr>
@@ -2284,7 +2857,7 @@
         </w:p>
         <w:p>
           <w:pPr>
-            <w:pStyle w:val="TOC2"/>
+            <w:pStyle w:val="TOC3"/>
             <w:tabs>
               <w:tab w:val="right" w:leader="dot" w:pos="10456"/>
             </w:tabs>
@@ -2295,13 +2868,13 @@
               <w:lang w:eastAsia="en-GB"/>
             </w:rPr>
           </w:pPr>
-          <w:hyperlink w:anchor="_Toc116894337" w:history="1">
+          <w:hyperlink w:anchor="_Toc117197781" w:history="1">
             <w:r>
               <w:rPr>
                 <w:rStyle w:val="Hyperlink"/>
                 <w:noProof/>
               </w:rPr>
-              <w:t>2.4. | Project Phases and Schedule</w:t>
+              <w:t>3.3.4. | Debounce Mechanism</w:t>
             </w:r>
             <w:r>
               <w:rPr>
@@ -2322,7 +2895,7 @@
                 <w:noProof/>
                 <w:webHidden/>
               </w:rPr>
-              <w:instrText xml:space="preserve"> PAGEREF _Toc116894337 \h </w:instrText>
+              <w:instrText xml:space="preserve"> PAGEREF _Toc117197781 \h </w:instrText>
             </w:r>
             <w:r>
               <w:rPr>
@@ -2342,220 +2915,7 @@
                 <w:noProof/>
                 <w:webHidden/>
               </w:rPr>
-              <w:t>17</w:t>
-            </w:r>
-            <w:r>
-              <w:rPr>
-                <w:noProof/>
-                <w:webHidden/>
-              </w:rPr>
-              <w:fldChar w:fldCharType="end"/>
-            </w:r>
-          </w:hyperlink>
-        </w:p>
-        <w:p>
-          <w:pPr>
-            <w:pStyle w:val="TOC2"/>
-            <w:tabs>
-              <w:tab w:val="right" w:leader="dot" w:pos="10456"/>
-            </w:tabs>
-            <w:rPr>
-              <w:rFonts w:asciiTheme="minorHAnsi" w:eastAsiaTheme="minorEastAsia" w:hAnsiTheme="minorHAnsi"/>
-              <w:noProof/>
-              <w:color w:val="auto"/>
-              <w:lang w:eastAsia="en-GB"/>
-            </w:rPr>
-          </w:pPr>
-          <w:hyperlink w:anchor="_Toc116894338" w:history="1">
-            <w:r>
-              <w:rPr>
-                <w:rStyle w:val="Hyperlink"/>
-                <w:noProof/>
-              </w:rPr>
-              <w:t>2.5. | Tools</w:t>
-            </w:r>
-            <w:r>
-              <w:rPr>
-                <w:noProof/>
-                <w:webHidden/>
-              </w:rPr>
-              <w:tab/>
-            </w:r>
-            <w:r>
-              <w:rPr>
-                <w:noProof/>
-                <w:webHidden/>
-              </w:rPr>
-              <w:fldChar w:fldCharType="begin"/>
-            </w:r>
-            <w:r>
-              <w:rPr>
-                <w:noProof/>
-                <w:webHidden/>
-              </w:rPr>
-              <w:instrText xml:space="preserve"> PAGEREF _Toc116894338 \h </w:instrText>
-            </w:r>
-            <w:r>
-              <w:rPr>
-                <w:noProof/>
-                <w:webHidden/>
-              </w:rPr>
-            </w:r>
-            <w:r>
-              <w:rPr>
-                <w:noProof/>
-                <w:webHidden/>
-              </w:rPr>
-              <w:fldChar w:fldCharType="separate"/>
-            </w:r>
-            <w:r>
-              <w:rPr>
-                <w:noProof/>
-                <w:webHidden/>
-              </w:rPr>
-              <w:t>17</w:t>
-            </w:r>
-            <w:r>
-              <w:rPr>
-                <w:noProof/>
-                <w:webHidden/>
-              </w:rPr>
-              <w:fldChar w:fldCharType="end"/>
-            </w:r>
-          </w:hyperlink>
-        </w:p>
-        <w:p>
-          <w:pPr>
-            <w:pStyle w:val="TOC2"/>
-            <w:tabs>
-              <w:tab w:val="right" w:leader="dot" w:pos="10456"/>
-            </w:tabs>
-            <w:rPr>
-              <w:rFonts w:asciiTheme="minorHAnsi" w:eastAsiaTheme="minorEastAsia" w:hAnsiTheme="minorHAnsi"/>
-              <w:noProof/>
-              <w:color w:val="auto"/>
-              <w:lang w:eastAsia="en-GB"/>
-            </w:rPr>
-          </w:pPr>
-          <w:hyperlink w:anchor="_Toc116894339" w:history="1">
-            <w:r>
-              <w:rPr>
-                <w:rStyle w:val="Hyperlink"/>
-                <w:noProof/>
-              </w:rPr>
-              <w:t>2.5.1. | Hardware Technologies</w:t>
-            </w:r>
-            <w:r>
-              <w:rPr>
-                <w:noProof/>
-                <w:webHidden/>
-              </w:rPr>
-              <w:tab/>
-            </w:r>
-            <w:r>
-              <w:rPr>
-                <w:noProof/>
-                <w:webHidden/>
-              </w:rPr>
-              <w:fldChar w:fldCharType="begin"/>
-            </w:r>
-            <w:r>
-              <w:rPr>
-                <w:noProof/>
-                <w:webHidden/>
-              </w:rPr>
-              <w:instrText xml:space="preserve"> PAGEREF _Toc116894339 \h </w:instrText>
-            </w:r>
-            <w:r>
-              <w:rPr>
-                <w:noProof/>
-                <w:webHidden/>
-              </w:rPr>
-            </w:r>
-            <w:r>
-              <w:rPr>
-                <w:noProof/>
-                <w:webHidden/>
-              </w:rPr>
-              <w:fldChar w:fldCharType="separate"/>
-            </w:r>
-            <w:r>
-              <w:rPr>
-                <w:noProof/>
-                <w:webHidden/>
-              </w:rPr>
-              <w:t>17</w:t>
-            </w:r>
-            <w:r>
-              <w:rPr>
-                <w:noProof/>
-                <w:webHidden/>
-              </w:rPr>
-              <w:fldChar w:fldCharType="end"/>
-            </w:r>
-          </w:hyperlink>
-        </w:p>
-        <w:p>
-          <w:pPr>
-            <w:pStyle w:val="TOC2"/>
-            <w:tabs>
-              <w:tab w:val="right" w:leader="dot" w:pos="10456"/>
-            </w:tabs>
-            <w:rPr>
-              <w:rFonts w:asciiTheme="minorHAnsi" w:eastAsiaTheme="minorEastAsia" w:hAnsiTheme="minorHAnsi"/>
-              <w:noProof/>
-              <w:color w:val="auto"/>
-              <w:lang w:eastAsia="en-GB"/>
-            </w:rPr>
-          </w:pPr>
-          <w:hyperlink w:anchor="_Toc116894340" w:history="1">
-            <w:r>
-              <w:rPr>
-                <w:rStyle w:val="Hyperlink"/>
-                <w:noProof/>
-              </w:rPr>
-              <w:t>2.5.2. | Software Technologies</w:t>
-            </w:r>
-            <w:r>
-              <w:rPr>
-                <w:noProof/>
-                <w:webHidden/>
-              </w:rPr>
-              <w:tab/>
-            </w:r>
-            <w:r>
-              <w:rPr>
-                <w:noProof/>
-                <w:webHidden/>
-              </w:rPr>
-              <w:fldChar w:fldCharType="begin"/>
-            </w:r>
-            <w:r>
-              <w:rPr>
-                <w:noProof/>
-                <w:webHidden/>
-              </w:rPr>
-              <w:instrText xml:space="preserve"> PAGEREF _Toc116894340 \h </w:instrText>
-            </w:r>
-            <w:r>
-              <w:rPr>
-                <w:noProof/>
-                <w:webHidden/>
-              </w:rPr>
-            </w:r>
-            <w:r>
-              <w:rPr>
-                <w:noProof/>
-                <w:webHidden/>
-              </w:rPr>
-              <w:fldChar w:fldCharType="separate"/>
-            </w:r>
-            <w:r>
-              <w:rPr>
-                <w:noProof/>
-                <w:webHidden/>
-              </w:rPr>
-              <w:t>17</w:t>
+              <w:t>29</w:t>
             </w:r>
             <w:r>
               <w:rPr>
@@ -2579,13 +2939,13 @@
               <w:lang w:eastAsia="en-GB"/>
             </w:rPr>
           </w:pPr>
-          <w:hyperlink w:anchor="_Toc116894341" w:history="1">
+          <w:hyperlink w:anchor="_Toc117197782" w:history="1">
             <w:r>
               <w:rPr>
                 <w:rStyle w:val="Hyperlink"/>
                 <w:noProof/>
               </w:rPr>
-              <w:t>3. | Literature Review</w:t>
+              <w:t>References</w:t>
             </w:r>
             <w:r>
               <w:rPr>
@@ -2606,7 +2966,7 @@
                 <w:noProof/>
                 <w:webHidden/>
               </w:rPr>
-              <w:instrText xml:space="preserve"> PAGEREF _Toc116894341 \h </w:instrText>
+              <w:instrText xml:space="preserve"> PAGEREF _Toc117197782 \h </w:instrText>
             </w:r>
             <w:r>
               <w:rPr>
@@ -2626,291 +2986,7 @@
                 <w:noProof/>
                 <w:webHidden/>
               </w:rPr>
-              <w:t>17</w:t>
-            </w:r>
-            <w:r>
-              <w:rPr>
-                <w:noProof/>
-                <w:webHidden/>
-              </w:rPr>
-              <w:fldChar w:fldCharType="end"/>
-            </w:r>
-          </w:hyperlink>
-        </w:p>
-        <w:p>
-          <w:pPr>
-            <w:pStyle w:val="TOC2"/>
-            <w:tabs>
-              <w:tab w:val="right" w:leader="dot" w:pos="10456"/>
-            </w:tabs>
-            <w:rPr>
-              <w:rFonts w:asciiTheme="minorHAnsi" w:eastAsiaTheme="minorEastAsia" w:hAnsiTheme="minorHAnsi"/>
-              <w:noProof/>
-              <w:color w:val="auto"/>
-              <w:lang w:eastAsia="en-GB"/>
-            </w:rPr>
-          </w:pPr>
-          <w:hyperlink w:anchor="_Toc116894342" w:history="1">
-            <w:r>
-              <w:rPr>
-                <w:rStyle w:val="Hyperlink"/>
-                <w:noProof/>
-              </w:rPr>
-              <w:t>3.1. | Terminology</w:t>
-            </w:r>
-            <w:r>
-              <w:rPr>
-                <w:noProof/>
-                <w:webHidden/>
-              </w:rPr>
-              <w:tab/>
-            </w:r>
-            <w:r>
-              <w:rPr>
-                <w:noProof/>
-                <w:webHidden/>
-              </w:rPr>
-              <w:fldChar w:fldCharType="begin"/>
-            </w:r>
-            <w:r>
-              <w:rPr>
-                <w:noProof/>
-                <w:webHidden/>
-              </w:rPr>
-              <w:instrText xml:space="preserve"> PAGEREF _Toc116894342 \h </w:instrText>
-            </w:r>
-            <w:r>
-              <w:rPr>
-                <w:noProof/>
-                <w:webHidden/>
-              </w:rPr>
-            </w:r>
-            <w:r>
-              <w:rPr>
-                <w:noProof/>
-                <w:webHidden/>
-              </w:rPr>
-              <w:fldChar w:fldCharType="separate"/>
-            </w:r>
-            <w:r>
-              <w:rPr>
-                <w:noProof/>
-                <w:webHidden/>
-              </w:rPr>
-              <w:t>17</w:t>
-            </w:r>
-            <w:r>
-              <w:rPr>
-                <w:noProof/>
-                <w:webHidden/>
-              </w:rPr>
-              <w:fldChar w:fldCharType="end"/>
-            </w:r>
-          </w:hyperlink>
-        </w:p>
-        <w:p>
-          <w:pPr>
-            <w:pStyle w:val="TOC2"/>
-            <w:tabs>
-              <w:tab w:val="right" w:leader="dot" w:pos="10456"/>
-            </w:tabs>
-            <w:rPr>
-              <w:rFonts w:asciiTheme="minorHAnsi" w:eastAsiaTheme="minorEastAsia" w:hAnsiTheme="minorHAnsi"/>
-              <w:noProof/>
-              <w:color w:val="auto"/>
-              <w:lang w:eastAsia="en-GB"/>
-            </w:rPr>
-          </w:pPr>
-          <w:hyperlink w:anchor="_Toc116894343" w:history="1">
-            <w:r>
-              <w:rPr>
-                <w:rStyle w:val="Hyperlink"/>
-                <w:noProof/>
-              </w:rPr>
-              <w:t>3.2. | Digital Music</w:t>
-            </w:r>
-            <w:r>
-              <w:rPr>
-                <w:noProof/>
-                <w:webHidden/>
-              </w:rPr>
-              <w:tab/>
-            </w:r>
-            <w:r>
-              <w:rPr>
-                <w:noProof/>
-                <w:webHidden/>
-              </w:rPr>
-              <w:fldChar w:fldCharType="begin"/>
-            </w:r>
-            <w:r>
-              <w:rPr>
-                <w:noProof/>
-                <w:webHidden/>
-              </w:rPr>
-              <w:instrText xml:space="preserve"> PAGEREF _Toc116894343 \h </w:instrText>
-            </w:r>
-            <w:r>
-              <w:rPr>
-                <w:noProof/>
-                <w:webHidden/>
-              </w:rPr>
-            </w:r>
-            <w:r>
-              <w:rPr>
-                <w:noProof/>
-                <w:webHidden/>
-              </w:rPr>
-              <w:fldChar w:fldCharType="separate"/>
-            </w:r>
-            <w:r>
-              <w:rPr>
-                <w:noProof/>
-                <w:webHidden/>
-              </w:rPr>
-              <w:t>17</w:t>
-            </w:r>
-            <w:r>
-              <w:rPr>
-                <w:noProof/>
-                <w:webHidden/>
-              </w:rPr>
-              <w:fldChar w:fldCharType="end"/>
-            </w:r>
-          </w:hyperlink>
-        </w:p>
-        <w:p>
-          <w:pPr>
-            <w:pStyle w:val="TOC2"/>
-            <w:tabs>
-              <w:tab w:val="right" w:leader="dot" w:pos="10456"/>
-            </w:tabs>
-            <w:rPr>
-              <w:rFonts w:asciiTheme="minorHAnsi" w:eastAsiaTheme="minorEastAsia" w:hAnsiTheme="minorHAnsi"/>
-              <w:noProof/>
-              <w:color w:val="auto"/>
-              <w:lang w:eastAsia="en-GB"/>
-            </w:rPr>
-          </w:pPr>
-          <w:hyperlink w:anchor="_Toc116894344" w:history="1">
-            <w:r>
-              <w:rPr>
-                <w:rStyle w:val="Hyperlink"/>
-                <w:noProof/>
-              </w:rPr>
-              <w:t>3.3. | Console Design Research</w:t>
-            </w:r>
-            <w:r>
-              <w:rPr>
-                <w:noProof/>
-                <w:webHidden/>
-              </w:rPr>
-              <w:tab/>
-            </w:r>
-            <w:r>
-              <w:rPr>
-                <w:noProof/>
-                <w:webHidden/>
-              </w:rPr>
-              <w:fldChar w:fldCharType="begin"/>
-            </w:r>
-            <w:r>
-              <w:rPr>
-                <w:noProof/>
-                <w:webHidden/>
-              </w:rPr>
-              <w:instrText xml:space="preserve"> PAGEREF _Toc116894344 \h </w:instrText>
-            </w:r>
-            <w:r>
-              <w:rPr>
-                <w:noProof/>
-                <w:webHidden/>
-              </w:rPr>
-            </w:r>
-            <w:r>
-              <w:rPr>
-                <w:noProof/>
-                <w:webHidden/>
-              </w:rPr>
-              <w:fldChar w:fldCharType="separate"/>
-            </w:r>
-            <w:r>
-              <w:rPr>
-                <w:noProof/>
-                <w:webHidden/>
-              </w:rPr>
-              <w:t>18</w:t>
-            </w:r>
-            <w:r>
-              <w:rPr>
-                <w:noProof/>
-                <w:webHidden/>
-              </w:rPr>
-              <w:fldChar w:fldCharType="end"/>
-            </w:r>
-          </w:hyperlink>
-        </w:p>
-        <w:p>
-          <w:pPr>
-            <w:pStyle w:val="TOC3"/>
-            <w:tabs>
-              <w:tab w:val="right" w:leader="dot" w:pos="10456"/>
-            </w:tabs>
-            <w:rPr>
-              <w:rFonts w:asciiTheme="minorHAnsi" w:eastAsiaTheme="minorEastAsia" w:hAnsiTheme="minorHAnsi"/>
-              <w:noProof/>
-              <w:color w:val="auto"/>
-              <w:lang w:eastAsia="en-GB"/>
-            </w:rPr>
-          </w:pPr>
-          <w:hyperlink w:anchor="_Toc116894345" w:history="1">
-            <w:r>
-              <w:rPr>
-                <w:rStyle w:val="Hyperlink"/>
-                <w:noProof/>
-              </w:rPr>
-              <w:t>3.3.1. | Calculating Fret Distances</w:t>
-            </w:r>
-            <w:r>
-              <w:rPr>
-                <w:noProof/>
-                <w:webHidden/>
-              </w:rPr>
-              <w:tab/>
-            </w:r>
-            <w:r>
-              <w:rPr>
-                <w:noProof/>
-                <w:webHidden/>
-              </w:rPr>
-              <w:fldChar w:fldCharType="begin"/>
-            </w:r>
-            <w:r>
-              <w:rPr>
-                <w:noProof/>
-                <w:webHidden/>
-              </w:rPr>
-              <w:instrText xml:space="preserve"> PAGEREF _Toc116894345 \h </w:instrText>
-            </w:r>
-            <w:r>
-              <w:rPr>
-                <w:noProof/>
-                <w:webHidden/>
-              </w:rPr>
-            </w:r>
-            <w:r>
-              <w:rPr>
-                <w:noProof/>
-                <w:webHidden/>
-              </w:rPr>
-              <w:fldChar w:fldCharType="separate"/>
-            </w:r>
-            <w:r>
-              <w:rPr>
-                <w:noProof/>
-                <w:webHidden/>
-              </w:rPr>
-              <w:t>18</w:t>
+              <w:t>31</w:t>
             </w:r>
             <w:r>
               <w:rPr>
@@ -2934,13 +3010,13 @@
               <w:lang w:eastAsia="en-GB"/>
             </w:rPr>
           </w:pPr>
-          <w:hyperlink w:anchor="_Toc116894346" w:history="1">
+          <w:hyperlink w:anchor="_Toc117197783" w:history="1">
             <w:r>
               <w:rPr>
                 <w:rStyle w:val="Hyperlink"/>
                 <w:noProof/>
               </w:rPr>
-              <w:t>References</w:t>
+              <w:t>Bibliography</w:t>
             </w:r>
             <w:r>
               <w:rPr>
@@ -2961,7 +3037,7 @@
                 <w:noProof/>
                 <w:webHidden/>
               </w:rPr>
-              <w:instrText xml:space="preserve"> PAGEREF _Toc116894346 \h </w:instrText>
+              <w:instrText xml:space="preserve"> PAGEREF _Toc117197783 \h </w:instrText>
             </w:r>
             <w:r>
               <w:rPr>
@@ -2981,7 +3057,7 @@
                 <w:noProof/>
                 <w:webHidden/>
               </w:rPr>
-              <w:t>22</w:t>
+              <w:t>31</w:t>
             </w:r>
             <w:r>
               <w:rPr>
@@ -3005,13 +3081,13 @@
               <w:lang w:eastAsia="en-GB"/>
             </w:rPr>
           </w:pPr>
-          <w:hyperlink w:anchor="_Toc116894347" w:history="1">
+          <w:hyperlink w:anchor="_Toc117197784" w:history="1">
             <w:r>
               <w:rPr>
                 <w:rStyle w:val="Hyperlink"/>
                 <w:noProof/>
               </w:rPr>
-              <w:t>Bibliography</w:t>
+              <w:t>Appendices</w:t>
             </w:r>
             <w:r>
               <w:rPr>
@@ -3032,7 +3108,7 @@
                 <w:noProof/>
                 <w:webHidden/>
               </w:rPr>
-              <w:instrText xml:space="preserve"> PAGEREF _Toc116894347 \h </w:instrText>
+              <w:instrText xml:space="preserve"> PAGEREF _Toc117197784 \h </w:instrText>
             </w:r>
             <w:r>
               <w:rPr>
@@ -3052,7 +3128,7 @@
                 <w:noProof/>
                 <w:webHidden/>
               </w:rPr>
-              <w:t>22</w:t>
+              <w:t>31</w:t>
             </w:r>
             <w:r>
               <w:rPr>
@@ -3076,13 +3152,13 @@
               <w:lang w:eastAsia="en-GB"/>
             </w:rPr>
           </w:pPr>
-          <w:hyperlink w:anchor="_Toc116894348" w:history="1">
+          <w:hyperlink w:anchor="_Toc117197785" w:history="1">
             <w:r>
               <w:rPr>
                 <w:rStyle w:val="Hyperlink"/>
                 <w:noProof/>
               </w:rPr>
-              <w:t>Appendices</w:t>
+              <w:t>Links</w:t>
             </w:r>
             <w:r>
               <w:rPr>
@@ -3103,7 +3179,7 @@
                 <w:noProof/>
                 <w:webHidden/>
               </w:rPr>
-              <w:instrText xml:space="preserve"> PAGEREF _Toc116894348 \h </w:instrText>
+              <w:instrText xml:space="preserve"> PAGEREF _Toc117197785 \h </w:instrText>
             </w:r>
             <w:r>
               <w:rPr>
@@ -3123,7 +3199,7 @@
                 <w:noProof/>
                 <w:webHidden/>
               </w:rPr>
-              <w:t>22</w:t>
+              <w:t>31</w:t>
             </w:r>
             <w:r>
               <w:rPr>
@@ -3166,7 +3242,7 @@
         <w:pStyle w:val="Heading1"/>
         <w:keepLines w:val="0"/>
       </w:pPr>
-      <w:bookmarkStart w:id="0" w:name="_Toc116894318"/>
+      <w:bookmarkStart w:id="0" w:name="_Toc117197754"/>
       <w:r>
         <w:lastRenderedPageBreak/>
         <w:t>1. | Introduction</w:t>
@@ -4046,7 +4122,7 @@
       <w:pPr>
         <w:pStyle w:val="Heading2"/>
       </w:pPr>
-      <w:bookmarkStart w:id="1" w:name="_Toc116894319"/>
+      <w:bookmarkStart w:id="1" w:name="_Toc117197755"/>
       <w:r>
         <w:t xml:space="preserve">1.1 | </w:t>
       </w:r>
@@ -4538,7 +4614,7 @@
       <w:pPr>
         <w:pStyle w:val="Heading2"/>
       </w:pPr>
-      <w:bookmarkStart w:id="2" w:name="_Toc116894320"/>
+      <w:bookmarkStart w:id="2" w:name="_Toc117197756"/>
       <w:r>
         <w:lastRenderedPageBreak/>
         <w:t>1.</w:t>
@@ -4736,7 +4812,7 @@
       <w:pPr>
         <w:pStyle w:val="Heading3"/>
       </w:pPr>
-      <w:bookmarkStart w:id="3" w:name="_Toc116894321"/>
+      <w:bookmarkStart w:id="3" w:name="_Toc117197757"/>
       <w:r>
         <w:t>1.2.1. | Existing Technologies</w:t>
       </w:r>
@@ -4894,6 +4970,7 @@
           <w:id w:val="451291477"/>
           <w:citation/>
         </w:sdtPr>
+        <w:sdtEndPr/>
         <w:sdtContent>
           <w:r>
             <w:fldChar w:fldCharType="begin"/>
@@ -5090,7 +5167,7 @@
                     <pic:cNvPicPr/>
                   </pic:nvPicPr>
                   <pic:blipFill>
-                    <a:blip r:embed="rId12"/>
+                    <a:blip r:embed="rId16"/>
                     <a:stretch>
                       <a:fillRect/>
                     </a:stretch>
@@ -5119,14 +5196,27 @@
       <w:r>
         <w:t xml:space="preserve">Figure </w:t>
       </w:r>
-      <w:fldSimple w:instr=" SEQ Figure \* ARABIC ">
-        <w:r>
-          <w:rPr>
-            <w:noProof/>
-          </w:rPr>
-          <w:t>1</w:t>
-        </w:r>
-      </w:fldSimple>
+      <w:r>
+        <w:fldChar w:fldCharType="begin"/>
+      </w:r>
+      <w:r>
+        <w:instrText xml:space="preserve"> SEQ Figure \* ARABIC </w:instrText>
+      </w:r>
+      <w:r>
+        <w:fldChar w:fldCharType="separate"/>
+      </w:r>
+      <w:r>
+        <w:rPr>
+          <w:noProof/>
+        </w:rPr>
+        <w:t>1</w:t>
+      </w:r>
+      <w:r>
+        <w:rPr>
+          <w:noProof/>
+        </w:rPr>
+        <w:fldChar w:fldCharType="end"/>
+      </w:r>
       <w:r>
         <w:t>| Guitar Hero Controller Layout</w:t>
       </w:r>
@@ -5414,7 +5504,7 @@
                     </pic:cNvPicPr>
                   </pic:nvPicPr>
                   <pic:blipFill>
-                    <a:blip r:embed="rId13">
+                    <a:blip r:embed="rId17">
                       <a:extLst>
                         <a:ext uri="{28A0092B-C50C-407E-A947-70E740481C1C}">
                           <a14:useLocalDpi xmlns:a14="http://schemas.microsoft.com/office/drawing/2010/main" val="0"/>
@@ -5458,14 +5548,27 @@
       <w:r>
         <w:t xml:space="preserve">Figure </w:t>
       </w:r>
-      <w:fldSimple w:instr=" SEQ Figure \* ARABIC ">
-        <w:r>
-          <w:rPr>
-            <w:noProof/>
-          </w:rPr>
-          <w:t>2</w:t>
-        </w:r>
-      </w:fldSimple>
+      <w:r>
+        <w:fldChar w:fldCharType="begin"/>
+      </w:r>
+      <w:r>
+        <w:instrText xml:space="preserve"> SEQ Figure \* ARABIC </w:instrText>
+      </w:r>
+      <w:r>
+        <w:fldChar w:fldCharType="separate"/>
+      </w:r>
+      <w:r>
+        <w:rPr>
+          <w:noProof/>
+        </w:rPr>
+        <w:t>2</w:t>
+      </w:r>
+      <w:r>
+        <w:rPr>
+          <w:noProof/>
+        </w:rPr>
+        <w:fldChar w:fldCharType="end"/>
+      </w:r>
       <w:r>
         <w:t xml:space="preserve"> | </w:t>
       </w:r>
@@ -5660,7 +5763,7 @@
                     </pic:cNvPicPr>
                   </pic:nvPicPr>
                   <pic:blipFill>
-                    <a:blip r:embed="rId14" cstate="print">
+                    <a:blip r:embed="rId18" cstate="print">
                       <a:grayscl/>
                       <a:extLst>
                         <a:ext uri="{28A0092B-C50C-407E-A947-70E740481C1C}">
@@ -5701,14 +5804,27 @@
       <w:r>
         <w:t xml:space="preserve">Figure </w:t>
       </w:r>
-      <w:fldSimple w:instr=" SEQ Figure \* ARABIC ">
-        <w:r>
-          <w:rPr>
-            <w:noProof/>
-          </w:rPr>
-          <w:t>3</w:t>
-        </w:r>
-      </w:fldSimple>
+      <w:r>
+        <w:fldChar w:fldCharType="begin"/>
+      </w:r>
+      <w:r>
+        <w:instrText xml:space="preserve"> SEQ Figure \* ARABIC </w:instrText>
+      </w:r>
+      <w:r>
+        <w:fldChar w:fldCharType="separate"/>
+      </w:r>
+      <w:r>
+        <w:rPr>
+          <w:noProof/>
+        </w:rPr>
+        <w:t>3</w:t>
+      </w:r>
+      <w:r>
+        <w:rPr>
+          <w:noProof/>
+        </w:rPr>
+        <w:fldChar w:fldCharType="end"/>
+      </w:r>
       <w:r>
         <w:t xml:space="preserve"> | RockSmith</w:t>
       </w:r>
@@ -5720,7 +5836,7 @@
       <w:pPr>
         <w:pStyle w:val="Heading3"/>
       </w:pPr>
-      <w:bookmarkStart w:id="4" w:name="_Toc116894322"/>
+      <w:bookmarkStart w:id="4" w:name="_Toc117197758"/>
       <w:r>
         <w:lastRenderedPageBreak/>
         <w:t xml:space="preserve">1.2.2. | </w:t>
@@ -5854,7 +5970,7 @@
                     <pic:cNvPicPr/>
                   </pic:nvPicPr>
                   <pic:blipFill>
-                    <a:blip r:embed="rId15">
+                    <a:blip r:embed="rId19">
                       <a:extLst>
                         <a:ext uri="{28A0092B-C50C-407E-A947-70E740481C1C}">
                           <a14:useLocalDpi xmlns:a14="http://schemas.microsoft.com/office/drawing/2010/main" val="0"/>
@@ -5889,14 +6005,27 @@
       <w:r>
         <w:t xml:space="preserve">Figure </w:t>
       </w:r>
-      <w:fldSimple w:instr=" SEQ Figure \* ARABIC ">
-        <w:r>
-          <w:rPr>
-            <w:noProof/>
-          </w:rPr>
-          <w:t>4</w:t>
-        </w:r>
-      </w:fldSimple>
+      <w:r>
+        <w:fldChar w:fldCharType="begin"/>
+      </w:r>
+      <w:r>
+        <w:instrText xml:space="preserve"> SEQ Figure \* ARABIC </w:instrText>
+      </w:r>
+      <w:r>
+        <w:fldChar w:fldCharType="separate"/>
+      </w:r>
+      <w:r>
+        <w:rPr>
+          <w:noProof/>
+        </w:rPr>
+        <w:t>4</w:t>
+      </w:r>
+      <w:r>
+        <w:rPr>
+          <w:noProof/>
+        </w:rPr>
+        <w:fldChar w:fldCharType="end"/>
+      </w:r>
       <w:r>
         <w:t xml:space="preserve"> | </w:t>
       </w:r>
@@ -5915,7 +6044,7 @@
       <w:pPr>
         <w:pStyle w:val="Heading2"/>
       </w:pPr>
-      <w:bookmarkStart w:id="5" w:name="_Toc116894323"/>
+      <w:bookmarkStart w:id="5" w:name="_Toc117197759"/>
       <w:r>
         <w:t>1.2.3. | Gap in Current Technologies</w:t>
       </w:r>
@@ -6293,7 +6422,7 @@
       <w:pPr>
         <w:pStyle w:val="Heading2"/>
       </w:pPr>
-      <w:bookmarkStart w:id="6" w:name="_Toc116894324"/>
+      <w:bookmarkStart w:id="6" w:name="_Toc117197760"/>
       <w:r>
         <w:t>1.3</w:t>
       </w:r>
@@ -7214,7 +7343,7 @@
       <w:pPr>
         <w:pStyle w:val="Heading2"/>
       </w:pPr>
-      <w:bookmarkStart w:id="7" w:name="_Toc116894325"/>
+      <w:bookmarkStart w:id="7" w:name="_Toc117197761"/>
       <w:r>
         <w:t>1.4. | Requirements</w:t>
       </w:r>
@@ -7290,6 +7419,7 @@
           <w:id w:val="-1779716642"/>
           <w:citation/>
         </w:sdtPr>
+        <w:sdtEndPr/>
         <w:sdtContent>
           <w:r>
             <w:rPr>
@@ -7542,7 +7672,7 @@
                     <pic:cNvPicPr/>
                   </pic:nvPicPr>
                   <pic:blipFill>
-                    <a:blip r:embed="rId16">
+                    <a:blip r:embed="rId20">
                       <a:extLst>
                         <a:ext uri="{28A0092B-C50C-407E-A947-70E740481C1C}">
                           <a14:useLocalDpi xmlns:a14="http://schemas.microsoft.com/office/drawing/2010/main" val="0"/>
@@ -7577,14 +7707,27 @@
       <w:r>
         <w:t xml:space="preserve">Figure </w:t>
       </w:r>
-      <w:fldSimple w:instr=" SEQ Figure \* ARABIC ">
-        <w:r>
-          <w:rPr>
-            <w:noProof/>
-          </w:rPr>
-          <w:t>5</w:t>
-        </w:r>
-      </w:fldSimple>
+      <w:r>
+        <w:fldChar w:fldCharType="begin"/>
+      </w:r>
+      <w:r>
+        <w:instrText xml:space="preserve"> SEQ Figure \* ARABIC </w:instrText>
+      </w:r>
+      <w:r>
+        <w:fldChar w:fldCharType="separate"/>
+      </w:r>
+      <w:r>
+        <w:rPr>
+          <w:noProof/>
+        </w:rPr>
+        <w:t>5</w:t>
+      </w:r>
+      <w:r>
+        <w:rPr>
+          <w:noProof/>
+        </w:rPr>
+        <w:fldChar w:fldCharType="end"/>
+      </w:r>
       <w:r>
         <w:t xml:space="preserve"> | RiffMaster</w:t>
       </w:r>
@@ -7928,7 +8071,7 @@
                     <pic:cNvPicPr/>
                   </pic:nvPicPr>
                   <pic:blipFill>
-                    <a:blip r:embed="rId17" cstate="print">
+                    <a:blip r:embed="rId21" cstate="print">
                       <a:extLst>
                         <a:ext uri="{28A0092B-C50C-407E-A947-70E740481C1C}">
                           <a14:useLocalDpi xmlns:a14="http://schemas.microsoft.com/office/drawing/2010/main" val="0"/>
@@ -7963,14 +8106,27 @@
       <w:r>
         <w:t xml:space="preserve">Figure </w:t>
       </w:r>
-      <w:fldSimple w:instr=" SEQ Figure \* ARABIC ">
-        <w:r>
-          <w:rPr>
-            <w:noProof/>
-          </w:rPr>
-          <w:t>6</w:t>
-        </w:r>
-      </w:fldSimple>
+      <w:r>
+        <w:fldChar w:fldCharType="begin"/>
+      </w:r>
+      <w:r>
+        <w:instrText xml:space="preserve"> SEQ Figure \* ARABIC </w:instrText>
+      </w:r>
+      <w:r>
+        <w:fldChar w:fldCharType="separate"/>
+      </w:r>
+      <w:r>
+        <w:rPr>
+          <w:noProof/>
+        </w:rPr>
+        <w:t>6</w:t>
+      </w:r>
+      <w:r>
+        <w:rPr>
+          <w:noProof/>
+        </w:rPr>
+        <w:fldChar w:fldCharType="end"/>
+      </w:r>
       <w:r>
         <w:t xml:space="preserve"> | Landing Page</w:t>
       </w:r>
@@ -8434,7 +8590,7 @@
                     <pic:cNvPicPr/>
                   </pic:nvPicPr>
                   <pic:blipFill>
-                    <a:blip r:embed="rId18" cstate="print">
+                    <a:blip r:embed="rId22" cstate="print">
                       <a:extLst>
                         <a:ext uri="{28A0092B-C50C-407E-A947-70E740481C1C}">
                           <a14:useLocalDpi xmlns:a14="http://schemas.microsoft.com/office/drawing/2010/main" val="0"/>
@@ -8473,14 +8629,27 @@
       <w:r>
         <w:t xml:space="preserve">Figure </w:t>
       </w:r>
-      <w:fldSimple w:instr=" SEQ Figure \* ARABIC ">
-        <w:r>
-          <w:rPr>
-            <w:noProof/>
-          </w:rPr>
-          <w:t>7</w:t>
-        </w:r>
-      </w:fldSimple>
+      <w:r>
+        <w:fldChar w:fldCharType="begin"/>
+      </w:r>
+      <w:r>
+        <w:instrText xml:space="preserve"> SEQ Figure \* ARABIC </w:instrText>
+      </w:r>
+      <w:r>
+        <w:fldChar w:fldCharType="separate"/>
+      </w:r>
+      <w:r>
+        <w:rPr>
+          <w:noProof/>
+        </w:rPr>
+        <w:t>7</w:t>
+      </w:r>
+      <w:r>
+        <w:rPr>
+          <w:noProof/>
+        </w:rPr>
+        <w:fldChar w:fldCharType="end"/>
+      </w:r>
       <w:r>
         <w:t xml:space="preserve"> | Wireframes </w:t>
       </w:r>
@@ -8808,7 +8977,7 @@
                     <pic:cNvPicPr/>
                   </pic:nvPicPr>
                   <pic:blipFill>
-                    <a:blip r:embed="rId19" cstate="print">
+                    <a:blip r:embed="rId23" cstate="print">
                       <a:extLst>
                         <a:ext uri="{28A0092B-C50C-407E-A947-70E740481C1C}">
                           <a14:useLocalDpi xmlns:a14="http://schemas.microsoft.com/office/drawing/2010/main" val="0"/>
@@ -8847,14 +9016,27 @@
       <w:r>
         <w:t xml:space="preserve">Figure </w:t>
       </w:r>
-      <w:fldSimple w:instr=" SEQ Figure \* ARABIC ">
-        <w:r>
-          <w:rPr>
-            <w:noProof/>
-          </w:rPr>
-          <w:t>8</w:t>
-        </w:r>
-      </w:fldSimple>
+      <w:r>
+        <w:fldChar w:fldCharType="begin"/>
+      </w:r>
+      <w:r>
+        <w:instrText xml:space="preserve"> SEQ Figure \* ARABIC </w:instrText>
+      </w:r>
+      <w:r>
+        <w:fldChar w:fldCharType="separate"/>
+      </w:r>
+      <w:r>
+        <w:rPr>
+          <w:noProof/>
+        </w:rPr>
+        <w:t>8</w:t>
+      </w:r>
+      <w:r>
+        <w:rPr>
+          <w:noProof/>
+        </w:rPr>
+        <w:fldChar w:fldCharType="end"/>
+      </w:r>
       <w:r>
         <w:t xml:space="preserve"> | Login Wireframe </w:t>
       </w:r>
@@ -9395,7 +9577,7 @@
                     <pic:cNvPicPr/>
                   </pic:nvPicPr>
                   <pic:blipFill>
-                    <a:blip r:embed="rId20">
+                    <a:blip r:embed="rId24">
                       <a:extLst>
                         <a:ext uri="{28A0092B-C50C-407E-A947-70E740481C1C}">
                           <a14:useLocalDpi xmlns:a14="http://schemas.microsoft.com/office/drawing/2010/main" val="0"/>
@@ -9434,14 +9616,27 @@
       <w:r>
         <w:t xml:space="preserve">Figure </w:t>
       </w:r>
-      <w:fldSimple w:instr=" SEQ Figure \* ARABIC ">
-        <w:r>
-          <w:rPr>
-            <w:noProof/>
-          </w:rPr>
-          <w:t>9</w:t>
-        </w:r>
-      </w:fldSimple>
+      <w:r>
+        <w:fldChar w:fldCharType="begin"/>
+      </w:r>
+      <w:r>
+        <w:instrText xml:space="preserve"> SEQ Figure \* ARABIC </w:instrText>
+      </w:r>
+      <w:r>
+        <w:fldChar w:fldCharType="separate"/>
+      </w:r>
+      <w:r>
+        <w:rPr>
+          <w:noProof/>
+        </w:rPr>
+        <w:t>9</w:t>
+      </w:r>
+      <w:r>
+        <w:rPr>
+          <w:noProof/>
+        </w:rPr>
+        <w:fldChar w:fldCharType="end"/>
+      </w:r>
       <w:r>
         <w:t xml:space="preserve"> | Home Wireframe  </w:t>
       </w:r>
@@ -9855,7 +10050,7 @@
                     <pic:cNvPicPr/>
                   </pic:nvPicPr>
                   <pic:blipFill>
-                    <a:blip r:embed="rId21" cstate="print">
+                    <a:blip r:embed="rId25" cstate="print">
                       <a:extLst>
                         <a:ext uri="{28A0092B-C50C-407E-A947-70E740481C1C}">
                           <a14:useLocalDpi xmlns:a14="http://schemas.microsoft.com/office/drawing/2010/main" val="0"/>
@@ -9893,14 +10088,27 @@
       <w:r>
         <w:t xml:space="preserve">Figure </w:t>
       </w:r>
-      <w:fldSimple w:instr=" SEQ Figure \* ARABIC ">
-        <w:r>
-          <w:rPr>
-            <w:noProof/>
-          </w:rPr>
-          <w:t>10</w:t>
-        </w:r>
-      </w:fldSimple>
+      <w:r>
+        <w:fldChar w:fldCharType="begin"/>
+      </w:r>
+      <w:r>
+        <w:instrText xml:space="preserve"> SEQ Figure \* ARABIC </w:instrText>
+      </w:r>
+      <w:r>
+        <w:fldChar w:fldCharType="separate"/>
+      </w:r>
+      <w:r>
+        <w:rPr>
+          <w:noProof/>
+        </w:rPr>
+        <w:t>10</w:t>
+      </w:r>
+      <w:r>
+        <w:rPr>
+          <w:noProof/>
+        </w:rPr>
+        <w:fldChar w:fldCharType="end"/>
+      </w:r>
       <w:r>
         <w:t xml:space="preserve"> | Play Wireframe </w:t>
       </w:r>
@@ -10040,7 +10248,7 @@
                     <pic:cNvPicPr/>
                   </pic:nvPicPr>
                   <pic:blipFill>
-                    <a:blip r:embed="rId22">
+                    <a:blip r:embed="rId26">
                       <a:extLst>
                         <a:ext uri="{28A0092B-C50C-407E-A947-70E740481C1C}">
                           <a14:useLocalDpi xmlns:a14="http://schemas.microsoft.com/office/drawing/2010/main" val="0"/>
@@ -10075,14 +10283,27 @@
       <w:r>
         <w:t xml:space="preserve">Figure </w:t>
       </w:r>
-      <w:fldSimple w:instr=" SEQ Figure \* ARABIC ">
-        <w:r>
-          <w:rPr>
-            <w:noProof/>
-          </w:rPr>
-          <w:t>11</w:t>
-        </w:r>
-      </w:fldSimple>
+      <w:r>
+        <w:fldChar w:fldCharType="begin"/>
+      </w:r>
+      <w:r>
+        <w:instrText xml:space="preserve"> SEQ Figure \* ARABIC </w:instrText>
+      </w:r>
+      <w:r>
+        <w:fldChar w:fldCharType="separate"/>
+      </w:r>
+      <w:r>
+        <w:rPr>
+          <w:noProof/>
+        </w:rPr>
+        <w:t>11</w:t>
+      </w:r>
+      <w:r>
+        <w:rPr>
+          <w:noProof/>
+        </w:rPr>
+        <w:fldChar w:fldCharType="end"/>
+      </w:r>
       <w:r>
         <w:t xml:space="preserve"> | Pointing System</w:t>
       </w:r>
@@ -10807,7 +11028,13 @@
         <w:t>d patterns</w:t>
       </w:r>
       <w:r>
-        <w:t xml:space="preserve"> in chronological order.</w:t>
+        <w:t xml:space="preserve"> in chronological order</w:t>
+      </w:r>
+      <w:r>
+        <w:t xml:space="preserve"> (minimum of 20 chords)</w:t>
+      </w:r>
+      <w:r>
+        <w:t>.</w:t>
       </w:r>
     </w:p>
     <w:p>
@@ -10837,7 +11064,7 @@
       <w:pPr>
         <w:pStyle w:val="Heading3"/>
       </w:pPr>
-      <w:bookmarkStart w:id="8" w:name="_Toc116894326"/>
+      <w:bookmarkStart w:id="8" w:name="_Toc117197762"/>
       <w:r>
         <w:lastRenderedPageBreak/>
         <w:t>1.</w:t>
@@ -10893,6 +11120,7 @@
           <w:id w:val="-262452621"/>
           <w:citation/>
         </w:sdtPr>
+        <w:sdtEndPr/>
         <w:sdtContent>
           <w:r>
             <w:fldChar w:fldCharType="begin"/>
@@ -11096,6 +11324,7 @@
           <w:id w:val="204147547"/>
           <w:citation/>
         </w:sdtPr>
+        <w:sdtEndPr/>
         <w:sdtContent>
           <w:r>
             <w:rPr>
@@ -11857,7 +12086,7 @@
       <w:pPr>
         <w:pStyle w:val="Heading3"/>
       </w:pPr>
-      <w:bookmarkStart w:id="9" w:name="_Toc116894327"/>
+      <w:bookmarkStart w:id="9" w:name="_Toc117197763"/>
       <w:r>
         <w:t>1.5.2 | Cost, Marketability and Target Users</w:t>
       </w:r>
@@ -11940,7 +12169,7 @@
                     <pic:cNvPicPr/>
                   </pic:nvPicPr>
                   <pic:blipFill>
-                    <a:blip r:embed="rId23"/>
+                    <a:blip r:embed="rId27"/>
                     <a:stretch>
                       <a:fillRect/>
                     </a:stretch>
@@ -11969,14 +12198,27 @@
       <w:r>
         <w:t xml:space="preserve">Figure </w:t>
       </w:r>
-      <w:fldSimple w:instr=" SEQ Figure \* ARABIC ">
-        <w:r>
-          <w:rPr>
-            <w:noProof/>
-          </w:rPr>
-          <w:t>12</w:t>
-        </w:r>
-      </w:fldSimple>
+      <w:r>
+        <w:fldChar w:fldCharType="begin"/>
+      </w:r>
+      <w:r>
+        <w:instrText xml:space="preserve"> SEQ Figure \* ARABIC </w:instrText>
+      </w:r>
+      <w:r>
+        <w:fldChar w:fldCharType="separate"/>
+      </w:r>
+      <w:r>
+        <w:rPr>
+          <w:noProof/>
+        </w:rPr>
+        <w:t>12</w:t>
+      </w:r>
+      <w:r>
+        <w:rPr>
+          <w:noProof/>
+        </w:rPr>
+        <w:fldChar w:fldCharType="end"/>
+      </w:r>
       <w:r>
         <w:t xml:space="preserve"> | Cost </w:t>
       </w:r>
@@ -12760,11 +13002,11 @@
                     </pic:cNvPicPr>
                   </pic:nvPicPr>
                   <pic:blipFill>
-                    <a:blip r:embed="rId24">
+                    <a:blip r:embed="rId28">
                       <a:extLst>
                         <a:ext uri="{BEBA8EAE-BF5A-486C-A8C5-ECC9F3942E4B}">
                           <a14:imgProps xmlns:a14="http://schemas.microsoft.com/office/drawing/2010/main">
-                            <a14:imgLayer r:embed="rId25">
+                            <a14:imgLayer r:embed="rId29">
                               <a14:imgEffect>
                                 <a14:saturation sat="0"/>
                               </a14:imgEffect>
@@ -12809,14 +13051,27 @@
       <w:r>
         <w:t xml:space="preserve">Figure </w:t>
       </w:r>
-      <w:fldSimple w:instr=" SEQ Figure \* ARABIC ">
-        <w:r>
-          <w:rPr>
-            <w:noProof/>
-          </w:rPr>
-          <w:t>13</w:t>
-        </w:r>
-      </w:fldSimple>
+      <w:r>
+        <w:fldChar w:fldCharType="begin"/>
+      </w:r>
+      <w:r>
+        <w:instrText xml:space="preserve"> SEQ Figure \* ARABIC </w:instrText>
+      </w:r>
+      <w:r>
+        <w:fldChar w:fldCharType="separate"/>
+      </w:r>
+      <w:r>
+        <w:rPr>
+          <w:noProof/>
+        </w:rPr>
+        <w:t>13</w:t>
+      </w:r>
+      <w:r>
+        <w:rPr>
+          <w:noProof/>
+        </w:rPr>
+        <w:fldChar w:fldCharType="end"/>
+      </w:r>
       <w:r>
         <w:t xml:space="preserve"> | </w:t>
       </w:r>
@@ -13085,7 +13340,7 @@
       <w:pPr>
         <w:pStyle w:val="Heading3"/>
       </w:pPr>
-      <w:bookmarkStart w:id="10" w:name="_Toc116894328"/>
+      <w:bookmarkStart w:id="10" w:name="_Toc117197764"/>
       <w:r>
         <w:lastRenderedPageBreak/>
         <w:t xml:space="preserve">1.5.1 | </w:t>
@@ -13142,6 +13397,11 @@
           <w:id w:val="181558402"/>
           <w:citation/>
         </w:sdtPr>
+        <w:sdtEndPr>
+          <w:rPr>
+            <w:rStyle w:val="a"/>
+          </w:rPr>
+        </w:sdtEndPr>
         <w:sdtContent>
           <w:r>
             <w:rPr>
@@ -13807,7 +14067,7 @@
                     <pic:cNvPicPr/>
                   </pic:nvPicPr>
                   <pic:blipFill>
-                    <a:blip r:embed="rId26">
+                    <a:blip r:embed="rId30">
                       <a:extLst>
                         <a:ext uri="{28A0092B-C50C-407E-A947-70E740481C1C}">
                           <a14:useLocalDpi xmlns:a14="http://schemas.microsoft.com/office/drawing/2010/main" val="0"/>
@@ -13846,14 +14106,27 @@
       <w:r>
         <w:t xml:space="preserve">Figure </w:t>
       </w:r>
-      <w:fldSimple w:instr=" SEQ Figure \* ARABIC ">
-        <w:r>
-          <w:rPr>
-            <w:noProof/>
-          </w:rPr>
-          <w:t>14</w:t>
-        </w:r>
-      </w:fldSimple>
+      <w:r>
+        <w:fldChar w:fldCharType="begin"/>
+      </w:r>
+      <w:r>
+        <w:instrText xml:space="preserve"> SEQ Figure \* ARABIC </w:instrText>
+      </w:r>
+      <w:r>
+        <w:fldChar w:fldCharType="separate"/>
+      </w:r>
+      <w:r>
+        <w:rPr>
+          <w:noProof/>
+        </w:rPr>
+        <w:t>14</w:t>
+      </w:r>
+      <w:r>
+        <w:rPr>
+          <w:noProof/>
+        </w:rPr>
+        <w:fldChar w:fldCharType="end"/>
+      </w:r>
       <w:r>
         <w:t xml:space="preserve"> | Feasibility Diagram </w:t>
       </w:r>
@@ -13885,7 +14158,7 @@
       <w:pPr>
         <w:pStyle w:val="Heading3"/>
       </w:pPr>
-      <w:bookmarkStart w:id="11" w:name="_Toc116894329"/>
+      <w:bookmarkStart w:id="11" w:name="_Toc117197765"/>
       <w:r>
         <w:lastRenderedPageBreak/>
         <w:t>1.5.3 | Risk Management</w:t>
@@ -13950,6 +14223,7 @@
           <w:id w:val="-2123750301"/>
           <w:citation/>
         </w:sdtPr>
+        <w:sdtEndPr/>
         <w:sdtContent>
           <w:r>
             <w:fldChar w:fldCharType="begin"/>
@@ -14031,7 +14305,7 @@
                     <pic:cNvPicPr/>
                   </pic:nvPicPr>
                   <pic:blipFill>
-                    <a:blip r:embed="rId27"/>
+                    <a:blip r:embed="rId31"/>
                     <a:stretch>
                       <a:fillRect/>
                     </a:stretch>
@@ -14064,14 +14338,27 @@
       <w:r>
         <w:t xml:space="preserve">Figure </w:t>
       </w:r>
-      <w:fldSimple w:instr=" SEQ Figure \* ARABIC ">
-        <w:r>
-          <w:rPr>
-            <w:noProof/>
-          </w:rPr>
-          <w:t>15</w:t>
-        </w:r>
-      </w:fldSimple>
+      <w:r>
+        <w:fldChar w:fldCharType="begin"/>
+      </w:r>
+      <w:r>
+        <w:instrText xml:space="preserve"> SEQ Figure \* ARABIC </w:instrText>
+      </w:r>
+      <w:r>
+        <w:fldChar w:fldCharType="separate"/>
+      </w:r>
+      <w:r>
+        <w:rPr>
+          <w:noProof/>
+        </w:rPr>
+        <w:t>15</w:t>
+      </w:r>
+      <w:r>
+        <w:rPr>
+          <w:noProof/>
+        </w:rPr>
+        <w:fldChar w:fldCharType="end"/>
+      </w:r>
       <w:r>
         <w:t xml:space="preserve"> | Risk Assessment </w:t>
       </w:r>
@@ -14143,7 +14430,7 @@
         <w:keepLines w:val="0"/>
       </w:pPr>
       <w:bookmarkStart w:id="12" w:name="_Toc116042663"/>
-      <w:bookmarkStart w:id="13" w:name="_Toc116894330"/>
+      <w:bookmarkStart w:id="13" w:name="_Toc117197766"/>
       <w:r>
         <w:lastRenderedPageBreak/>
         <w:t>2. | Project Management</w:t>
@@ -14211,7 +14498,7 @@
         <w:pStyle w:val="Heading2"/>
       </w:pPr>
       <w:bookmarkStart w:id="14" w:name="_Toc116042664"/>
-      <w:bookmarkStart w:id="15" w:name="_Toc116894331"/>
+      <w:bookmarkStart w:id="15" w:name="_Toc117197767"/>
       <w:r>
         <w:t>2.1. | Relevant Methodologies</w:t>
       </w:r>
@@ -14305,7 +14592,7 @@
         <w:pStyle w:val="Heading3"/>
       </w:pPr>
       <w:bookmarkStart w:id="16" w:name="_Toc116042665"/>
-      <w:bookmarkStart w:id="17" w:name="_Toc116894332"/>
+      <w:bookmarkStart w:id="17" w:name="_Toc117197768"/>
       <w:r>
         <w:t>2.1.1. | Linear Methodologies</w:t>
       </w:r>
@@ -14433,6 +14720,7 @@
           <w:id w:val="-1423093825"/>
           <w:citation/>
         </w:sdtPr>
+        <w:sdtEndPr/>
         <w:sdtContent>
           <w:r>
             <w:fldChar w:fldCharType="begin"/>
@@ -14526,7 +14814,7 @@
                     <pic:cNvPicPr/>
                   </pic:nvPicPr>
                   <pic:blipFill>
-                    <a:blip r:embed="rId28">
+                    <a:blip r:embed="rId32">
                       <a:extLst>
                         <a:ext uri="{28A0092B-C50C-407E-A947-70E740481C1C}">
                           <a14:useLocalDpi xmlns:a14="http://schemas.microsoft.com/office/drawing/2010/main" val="0"/>
@@ -14561,14 +14849,27 @@
       <w:r>
         <w:t xml:space="preserve">Figure </w:t>
       </w:r>
-      <w:fldSimple w:instr=" SEQ Figure \* ARABIC ">
-        <w:r>
-          <w:rPr>
-            <w:noProof/>
-          </w:rPr>
-          <w:t>16</w:t>
-        </w:r>
-      </w:fldSimple>
+      <w:r>
+        <w:fldChar w:fldCharType="begin"/>
+      </w:r>
+      <w:r>
+        <w:instrText xml:space="preserve"> SEQ Figure \* ARABIC </w:instrText>
+      </w:r>
+      <w:r>
+        <w:fldChar w:fldCharType="separate"/>
+      </w:r>
+      <w:r>
+        <w:rPr>
+          <w:noProof/>
+        </w:rPr>
+        <w:t>16</w:t>
+      </w:r>
+      <w:r>
+        <w:rPr>
+          <w:noProof/>
+        </w:rPr>
+        <w:fldChar w:fldCharType="end"/>
+      </w:r>
       <w:r>
         <w:t xml:space="preserve"> |</w:t>
       </w:r>
@@ -14622,7 +14923,7 @@
         <w:pStyle w:val="Heading3"/>
       </w:pPr>
       <w:bookmarkStart w:id="18" w:name="_Toc116042666"/>
-      <w:bookmarkStart w:id="19" w:name="_Toc116894333"/>
+      <w:bookmarkStart w:id="19" w:name="_Toc117197769"/>
       <w:r>
         <w:lastRenderedPageBreak/>
         <w:t>2.1.2. | Iterative Methodologies</w:t>
@@ -14747,6 +15048,7 @@
           <w:id w:val="624884608"/>
           <w:citation/>
         </w:sdtPr>
+        <w:sdtEndPr/>
         <w:sdtContent>
           <w:r>
             <w:fldChar w:fldCharType="begin"/>
@@ -14819,7 +15121,7 @@
                     <pic:cNvPicPr/>
                   </pic:nvPicPr>
                   <pic:blipFill>
-                    <a:blip r:embed="rId29">
+                    <a:blip r:embed="rId33">
                       <a:extLst>
                         <a:ext uri="{28A0092B-C50C-407E-A947-70E740481C1C}">
                           <a14:useLocalDpi xmlns:a14="http://schemas.microsoft.com/office/drawing/2010/main" val="0"/>
@@ -14854,14 +15156,27 @@
       <w:r>
         <w:t xml:space="preserve">Figure </w:t>
       </w:r>
-      <w:fldSimple w:instr=" SEQ Figure \* ARABIC ">
-        <w:r>
-          <w:rPr>
-            <w:noProof/>
-          </w:rPr>
-          <w:t>17</w:t>
-        </w:r>
-      </w:fldSimple>
+      <w:r>
+        <w:fldChar w:fldCharType="begin"/>
+      </w:r>
+      <w:r>
+        <w:instrText xml:space="preserve"> SEQ Figure \* ARABIC </w:instrText>
+      </w:r>
+      <w:r>
+        <w:fldChar w:fldCharType="separate"/>
+      </w:r>
+      <w:r>
+        <w:rPr>
+          <w:noProof/>
+        </w:rPr>
+        <w:t>17</w:t>
+      </w:r>
+      <w:r>
+        <w:rPr>
+          <w:noProof/>
+        </w:rPr>
+        <w:fldChar w:fldCharType="end"/>
+      </w:r>
       <w:r>
         <w:t xml:space="preserve"> | </w:t>
       </w:r>
@@ -15148,6 +15463,7 @@
           <w:id w:val="-1952615959"/>
           <w:citation/>
         </w:sdtPr>
+        <w:sdtEndPr/>
         <w:sdtContent>
           <w:r>
             <w:fldChar w:fldCharType="begin"/>
@@ -15204,7 +15520,7 @@
                     <pic:cNvPicPr/>
                   </pic:nvPicPr>
                   <pic:blipFill>
-                    <a:blip r:embed="rId30">
+                    <a:blip r:embed="rId34">
                       <a:extLst>
                         <a:ext uri="{28A0092B-C50C-407E-A947-70E740481C1C}">
                           <a14:useLocalDpi xmlns:a14="http://schemas.microsoft.com/office/drawing/2010/main" val="0"/>
@@ -15243,14 +15559,27 @@
       <w:r>
         <w:t xml:space="preserve">Figure </w:t>
       </w:r>
-      <w:fldSimple w:instr=" SEQ Figure \* ARABIC ">
-        <w:r>
-          <w:rPr>
-            <w:noProof/>
-          </w:rPr>
-          <w:t>18</w:t>
-        </w:r>
-      </w:fldSimple>
+      <w:r>
+        <w:fldChar w:fldCharType="begin"/>
+      </w:r>
+      <w:r>
+        <w:instrText xml:space="preserve"> SEQ Figure \* ARABIC </w:instrText>
+      </w:r>
+      <w:r>
+        <w:fldChar w:fldCharType="separate"/>
+      </w:r>
+      <w:r>
+        <w:rPr>
+          <w:noProof/>
+        </w:rPr>
+        <w:t>18</w:t>
+      </w:r>
+      <w:r>
+        <w:rPr>
+          <w:noProof/>
+        </w:rPr>
+        <w:fldChar w:fldCharType="end"/>
+      </w:r>
       <w:r>
         <w:t xml:space="preserve"> | TDD Algorithm </w:t>
       </w:r>
@@ -15399,6 +15728,7 @@
           <w:id w:val="1737205775"/>
           <w:citation/>
         </w:sdtPr>
+        <w:sdtEndPr/>
         <w:sdtContent>
           <w:r>
             <w:fldChar w:fldCharType="begin"/>
@@ -15525,7 +15855,7 @@
                     <pic:cNvPicPr/>
                   </pic:nvPicPr>
                   <pic:blipFill>
-                    <a:blip r:embed="rId31">
+                    <a:blip r:embed="rId35">
                       <a:extLst>
                         <a:ext uri="{28A0092B-C50C-407E-A947-70E740481C1C}">
                           <a14:useLocalDpi xmlns:a14="http://schemas.microsoft.com/office/drawing/2010/main" val="0"/>
@@ -15564,14 +15894,27 @@
       <w:r>
         <w:t xml:space="preserve">Figure </w:t>
       </w:r>
-      <w:fldSimple w:instr=" SEQ Figure \* ARABIC ">
-        <w:r>
-          <w:rPr>
-            <w:noProof/>
-          </w:rPr>
-          <w:t>19</w:t>
-        </w:r>
-      </w:fldSimple>
+      <w:r>
+        <w:fldChar w:fldCharType="begin"/>
+      </w:r>
+      <w:r>
+        <w:instrText xml:space="preserve"> SEQ Figure \* ARABIC </w:instrText>
+      </w:r>
+      <w:r>
+        <w:fldChar w:fldCharType="separate"/>
+      </w:r>
+      <w:r>
+        <w:rPr>
+          <w:noProof/>
+        </w:rPr>
+        <w:t>19</w:t>
+      </w:r>
+      <w:r>
+        <w:rPr>
+          <w:noProof/>
+        </w:rPr>
+        <w:fldChar w:fldCharType="end"/>
+      </w:r>
       <w:r>
         <w:t xml:space="preserve"> | Kanban</w:t>
       </w:r>
@@ -15606,7 +15949,7 @@
         <w:pStyle w:val="Heading2"/>
       </w:pPr>
       <w:bookmarkStart w:id="20" w:name="_Toc116042668"/>
-      <w:bookmarkStart w:id="21" w:name="_Toc116894335"/>
+      <w:bookmarkStart w:id="21" w:name="_Toc117197770"/>
       <w:r>
         <w:t>2.2. | Justification of Applied Methodology</w:t>
       </w:r>
@@ -15687,6 +16030,11 @@
           <w:id w:val="512582997"/>
           <w:citation/>
         </w:sdtPr>
+        <w:sdtEndPr>
+          <w:rPr>
+            <w:rStyle w:val="markedcontent"/>
+          </w:rPr>
+        </w:sdtEndPr>
         <w:sdtContent>
           <w:r>
             <w:rPr>
@@ -15996,12 +16344,12 @@
         <w:pStyle w:val="Heading2"/>
       </w:pPr>
       <w:bookmarkStart w:id="22" w:name="_Toc116042669"/>
-      <w:bookmarkStart w:id="23" w:name="_Toc116894336"/>
     </w:p>
     <w:p>
       <w:pPr>
         <w:pStyle w:val="Heading2"/>
       </w:pPr>
+      <w:bookmarkStart w:id="23" w:name="_Toc117197771"/>
       <w:r>
         <w:t>2.3. | Work Breakdown Structure</w:t>
       </w:r>
@@ -16040,7 +16388,7 @@
                     <pic:cNvPicPr/>
                   </pic:nvPicPr>
                   <pic:blipFill>
-                    <a:blip r:embed="rId32"/>
+                    <a:blip r:embed="rId36"/>
                     <a:stretch>
                       <a:fillRect/>
                     </a:stretch>
@@ -16069,14 +16417,27 @@
       <w:r>
         <w:t xml:space="preserve">Figure </w:t>
       </w:r>
-      <w:fldSimple w:instr=" SEQ Figure \* ARABIC ">
-        <w:r>
-          <w:rPr>
-            <w:noProof/>
-          </w:rPr>
-          <w:t>20</w:t>
-        </w:r>
-      </w:fldSimple>
+      <w:r>
+        <w:fldChar w:fldCharType="begin"/>
+      </w:r>
+      <w:r>
+        <w:instrText xml:space="preserve"> SEQ Figure \* ARABIC </w:instrText>
+      </w:r>
+      <w:r>
+        <w:fldChar w:fldCharType="separate"/>
+      </w:r>
+      <w:r>
+        <w:rPr>
+          <w:noProof/>
+        </w:rPr>
+        <w:t>20</w:t>
+      </w:r>
+      <w:r>
+        <w:rPr>
+          <w:noProof/>
+        </w:rPr>
+        <w:fldChar w:fldCharType="end"/>
+      </w:r>
       <w:r>
         <w:t xml:space="preserve"> | Console WBS</w:t>
       </w:r>
@@ -16107,7 +16468,7 @@
                     <pic:cNvPicPr/>
                   </pic:nvPicPr>
                   <pic:blipFill>
-                    <a:blip r:embed="rId33"/>
+                    <a:blip r:embed="rId37"/>
                     <a:stretch>
                       <a:fillRect/>
                     </a:stretch>
@@ -16136,14 +16497,27 @@
       <w:r>
         <w:t xml:space="preserve">Figure </w:t>
       </w:r>
-      <w:fldSimple w:instr=" SEQ Figure \* ARABIC ">
-        <w:r>
-          <w:rPr>
-            <w:noProof/>
-          </w:rPr>
-          <w:t>21</w:t>
-        </w:r>
-      </w:fldSimple>
+      <w:r>
+        <w:fldChar w:fldCharType="begin"/>
+      </w:r>
+      <w:r>
+        <w:instrText xml:space="preserve"> SEQ Figure \* ARABIC </w:instrText>
+      </w:r>
+      <w:r>
+        <w:fldChar w:fldCharType="separate"/>
+      </w:r>
+      <w:r>
+        <w:rPr>
+          <w:noProof/>
+        </w:rPr>
+        <w:t>21</w:t>
+      </w:r>
+      <w:r>
+        <w:rPr>
+          <w:noProof/>
+        </w:rPr>
+        <w:fldChar w:fldCharType="end"/>
+      </w:r>
       <w:r>
         <w:t xml:space="preserve"> | Application WBS</w:t>
       </w:r>
@@ -16153,7 +16527,7 @@
         <w:pStyle w:val="Heading2"/>
       </w:pPr>
       <w:bookmarkStart w:id="24" w:name="_Toc116042670"/>
-      <w:bookmarkStart w:id="25" w:name="_Toc116894337"/>
+      <w:bookmarkStart w:id="25" w:name="_Toc117197772"/>
       <w:r>
         <w:lastRenderedPageBreak/>
         <w:t>2.4. | Project Phases and Schedule</w:t>
@@ -16227,7 +16601,7 @@
                     <pic:cNvPicPr/>
                   </pic:nvPicPr>
                   <pic:blipFill>
-                    <a:blip r:embed="rId34"/>
+                    <a:blip r:embed="rId38"/>
                     <a:stretch>
                       <a:fillRect/>
                     </a:stretch>
@@ -16256,14 +16630,27 @@
       <w:r>
         <w:t xml:space="preserve">Figure </w:t>
       </w:r>
-      <w:fldSimple w:instr=" SEQ Figure \* ARABIC ">
-        <w:r>
-          <w:rPr>
-            <w:noProof/>
-          </w:rPr>
-          <w:t>22</w:t>
-        </w:r>
-      </w:fldSimple>
+      <w:r>
+        <w:fldChar w:fldCharType="begin"/>
+      </w:r>
+      <w:r>
+        <w:instrText xml:space="preserve"> SEQ Figure \* ARABIC </w:instrText>
+      </w:r>
+      <w:r>
+        <w:fldChar w:fldCharType="separate"/>
+      </w:r>
+      <w:r>
+        <w:rPr>
+          <w:noProof/>
+        </w:rPr>
+        <w:t>22</w:t>
+      </w:r>
+      <w:r>
+        <w:rPr>
+          <w:noProof/>
+        </w:rPr>
+        <w:fldChar w:fldCharType="end"/>
+      </w:r>
       <w:r>
         <w:t xml:space="preserve"> | Gantt Chart</w:t>
       </w:r>
@@ -16274,7 +16661,7 @@
         <w:pStyle w:val="Heading2"/>
       </w:pPr>
       <w:bookmarkStart w:id="26" w:name="_Toc116042651"/>
-      <w:bookmarkStart w:id="27" w:name="_Toc116894338"/>
+      <w:bookmarkStart w:id="27" w:name="_Toc117197773"/>
       <w:r>
         <w:t>2.5. | Tools</w:t>
       </w:r>
@@ -16573,7 +16960,7 @@
       <w:pPr>
         <w:pStyle w:val="Heading1"/>
       </w:pPr>
-      <w:bookmarkStart w:id="28" w:name="_Toc116894341"/>
+      <w:bookmarkStart w:id="28" w:name="_Toc117197774"/>
       <w:r>
         <w:lastRenderedPageBreak/>
         <w:t>3.</w:t>
@@ -16587,7 +16974,7 @@
       <w:pPr>
         <w:pStyle w:val="Heading2"/>
       </w:pPr>
-      <w:bookmarkStart w:id="29" w:name="_Toc116894342"/>
+      <w:bookmarkStart w:id="29" w:name="_Toc117197775"/>
       <w:r>
         <w:t>3.</w:t>
       </w:r>
@@ -16660,11 +17047,11 @@
                     </pic:cNvPicPr>
                   </pic:nvPicPr>
                   <pic:blipFill>
-                    <a:blip r:embed="rId35">
+                    <a:blip r:embed="rId39">
                       <a:extLst>
                         <a:ext uri="{BEBA8EAE-BF5A-486C-A8C5-ECC9F3942E4B}">
                           <a14:imgProps xmlns:a14="http://schemas.microsoft.com/office/drawing/2010/main">
-                            <a14:imgLayer r:embed="rId36">
+                            <a14:imgLayer r:embed="rId40">
                               <a14:imgEffect>
                                 <a14:saturation sat="0"/>
                               </a14:imgEffect>
@@ -16713,14 +17100,27 @@
       <w:r>
         <w:t xml:space="preserve">Figure </w:t>
       </w:r>
-      <w:fldSimple w:instr=" SEQ Figure \* ARABIC ">
-        <w:r>
-          <w:rPr>
-            <w:noProof/>
-          </w:rPr>
-          <w:t>23</w:t>
-        </w:r>
-      </w:fldSimple>
+      <w:r>
+        <w:fldChar w:fldCharType="begin"/>
+      </w:r>
+      <w:r>
+        <w:instrText xml:space="preserve"> SEQ Figure \* ARABIC </w:instrText>
+      </w:r>
+      <w:r>
+        <w:fldChar w:fldCharType="separate"/>
+      </w:r>
+      <w:r>
+        <w:rPr>
+          <w:noProof/>
+        </w:rPr>
+        <w:t>23</w:t>
+      </w:r>
+      <w:r>
+        <w:rPr>
+          <w:noProof/>
+        </w:rPr>
+        <w:fldChar w:fldCharType="end"/>
+      </w:r>
       <w:r>
         <w:t xml:space="preserve"> | Parts of a Guitar </w:t>
       </w:r>
@@ -16924,6 +17324,11 @@
           <w:id w:val="1834956854"/>
           <w:citation/>
         </w:sdtPr>
+        <w:sdtEndPr>
+          <w:rPr>
+            <w:rStyle w:val="markedcontent"/>
+          </w:rPr>
+        </w:sdtEndPr>
         <w:sdtContent>
           <w:r>
             <w:rPr>
@@ -17091,7 +17496,7 @@
       <w:pPr>
         <w:pStyle w:val="Heading2"/>
       </w:pPr>
-      <w:bookmarkStart w:id="30" w:name="_Toc116894343"/>
+      <w:bookmarkStart w:id="30" w:name="_Toc117197776"/>
       <w:r>
         <w:t>3.2</w:t>
       </w:r>
@@ -17101,13 +17506,13 @@
       <w:r>
         <w:t xml:space="preserve"> | </w:t>
       </w:r>
+      <w:r>
+        <w:t>Music Notation</w:t>
+      </w:r>
+      <w:r>
+        <w:t>s</w:t>
+      </w:r>
       <w:bookmarkEnd w:id="30"/>
-      <w:r>
-        <w:t>Music Notation</w:t>
-      </w:r>
-      <w:r>
-        <w:t>s</w:t>
-      </w:r>
     </w:p>
     <w:p/>
     <w:p>
@@ -17141,7 +17546,6 @@
       <w:r>
         <w:t xml:space="preserve"> in classical music</w:t>
       </w:r>
-      <w:bookmarkStart w:id="31" w:name="_Toc116894344"/>
       <w:r>
         <w:t xml:space="preserve">, while tablatures are more </w:t>
       </w:r>
@@ -17206,7 +17610,7 @@
                     </pic:cNvPicPr>
                   </pic:nvPicPr>
                   <pic:blipFill>
-                    <a:blip r:embed="rId37">
+                    <a:blip r:embed="rId41">
                       <a:extLst>
                         <a:ext uri="{28A0092B-C50C-407E-A947-70E740481C1C}">
                           <a14:useLocalDpi xmlns:a14="http://schemas.microsoft.com/office/drawing/2010/main" val="0"/>
@@ -17246,14 +17650,27 @@
       <w:r>
         <w:t xml:space="preserve">Figure </w:t>
       </w:r>
-      <w:fldSimple w:instr=" SEQ Figure \* ARABIC ">
-        <w:r>
-          <w:rPr>
-            <w:noProof/>
-          </w:rPr>
-          <w:t>24</w:t>
-        </w:r>
-      </w:fldSimple>
+      <w:r>
+        <w:fldChar w:fldCharType="begin"/>
+      </w:r>
+      <w:r>
+        <w:instrText xml:space="preserve"> SEQ Figure \* ARABIC </w:instrText>
+      </w:r>
+      <w:r>
+        <w:fldChar w:fldCharType="separate"/>
+      </w:r>
+      <w:r>
+        <w:rPr>
+          <w:noProof/>
+        </w:rPr>
+        <w:t>24</w:t>
+      </w:r>
+      <w:r>
+        <w:rPr>
+          <w:noProof/>
+        </w:rPr>
+        <w:fldChar w:fldCharType="end"/>
+      </w:r>
       <w:r>
         <w:t xml:space="preserve"> | Standard Music Notation </w:t>
       </w:r>
@@ -17330,6 +17747,7 @@
           <w:id w:val="-1237629002"/>
           <w:citation/>
         </w:sdtPr>
+        <w:sdtEndPr/>
         <w:sdtContent>
           <w:r>
             <w:fldChar w:fldCharType="begin"/>
@@ -17407,7 +17825,7 @@
                     </pic:cNvPicPr>
                   </pic:nvPicPr>
                   <pic:blipFill>
-                    <a:blip r:embed="rId38">
+                    <a:blip r:embed="rId42">
                       <a:extLst>
                         <a:ext uri="{28A0092B-C50C-407E-A947-70E740481C1C}">
                           <a14:useLocalDpi xmlns:a14="http://schemas.microsoft.com/office/drawing/2010/main" val="0"/>
@@ -17452,14 +17870,27 @@
       <w:r>
         <w:t xml:space="preserve">Figure </w:t>
       </w:r>
-      <w:fldSimple w:instr=" SEQ Figure \* ARABIC ">
-        <w:r>
-          <w:rPr>
-            <w:noProof/>
-          </w:rPr>
-          <w:t>25</w:t>
-        </w:r>
-      </w:fldSimple>
+      <w:r>
+        <w:fldChar w:fldCharType="begin"/>
+      </w:r>
+      <w:r>
+        <w:instrText xml:space="preserve"> SEQ Figure \* ARABIC </w:instrText>
+      </w:r>
+      <w:r>
+        <w:fldChar w:fldCharType="separate"/>
+      </w:r>
+      <w:r>
+        <w:rPr>
+          <w:noProof/>
+        </w:rPr>
+        <w:t>25</w:t>
+      </w:r>
+      <w:r>
+        <w:rPr>
+          <w:noProof/>
+        </w:rPr>
+        <w:fldChar w:fldCharType="end"/>
+      </w:r>
       <w:r>
         <w:t xml:space="preserve"> | Tab Notation</w:t>
       </w:r>
@@ -17493,6 +17924,7 @@
       <w:pPr>
         <w:pStyle w:val="Heading2"/>
       </w:pPr>
+      <w:bookmarkStart w:id="31" w:name="_Toc117197777"/>
       <w:r>
         <w:lastRenderedPageBreak/>
         <w:t>3.3. | Console Design</w:t>
@@ -17506,7 +17938,7 @@
       <w:pPr>
         <w:pStyle w:val="Heading3"/>
       </w:pPr>
-      <w:bookmarkStart w:id="32" w:name="_Toc116894345"/>
+      <w:bookmarkStart w:id="32" w:name="_Toc117197778"/>
       <w:r>
         <w:t>3.</w:t>
       </w:r>
@@ -17560,7 +17992,7 @@
                     <pic:cNvPicPr/>
                   </pic:nvPicPr>
                   <pic:blipFill>
-                    <a:blip r:embed="rId39"/>
+                    <a:blip r:embed="rId43"/>
                     <a:stretch>
                       <a:fillRect/>
                     </a:stretch>
@@ -17593,14 +18025,27 @@
       <w:r>
         <w:t xml:space="preserve">Figure </w:t>
       </w:r>
-      <w:fldSimple w:instr=" SEQ Figure \* ARABIC ">
-        <w:r>
-          <w:rPr>
-            <w:noProof/>
-          </w:rPr>
-          <w:t>26</w:t>
-        </w:r>
-      </w:fldSimple>
+      <w:r>
+        <w:fldChar w:fldCharType="begin"/>
+      </w:r>
+      <w:r>
+        <w:instrText xml:space="preserve"> SEQ Figure \* ARABIC </w:instrText>
+      </w:r>
+      <w:r>
+        <w:fldChar w:fldCharType="separate"/>
+      </w:r>
+      <w:r>
+        <w:rPr>
+          <w:noProof/>
+        </w:rPr>
+        <w:t>26</w:t>
+      </w:r>
+      <w:r>
+        <w:rPr>
+          <w:noProof/>
+        </w:rPr>
+        <w:fldChar w:fldCharType="end"/>
+      </w:r>
       <w:r>
         <w:t xml:space="preserve"> | Calculate Fret Distances </w:t>
       </w:r>
@@ -17649,7 +18094,7 @@
                     <pic:cNvPicPr/>
                   </pic:nvPicPr>
                   <pic:blipFill>
-                    <a:blip r:embed="rId40">
+                    <a:blip r:embed="rId44">
                       <a:extLst>
                         <a:ext uri="{28A0092B-C50C-407E-A947-70E740481C1C}">
                           <a14:useLocalDpi xmlns:a14="http://schemas.microsoft.com/office/drawing/2010/main" val="0"/>
@@ -17684,14 +18129,27 @@
       <w:r>
         <w:t xml:space="preserve">Figure </w:t>
       </w:r>
-      <w:fldSimple w:instr=" SEQ Figure \* ARABIC ">
-        <w:r>
-          <w:rPr>
-            <w:noProof/>
-          </w:rPr>
-          <w:t>27</w:t>
-        </w:r>
-      </w:fldSimple>
+      <w:r>
+        <w:fldChar w:fldCharType="begin"/>
+      </w:r>
+      <w:r>
+        <w:instrText xml:space="preserve"> SEQ Figure \* ARABIC </w:instrText>
+      </w:r>
+      <w:r>
+        <w:fldChar w:fldCharType="separate"/>
+      </w:r>
+      <w:r>
+        <w:rPr>
+          <w:noProof/>
+        </w:rPr>
+        <w:t>27</w:t>
+      </w:r>
+      <w:r>
+        <w:rPr>
+          <w:noProof/>
+        </w:rPr>
+        <w:fldChar w:fldCharType="end"/>
+      </w:r>
       <w:r>
         <w:t xml:space="preserve"> | Fret Distances</w:t>
       </w:r>
@@ -17727,7 +18185,7 @@
                     <pic:cNvPicPr/>
                   </pic:nvPicPr>
                   <pic:blipFill>
-                    <a:blip r:embed="rId41" cstate="print">
+                    <a:blip r:embed="rId45" cstate="print">
                       <a:extLst>
                         <a:ext uri="{28A0092B-C50C-407E-A947-70E740481C1C}">
                           <a14:useLocalDpi xmlns:a14="http://schemas.microsoft.com/office/drawing/2010/main" val="0"/>
@@ -17762,54 +18220,64 @@
       <w:r>
         <w:t xml:space="preserve">Figure </w:t>
       </w:r>
-      <w:fldSimple w:instr=" SEQ Figure \* ARABIC ">
-        <w:r>
-          <w:rPr>
-            <w:noProof/>
-          </w:rPr>
-          <w:t>28</w:t>
-        </w:r>
-      </w:fldSimple>
+      <w:r>
+        <w:fldChar w:fldCharType="begin"/>
+      </w:r>
+      <w:r>
+        <w:instrText xml:space="preserve"> SEQ Figure \* ARABIC </w:instrText>
+      </w:r>
+      <w:r>
+        <w:fldChar w:fldCharType="separate"/>
+      </w:r>
+      <w:r>
+        <w:rPr>
+          <w:noProof/>
+        </w:rPr>
+        <w:t>28</w:t>
+      </w:r>
+      <w:r>
+        <w:rPr>
+          <w:noProof/>
+        </w:rPr>
+        <w:fldChar w:fldCharType="end"/>
+      </w:r>
       <w:r>
         <w:t xml:space="preserve"> | Fret Distances on The Console Guitar's Neck</w:t>
       </w:r>
     </w:p>
     <w:p>
       <w:pPr>
-        <w:jc w:val="left"/>
+        <w:pStyle w:val="Heading3"/>
         <w:rPr>
           <w:rStyle w:val="Heading3Char"/>
-        </w:rPr>
-      </w:pPr>
-      <w:r>
-        <w:rPr>
           <w:b/>
-          <w:bCs/>
-        </w:rPr>
+          <w:smallCaps/>
+        </w:rPr>
+      </w:pPr>
+      <w:bookmarkStart w:id="33" w:name="_Toc117197779"/>
+      <w:r>
         <w:lastRenderedPageBreak/>
         <w:t xml:space="preserve">3.3.2. | </w:t>
       </w:r>
       <w:r>
         <w:rPr>
           <w:rStyle w:val="Heading3Char"/>
+          <w:b/>
+          <w:smallCaps/>
         </w:rPr>
         <w:t xml:space="preserve">Key Switch Interface Design </w:t>
       </w:r>
       <w:r>
         <w:rPr>
           <w:rStyle w:val="Heading3Char"/>
+          <w:b/>
+          <w:smallCaps/>
         </w:rPr>
         <w:t>Concepts</w:t>
       </w:r>
-    </w:p>
-    <w:p>
-      <w:pPr>
-        <w:jc w:val="left"/>
-        <w:rPr>
-          <w:rStyle w:val="Heading3Char"/>
-        </w:rPr>
-      </w:pPr>
-    </w:p>
+      <w:bookmarkEnd w:id="33"/>
+    </w:p>
+    <w:p/>
     <w:p>
       <w:r>
         <w:t xml:space="preserve">To build </w:t>
@@ -17850,6 +18318,7 @@
           <w:id w:val="-25794320"/>
           <w:citation/>
         </w:sdtPr>
+        <w:sdtEndPr/>
         <w:sdtContent>
           <w:r>
             <w:fldChar w:fldCharType="begin"/>
@@ -17929,7 +18398,7 @@
                     <pic:cNvPicPr/>
                   </pic:nvPicPr>
                   <pic:blipFill>
-                    <a:blip r:embed="rId42">
+                    <a:blip r:embed="rId46">
                       <a:extLst>
                         <a:ext uri="{28A0092B-C50C-407E-A947-70E740481C1C}">
                           <a14:useLocalDpi xmlns:a14="http://schemas.microsoft.com/office/drawing/2010/main" val="0"/>
@@ -17963,14 +18432,27 @@
       <w:r>
         <w:t xml:space="preserve">Figure </w:t>
       </w:r>
-      <w:fldSimple w:instr=" SEQ Figure \* ARABIC ">
-        <w:r>
-          <w:rPr>
-            <w:noProof/>
-          </w:rPr>
-          <w:t>29</w:t>
-        </w:r>
-      </w:fldSimple>
+      <w:r>
+        <w:fldChar w:fldCharType="begin"/>
+      </w:r>
+      <w:r>
+        <w:instrText xml:space="preserve"> SEQ Figure \* ARABIC </w:instrText>
+      </w:r>
+      <w:r>
+        <w:fldChar w:fldCharType="separate"/>
+      </w:r>
+      <w:r>
+        <w:rPr>
+          <w:noProof/>
+        </w:rPr>
+        <w:t>29</w:t>
+      </w:r>
+      <w:r>
+        <w:rPr>
+          <w:noProof/>
+        </w:rPr>
+        <w:fldChar w:fldCharType="end"/>
+      </w:r>
       <w:r>
         <w:t xml:space="preserve"> | </w:t>
       </w:r>
@@ -18046,6 +18528,7 @@
           <w:id w:val="-462805162"/>
           <w:citation/>
         </w:sdtPr>
+        <w:sdtEndPr/>
         <w:sdtContent>
           <w:r>
             <w:fldChar w:fldCharType="begin"/>
@@ -18279,7 +18762,7 @@
                     <pic:cNvPicPr/>
                   </pic:nvPicPr>
                   <pic:blipFill>
-                    <a:blip r:embed="rId43">
+                    <a:blip r:embed="rId47">
                       <a:extLst>
                         <a:ext uri="{28A0092B-C50C-407E-A947-70E740481C1C}">
                           <a14:useLocalDpi xmlns:a14="http://schemas.microsoft.com/office/drawing/2010/main" val="0"/>
@@ -18314,14 +18797,27 @@
       <w:r>
         <w:t xml:space="preserve">Figure </w:t>
       </w:r>
-      <w:fldSimple w:instr=" SEQ Figure \* ARABIC ">
-        <w:r>
-          <w:rPr>
-            <w:noProof/>
-          </w:rPr>
-          <w:t>30</w:t>
-        </w:r>
-      </w:fldSimple>
+      <w:r>
+        <w:fldChar w:fldCharType="begin"/>
+      </w:r>
+      <w:r>
+        <w:instrText xml:space="preserve"> SEQ Figure \* ARABIC </w:instrText>
+      </w:r>
+      <w:r>
+        <w:fldChar w:fldCharType="separate"/>
+      </w:r>
+      <w:r>
+        <w:rPr>
+          <w:noProof/>
+        </w:rPr>
+        <w:t>30</w:t>
+      </w:r>
+      <w:r>
+        <w:rPr>
+          <w:noProof/>
+        </w:rPr>
+        <w:fldChar w:fldCharType="end"/>
+      </w:r>
       <w:r>
         <w:t xml:space="preserve"> | Keyboard Scanning</w:t>
       </w:r>
@@ -18421,7 +18917,7 @@
                     <pic:cNvPicPr/>
                   </pic:nvPicPr>
                   <pic:blipFill>
-                    <a:blip r:embed="rId44">
+                    <a:blip r:embed="rId48">
                       <a:extLst>
                         <a:ext uri="{28A0092B-C50C-407E-A947-70E740481C1C}">
                           <a14:useLocalDpi xmlns:a14="http://schemas.microsoft.com/office/drawing/2010/main" val="0"/>
@@ -18456,14 +18952,27 @@
       <w:r>
         <w:t xml:space="preserve">Figure </w:t>
       </w:r>
-      <w:fldSimple w:instr=" SEQ Figure \* ARABIC ">
-        <w:r>
-          <w:rPr>
-            <w:noProof/>
-          </w:rPr>
-          <w:t>31</w:t>
-        </w:r>
-      </w:fldSimple>
+      <w:r>
+        <w:fldChar w:fldCharType="begin"/>
+      </w:r>
+      <w:r>
+        <w:instrText xml:space="preserve"> SEQ Figure \* ARABIC </w:instrText>
+      </w:r>
+      <w:r>
+        <w:fldChar w:fldCharType="separate"/>
+      </w:r>
+      <w:r>
+        <w:rPr>
+          <w:noProof/>
+        </w:rPr>
+        <w:t>31</w:t>
+      </w:r>
+      <w:r>
+        <w:rPr>
+          <w:noProof/>
+        </w:rPr>
+        <w:fldChar w:fldCharType="end"/>
+      </w:r>
       <w:r>
         <w:t xml:space="preserve"> | Indistinguishable Keystrokes </w:t>
       </w:r>
@@ -18537,9 +19046,22 @@
       <w:pPr>
         <w:pStyle w:val="Heading3"/>
       </w:pPr>
+      <w:bookmarkStart w:id="34" w:name="_Toc117197780"/>
       <w:r>
         <w:lastRenderedPageBreak/>
-        <w:t xml:space="preserve">3.3.2.3. </w:t>
+        <w:t>3.3.</w:t>
+      </w:r>
+      <w:r>
+        <w:t>3</w:t>
+      </w:r>
+      <w:r>
+        <w:t>.</w:t>
+      </w:r>
+      <w:r>
+        <w:t xml:space="preserve"> | </w:t>
+      </w:r>
+      <w:r>
+        <w:t xml:space="preserve"> </w:t>
       </w:r>
       <w:r>
         <w:t xml:space="preserve">Analog </w:t>
@@ -18550,6 +19072,7 @@
       <w:r>
         <w:t xml:space="preserve"> Dividers</w:t>
       </w:r>
+      <w:bookmarkEnd w:id="34"/>
     </w:p>
     <w:p/>
     <w:p>
@@ -18581,7 +19104,13 @@
         <w:t xml:space="preserve">e may be able to capture </w:t>
       </w:r>
       <w:r>
-        <w:t>keypresses with anal</w:t>
+        <w:t xml:space="preserve">keypresses </w:t>
+      </w:r>
+      <w:r>
+        <w:t>on</w:t>
+      </w:r>
+      <w:r>
+        <w:t xml:space="preserve"> anal</w:t>
       </w:r>
       <w:r>
         <w:t>og pins</w:t>
@@ -18675,6 +19204,7 @@
           <w:id w:val="2043098159"/>
           <w:citation/>
         </w:sdtPr>
+        <w:sdtEndPr/>
         <w:sdtContent>
           <w:r>
             <w:fldChar w:fldCharType="begin"/>
@@ -18706,26 +19236,22 @@
     <w:p/>
     <w:p>
       <w:pPr>
-        <w:rPr>
-          <w:b/>
-          <w:bCs/>
-        </w:rPr>
-      </w:pPr>
-      <w:r>
-        <w:rPr>
-          <w:b/>
-          <w:bCs/>
-        </w:rPr>
+        <w:pStyle w:val="Heading4"/>
+      </w:pPr>
+      <w:r>
+        <w:t>3.3.</w:t>
+      </w:r>
+      <w:r>
+        <w:t xml:space="preserve">3.1 | </w:t>
+      </w:r>
+      <w:r>
         <w:t xml:space="preserve">Logarithmic </w:t>
       </w:r>
       <w:r>
-        <w:rPr>
-          <w:b/>
-          <w:bCs/>
-        </w:rPr>
         <w:t>Resistor Ladders</w:t>
       </w:r>
     </w:p>
+    <w:p/>
     <w:p>
       <w:r>
         <w:t xml:space="preserve">This analog design could </w:t>
@@ -18805,10 +19331,10 @@
           <w:noProof/>
         </w:rPr>
         <w:drawing>
-          <wp:inline distT="0" distB="0" distL="0" distR="0" wp14:anchorId="1787C24B" wp14:editId="10F7F104">
-            <wp:extent cx="4508204" cy="2285116"/>
-            <wp:effectExtent l="0" t="0" r="6985" b="1270"/>
-            <wp:docPr id="27" name="Picture 27" descr="Graphical user interface&#10;&#10;Description automatically generated"/>
+          <wp:inline distT="0" distB="0" distL="0" distR="0" wp14:anchorId="7DDCDE51" wp14:editId="7DFF3639">
+            <wp:extent cx="4628707" cy="2015828"/>
+            <wp:effectExtent l="0" t="0" r="635" b="3810"/>
+            <wp:docPr id="36" name="Picture 36" descr="Graphical user interface&#10;&#10;Description automatically generated"/>
             <wp:cNvGraphicFramePr>
               <a:graphicFrameLocks xmlns:a="http://schemas.openxmlformats.org/drawingml/2006/main" noChangeAspect="1"/>
             </wp:cNvGraphicFramePr>
@@ -18816,11 +19342,11 @@
               <a:graphicData uri="http://schemas.openxmlformats.org/drawingml/2006/picture">
                 <pic:pic xmlns:pic="http://schemas.openxmlformats.org/drawingml/2006/picture">
                   <pic:nvPicPr>
-                    <pic:cNvPr id="27" name="Picture 27" descr="Graphical user interface&#10;&#10;Description automatically generated"/>
+                    <pic:cNvPr id="36" name="Picture 36" descr="Graphical user interface&#10;&#10;Description automatically generated"/>
                     <pic:cNvPicPr/>
                   </pic:nvPicPr>
                   <pic:blipFill>
-                    <a:blip r:embed="rId45">
+                    <a:blip r:embed="rId49">
                       <a:extLst>
                         <a:ext uri="{28A0092B-C50C-407E-A947-70E740481C1C}">
                           <a14:useLocalDpi xmlns:a14="http://schemas.microsoft.com/office/drawing/2010/main" val="0"/>
@@ -18834,7 +19360,7 @@
                   <pic:spPr>
                     <a:xfrm>
                       <a:off x="0" y="0"/>
-                      <a:ext cx="4549023" cy="2305806"/>
+                      <a:ext cx="4677668" cy="2037151"/>
                     </a:xfrm>
                     <a:prstGeom prst="rect">
                       <a:avLst/>
@@ -18855,19 +19381,63 @@
       <w:r>
         <w:t xml:space="preserve">Figure </w:t>
       </w:r>
-      <w:fldSimple w:instr=" SEQ Figure \* ARABIC ">
-        <w:r>
-          <w:rPr>
-            <w:noProof/>
-          </w:rPr>
-          <w:t>32</w:t>
-        </w:r>
-      </w:fldSimple>
+      <w:r>
+        <w:fldChar w:fldCharType="begin"/>
+      </w:r>
+      <w:r>
+        <w:instrText xml:space="preserve"> SEQ Figure \* ARABIC </w:instrText>
+      </w:r>
+      <w:r>
+        <w:fldChar w:fldCharType="separate"/>
+      </w:r>
+      <w:r>
+        <w:rPr>
+          <w:noProof/>
+        </w:rPr>
+        <w:t>32</w:t>
+      </w:r>
+      <w:r>
+        <w:rPr>
+          <w:noProof/>
+        </w:rPr>
+        <w:fldChar w:fldCharType="end"/>
+      </w:r>
       <w:r>
         <w:t xml:space="preserve"> | Resistor Ladder</w:t>
       </w:r>
       <w:r>
         <w:t xml:space="preserve"> Solution</w:t>
+      </w:r>
+      <w:r>
+        <w:t xml:space="preserve"> </w:t>
+      </w:r>
+      <w:r>
+        <w:rPr>
+          <w:b w:val="0"/>
+          <w:bCs/>
+        </w:rPr>
+        <w:t>(Appendix/</w:t>
+      </w:r>
+      <w:r>
+        <w:rPr>
+          <w:b w:val="0"/>
+          <w:bCs/>
+        </w:rPr>
+        <w:t>Resistance</w:t>
+      </w:r>
+      <w:r>
+        <w:rPr>
+          <w:b w:val="0"/>
+          <w:bCs/>
+        </w:rPr>
+        <w:t>-Ladder.drawio</w:t>
+      </w:r>
+      <w:r>
+        <w:rPr>
+          <w:b w:val="0"/>
+          <w:bCs/>
+        </w:rPr>
+        <w:t>)</w:t>
       </w:r>
     </w:p>
     <w:p/>
@@ -18898,11 +19468,11 @@
                     </pic:cNvPicPr>
                   </pic:nvPicPr>
                   <pic:blipFill>
-                    <a:blip r:embed="rId46">
+                    <a:blip r:embed="rId50">
                       <a:extLst>
                         <a:ext uri="{BEBA8EAE-BF5A-486C-A8C5-ECC9F3942E4B}">
                           <a14:imgProps xmlns:a14="http://schemas.microsoft.com/office/drawing/2010/main">
-                            <a14:imgLayer r:embed="rId47">
+                            <a14:imgLayer r:embed="rId51">
                               <a14:imgEffect>
                                 <a14:saturation sat="0"/>
                               </a14:imgEffect>
@@ -18947,14 +19517,27 @@
       <w:r>
         <w:t xml:space="preserve">Figure </w:t>
       </w:r>
-      <w:fldSimple w:instr=" SEQ Figure \* ARABIC ">
-        <w:r>
-          <w:rPr>
-            <w:noProof/>
-          </w:rPr>
-          <w:t>33</w:t>
-        </w:r>
-      </w:fldSimple>
+      <w:r>
+        <w:fldChar w:fldCharType="begin"/>
+      </w:r>
+      <w:r>
+        <w:instrText xml:space="preserve"> SEQ Figure \* ARABIC </w:instrText>
+      </w:r>
+      <w:r>
+        <w:fldChar w:fldCharType="separate"/>
+      </w:r>
+      <w:r>
+        <w:rPr>
+          <w:noProof/>
+        </w:rPr>
+        <w:t>33</w:t>
+      </w:r>
+      <w:r>
+        <w:rPr>
+          <w:noProof/>
+        </w:rPr>
+        <w:fldChar w:fldCharType="end"/>
+      </w:r>
       <w:r>
         <w:t xml:space="preserve"> | ACD Value Readings</w:t>
       </w:r>
@@ -19019,6 +19602,30 @@
         <w:t>precisely read button interactions</w:t>
       </w:r>
       <w:r>
+        <w:t xml:space="preserve"> and cannot be comp</w:t>
+      </w:r>
+      <w:r>
+        <w:t>ro</w:t>
+      </w:r>
+      <w:r>
+        <w:t>mised b</w:t>
+      </w:r>
+      <w:r>
+        <w:t>y the short distances between</w:t>
+      </w:r>
+      <w:r>
+        <w:t xml:space="preserve"> the upper </w:t>
+      </w:r>
+      <w:r>
+        <w:t xml:space="preserve">values of the </w:t>
+      </w:r>
+      <w:r>
+        <w:t xml:space="preserve">logarithmic </w:t>
+      </w:r>
+      <w:r>
+        <w:t>curve</w:t>
+      </w:r>
+      <w:r>
         <w:t>.</w:t>
       </w:r>
     </w:p>
@@ -19035,8 +19642,23 @@
           <w:b/>
           <w:bCs/>
         </w:rPr>
+        <w:t xml:space="preserve">3.3.3.2. | </w:t>
+      </w:r>
+      <w:r>
+        <w:rPr>
+          <w:b/>
+          <w:bCs/>
+        </w:rPr>
         <w:t>Linear Resistor Ladders</w:t>
       </w:r>
+    </w:p>
+    <w:p>
+      <w:pPr>
+        <w:rPr>
+          <w:b/>
+          <w:bCs/>
+        </w:rPr>
+      </w:pPr>
     </w:p>
     <w:p>
       <w:r>
@@ -19278,17 +19900,15 @@
     <w:p/>
     <w:p>
       <w:pPr>
+        <w:keepNext/>
         <w:jc w:val="center"/>
       </w:pPr>
       <w:r>
-        <w:rPr>
-          <w:noProof/>
-        </w:rPr>
         <w:drawing>
-          <wp:inline distT="0" distB="0" distL="0" distR="0" wp14:anchorId="4DDC5FA7" wp14:editId="36CA8293">
-            <wp:extent cx="5713095" cy="2969895"/>
-            <wp:effectExtent l="0" t="0" r="1905" b="1905"/>
-            <wp:docPr id="35" name="Picture 35" descr="schematic"/>
+          <wp:inline distT="0" distB="0" distL="0" distR="0" wp14:anchorId="015058CC" wp14:editId="51109ED3">
+            <wp:extent cx="5002255" cy="1339702"/>
+            <wp:effectExtent l="0" t="0" r="0" b="0"/>
+            <wp:docPr id="40" name="Picture 40" descr="Text, letter&#10;&#10;Description automatically generated"/>
             <wp:cNvGraphicFramePr>
               <a:graphicFrameLocks xmlns:a="http://schemas.openxmlformats.org/drawingml/2006/main" noChangeAspect="1"/>
             </wp:cNvGraphicFramePr>
@@ -19296,36 +19916,23 @@
               <a:graphicData uri="http://schemas.openxmlformats.org/drawingml/2006/picture">
                 <pic:pic xmlns:pic="http://schemas.openxmlformats.org/drawingml/2006/picture">
                   <pic:nvPicPr>
-                    <pic:cNvPr id="0" name="Picture 3" descr="schematic"/>
-                    <pic:cNvPicPr>
-                      <a:picLocks noChangeAspect="1" noChangeArrowheads="1"/>
-                    </pic:cNvPicPr>
+                    <pic:cNvPr id="40" name="Picture 40" descr="Text, letter&#10;&#10;Description automatically generated"/>
+                    <pic:cNvPicPr/>
                   </pic:nvPicPr>
                   <pic:blipFill>
-                    <a:blip r:embed="rId48">
-                      <a:extLst>
-                        <a:ext uri="{28A0092B-C50C-407E-A947-70E740481C1C}">
-                          <a14:useLocalDpi xmlns:a14="http://schemas.microsoft.com/office/drawing/2010/main" val="0"/>
-                        </a:ext>
-                      </a:extLst>
-                    </a:blip>
-                    <a:srcRect/>
+                    <a:blip r:embed="rId52"/>
                     <a:stretch>
                       <a:fillRect/>
                     </a:stretch>
                   </pic:blipFill>
-                  <pic:spPr bwMode="auto">
+                  <pic:spPr>
                     <a:xfrm>
                       <a:off x="0" y="0"/>
-                      <a:ext cx="5713095" cy="2969895"/>
+                      <a:ext cx="5030381" cy="1347235"/>
                     </a:xfrm>
                     <a:prstGeom prst="rect">
                       <a:avLst/>
                     </a:prstGeom>
-                    <a:noFill/>
-                    <a:ln>
-                      <a:noFill/>
-                    </a:ln>
                   </pic:spPr>
                 </pic:pic>
               </a:graphicData>
@@ -19334,23 +19941,92 @@
         </w:drawing>
       </w:r>
     </w:p>
+    <w:p>
+      <w:pPr>
+        <w:pStyle w:val="Caption"/>
+        <w:jc w:val="center"/>
+      </w:pPr>
+      <w:r>
+        <w:t xml:space="preserve">Figure </w:t>
+      </w:r>
+      <w:fldSimple w:instr=" SEQ Figure \* ARABIC ">
+        <w:r>
+          <w:rPr>
+            <w:noProof/>
+          </w:rPr>
+          <w:t>34</w:t>
+        </w:r>
+      </w:fldSimple>
+      <w:r>
+        <w:t xml:space="preserve"> | </w:t>
+      </w:r>
+      <w:r>
+        <w:t xml:space="preserve">Linear Resistance Ladder </w:t>
+      </w:r>
+      <w:r>
+        <w:rPr>
+          <w:b w:val="0"/>
+          <w:bCs/>
+        </w:rPr>
+        <w:t>(</w:t>
+      </w:r>
+      <w:r>
+        <w:rPr>
+          <w:b w:val="0"/>
+          <w:bCs/>
+        </w:rPr>
+        <w:t>Appendix/</w:t>
+      </w:r>
+      <w:r>
+        <w:rPr>
+          <w:b w:val="0"/>
+          <w:bCs/>
+        </w:rPr>
+        <w:t>linear_</w:t>
+      </w:r>
+      <w:r>
+        <w:rPr>
+          <w:b w:val="0"/>
+          <w:bCs/>
+        </w:rPr>
+        <w:t>ladder.py</w:t>
+      </w:r>
+      <w:r>
+        <w:rPr>
+          <w:b w:val="0"/>
+          <w:bCs/>
+        </w:rPr>
+        <w:t>)</w:t>
+      </w:r>
+    </w:p>
     <w:p/>
     <w:p>
       <w:pPr>
-        <w:pStyle w:val="Heading4"/>
-      </w:pPr>
-      <w:r>
-        <w:t>3.3.2.</w:t>
+        <w:pStyle w:val="Heading3"/>
+      </w:pPr>
+      <w:bookmarkStart w:id="35" w:name="_Toc117197781"/>
+      <w:r>
+        <w:t>3.</w:t>
+      </w:r>
+      <w:r>
+        <w:t>3.</w:t>
       </w:r>
       <w:r>
         <w:t>4</w:t>
       </w:r>
       <w:r>
-        <w:t xml:space="preserve">. </w:t>
+        <w:t>.</w:t>
+      </w:r>
+      <w:r>
+        <w:t xml:space="preserve"> </w:t>
+      </w:r>
+      <w:r>
+        <w:t xml:space="preserve">| </w:t>
       </w:r>
       <w:r>
         <w:t>Debounce Mechanism</w:t>
       </w:r>
+      <w:bookmarkEnd w:id="35"/>
     </w:p>
     <w:p/>
     <w:p>
@@ -19372,6 +20048,7 @@
           <w:id w:val="-469749788"/>
           <w:citation/>
         </w:sdtPr>
+        <w:sdtEndPr/>
         <w:sdtContent>
           <w:r>
             <w:fldChar w:fldCharType="begin"/>
@@ -19428,6 +20105,7 @@
           <w:id w:val="-636942494"/>
           <w:citation/>
         </w:sdtPr>
+        <w:sdtEndPr/>
         <w:sdtContent>
           <w:r>
             <w:fldChar w:fldCharType="begin"/>
@@ -19480,7 +20158,7 @@
                     <pic:cNvPicPr/>
                   </pic:nvPicPr>
                   <pic:blipFill>
-                    <a:blip r:embed="rId49">
+                    <a:blip r:embed="rId53">
                       <a:extLst>
                         <a:ext uri="{28A0092B-C50C-407E-A947-70E740481C1C}">
                           <a14:useLocalDpi xmlns:a14="http://schemas.microsoft.com/office/drawing/2010/main" val="0"/>
@@ -19515,14 +20193,27 @@
       <w:r>
         <w:t xml:space="preserve">Figure </w:t>
       </w:r>
-      <w:fldSimple w:instr=" SEQ Figure \* ARABIC ">
-        <w:r>
-          <w:rPr>
-            <w:noProof/>
-          </w:rPr>
-          <w:t>34</w:t>
-        </w:r>
-      </w:fldSimple>
+      <w:r>
+        <w:fldChar w:fldCharType="begin"/>
+      </w:r>
+      <w:r>
+        <w:instrText xml:space="preserve"> SEQ Figure \* ARABIC </w:instrText>
+      </w:r>
+      <w:r>
+        <w:fldChar w:fldCharType="separate"/>
+      </w:r>
+      <w:r>
+        <w:rPr>
+          <w:noProof/>
+        </w:rPr>
+        <w:t>35</w:t>
+      </w:r>
+      <w:r>
+        <w:rPr>
+          <w:noProof/>
+        </w:rPr>
+        <w:fldChar w:fldCharType="end"/>
+      </w:r>
       <w:r>
         <w:t xml:space="preserve"> | Schmitt Trigger </w:t>
       </w:r>
@@ -19574,6 +20265,7 @@
           <w:id w:val="271597917"/>
           <w:citation/>
         </w:sdtPr>
+        <w:sdtEndPr/>
         <w:sdtContent>
           <w:r>
             <w:fldChar w:fldCharType="begin"/>
@@ -19624,7 +20316,7 @@
                     <pic:cNvPicPr/>
                   </pic:nvPicPr>
                   <pic:blipFill>
-                    <a:blip r:embed="rId50"/>
+                    <a:blip r:embed="rId54"/>
                     <a:stretch>
                       <a:fillRect/>
                     </a:stretch>
@@ -19653,49 +20345,467 @@
       <w:r>
         <w:t xml:space="preserve">Figure </w:t>
       </w:r>
+      <w:r>
+        <w:fldChar w:fldCharType="begin"/>
+      </w:r>
+      <w:r>
+        <w:instrText xml:space="preserve"> SEQ Figure \* ARABIC </w:instrText>
+      </w:r>
+      <w:r>
+        <w:fldChar w:fldCharType="separate"/>
+      </w:r>
+      <w:r>
+        <w:rPr>
+          <w:noProof/>
+        </w:rPr>
+        <w:t>36</w:t>
+      </w:r>
+      <w:r>
+        <w:rPr>
+          <w:noProof/>
+        </w:rPr>
+        <w:fldChar w:fldCharType="end"/>
+      </w:r>
+      <w:r>
+        <w:t xml:space="preserve"> | Compensating Debouncing on Arduino </w:t>
+      </w:r>
+      <w:r>
+        <w:rPr>
+          <w:bCs/>
+        </w:rPr>
+        <w:t>(https://docs.arduino.cc/built-in-examples/digital/</w:t>
+      </w:r>
+      <w:r>
+        <w:rPr>
+          <w:bCs/>
+        </w:rPr>
+        <w:t>d</w:t>
+      </w:r>
+      <w:r>
+        <w:rPr>
+          <w:bCs/>
+        </w:rPr>
+        <w:t>ebounce, 2022)</w:t>
+      </w:r>
+    </w:p>
+    <w:p>
+      <w:pPr>
+        <w:jc w:val="left"/>
+        <w:rPr>
+          <w:b/>
+          <w:smallCaps/>
+        </w:rPr>
+      </w:pPr>
+    </w:p>
+    <w:p>
+      <w:pPr>
+        <w:jc w:val="left"/>
+        <w:rPr>
+          <w:b/>
+          <w:smallCaps/>
+        </w:rPr>
+      </w:pPr>
+      <w:r>
+        <w:rPr>
+          <w:b/>
+          <w:smallCaps/>
+        </w:rPr>
+        <w:br w:type="page"/>
+      </w:r>
+    </w:p>
+    <w:p>
+      <w:pPr>
+        <w:jc w:val="left"/>
+        <w:rPr>
+          <w:b/>
+          <w:smallCaps/>
+        </w:rPr>
+      </w:pPr>
+    </w:p>
+    <w:p>
+      <w:pPr>
+        <w:jc w:val="left"/>
+        <w:rPr>
+          <w:b/>
+          <w:smallCaps/>
+        </w:rPr>
+      </w:pPr>
+      <w:r>
+        <w:rPr>
+          <w:b/>
+          <w:smallCaps/>
+        </w:rPr>
+        <w:t>3.4.</w:t>
+      </w:r>
+      <w:r>
+        <w:rPr>
+          <w:b/>
+          <w:smallCaps/>
+        </w:rPr>
+        <w:t xml:space="preserve"> </w:t>
+      </w:r>
+      <w:r>
+        <w:rPr>
+          <w:b/>
+          <w:smallCaps/>
+        </w:rPr>
+        <w:t>Human Input Device Protocol</w:t>
+      </w:r>
+    </w:p>
+    <w:p>
+      <w:pPr>
+        <w:jc w:val="left"/>
+        <w:rPr>
+          <w:b/>
+          <w:smallCaps/>
+        </w:rPr>
+      </w:pPr>
+    </w:p>
+    <w:p>
+      <w:r>
+        <w:t xml:space="preserve"> </w:t>
+      </w:r>
+      <w:r>
+        <w:t>We need a protocol that works through the USB connection to establish efficient communication between the console and the computer</w:t>
+      </w:r>
+      <w:r>
+        <w:t>.</w:t>
+      </w:r>
+      <w:r>
+        <w:t xml:space="preserve"> </w:t>
+      </w:r>
+      <w:r>
+        <w:t>The Human Interface Device</w:t>
+      </w:r>
+      <w:r>
+        <w:t xml:space="preserve"> Protocol "(</w:t>
+      </w:r>
+      <w:r>
+        <w:rPr>
+          <w:i/>
+          <w:iCs/>
+        </w:rPr>
+        <w:t>HID</w:t>
+      </w:r>
+      <w:r>
+        <w:rPr>
+          <w:i/>
+          <w:iCs/>
+        </w:rPr>
+        <w:t>)</w:t>
+      </w:r>
+      <w:r>
+        <w:rPr>
+          <w:i/>
+          <w:iCs/>
+        </w:rPr>
+        <w:t xml:space="preserve"> </w:t>
+      </w:r>
+      <w:r>
+        <w:rPr>
+          <w:i/>
+          <w:iCs/>
+        </w:rPr>
+        <w:t>is designed for common PC interface devices such as keyboard and mouse, but can be adapted for many custom</w:t>
+      </w:r>
+      <w:r>
+        <w:rPr>
+          <w:i/>
+          <w:iCs/>
+        </w:rPr>
+        <w:t xml:space="preserve"> </w:t>
+      </w:r>
+      <w:r>
+        <w:rPr>
+          <w:i/>
+          <w:iCs/>
+        </w:rPr>
+        <w:t>applications</w:t>
+      </w:r>
+      <w:r>
+        <w:t>"</w:t>
+      </w:r>
+      <w:r>
+        <w:t xml:space="preserve"> </w:t>
+      </w:r>
+      <w:sdt>
+        <w:sdtPr>
+          <w:id w:val="2092423517"/>
+          <w:citation/>
+        </w:sdtPr>
+        <w:sdtContent>
+          <w:r>
+            <w:fldChar w:fldCharType="begin"/>
+          </w:r>
+          <w:r>
+            <w:instrText xml:space="preserve"> CITATION Mur17 \l 2057 </w:instrText>
+          </w:r>
+          <w:r>
+            <w:fldChar w:fldCharType="separate"/>
+          </w:r>
+          <w:r>
+            <w:rPr>
+              <w:noProof/>
+            </w:rPr>
+            <w:t>(Murphy, 2017)</w:t>
+          </w:r>
+          <w:r>
+            <w:fldChar w:fldCharType="end"/>
+          </w:r>
+        </w:sdtContent>
+      </w:sdt>
+      <w:r>
+        <w:t xml:space="preserve">. </w:t>
+      </w:r>
+      <w:r>
+        <w:t xml:space="preserve">Arduino </w:t>
+      </w:r>
+      <w:r>
+        <w:t>uses HID communication through Serial class</w:t>
+      </w:r>
+      <w:r>
+        <w:t>,</w:t>
+      </w:r>
+      <w:r>
+        <w:t xml:space="preserve"> a </w:t>
+      </w:r>
+      <w:r>
+        <w:t>built-in</w:t>
+      </w:r>
+      <w:r>
+        <w:t xml:space="preserve"> method</w:t>
+      </w:r>
+      <w:r>
+        <w:t xml:space="preserve"> for simple I/O actions</w:t>
+      </w:r>
+      <w:r>
+        <w:t xml:space="preserve"> using ASCII characters</w:t>
+      </w:r>
+      <w:r>
+        <w:t>.</w:t>
+      </w:r>
+      <w:r>
+        <w:t xml:space="preserve"> </w:t>
+      </w:r>
+      <w:r>
+        <w:t xml:space="preserve">However, </w:t>
+      </w:r>
+      <w:r>
+        <w:t>even</w:t>
+      </w:r>
+      <w:r>
+        <w:t xml:space="preserve"> </w:t>
+      </w:r>
+      <w:r>
+        <w:t>though</w:t>
+      </w:r>
+      <w:r>
+        <w:t xml:space="preserve"> </w:t>
+      </w:r>
+      <w:r>
+        <w:t>a USB cable powers most Arduinos</w:t>
+      </w:r>
+      <w:r>
+        <w:t>,</w:t>
+      </w:r>
+      <w:r>
+        <w:t xml:space="preserve"> bid</w:t>
+      </w:r>
+      <w:r>
+        <w:t>i</w:t>
+      </w:r>
+      <w:r>
+        <w:t>rectional</w:t>
+      </w:r>
+      <w:r>
+        <w:t xml:space="preserve"> USB  communication is onl</w:t>
+      </w:r>
+      <w:r>
+        <w:t>y possible on Arduino</w:t>
+      </w:r>
+      <w:r>
+        <w:t xml:space="preserve"> Leonardo.</w:t>
+      </w:r>
+      <w:r>
+        <w:t xml:space="preserve"> </w:t>
+      </w:r>
+    </w:p>
+    <w:p/>
+    <w:p>
+      <w:pPr>
+        <w:keepNext/>
+      </w:pPr>
+      <w:r>
+        <w:rPr>
+          <w:noProof/>
+        </w:rPr>
+        <w:drawing>
+          <wp:inline distT="0" distB="0" distL="0" distR="0" wp14:anchorId="73A79487" wp14:editId="1809F76A">
+            <wp:extent cx="6645910" cy="3673475"/>
+            <wp:effectExtent l="0" t="0" r="0" b="3175"/>
+            <wp:docPr id="41" name="Picture 41" descr="Table&#10;&#10;Description automatically generated"/>
+            <wp:cNvGraphicFramePr>
+              <a:graphicFrameLocks xmlns:a="http://schemas.openxmlformats.org/drawingml/2006/main" noChangeAspect="1"/>
+            </wp:cNvGraphicFramePr>
+            <a:graphic xmlns:a="http://schemas.openxmlformats.org/drawingml/2006/main">
+              <a:graphicData uri="http://schemas.openxmlformats.org/drawingml/2006/picture">
+                <pic:pic xmlns:pic="http://schemas.openxmlformats.org/drawingml/2006/picture">
+                  <pic:nvPicPr>
+                    <pic:cNvPr id="41" name="Picture 41" descr="Table&#10;&#10;Description automatically generated"/>
+                    <pic:cNvPicPr/>
+                  </pic:nvPicPr>
+                  <pic:blipFill>
+                    <a:blip r:embed="rId55">
+                      <a:extLst>
+                        <a:ext uri="{28A0092B-C50C-407E-A947-70E740481C1C}">
+                          <a14:useLocalDpi xmlns:a14="http://schemas.microsoft.com/office/drawing/2010/main" val="0"/>
+                        </a:ext>
+                      </a:extLst>
+                    </a:blip>
+                    <a:stretch>
+                      <a:fillRect/>
+                    </a:stretch>
+                  </pic:blipFill>
+                  <pic:spPr>
+                    <a:xfrm>
+                      <a:off x="0" y="0"/>
+                      <a:ext cx="6645910" cy="3673475"/>
+                    </a:xfrm>
+                    <a:prstGeom prst="rect">
+                      <a:avLst/>
+                    </a:prstGeom>
+                  </pic:spPr>
+                </pic:pic>
+              </a:graphicData>
+            </a:graphic>
+          </wp:inline>
+        </w:drawing>
+      </w:r>
+    </w:p>
+    <w:p>
+      <w:pPr>
+        <w:pStyle w:val="Caption"/>
+        <w:jc w:val="center"/>
+      </w:pPr>
+      <w:r>
+        <w:t xml:space="preserve">Figure </w:t>
+      </w:r>
       <w:fldSimple w:instr=" SEQ Figure \* ARABIC ">
         <w:r>
           <w:rPr>
             <w:noProof/>
           </w:rPr>
-          <w:t>35</w:t>
+          <w:t>37</w:t>
         </w:r>
       </w:fldSimple>
       <w:r>
-        <w:t xml:space="preserve"> | Compensating Debouncing on Arduino </w:t>
-      </w:r>
-      <w:r>
-        <w:rPr>
-          <w:bCs/>
-        </w:rPr>
-        <w:t>(https://docs.arduino.cc/built-in-examples/digital/</w:t>
-      </w:r>
-      <w:r>
-        <w:rPr>
-          <w:bCs/>
-        </w:rPr>
-        <w:t>d</w:t>
-      </w:r>
-      <w:r>
-        <w:rPr>
-          <w:bCs/>
-        </w:rPr>
-        <w:t>ebounce, 2022)</w:t>
-      </w:r>
-    </w:p>
+        <w:t xml:space="preserve"> | </w:t>
+      </w:r>
+      <w:r>
+        <w:t>Protocol Example: Playing F</w:t>
+      </w:r>
+      <w:r>
+        <w:t xml:space="preserve">#min7 Chord on Console </w:t>
+      </w:r>
+      <w:r>
+        <w:rPr>
+          <w:b w:val="0"/>
+          <w:bCs/>
+        </w:rPr>
+        <w:t>(Appendix/</w:t>
+      </w:r>
+      <w:r>
+        <w:rPr>
+          <w:b w:val="0"/>
+          <w:bCs/>
+        </w:rPr>
+        <w:t>Serial-Protocol.drawio</w:t>
+      </w:r>
+      <w:r>
+        <w:rPr>
+          <w:b w:val="0"/>
+          <w:bCs/>
+        </w:rPr>
+        <w:t>)</w:t>
+      </w:r>
+    </w:p>
+    <w:p/>
+    <w:p>
+      <w:r>
+        <w:t xml:space="preserve">Using ASCII keyboard communication </w:t>
+      </w:r>
+      <w:r>
+        <w:t xml:space="preserve">seems </w:t>
+      </w:r>
+      <w:r>
+        <w:t>the most straightforward</w:t>
+      </w:r>
+      <w:r>
+        <w:t xml:space="preserve"> solution</w:t>
+      </w:r>
+      <w:r>
+        <w:t xml:space="preserve"> because </w:t>
+      </w:r>
+      <w:r>
+        <w:t>characters may be easily interpreted into user actions.</w:t>
+      </w:r>
+      <w:r>
+        <w:t xml:space="preserve"> </w:t>
+      </w:r>
+      <w:r>
+        <w:t xml:space="preserve">However, </w:t>
+      </w:r>
+      <w:r>
+        <w:t xml:space="preserve">a significant drawback is that </w:t>
+      </w:r>
+      <w:r>
+        <w:t xml:space="preserve">if we use our console device as a keyboard, it might interfere with </w:t>
+      </w:r>
+      <w:r>
+        <w:t xml:space="preserve">the </w:t>
+      </w:r>
+      <w:r>
+        <w:t xml:space="preserve">user's PC keyboard, and the user will not be able to use it </w:t>
+      </w:r>
+      <w:r>
+        <w:t>properly while playing the game.</w:t>
+      </w:r>
+      <w:r>
+        <w:t xml:space="preserve"> </w:t>
+      </w:r>
+      <w:r>
+        <w:t xml:space="preserve">Fortunately, </w:t>
+      </w:r>
+      <w:r>
+        <w:t xml:space="preserve">some </w:t>
+      </w:r>
+      <w:r>
+        <w:t>Arduino libraries let us connect our device to the PC as a joystick, similar to Xbox controllers.</w:t>
+      </w:r>
+    </w:p>
+    <w:p/>
     <w:p>
       <w:pPr>
         <w:jc w:val="left"/>
-      </w:pPr>
-      <w:r>
         <w:rPr>
           <w:b/>
           <w:smallCaps/>
         </w:rPr>
+      </w:pPr>
+    </w:p>
+    <w:p>
+      <w:pPr>
+        <w:jc w:val="left"/>
+      </w:pPr>
+      <w:r>
+        <w:rPr>
+          <w:b/>
+          <w:smallCaps/>
+        </w:rPr>
         <w:br w:type="page"/>
       </w:r>
     </w:p>
-    <w:bookmarkStart w:id="33" w:name="_Toc116894346" w:displacedByCustomXml="next"/>
+    <w:bookmarkStart w:id="36" w:name="_Toc117197782" w:displacedByCustomXml="next"/>
     <w:sdt>
       <w:sdtPr>
         <w:rPr>
@@ -19711,6 +20821,7 @@
           <w:docPartUnique/>
         </w:docPartObj>
       </w:sdtPr>
+      <w:sdtEndPr/>
       <w:sdtContent>
         <w:p>
           <w:pPr>
@@ -19719,13 +20830,14 @@
           <w:r>
             <w:t>References</w:t>
           </w:r>
-          <w:bookmarkEnd w:id="33"/>
+          <w:bookmarkEnd w:id="36"/>
         </w:p>
         <w:sdt>
           <w:sdtPr>
             <w:id w:val="-573587230"/>
             <w:bibliography/>
           </w:sdtPr>
+          <w:sdtEndPr/>
           <w:sdtContent>
             <w:p>
               <w:pPr>
@@ -20215,30 +21327,32 @@
         <w:pStyle w:val="Heading1"/>
         <w:keepLines w:val="0"/>
       </w:pPr>
-      <w:bookmarkStart w:id="34" w:name="_Toc116894347"/>
+      <w:bookmarkStart w:id="37" w:name="_Toc117197783"/>
       <w:r>
         <w:t>Bibliography</w:t>
       </w:r>
-      <w:bookmarkEnd w:id="34"/>
+      <w:bookmarkEnd w:id="37"/>
     </w:p>
     <w:p>
       <w:pPr>
         <w:pStyle w:val="Heading1"/>
         <w:keepLines w:val="0"/>
       </w:pPr>
-      <w:bookmarkStart w:id="35" w:name="_Toc116894348"/>
+      <w:bookmarkStart w:id="38" w:name="_Toc117197784"/>
       <w:r>
         <w:t>Appendices</w:t>
       </w:r>
-      <w:bookmarkEnd w:id="35"/>
+      <w:bookmarkEnd w:id="38"/>
     </w:p>
     <w:p>
       <w:pPr>
         <w:pStyle w:val="Heading1"/>
       </w:pPr>
+      <w:bookmarkStart w:id="39" w:name="_Toc117197785"/>
       <w:r>
         <w:t>Links</w:t>
       </w:r>
+      <w:bookmarkEnd w:id="39"/>
     </w:p>
     <w:p>
       <w:pPr>
@@ -20294,7 +21408,7 @@
                           <pic:cNvPicPr/>
                         </pic:nvPicPr>
                         <pic:blipFill>
-                          <a:blip r:embed="rId51">
+                          <a:blip r:embed="rId56">
                             <a:extLst>
                               <a:ext uri="{28A0092B-C50C-407E-A947-70E740481C1C}">
                                 <a14:useLocalDpi xmlns:a14="http://schemas.microsoft.com/office/drawing/2010/main" val="0"/>
@@ -20358,7 +21472,7 @@
                 <w:szCs w:val="18"/>
               </w:rPr>
             </w:pPr>
-            <w:hyperlink r:id="rId52" w:history="1">
+            <w:hyperlink r:id="rId57" w:history="1">
               <w:r>
                 <w:rPr>
                   <w:rStyle w:val="Hyperlink"/>
@@ -20413,7 +21527,7 @@
                           <pic:cNvPicPr/>
                         </pic:nvPicPr>
                         <pic:blipFill>
-                          <a:blip r:embed="rId53" cstate="print">
+                          <a:blip r:embed="rId58" cstate="print">
                             <a:extLst>
                               <a:ext uri="{28A0092B-C50C-407E-A947-70E740481C1C}">
                                 <a14:useLocalDpi xmlns:a14="http://schemas.microsoft.com/office/drawing/2010/main" val="0"/>
@@ -20472,7 +21586,7 @@
             <w:pPr>
               <w:spacing w:before="60" w:after="60"/>
             </w:pPr>
-            <w:hyperlink r:id="rId54" w:history="1">
+            <w:hyperlink r:id="rId59" w:history="1">
               <w:r>
                 <w:rPr>
                   <w:rStyle w:val="Hyperlink"/>
@@ -20546,6 +21660,16 @@
 
 <file path=word/footer1.xml><?xml version="1.0" encoding="utf-8"?>
 <w:ftr xmlns:wpc="http://schemas.microsoft.com/office/word/2010/wordprocessingCanvas" xmlns:cx="http://schemas.microsoft.com/office/drawing/2014/chartex" xmlns:cx1="http://schemas.microsoft.com/office/drawing/2015/9/8/chartex" xmlns:cx2="http://schemas.microsoft.com/office/drawing/2015/10/21/chartex" xmlns:cx3="http://schemas.microsoft.com/office/drawing/2016/5/9/chartex" xmlns:cx4="http://schemas.microsoft.com/office/drawing/2016/5/10/chartex" xmlns:cx5="http://schemas.microsoft.com/office/drawing/2016/5/11/chartex" xmlns:cx6="http://schemas.microsoft.com/office/drawing/2016/5/12/chartex" xmlns:cx7="http://schemas.microsoft.com/office/drawing/2016/5/13/chartex" xmlns:cx8="http://schemas.microsoft.com/office/drawing/2016/5/14/chartex" xmlns:mc="http://schemas.openxmlformats.org/markup-compatibility/2006" xmlns:aink="http://schemas.microsoft.com/office/drawing/2016/ink" xmlns:am3d="http://schemas.microsoft.com/office/drawing/2017/model3d" xmlns:o="urn:schemas-microsoft-com:office:office" xmlns:oel="http://schemas.microsoft.com/office/2019/extlst" xmlns:r="http://schemas.openxmlformats.org/officeDocument/2006/relationships" xmlns:m="http://schemas.openxmlformats.org/officeDocument/2006/math" xmlns:v="urn:schemas-microsoft-com:vml" xmlns:wp14="http://schemas.microsoft.com/office/word/2010/wordprocessingDrawing" xmlns:wp="http://schemas.openxmlformats.org/drawingml/2006/wordprocessingDrawing" xmlns:w10="urn:schemas-microsoft-com:office:word" xmlns:w="http://schemas.openxmlformats.org/wordprocessingml/2006/main" xmlns:w14="http://schemas.microsoft.com/office/word/2010/wordml" xmlns:w15="http://schemas.microsoft.com/office/word/2012/wordml" xmlns:w16cex="http://schemas.microsoft.com/office/word/2018/wordml/cex" xmlns:w16cid="http://schemas.microsoft.com/office/word/2016/wordml/cid" xmlns:w16="http://schemas.microsoft.com/office/word/2018/wordml" xmlns:w16sdtdh="http://schemas.microsoft.com/office/word/2020/wordml/sdtdatahash" xmlns:w16se="http://schemas.microsoft.com/office/word/2015/wordml/symex" xmlns:wpg="http://schemas.microsoft.com/office/word/2010/wordprocessingGroup" xmlns:wpi="http://schemas.microsoft.com/office/word/2010/wordprocessingInk" xmlns:wne="http://schemas.microsoft.com/office/word/2006/wordml" xmlns:wps="http://schemas.microsoft.com/office/word/2010/wordprocessingShape" mc:Ignorable="w14 w15 w16se w16cid w16 w16cex w16sdtdh wp14">
+  <w:p>
+    <w:pPr>
+      <w:pStyle w:val="Footer"/>
+    </w:pPr>
+  </w:p>
+</w:ftr>
+</file>
+
+<file path=word/footer2.xml><?xml version="1.0" encoding="utf-8"?>
+<w:ftr xmlns:wpc="http://schemas.microsoft.com/office/word/2010/wordprocessingCanvas" xmlns:cx="http://schemas.microsoft.com/office/drawing/2014/chartex" xmlns:cx1="http://schemas.microsoft.com/office/drawing/2015/9/8/chartex" xmlns:cx2="http://schemas.microsoft.com/office/drawing/2015/10/21/chartex" xmlns:cx3="http://schemas.microsoft.com/office/drawing/2016/5/9/chartex" xmlns:cx4="http://schemas.microsoft.com/office/drawing/2016/5/10/chartex" xmlns:cx5="http://schemas.microsoft.com/office/drawing/2016/5/11/chartex" xmlns:cx6="http://schemas.microsoft.com/office/drawing/2016/5/12/chartex" xmlns:cx7="http://schemas.microsoft.com/office/drawing/2016/5/13/chartex" xmlns:cx8="http://schemas.microsoft.com/office/drawing/2016/5/14/chartex" xmlns:mc="http://schemas.openxmlformats.org/markup-compatibility/2006" xmlns:aink="http://schemas.microsoft.com/office/drawing/2016/ink" xmlns:am3d="http://schemas.microsoft.com/office/drawing/2017/model3d" xmlns:o="urn:schemas-microsoft-com:office:office" xmlns:oel="http://schemas.microsoft.com/office/2019/extlst" xmlns:r="http://schemas.openxmlformats.org/officeDocument/2006/relationships" xmlns:m="http://schemas.openxmlformats.org/officeDocument/2006/math" xmlns:v="urn:schemas-microsoft-com:vml" xmlns:wp14="http://schemas.microsoft.com/office/word/2010/wordprocessingDrawing" xmlns:wp="http://schemas.openxmlformats.org/drawingml/2006/wordprocessingDrawing" xmlns:w10="urn:schemas-microsoft-com:office:word" xmlns:w="http://schemas.openxmlformats.org/wordprocessingml/2006/main" xmlns:w14="http://schemas.microsoft.com/office/word/2010/wordml" xmlns:w15="http://schemas.microsoft.com/office/word/2012/wordml" xmlns:w16cex="http://schemas.microsoft.com/office/word/2018/wordml/cex" xmlns:w16cid="http://schemas.microsoft.com/office/word/2016/wordml/cid" xmlns:w16="http://schemas.microsoft.com/office/word/2018/wordml" xmlns:w16sdtdh="http://schemas.microsoft.com/office/word/2020/wordml/sdtdatahash" xmlns:w16se="http://schemas.microsoft.com/office/word/2015/wordml/symex" xmlns:wpg="http://schemas.microsoft.com/office/word/2010/wordprocessingGroup" xmlns:wpi="http://schemas.microsoft.com/office/word/2010/wordprocessingInk" xmlns:wne="http://schemas.microsoft.com/office/word/2006/wordml" xmlns:wps="http://schemas.microsoft.com/office/word/2010/wordprocessingShape" mc:Ignorable="w14 w15 w16se w16cid w16 w16cex w16sdtdh wp14">
   <w:sdt>
     <w:sdtPr>
       <w:id w:val="288716868"/>
@@ -20556,6 +21680,8 @@
     </w:sdtPr>
     <w:sdtEndPr>
       <w:rPr>
+        <w:b/>
+        <w:bCs/>
         <w:smallCaps/>
       </w:rPr>
     </w:sdtEndPr>
@@ -20637,7 +21763,15 @@
           <w:rPr>
             <w:smallCaps/>
           </w:rPr>
-          <w:t xml:space="preserve"> 17663</w:t>
+          <w:t xml:space="preserve"> </w:t>
+        </w:r>
+        <w:r>
+          <w:rPr>
+            <w:b/>
+            <w:bCs/>
+            <w:smallCaps/>
+          </w:rPr>
+          <w:t>17663</w:t>
         </w:r>
       </w:p>
     </w:sdtContent>
@@ -20645,6 +21779,16 @@
 </w:ftr>
 </file>
 
+<file path=word/footer3.xml><?xml version="1.0" encoding="utf-8"?>
+<w:ftr xmlns:wpc="http://schemas.microsoft.com/office/word/2010/wordprocessingCanvas" xmlns:cx="http://schemas.microsoft.com/office/drawing/2014/chartex" xmlns:cx1="http://schemas.microsoft.com/office/drawing/2015/9/8/chartex" xmlns:cx2="http://schemas.microsoft.com/office/drawing/2015/10/21/chartex" xmlns:cx3="http://schemas.microsoft.com/office/drawing/2016/5/9/chartex" xmlns:cx4="http://schemas.microsoft.com/office/drawing/2016/5/10/chartex" xmlns:cx5="http://schemas.microsoft.com/office/drawing/2016/5/11/chartex" xmlns:cx6="http://schemas.microsoft.com/office/drawing/2016/5/12/chartex" xmlns:cx7="http://schemas.microsoft.com/office/drawing/2016/5/13/chartex" xmlns:cx8="http://schemas.microsoft.com/office/drawing/2016/5/14/chartex" xmlns:mc="http://schemas.openxmlformats.org/markup-compatibility/2006" xmlns:aink="http://schemas.microsoft.com/office/drawing/2016/ink" xmlns:am3d="http://schemas.microsoft.com/office/drawing/2017/model3d" xmlns:o="urn:schemas-microsoft-com:office:office" xmlns:oel="http://schemas.microsoft.com/office/2019/extlst" xmlns:r="http://schemas.openxmlformats.org/officeDocument/2006/relationships" xmlns:m="http://schemas.openxmlformats.org/officeDocument/2006/math" xmlns:v="urn:schemas-microsoft-com:vml" xmlns:wp14="http://schemas.microsoft.com/office/word/2010/wordprocessingDrawing" xmlns:wp="http://schemas.openxmlformats.org/drawingml/2006/wordprocessingDrawing" xmlns:w10="urn:schemas-microsoft-com:office:word" xmlns:w="http://schemas.openxmlformats.org/wordprocessingml/2006/main" xmlns:w14="http://schemas.microsoft.com/office/word/2010/wordml" xmlns:w15="http://schemas.microsoft.com/office/word/2012/wordml" xmlns:w16cex="http://schemas.microsoft.com/office/word/2018/wordml/cex" xmlns:w16cid="http://schemas.microsoft.com/office/word/2016/wordml/cid" xmlns:w16="http://schemas.microsoft.com/office/word/2018/wordml" xmlns:w16sdtdh="http://schemas.microsoft.com/office/word/2020/wordml/sdtdatahash" xmlns:w16se="http://schemas.microsoft.com/office/word/2015/wordml/symex" xmlns:wpg="http://schemas.microsoft.com/office/word/2010/wordprocessingGroup" xmlns:wpi="http://schemas.microsoft.com/office/word/2010/wordprocessingInk" xmlns:wne="http://schemas.microsoft.com/office/word/2006/wordml" xmlns:wps="http://schemas.microsoft.com/office/word/2010/wordprocessingShape" mc:Ignorable="w14 w15 w16se w16cid w16 w16cex w16sdtdh wp14">
+  <w:p>
+    <w:pPr>
+      <w:pStyle w:val="Footer"/>
+    </w:pPr>
+  </w:p>
+</w:ftr>
+</file>
+
 <file path=word/footnotes.xml><?xml version="1.0" encoding="utf-8"?>
 <w:footnotes xmlns:wpc="http://schemas.microsoft.com/office/word/2010/wordprocessingCanvas" xmlns:cx="http://schemas.microsoft.com/office/drawing/2014/chartex" xmlns:cx1="http://schemas.microsoft.com/office/drawing/2015/9/8/chartex" xmlns:cx2="http://schemas.microsoft.com/office/drawing/2015/10/21/chartex" xmlns:cx3="http://schemas.microsoft.com/office/drawing/2016/5/9/chartex" xmlns:cx4="http://schemas.microsoft.com/office/drawing/2016/5/10/chartex" xmlns:cx5="http://schemas.microsoft.com/office/drawing/2016/5/11/chartex" xmlns:cx6="http://schemas.microsoft.com/office/drawing/2016/5/12/chartex" xmlns:cx7="http://schemas.microsoft.com/office/drawing/2016/5/13/chartex" xmlns:cx8="http://schemas.microsoft.com/office/drawing/2016/5/14/chartex" xmlns:mc="http://schemas.openxmlformats.org/markup-compatibility/2006" xmlns:aink="http://schemas.microsoft.com/office/drawing/2016/ink" xmlns:am3d="http://schemas.microsoft.com/office/drawing/2017/model3d" xmlns:o="urn:schemas-microsoft-com:office:office" xmlns:oel="http://schemas.microsoft.com/office/2019/extlst" xmlns:r="http://schemas.openxmlformats.org/officeDocument/2006/relationships" xmlns:m="http://schemas.openxmlformats.org/officeDocument/2006/math" xmlns:v="urn:schemas-microsoft-com:vml" xmlns:wp14="http://schemas.microsoft.com/office/word/2010/wordprocessingDrawing" xmlns:wp="http://schemas.openxmlformats.org/drawingml/2006/wordprocessingDrawing" xmlns:w10="urn:schemas-microsoft-com:office:word" xmlns:w="http://schemas.openxmlformats.org/wordprocessingml/2006/main" xmlns:w14="http://schemas.microsoft.com/office/word/2010/wordml" xmlns:w15="http://schemas.microsoft.com/office/word/2012/wordml" xmlns:w16cex="http://schemas.microsoft.com/office/word/2018/wordml/cex" xmlns:w16cid="http://schemas.microsoft.com/office/word/2016/wordml/cid" xmlns:w16="http://schemas.microsoft.com/office/word/2018/wordml" xmlns:w16sdtdh="http://schemas.microsoft.com/office/word/2020/wordml/sdtdatahash" xmlns:w16se="http://schemas.microsoft.com/office/word/2015/wordml/symex" xmlns:wpg="http://schemas.microsoft.com/office/word/2010/wordprocessingGroup" xmlns:wpi="http://schemas.microsoft.com/office/word/2010/wordprocessingInk" xmlns:wne="http://schemas.microsoft.com/office/word/2006/wordml" xmlns:wps="http://schemas.microsoft.com/office/word/2010/wordprocessingShape" mc:Ignorable="w14 w15 w16se w16cid w16 w16cex w16sdtdh wp14">
   <w:footnote w:type="separator" w:id="-1">
@@ -20671,6 +21815,16 @@
 </file>
 
 <file path=word/header1.xml><?xml version="1.0" encoding="utf-8"?>
+<w:hdr xmlns:wpc="http://schemas.microsoft.com/office/word/2010/wordprocessingCanvas" xmlns:cx="http://schemas.microsoft.com/office/drawing/2014/chartex" xmlns:cx1="http://schemas.microsoft.com/office/drawing/2015/9/8/chartex" xmlns:cx2="http://schemas.microsoft.com/office/drawing/2015/10/21/chartex" xmlns:cx3="http://schemas.microsoft.com/office/drawing/2016/5/9/chartex" xmlns:cx4="http://schemas.microsoft.com/office/drawing/2016/5/10/chartex" xmlns:cx5="http://schemas.microsoft.com/office/drawing/2016/5/11/chartex" xmlns:cx6="http://schemas.microsoft.com/office/drawing/2016/5/12/chartex" xmlns:cx7="http://schemas.microsoft.com/office/drawing/2016/5/13/chartex" xmlns:cx8="http://schemas.microsoft.com/office/drawing/2016/5/14/chartex" xmlns:mc="http://schemas.openxmlformats.org/markup-compatibility/2006" xmlns:aink="http://schemas.microsoft.com/office/drawing/2016/ink" xmlns:am3d="http://schemas.microsoft.com/office/drawing/2017/model3d" xmlns:o="urn:schemas-microsoft-com:office:office" xmlns:oel="http://schemas.microsoft.com/office/2019/extlst" xmlns:r="http://schemas.openxmlformats.org/officeDocument/2006/relationships" xmlns:m="http://schemas.openxmlformats.org/officeDocument/2006/math" xmlns:v="urn:schemas-microsoft-com:vml" xmlns:wp14="http://schemas.microsoft.com/office/word/2010/wordprocessingDrawing" xmlns:wp="http://schemas.openxmlformats.org/drawingml/2006/wordprocessingDrawing" xmlns:w10="urn:schemas-microsoft-com:office:word" xmlns:w="http://schemas.openxmlformats.org/wordprocessingml/2006/main" xmlns:w14="http://schemas.microsoft.com/office/word/2010/wordml" xmlns:w15="http://schemas.microsoft.com/office/word/2012/wordml" xmlns:w16cex="http://schemas.microsoft.com/office/word/2018/wordml/cex" xmlns:w16cid="http://schemas.microsoft.com/office/word/2016/wordml/cid" xmlns:w16="http://schemas.microsoft.com/office/word/2018/wordml" xmlns:w16sdtdh="http://schemas.microsoft.com/office/word/2020/wordml/sdtdatahash" xmlns:w16se="http://schemas.microsoft.com/office/word/2015/wordml/symex" xmlns:wpg="http://schemas.microsoft.com/office/word/2010/wordprocessingGroup" xmlns:wpi="http://schemas.microsoft.com/office/word/2010/wordprocessingInk" xmlns:wne="http://schemas.microsoft.com/office/word/2006/wordml" xmlns:wps="http://schemas.microsoft.com/office/word/2010/wordprocessingShape" mc:Ignorable="w14 w15 w16se w16cid w16 w16cex w16sdtdh wp14">
+  <w:p>
+    <w:pPr>
+      <w:pStyle w:val="Header"/>
+    </w:pPr>
+  </w:p>
+</w:hdr>
+</file>
+
+<file path=word/header2.xml><?xml version="1.0" encoding="utf-8"?>
 <w:hdr xmlns:wpc="http://schemas.microsoft.com/office/word/2010/wordprocessingCanvas" xmlns:cx="http://schemas.microsoft.com/office/drawing/2014/chartex" xmlns:cx1="http://schemas.microsoft.com/office/drawing/2015/9/8/chartex" xmlns:cx2="http://schemas.microsoft.com/office/drawing/2015/10/21/chartex" xmlns:cx3="http://schemas.microsoft.com/office/drawing/2016/5/9/chartex" xmlns:cx4="http://schemas.microsoft.com/office/drawing/2016/5/10/chartex" xmlns:cx5="http://schemas.microsoft.com/office/drawing/2016/5/11/chartex" xmlns:cx6="http://schemas.microsoft.com/office/drawing/2016/5/12/chartex" xmlns:cx7="http://schemas.microsoft.com/office/drawing/2016/5/13/chartex" xmlns:cx8="http://schemas.microsoft.com/office/drawing/2016/5/14/chartex" xmlns:mc="http://schemas.openxmlformats.org/markup-compatibility/2006" xmlns:aink="http://schemas.microsoft.com/office/drawing/2016/ink" xmlns:am3d="http://schemas.microsoft.com/office/drawing/2017/model3d" xmlns:o="urn:schemas-microsoft-com:office:office" xmlns:oel="http://schemas.microsoft.com/office/2019/extlst" xmlns:r="http://schemas.openxmlformats.org/officeDocument/2006/relationships" xmlns:m="http://schemas.openxmlformats.org/officeDocument/2006/math" xmlns:v="urn:schemas-microsoft-com:vml" xmlns:wp14="http://schemas.microsoft.com/office/word/2010/wordprocessingDrawing" xmlns:wp="http://schemas.openxmlformats.org/drawingml/2006/wordprocessingDrawing" xmlns:w10="urn:schemas-microsoft-com:office:word" xmlns:w="http://schemas.openxmlformats.org/wordprocessingml/2006/main" xmlns:w14="http://schemas.microsoft.com/office/word/2010/wordml" xmlns:w15="http://schemas.microsoft.com/office/word/2012/wordml" xmlns:w16cex="http://schemas.microsoft.com/office/word/2018/wordml/cex" xmlns:w16cid="http://schemas.microsoft.com/office/word/2016/wordml/cid" xmlns:w16="http://schemas.microsoft.com/office/word/2018/wordml" xmlns:w16sdtdh="http://schemas.microsoft.com/office/word/2020/wordml/sdtdatahash" xmlns:w16se="http://schemas.microsoft.com/office/word/2015/wordml/symex" xmlns:wpg="http://schemas.microsoft.com/office/word/2010/wordprocessingGroup" xmlns:wpi="http://schemas.microsoft.com/office/word/2010/wordprocessingInk" xmlns:wne="http://schemas.microsoft.com/office/word/2006/wordml" xmlns:wps="http://schemas.microsoft.com/office/word/2010/wordprocessingShape" mc:Ignorable="w14 w15 w16se w16cid w16 w16cex w16sdtdh wp14">
   <w:p>
     <w:pPr>
@@ -20716,6 +21870,16 @@
       </w:rPr>
       <w:t>DISSERTATION PROJECT</w:t>
     </w:r>
+  </w:p>
+</w:hdr>
+</file>
+
+<file path=word/header3.xml><?xml version="1.0" encoding="utf-8"?>
+<w:hdr xmlns:wpc="http://schemas.microsoft.com/office/word/2010/wordprocessingCanvas" xmlns:cx="http://schemas.microsoft.com/office/drawing/2014/chartex" xmlns:cx1="http://schemas.microsoft.com/office/drawing/2015/9/8/chartex" xmlns:cx2="http://schemas.microsoft.com/office/drawing/2015/10/21/chartex" xmlns:cx3="http://schemas.microsoft.com/office/drawing/2016/5/9/chartex" xmlns:cx4="http://schemas.microsoft.com/office/drawing/2016/5/10/chartex" xmlns:cx5="http://schemas.microsoft.com/office/drawing/2016/5/11/chartex" xmlns:cx6="http://schemas.microsoft.com/office/drawing/2016/5/12/chartex" xmlns:cx7="http://schemas.microsoft.com/office/drawing/2016/5/13/chartex" xmlns:cx8="http://schemas.microsoft.com/office/drawing/2016/5/14/chartex" xmlns:mc="http://schemas.openxmlformats.org/markup-compatibility/2006" xmlns:aink="http://schemas.microsoft.com/office/drawing/2016/ink" xmlns:am3d="http://schemas.microsoft.com/office/drawing/2017/model3d" xmlns:o="urn:schemas-microsoft-com:office:office" xmlns:oel="http://schemas.microsoft.com/office/2019/extlst" xmlns:r="http://schemas.openxmlformats.org/officeDocument/2006/relationships" xmlns:m="http://schemas.openxmlformats.org/officeDocument/2006/math" xmlns:v="urn:schemas-microsoft-com:vml" xmlns:wp14="http://schemas.microsoft.com/office/word/2010/wordprocessingDrawing" xmlns:wp="http://schemas.openxmlformats.org/drawingml/2006/wordprocessingDrawing" xmlns:w10="urn:schemas-microsoft-com:office:word" xmlns:w="http://schemas.openxmlformats.org/wordprocessingml/2006/main" xmlns:w14="http://schemas.microsoft.com/office/word/2010/wordml" xmlns:w15="http://schemas.microsoft.com/office/word/2012/wordml" xmlns:w16cex="http://schemas.microsoft.com/office/word/2018/wordml/cex" xmlns:w16cid="http://schemas.microsoft.com/office/word/2016/wordml/cid" xmlns:w16="http://schemas.microsoft.com/office/word/2018/wordml" xmlns:w16sdtdh="http://schemas.microsoft.com/office/word/2020/wordml/sdtdatahash" xmlns:w16se="http://schemas.microsoft.com/office/word/2015/wordml/symex" xmlns:wpg="http://schemas.microsoft.com/office/word/2010/wordprocessingGroup" xmlns:wpi="http://schemas.microsoft.com/office/word/2010/wordprocessingInk" xmlns:wne="http://schemas.microsoft.com/office/word/2006/wordml" xmlns:wps="http://schemas.microsoft.com/office/word/2010/wordprocessingShape" mc:Ignorable="w14 w15 w16se w16cid w16 w16cex w16sdtdh wp14">
+  <w:p>
+    <w:pPr>
+      <w:pStyle w:val="Header"/>
+    </w:pPr>
   </w:p>
 </w:hdr>
 </file>
@@ -23130,7 +24294,6 @@
   <w:style w:type="character" w:default="1" w:styleId="DefaultParagraphFont">
     <w:name w:val="Default Paragraph Font"/>
     <w:uiPriority w:val="1"/>
-    <w:semiHidden/>
     <w:unhideWhenUsed/>
   </w:style>
   <w:style w:type="table" w:default="1" w:styleId="TableNormal">
@@ -24248,11 +25411,30 @@
     <b:Publisher>Arduino LLC</b:Publisher>
     <b:RefOrder>15</b:RefOrder>
   </b:Source>
+  <b:Source>
+    <b:Tag>Mur17</b:Tag>
+    <b:SourceType>Book</b:SourceType>
+    <b:Guid>{741D9F11-4392-413E-960C-95F6A7DF5C67}</b:Guid>
+    <b:Author>
+      <b:Author>
+        <b:NameList>
+          <b:Person>
+            <b:Last>Murphy</b:Last>
+            <b:First>R.</b:First>
+          </b:Person>
+        </b:NameList>
+      </b:Author>
+    </b:Author>
+    <b:Title>USB HID Basics with PSoC 3 and PSoC 5LP</b:Title>
+    <b:Year>2017</b:Year>
+    <b:Publisher>Cypress</b:Publisher>
+    <b:RefOrder>19</b:RefOrder>
+  </b:Source>
 </b:Sources>
 </file>
 
 <file path=customXml/itemProps1.xml><?xml version="1.0" encoding="utf-8"?>
-<ds:datastoreItem xmlns:ds="http://schemas.openxmlformats.org/officeDocument/2006/customXml" ds:itemID="{CFD73371-734F-4A94-B663-0E1453463EFD}">
+<ds:datastoreItem xmlns:ds="http://schemas.openxmlformats.org/officeDocument/2006/customXml" ds:itemID="{53D4310A-2F37-4E2C-904C-9F847E235EDA}">
   <ds:schemaRefs>
     <ds:schemaRef ds:uri="http://schemas.openxmlformats.org/officeDocument/2006/bibliography"/>
   </ds:schemaRefs>

</xml_diff>

<commit_message>
Audio on the Browser Paragraph
</commit_message>
<xml_diff>
--- a/BSC_Final_Project_17663_Tivadar_Debnar.docx
+++ b/BSC_Final_Project_17663_Tivadar_Debnar.docx
@@ -762,7 +762,6 @@
           <w:id w:val="-1322191505"/>
           <w:citation/>
         </w:sdtPr>
-        <w:sdtEndPr/>
         <w:sdtContent>
           <w:r>
             <w:rPr>
@@ -4970,7 +4969,6 @@
           <w:id w:val="451291477"/>
           <w:citation/>
         </w:sdtPr>
-        <w:sdtEndPr/>
         <w:sdtContent>
           <w:r>
             <w:fldChar w:fldCharType="begin"/>
@@ -5196,27 +5194,14 @@
       <w:r>
         <w:t xml:space="preserve">Figure </w:t>
       </w:r>
-      <w:r>
-        <w:fldChar w:fldCharType="begin"/>
-      </w:r>
-      <w:r>
-        <w:instrText xml:space="preserve"> SEQ Figure \* ARABIC </w:instrText>
-      </w:r>
-      <w:r>
-        <w:fldChar w:fldCharType="separate"/>
-      </w:r>
-      <w:r>
-        <w:rPr>
-          <w:noProof/>
-        </w:rPr>
-        <w:t>1</w:t>
-      </w:r>
-      <w:r>
-        <w:rPr>
-          <w:noProof/>
-        </w:rPr>
-        <w:fldChar w:fldCharType="end"/>
-      </w:r>
+      <w:fldSimple w:instr=" SEQ Figure \* ARABIC ">
+        <w:r>
+          <w:rPr>
+            <w:noProof/>
+          </w:rPr>
+          <w:t>1</w:t>
+        </w:r>
+      </w:fldSimple>
       <w:r>
         <w:t>| Guitar Hero Controller Layout</w:t>
       </w:r>
@@ -5548,27 +5533,14 @@
       <w:r>
         <w:t xml:space="preserve">Figure </w:t>
       </w:r>
-      <w:r>
-        <w:fldChar w:fldCharType="begin"/>
-      </w:r>
-      <w:r>
-        <w:instrText xml:space="preserve"> SEQ Figure \* ARABIC </w:instrText>
-      </w:r>
-      <w:r>
-        <w:fldChar w:fldCharType="separate"/>
-      </w:r>
-      <w:r>
-        <w:rPr>
-          <w:noProof/>
-        </w:rPr>
-        <w:t>2</w:t>
-      </w:r>
-      <w:r>
-        <w:rPr>
-          <w:noProof/>
-        </w:rPr>
-        <w:fldChar w:fldCharType="end"/>
-      </w:r>
+      <w:fldSimple w:instr=" SEQ Figure \* ARABIC ">
+        <w:r>
+          <w:rPr>
+            <w:noProof/>
+          </w:rPr>
+          <w:t>2</w:t>
+        </w:r>
+      </w:fldSimple>
       <w:r>
         <w:t xml:space="preserve"> | </w:t>
       </w:r>
@@ -5804,27 +5776,14 @@
       <w:r>
         <w:t xml:space="preserve">Figure </w:t>
       </w:r>
-      <w:r>
-        <w:fldChar w:fldCharType="begin"/>
-      </w:r>
-      <w:r>
-        <w:instrText xml:space="preserve"> SEQ Figure \* ARABIC </w:instrText>
-      </w:r>
-      <w:r>
-        <w:fldChar w:fldCharType="separate"/>
-      </w:r>
-      <w:r>
-        <w:rPr>
-          <w:noProof/>
-        </w:rPr>
-        <w:t>3</w:t>
-      </w:r>
-      <w:r>
-        <w:rPr>
-          <w:noProof/>
-        </w:rPr>
-        <w:fldChar w:fldCharType="end"/>
-      </w:r>
+      <w:fldSimple w:instr=" SEQ Figure \* ARABIC ">
+        <w:r>
+          <w:rPr>
+            <w:noProof/>
+          </w:rPr>
+          <w:t>3</w:t>
+        </w:r>
+      </w:fldSimple>
       <w:r>
         <w:t xml:space="preserve"> | RockSmith</w:t>
       </w:r>
@@ -6005,27 +5964,14 @@
       <w:r>
         <w:t xml:space="preserve">Figure </w:t>
       </w:r>
-      <w:r>
-        <w:fldChar w:fldCharType="begin"/>
-      </w:r>
-      <w:r>
-        <w:instrText xml:space="preserve"> SEQ Figure \* ARABIC </w:instrText>
-      </w:r>
-      <w:r>
-        <w:fldChar w:fldCharType="separate"/>
-      </w:r>
-      <w:r>
-        <w:rPr>
-          <w:noProof/>
-        </w:rPr>
-        <w:t>4</w:t>
-      </w:r>
-      <w:r>
-        <w:rPr>
-          <w:noProof/>
-        </w:rPr>
-        <w:fldChar w:fldCharType="end"/>
-      </w:r>
+      <w:fldSimple w:instr=" SEQ Figure \* ARABIC ">
+        <w:r>
+          <w:rPr>
+            <w:noProof/>
+          </w:rPr>
+          <w:t>4</w:t>
+        </w:r>
+      </w:fldSimple>
       <w:r>
         <w:t xml:space="preserve"> | </w:t>
       </w:r>
@@ -7419,7 +7365,6 @@
           <w:id w:val="-1779716642"/>
           <w:citation/>
         </w:sdtPr>
-        <w:sdtEndPr/>
         <w:sdtContent>
           <w:r>
             <w:rPr>
@@ -7707,27 +7652,14 @@
       <w:r>
         <w:t xml:space="preserve">Figure </w:t>
       </w:r>
-      <w:r>
-        <w:fldChar w:fldCharType="begin"/>
-      </w:r>
-      <w:r>
-        <w:instrText xml:space="preserve"> SEQ Figure \* ARABIC </w:instrText>
-      </w:r>
-      <w:r>
-        <w:fldChar w:fldCharType="separate"/>
-      </w:r>
-      <w:r>
-        <w:rPr>
-          <w:noProof/>
-        </w:rPr>
-        <w:t>5</w:t>
-      </w:r>
-      <w:r>
-        <w:rPr>
-          <w:noProof/>
-        </w:rPr>
-        <w:fldChar w:fldCharType="end"/>
-      </w:r>
+      <w:fldSimple w:instr=" SEQ Figure \* ARABIC ">
+        <w:r>
+          <w:rPr>
+            <w:noProof/>
+          </w:rPr>
+          <w:t>5</w:t>
+        </w:r>
+      </w:fldSimple>
       <w:r>
         <w:t xml:space="preserve"> | RiffMaster</w:t>
       </w:r>
@@ -8106,27 +8038,14 @@
       <w:r>
         <w:t xml:space="preserve">Figure </w:t>
       </w:r>
-      <w:r>
-        <w:fldChar w:fldCharType="begin"/>
-      </w:r>
-      <w:r>
-        <w:instrText xml:space="preserve"> SEQ Figure \* ARABIC </w:instrText>
-      </w:r>
-      <w:r>
-        <w:fldChar w:fldCharType="separate"/>
-      </w:r>
-      <w:r>
-        <w:rPr>
-          <w:noProof/>
-        </w:rPr>
-        <w:t>6</w:t>
-      </w:r>
-      <w:r>
-        <w:rPr>
-          <w:noProof/>
-        </w:rPr>
-        <w:fldChar w:fldCharType="end"/>
-      </w:r>
+      <w:fldSimple w:instr=" SEQ Figure \* ARABIC ">
+        <w:r>
+          <w:rPr>
+            <w:noProof/>
+          </w:rPr>
+          <w:t>6</w:t>
+        </w:r>
+      </w:fldSimple>
       <w:r>
         <w:t xml:space="preserve"> | Landing Page</w:t>
       </w:r>
@@ -8629,27 +8548,14 @@
       <w:r>
         <w:t xml:space="preserve">Figure </w:t>
       </w:r>
-      <w:r>
-        <w:fldChar w:fldCharType="begin"/>
-      </w:r>
-      <w:r>
-        <w:instrText xml:space="preserve"> SEQ Figure \* ARABIC </w:instrText>
-      </w:r>
-      <w:r>
-        <w:fldChar w:fldCharType="separate"/>
-      </w:r>
-      <w:r>
-        <w:rPr>
-          <w:noProof/>
-        </w:rPr>
-        <w:t>7</w:t>
-      </w:r>
-      <w:r>
-        <w:rPr>
-          <w:noProof/>
-        </w:rPr>
-        <w:fldChar w:fldCharType="end"/>
-      </w:r>
+      <w:fldSimple w:instr=" SEQ Figure \* ARABIC ">
+        <w:r>
+          <w:rPr>
+            <w:noProof/>
+          </w:rPr>
+          <w:t>7</w:t>
+        </w:r>
+      </w:fldSimple>
       <w:r>
         <w:t xml:space="preserve"> | Wireframes </w:t>
       </w:r>
@@ -9016,27 +8922,14 @@
       <w:r>
         <w:t xml:space="preserve">Figure </w:t>
       </w:r>
-      <w:r>
-        <w:fldChar w:fldCharType="begin"/>
-      </w:r>
-      <w:r>
-        <w:instrText xml:space="preserve"> SEQ Figure \* ARABIC </w:instrText>
-      </w:r>
-      <w:r>
-        <w:fldChar w:fldCharType="separate"/>
-      </w:r>
-      <w:r>
-        <w:rPr>
-          <w:noProof/>
-        </w:rPr>
-        <w:t>8</w:t>
-      </w:r>
-      <w:r>
-        <w:rPr>
-          <w:noProof/>
-        </w:rPr>
-        <w:fldChar w:fldCharType="end"/>
-      </w:r>
+      <w:fldSimple w:instr=" SEQ Figure \* ARABIC ">
+        <w:r>
+          <w:rPr>
+            <w:noProof/>
+          </w:rPr>
+          <w:t>8</w:t>
+        </w:r>
+      </w:fldSimple>
       <w:r>
         <w:t xml:space="preserve"> | Login Wireframe </w:t>
       </w:r>
@@ -9616,27 +9509,14 @@
       <w:r>
         <w:t xml:space="preserve">Figure </w:t>
       </w:r>
-      <w:r>
-        <w:fldChar w:fldCharType="begin"/>
-      </w:r>
-      <w:r>
-        <w:instrText xml:space="preserve"> SEQ Figure \* ARABIC </w:instrText>
-      </w:r>
-      <w:r>
-        <w:fldChar w:fldCharType="separate"/>
-      </w:r>
-      <w:r>
-        <w:rPr>
-          <w:noProof/>
-        </w:rPr>
-        <w:t>9</w:t>
-      </w:r>
-      <w:r>
-        <w:rPr>
-          <w:noProof/>
-        </w:rPr>
-        <w:fldChar w:fldCharType="end"/>
-      </w:r>
+      <w:fldSimple w:instr=" SEQ Figure \* ARABIC ">
+        <w:r>
+          <w:rPr>
+            <w:noProof/>
+          </w:rPr>
+          <w:t>9</w:t>
+        </w:r>
+      </w:fldSimple>
       <w:r>
         <w:t xml:space="preserve"> | Home Wireframe  </w:t>
       </w:r>
@@ -10088,27 +9968,14 @@
       <w:r>
         <w:t xml:space="preserve">Figure </w:t>
       </w:r>
-      <w:r>
-        <w:fldChar w:fldCharType="begin"/>
-      </w:r>
-      <w:r>
-        <w:instrText xml:space="preserve"> SEQ Figure \* ARABIC </w:instrText>
-      </w:r>
-      <w:r>
-        <w:fldChar w:fldCharType="separate"/>
-      </w:r>
-      <w:r>
-        <w:rPr>
-          <w:noProof/>
-        </w:rPr>
-        <w:t>10</w:t>
-      </w:r>
-      <w:r>
-        <w:rPr>
-          <w:noProof/>
-        </w:rPr>
-        <w:fldChar w:fldCharType="end"/>
-      </w:r>
+      <w:fldSimple w:instr=" SEQ Figure \* ARABIC ">
+        <w:r>
+          <w:rPr>
+            <w:noProof/>
+          </w:rPr>
+          <w:t>10</w:t>
+        </w:r>
+      </w:fldSimple>
       <w:r>
         <w:t xml:space="preserve"> | Play Wireframe </w:t>
       </w:r>
@@ -10283,27 +10150,14 @@
       <w:r>
         <w:t xml:space="preserve">Figure </w:t>
       </w:r>
-      <w:r>
-        <w:fldChar w:fldCharType="begin"/>
-      </w:r>
-      <w:r>
-        <w:instrText xml:space="preserve"> SEQ Figure \* ARABIC </w:instrText>
-      </w:r>
-      <w:r>
-        <w:fldChar w:fldCharType="separate"/>
-      </w:r>
-      <w:r>
-        <w:rPr>
-          <w:noProof/>
-        </w:rPr>
-        <w:t>11</w:t>
-      </w:r>
-      <w:r>
-        <w:rPr>
-          <w:noProof/>
-        </w:rPr>
-        <w:fldChar w:fldCharType="end"/>
-      </w:r>
+      <w:fldSimple w:instr=" SEQ Figure \* ARABIC ">
+        <w:r>
+          <w:rPr>
+            <w:noProof/>
+          </w:rPr>
+          <w:t>11</w:t>
+        </w:r>
+      </w:fldSimple>
       <w:r>
         <w:t xml:space="preserve"> | Pointing System</w:t>
       </w:r>
@@ -11120,7 +10974,6 @@
           <w:id w:val="-262452621"/>
           <w:citation/>
         </w:sdtPr>
-        <w:sdtEndPr/>
         <w:sdtContent>
           <w:r>
             <w:fldChar w:fldCharType="begin"/>
@@ -11324,7 +11177,6 @@
           <w:id w:val="204147547"/>
           <w:citation/>
         </w:sdtPr>
-        <w:sdtEndPr/>
         <w:sdtContent>
           <w:r>
             <w:rPr>
@@ -12198,27 +12050,14 @@
       <w:r>
         <w:t xml:space="preserve">Figure </w:t>
       </w:r>
-      <w:r>
-        <w:fldChar w:fldCharType="begin"/>
-      </w:r>
-      <w:r>
-        <w:instrText xml:space="preserve"> SEQ Figure \* ARABIC </w:instrText>
-      </w:r>
-      <w:r>
-        <w:fldChar w:fldCharType="separate"/>
-      </w:r>
-      <w:r>
-        <w:rPr>
-          <w:noProof/>
-        </w:rPr>
-        <w:t>12</w:t>
-      </w:r>
-      <w:r>
-        <w:rPr>
-          <w:noProof/>
-        </w:rPr>
-        <w:fldChar w:fldCharType="end"/>
-      </w:r>
+      <w:fldSimple w:instr=" SEQ Figure \* ARABIC ">
+        <w:r>
+          <w:rPr>
+            <w:noProof/>
+          </w:rPr>
+          <w:t>12</w:t>
+        </w:r>
+      </w:fldSimple>
       <w:r>
         <w:t xml:space="preserve"> | Cost </w:t>
       </w:r>
@@ -13051,27 +12890,14 @@
       <w:r>
         <w:t xml:space="preserve">Figure </w:t>
       </w:r>
-      <w:r>
-        <w:fldChar w:fldCharType="begin"/>
-      </w:r>
-      <w:r>
-        <w:instrText xml:space="preserve"> SEQ Figure \* ARABIC </w:instrText>
-      </w:r>
-      <w:r>
-        <w:fldChar w:fldCharType="separate"/>
-      </w:r>
-      <w:r>
-        <w:rPr>
-          <w:noProof/>
-        </w:rPr>
-        <w:t>13</w:t>
-      </w:r>
-      <w:r>
-        <w:rPr>
-          <w:noProof/>
-        </w:rPr>
-        <w:fldChar w:fldCharType="end"/>
-      </w:r>
+      <w:fldSimple w:instr=" SEQ Figure \* ARABIC ">
+        <w:r>
+          <w:rPr>
+            <w:noProof/>
+          </w:rPr>
+          <w:t>13</w:t>
+        </w:r>
+      </w:fldSimple>
       <w:r>
         <w:t xml:space="preserve"> | </w:t>
       </w:r>
@@ -13397,11 +13223,6 @@
           <w:id w:val="181558402"/>
           <w:citation/>
         </w:sdtPr>
-        <w:sdtEndPr>
-          <w:rPr>
-            <w:rStyle w:val="a"/>
-          </w:rPr>
-        </w:sdtEndPr>
         <w:sdtContent>
           <w:r>
             <w:rPr>
@@ -14106,27 +13927,14 @@
       <w:r>
         <w:t xml:space="preserve">Figure </w:t>
       </w:r>
-      <w:r>
-        <w:fldChar w:fldCharType="begin"/>
-      </w:r>
-      <w:r>
-        <w:instrText xml:space="preserve"> SEQ Figure \* ARABIC </w:instrText>
-      </w:r>
-      <w:r>
-        <w:fldChar w:fldCharType="separate"/>
-      </w:r>
-      <w:r>
-        <w:rPr>
-          <w:noProof/>
-        </w:rPr>
-        <w:t>14</w:t>
-      </w:r>
-      <w:r>
-        <w:rPr>
-          <w:noProof/>
-        </w:rPr>
-        <w:fldChar w:fldCharType="end"/>
-      </w:r>
+      <w:fldSimple w:instr=" SEQ Figure \* ARABIC ">
+        <w:r>
+          <w:rPr>
+            <w:noProof/>
+          </w:rPr>
+          <w:t>14</w:t>
+        </w:r>
+      </w:fldSimple>
       <w:r>
         <w:t xml:space="preserve"> | Feasibility Diagram </w:t>
       </w:r>
@@ -14223,7 +14031,6 @@
           <w:id w:val="-2123750301"/>
           <w:citation/>
         </w:sdtPr>
-        <w:sdtEndPr/>
         <w:sdtContent>
           <w:r>
             <w:fldChar w:fldCharType="begin"/>
@@ -14338,27 +14145,14 @@
       <w:r>
         <w:t xml:space="preserve">Figure </w:t>
       </w:r>
-      <w:r>
-        <w:fldChar w:fldCharType="begin"/>
-      </w:r>
-      <w:r>
-        <w:instrText xml:space="preserve"> SEQ Figure \* ARABIC </w:instrText>
-      </w:r>
-      <w:r>
-        <w:fldChar w:fldCharType="separate"/>
-      </w:r>
-      <w:r>
-        <w:rPr>
-          <w:noProof/>
-        </w:rPr>
-        <w:t>15</w:t>
-      </w:r>
-      <w:r>
-        <w:rPr>
-          <w:noProof/>
-        </w:rPr>
-        <w:fldChar w:fldCharType="end"/>
-      </w:r>
+      <w:fldSimple w:instr=" SEQ Figure \* ARABIC ">
+        <w:r>
+          <w:rPr>
+            <w:noProof/>
+          </w:rPr>
+          <w:t>15</w:t>
+        </w:r>
+      </w:fldSimple>
       <w:r>
         <w:t xml:space="preserve"> | Risk Assessment </w:t>
       </w:r>
@@ -14720,7 +14514,6 @@
           <w:id w:val="-1423093825"/>
           <w:citation/>
         </w:sdtPr>
-        <w:sdtEndPr/>
         <w:sdtContent>
           <w:r>
             <w:fldChar w:fldCharType="begin"/>
@@ -14849,27 +14642,14 @@
       <w:r>
         <w:t xml:space="preserve">Figure </w:t>
       </w:r>
-      <w:r>
-        <w:fldChar w:fldCharType="begin"/>
-      </w:r>
-      <w:r>
-        <w:instrText xml:space="preserve"> SEQ Figure \* ARABIC </w:instrText>
-      </w:r>
-      <w:r>
-        <w:fldChar w:fldCharType="separate"/>
-      </w:r>
-      <w:r>
-        <w:rPr>
-          <w:noProof/>
-        </w:rPr>
-        <w:t>16</w:t>
-      </w:r>
-      <w:r>
-        <w:rPr>
-          <w:noProof/>
-        </w:rPr>
-        <w:fldChar w:fldCharType="end"/>
-      </w:r>
+      <w:fldSimple w:instr=" SEQ Figure \* ARABIC ">
+        <w:r>
+          <w:rPr>
+            <w:noProof/>
+          </w:rPr>
+          <w:t>16</w:t>
+        </w:r>
+      </w:fldSimple>
       <w:r>
         <w:t xml:space="preserve"> |</w:t>
       </w:r>
@@ -15048,7 +14828,6 @@
           <w:id w:val="624884608"/>
           <w:citation/>
         </w:sdtPr>
-        <w:sdtEndPr/>
         <w:sdtContent>
           <w:r>
             <w:fldChar w:fldCharType="begin"/>
@@ -15156,27 +14935,14 @@
       <w:r>
         <w:t xml:space="preserve">Figure </w:t>
       </w:r>
-      <w:r>
-        <w:fldChar w:fldCharType="begin"/>
-      </w:r>
-      <w:r>
-        <w:instrText xml:space="preserve"> SEQ Figure \* ARABIC </w:instrText>
-      </w:r>
-      <w:r>
-        <w:fldChar w:fldCharType="separate"/>
-      </w:r>
-      <w:r>
-        <w:rPr>
-          <w:noProof/>
-        </w:rPr>
-        <w:t>17</w:t>
-      </w:r>
-      <w:r>
-        <w:rPr>
-          <w:noProof/>
-        </w:rPr>
-        <w:fldChar w:fldCharType="end"/>
-      </w:r>
+      <w:fldSimple w:instr=" SEQ Figure \* ARABIC ">
+        <w:r>
+          <w:rPr>
+            <w:noProof/>
+          </w:rPr>
+          <w:t>17</w:t>
+        </w:r>
+      </w:fldSimple>
       <w:r>
         <w:t xml:space="preserve"> | </w:t>
       </w:r>
@@ -15463,7 +15229,6 @@
           <w:id w:val="-1952615959"/>
           <w:citation/>
         </w:sdtPr>
-        <w:sdtEndPr/>
         <w:sdtContent>
           <w:r>
             <w:fldChar w:fldCharType="begin"/>
@@ -15559,27 +15324,14 @@
       <w:r>
         <w:t xml:space="preserve">Figure </w:t>
       </w:r>
-      <w:r>
-        <w:fldChar w:fldCharType="begin"/>
-      </w:r>
-      <w:r>
-        <w:instrText xml:space="preserve"> SEQ Figure \* ARABIC </w:instrText>
-      </w:r>
-      <w:r>
-        <w:fldChar w:fldCharType="separate"/>
-      </w:r>
-      <w:r>
-        <w:rPr>
-          <w:noProof/>
-        </w:rPr>
-        <w:t>18</w:t>
-      </w:r>
-      <w:r>
-        <w:rPr>
-          <w:noProof/>
-        </w:rPr>
-        <w:fldChar w:fldCharType="end"/>
-      </w:r>
+      <w:fldSimple w:instr=" SEQ Figure \* ARABIC ">
+        <w:r>
+          <w:rPr>
+            <w:noProof/>
+          </w:rPr>
+          <w:t>18</w:t>
+        </w:r>
+      </w:fldSimple>
       <w:r>
         <w:t xml:space="preserve"> | TDD Algorithm </w:t>
       </w:r>
@@ -15728,7 +15480,6 @@
           <w:id w:val="1737205775"/>
           <w:citation/>
         </w:sdtPr>
-        <w:sdtEndPr/>
         <w:sdtContent>
           <w:r>
             <w:fldChar w:fldCharType="begin"/>
@@ -15894,27 +15645,14 @@
       <w:r>
         <w:t xml:space="preserve">Figure </w:t>
       </w:r>
-      <w:r>
-        <w:fldChar w:fldCharType="begin"/>
-      </w:r>
-      <w:r>
-        <w:instrText xml:space="preserve"> SEQ Figure \* ARABIC </w:instrText>
-      </w:r>
-      <w:r>
-        <w:fldChar w:fldCharType="separate"/>
-      </w:r>
-      <w:r>
-        <w:rPr>
-          <w:noProof/>
-        </w:rPr>
-        <w:t>19</w:t>
-      </w:r>
-      <w:r>
-        <w:rPr>
-          <w:noProof/>
-        </w:rPr>
-        <w:fldChar w:fldCharType="end"/>
-      </w:r>
+      <w:fldSimple w:instr=" SEQ Figure \* ARABIC ">
+        <w:r>
+          <w:rPr>
+            <w:noProof/>
+          </w:rPr>
+          <w:t>19</w:t>
+        </w:r>
+      </w:fldSimple>
       <w:r>
         <w:t xml:space="preserve"> | Kanban</w:t>
       </w:r>
@@ -16030,11 +15768,6 @@
           <w:id w:val="512582997"/>
           <w:citation/>
         </w:sdtPr>
-        <w:sdtEndPr>
-          <w:rPr>
-            <w:rStyle w:val="markedcontent"/>
-          </w:rPr>
-        </w:sdtEndPr>
         <w:sdtContent>
           <w:r>
             <w:rPr>
@@ -16417,27 +16150,14 @@
       <w:r>
         <w:t xml:space="preserve">Figure </w:t>
       </w:r>
-      <w:r>
-        <w:fldChar w:fldCharType="begin"/>
-      </w:r>
-      <w:r>
-        <w:instrText xml:space="preserve"> SEQ Figure \* ARABIC </w:instrText>
-      </w:r>
-      <w:r>
-        <w:fldChar w:fldCharType="separate"/>
-      </w:r>
-      <w:r>
-        <w:rPr>
-          <w:noProof/>
-        </w:rPr>
-        <w:t>20</w:t>
-      </w:r>
-      <w:r>
-        <w:rPr>
-          <w:noProof/>
-        </w:rPr>
-        <w:fldChar w:fldCharType="end"/>
-      </w:r>
+      <w:fldSimple w:instr=" SEQ Figure \* ARABIC ">
+        <w:r>
+          <w:rPr>
+            <w:noProof/>
+          </w:rPr>
+          <w:t>20</w:t>
+        </w:r>
+      </w:fldSimple>
       <w:r>
         <w:t xml:space="preserve"> | Console WBS</w:t>
       </w:r>
@@ -16497,27 +16217,14 @@
       <w:r>
         <w:t xml:space="preserve">Figure </w:t>
       </w:r>
-      <w:r>
-        <w:fldChar w:fldCharType="begin"/>
-      </w:r>
-      <w:r>
-        <w:instrText xml:space="preserve"> SEQ Figure \* ARABIC </w:instrText>
-      </w:r>
-      <w:r>
-        <w:fldChar w:fldCharType="separate"/>
-      </w:r>
-      <w:r>
-        <w:rPr>
-          <w:noProof/>
-        </w:rPr>
-        <w:t>21</w:t>
-      </w:r>
-      <w:r>
-        <w:rPr>
-          <w:noProof/>
-        </w:rPr>
-        <w:fldChar w:fldCharType="end"/>
-      </w:r>
+      <w:fldSimple w:instr=" SEQ Figure \* ARABIC ">
+        <w:r>
+          <w:rPr>
+            <w:noProof/>
+          </w:rPr>
+          <w:t>21</w:t>
+        </w:r>
+      </w:fldSimple>
       <w:r>
         <w:t xml:space="preserve"> | Application WBS</w:t>
       </w:r>
@@ -16630,29 +16337,40 @@
       <w:r>
         <w:t xml:space="preserve">Figure </w:t>
       </w:r>
-      <w:r>
-        <w:fldChar w:fldCharType="begin"/>
-      </w:r>
-      <w:r>
-        <w:instrText xml:space="preserve"> SEQ Figure \* ARABIC </w:instrText>
-      </w:r>
-      <w:r>
-        <w:fldChar w:fldCharType="separate"/>
-      </w:r>
-      <w:r>
-        <w:rPr>
-          <w:noProof/>
-        </w:rPr>
-        <w:t>22</w:t>
-      </w:r>
-      <w:r>
-        <w:rPr>
-          <w:noProof/>
-        </w:rPr>
-        <w:fldChar w:fldCharType="end"/>
-      </w:r>
+      <w:fldSimple w:instr=" SEQ Figure \* ARABIC ">
+        <w:r>
+          <w:rPr>
+            <w:noProof/>
+          </w:rPr>
+          <w:t>22</w:t>
+        </w:r>
+      </w:fldSimple>
       <w:r>
         <w:t xml:space="preserve"> | Gantt Chart</w:t>
+      </w:r>
+      <w:r>
+        <w:t xml:space="preserve"> </w:t>
+      </w:r>
+      <w:r>
+        <w:rPr>
+          <w:b w:val="0"/>
+          <w:bCs/>
+        </w:rPr>
+        <w:t>(Appendix/Gantt</w:t>
+      </w:r>
+      <w:r>
+        <w:rPr>
+          <w:b w:val="0"/>
+          <w:bCs/>
+        </w:rPr>
+        <w:t>-Char</w:t>
+      </w:r>
+      <w:r>
+        <w:rPr>
+          <w:b w:val="0"/>
+          <w:bCs/>
+        </w:rPr>
+        <w:t>)</w:t>
       </w:r>
     </w:p>
     <w:p/>
@@ -16986,15 +16704,7 @@
       </w:r>
       <w:bookmarkEnd w:id="29"/>
     </w:p>
-    <w:p>
-      <w:pPr>
-        <w:jc w:val="left"/>
-        <w:rPr>
-          <w:b/>
-          <w:bCs/>
-        </w:rPr>
-      </w:pPr>
-    </w:p>
+    <w:p/>
     <w:p>
       <w:pPr>
         <w:jc w:val="left"/>
@@ -17100,27 +16810,14 @@
       <w:r>
         <w:t xml:space="preserve">Figure </w:t>
       </w:r>
-      <w:r>
-        <w:fldChar w:fldCharType="begin"/>
-      </w:r>
-      <w:r>
-        <w:instrText xml:space="preserve"> SEQ Figure \* ARABIC </w:instrText>
-      </w:r>
-      <w:r>
-        <w:fldChar w:fldCharType="separate"/>
-      </w:r>
-      <w:r>
-        <w:rPr>
-          <w:noProof/>
-        </w:rPr>
-        <w:t>23</w:t>
-      </w:r>
-      <w:r>
-        <w:rPr>
-          <w:noProof/>
-        </w:rPr>
-        <w:fldChar w:fldCharType="end"/>
-      </w:r>
+      <w:fldSimple w:instr=" SEQ Figure \* ARABIC ">
+        <w:r>
+          <w:rPr>
+            <w:noProof/>
+          </w:rPr>
+          <w:t>23</w:t>
+        </w:r>
+      </w:fldSimple>
       <w:r>
         <w:t xml:space="preserve"> | Parts of a Guitar </w:t>
       </w:r>
@@ -17324,11 +17021,6 @@
           <w:id w:val="1834956854"/>
           <w:citation/>
         </w:sdtPr>
-        <w:sdtEndPr>
-          <w:rPr>
-            <w:rStyle w:val="markedcontent"/>
-          </w:rPr>
-        </w:sdtEndPr>
         <w:sdtContent>
           <w:r>
             <w:rPr>
@@ -17650,27 +17342,14 @@
       <w:r>
         <w:t xml:space="preserve">Figure </w:t>
       </w:r>
-      <w:r>
-        <w:fldChar w:fldCharType="begin"/>
-      </w:r>
-      <w:r>
-        <w:instrText xml:space="preserve"> SEQ Figure \* ARABIC </w:instrText>
-      </w:r>
-      <w:r>
-        <w:fldChar w:fldCharType="separate"/>
-      </w:r>
-      <w:r>
-        <w:rPr>
-          <w:noProof/>
-        </w:rPr>
-        <w:t>24</w:t>
-      </w:r>
-      <w:r>
-        <w:rPr>
-          <w:noProof/>
-        </w:rPr>
-        <w:fldChar w:fldCharType="end"/>
-      </w:r>
+      <w:fldSimple w:instr=" SEQ Figure \* ARABIC ">
+        <w:r>
+          <w:rPr>
+            <w:noProof/>
+          </w:rPr>
+          <w:t>24</w:t>
+        </w:r>
+      </w:fldSimple>
       <w:r>
         <w:t xml:space="preserve"> | Standard Music Notation </w:t>
       </w:r>
@@ -17747,7 +17426,6 @@
           <w:id w:val="-1237629002"/>
           <w:citation/>
         </w:sdtPr>
-        <w:sdtEndPr/>
         <w:sdtContent>
           <w:r>
             <w:fldChar w:fldCharType="begin"/>
@@ -17870,27 +17548,14 @@
       <w:r>
         <w:t xml:space="preserve">Figure </w:t>
       </w:r>
-      <w:r>
-        <w:fldChar w:fldCharType="begin"/>
-      </w:r>
-      <w:r>
-        <w:instrText xml:space="preserve"> SEQ Figure \* ARABIC </w:instrText>
-      </w:r>
-      <w:r>
-        <w:fldChar w:fldCharType="separate"/>
-      </w:r>
-      <w:r>
-        <w:rPr>
-          <w:noProof/>
-        </w:rPr>
-        <w:t>25</w:t>
-      </w:r>
-      <w:r>
-        <w:rPr>
-          <w:noProof/>
-        </w:rPr>
-        <w:fldChar w:fldCharType="end"/>
-      </w:r>
+      <w:fldSimple w:instr=" SEQ Figure \* ARABIC ">
+        <w:r>
+          <w:rPr>
+            <w:noProof/>
+          </w:rPr>
+          <w:t>25</w:t>
+        </w:r>
+      </w:fldSimple>
       <w:r>
         <w:t xml:space="preserve"> | Tab Notation</w:t>
       </w:r>
@@ -18025,27 +17690,14 @@
       <w:r>
         <w:t xml:space="preserve">Figure </w:t>
       </w:r>
-      <w:r>
-        <w:fldChar w:fldCharType="begin"/>
-      </w:r>
-      <w:r>
-        <w:instrText xml:space="preserve"> SEQ Figure \* ARABIC </w:instrText>
-      </w:r>
-      <w:r>
-        <w:fldChar w:fldCharType="separate"/>
-      </w:r>
-      <w:r>
-        <w:rPr>
-          <w:noProof/>
-        </w:rPr>
-        <w:t>26</w:t>
-      </w:r>
-      <w:r>
-        <w:rPr>
-          <w:noProof/>
-        </w:rPr>
-        <w:fldChar w:fldCharType="end"/>
-      </w:r>
+      <w:fldSimple w:instr=" SEQ Figure \* ARABIC ">
+        <w:r>
+          <w:rPr>
+            <w:noProof/>
+          </w:rPr>
+          <w:t>26</w:t>
+        </w:r>
+      </w:fldSimple>
       <w:r>
         <w:t xml:space="preserve"> | Calculate Fret Distances </w:t>
       </w:r>
@@ -18129,27 +17781,14 @@
       <w:r>
         <w:t xml:space="preserve">Figure </w:t>
       </w:r>
-      <w:r>
-        <w:fldChar w:fldCharType="begin"/>
-      </w:r>
-      <w:r>
-        <w:instrText xml:space="preserve"> SEQ Figure \* ARABIC </w:instrText>
-      </w:r>
-      <w:r>
-        <w:fldChar w:fldCharType="separate"/>
-      </w:r>
-      <w:r>
-        <w:rPr>
-          <w:noProof/>
-        </w:rPr>
-        <w:t>27</w:t>
-      </w:r>
-      <w:r>
-        <w:rPr>
-          <w:noProof/>
-        </w:rPr>
-        <w:fldChar w:fldCharType="end"/>
-      </w:r>
+      <w:fldSimple w:instr=" SEQ Figure \* ARABIC ">
+        <w:r>
+          <w:rPr>
+            <w:noProof/>
+          </w:rPr>
+          <w:t>27</w:t>
+        </w:r>
+      </w:fldSimple>
       <w:r>
         <w:t xml:space="preserve"> | Fret Distances</w:t>
       </w:r>
@@ -18220,27 +17859,14 @@
       <w:r>
         <w:t xml:space="preserve">Figure </w:t>
       </w:r>
-      <w:r>
-        <w:fldChar w:fldCharType="begin"/>
-      </w:r>
-      <w:r>
-        <w:instrText xml:space="preserve"> SEQ Figure \* ARABIC </w:instrText>
-      </w:r>
-      <w:r>
-        <w:fldChar w:fldCharType="separate"/>
-      </w:r>
-      <w:r>
-        <w:rPr>
-          <w:noProof/>
-        </w:rPr>
-        <w:t>28</w:t>
-      </w:r>
-      <w:r>
-        <w:rPr>
-          <w:noProof/>
-        </w:rPr>
-        <w:fldChar w:fldCharType="end"/>
-      </w:r>
+      <w:fldSimple w:instr=" SEQ Figure \* ARABIC ">
+        <w:r>
+          <w:rPr>
+            <w:noProof/>
+          </w:rPr>
+          <w:t>28</w:t>
+        </w:r>
+      </w:fldSimple>
       <w:r>
         <w:t xml:space="preserve"> | Fret Distances on The Console Guitar's Neck</w:t>
       </w:r>
@@ -18318,7 +17944,6 @@
           <w:id w:val="-25794320"/>
           <w:citation/>
         </w:sdtPr>
-        <w:sdtEndPr/>
         <w:sdtContent>
           <w:r>
             <w:fldChar w:fldCharType="begin"/>
@@ -18432,27 +18057,14 @@
       <w:r>
         <w:t xml:space="preserve">Figure </w:t>
       </w:r>
-      <w:r>
-        <w:fldChar w:fldCharType="begin"/>
-      </w:r>
-      <w:r>
-        <w:instrText xml:space="preserve"> SEQ Figure \* ARABIC </w:instrText>
-      </w:r>
-      <w:r>
-        <w:fldChar w:fldCharType="separate"/>
-      </w:r>
-      <w:r>
-        <w:rPr>
-          <w:noProof/>
-        </w:rPr>
-        <w:t>29</w:t>
-      </w:r>
-      <w:r>
-        <w:rPr>
-          <w:noProof/>
-        </w:rPr>
-        <w:fldChar w:fldCharType="end"/>
-      </w:r>
+      <w:fldSimple w:instr=" SEQ Figure \* ARABIC ">
+        <w:r>
+          <w:rPr>
+            <w:noProof/>
+          </w:rPr>
+          <w:t>29</w:t>
+        </w:r>
+      </w:fldSimple>
       <w:r>
         <w:t xml:space="preserve"> | </w:t>
       </w:r>
@@ -18528,7 +18140,6 @@
           <w:id w:val="-462805162"/>
           <w:citation/>
         </w:sdtPr>
-        <w:sdtEndPr/>
         <w:sdtContent>
           <w:r>
             <w:fldChar w:fldCharType="begin"/>
@@ -18797,27 +18408,14 @@
       <w:r>
         <w:t xml:space="preserve">Figure </w:t>
       </w:r>
-      <w:r>
-        <w:fldChar w:fldCharType="begin"/>
-      </w:r>
-      <w:r>
-        <w:instrText xml:space="preserve"> SEQ Figure \* ARABIC </w:instrText>
-      </w:r>
-      <w:r>
-        <w:fldChar w:fldCharType="separate"/>
-      </w:r>
-      <w:r>
-        <w:rPr>
-          <w:noProof/>
-        </w:rPr>
-        <w:t>30</w:t>
-      </w:r>
-      <w:r>
-        <w:rPr>
-          <w:noProof/>
-        </w:rPr>
-        <w:fldChar w:fldCharType="end"/>
-      </w:r>
+      <w:fldSimple w:instr=" SEQ Figure \* ARABIC ">
+        <w:r>
+          <w:rPr>
+            <w:noProof/>
+          </w:rPr>
+          <w:t>30</w:t>
+        </w:r>
+      </w:fldSimple>
       <w:r>
         <w:t xml:space="preserve"> | Keyboard Scanning</w:t>
       </w:r>
@@ -18952,27 +18550,14 @@
       <w:r>
         <w:t xml:space="preserve">Figure </w:t>
       </w:r>
-      <w:r>
-        <w:fldChar w:fldCharType="begin"/>
-      </w:r>
-      <w:r>
-        <w:instrText xml:space="preserve"> SEQ Figure \* ARABIC </w:instrText>
-      </w:r>
-      <w:r>
-        <w:fldChar w:fldCharType="separate"/>
-      </w:r>
-      <w:r>
-        <w:rPr>
-          <w:noProof/>
-        </w:rPr>
-        <w:t>31</w:t>
-      </w:r>
-      <w:r>
-        <w:rPr>
-          <w:noProof/>
-        </w:rPr>
-        <w:fldChar w:fldCharType="end"/>
-      </w:r>
+      <w:fldSimple w:instr=" SEQ Figure \* ARABIC ">
+        <w:r>
+          <w:rPr>
+            <w:noProof/>
+          </w:rPr>
+          <w:t>31</w:t>
+        </w:r>
+      </w:fldSimple>
       <w:r>
         <w:t xml:space="preserve"> | Indistinguishable Keystrokes </w:t>
       </w:r>
@@ -19204,7 +18789,6 @@
           <w:id w:val="2043098159"/>
           <w:citation/>
         </w:sdtPr>
-        <w:sdtEndPr/>
         <w:sdtContent>
           <w:r>
             <w:fldChar w:fldCharType="begin"/>
@@ -19381,27 +18965,14 @@
       <w:r>
         <w:t xml:space="preserve">Figure </w:t>
       </w:r>
-      <w:r>
-        <w:fldChar w:fldCharType="begin"/>
-      </w:r>
-      <w:r>
-        <w:instrText xml:space="preserve"> SEQ Figure \* ARABIC </w:instrText>
-      </w:r>
-      <w:r>
-        <w:fldChar w:fldCharType="separate"/>
-      </w:r>
-      <w:r>
-        <w:rPr>
-          <w:noProof/>
-        </w:rPr>
-        <w:t>32</w:t>
-      </w:r>
-      <w:r>
-        <w:rPr>
-          <w:noProof/>
-        </w:rPr>
-        <w:fldChar w:fldCharType="end"/>
-      </w:r>
+      <w:fldSimple w:instr=" SEQ Figure \* ARABIC ">
+        <w:r>
+          <w:rPr>
+            <w:noProof/>
+          </w:rPr>
+          <w:t>32</w:t>
+        </w:r>
+      </w:fldSimple>
       <w:r>
         <w:t xml:space="preserve"> | Resistor Ladder</w:t>
       </w:r>
@@ -19517,27 +19088,14 @@
       <w:r>
         <w:t xml:space="preserve">Figure </w:t>
       </w:r>
-      <w:r>
-        <w:fldChar w:fldCharType="begin"/>
-      </w:r>
-      <w:r>
-        <w:instrText xml:space="preserve"> SEQ Figure \* ARABIC </w:instrText>
-      </w:r>
-      <w:r>
-        <w:fldChar w:fldCharType="separate"/>
-      </w:r>
-      <w:r>
-        <w:rPr>
-          <w:noProof/>
-        </w:rPr>
-        <w:t>33</w:t>
-      </w:r>
-      <w:r>
-        <w:rPr>
-          <w:noProof/>
-        </w:rPr>
-        <w:fldChar w:fldCharType="end"/>
-      </w:r>
+      <w:fldSimple w:instr=" SEQ Figure \* ARABIC ">
+        <w:r>
+          <w:rPr>
+            <w:noProof/>
+          </w:rPr>
+          <w:t>33</w:t>
+        </w:r>
+      </w:fldSimple>
       <w:r>
         <w:t xml:space="preserve"> | ACD Value Readings</w:t>
       </w:r>
@@ -19904,6 +19462,9 @@
         <w:jc w:val="center"/>
       </w:pPr>
       <w:r>
+        <w:rPr>
+          <w:noProof/>
+        </w:rPr>
         <w:drawing>
           <wp:inline distT="0" distB="0" distL="0" distR="0" wp14:anchorId="015058CC" wp14:editId="51109ED3">
             <wp:extent cx="5002255" cy="1339702"/>
@@ -20048,7 +19609,6 @@
           <w:id w:val="-469749788"/>
           <w:citation/>
         </w:sdtPr>
-        <w:sdtEndPr/>
         <w:sdtContent>
           <w:r>
             <w:fldChar w:fldCharType="begin"/>
@@ -20105,7 +19665,6 @@
           <w:id w:val="-636942494"/>
           <w:citation/>
         </w:sdtPr>
-        <w:sdtEndPr/>
         <w:sdtContent>
           <w:r>
             <w:fldChar w:fldCharType="begin"/>
@@ -20193,27 +19752,14 @@
       <w:r>
         <w:t xml:space="preserve">Figure </w:t>
       </w:r>
-      <w:r>
-        <w:fldChar w:fldCharType="begin"/>
-      </w:r>
-      <w:r>
-        <w:instrText xml:space="preserve"> SEQ Figure \* ARABIC </w:instrText>
-      </w:r>
-      <w:r>
-        <w:fldChar w:fldCharType="separate"/>
-      </w:r>
-      <w:r>
-        <w:rPr>
-          <w:noProof/>
-        </w:rPr>
-        <w:t>35</w:t>
-      </w:r>
-      <w:r>
-        <w:rPr>
-          <w:noProof/>
-        </w:rPr>
-        <w:fldChar w:fldCharType="end"/>
-      </w:r>
+      <w:fldSimple w:instr=" SEQ Figure \* ARABIC ">
+        <w:r>
+          <w:rPr>
+            <w:noProof/>
+          </w:rPr>
+          <w:t>35</w:t>
+        </w:r>
+      </w:fldSimple>
       <w:r>
         <w:t xml:space="preserve"> | Schmitt Trigger </w:t>
       </w:r>
@@ -20265,7 +19811,6 @@
           <w:id w:val="271597917"/>
           <w:citation/>
         </w:sdtPr>
-        <w:sdtEndPr/>
         <w:sdtContent>
           <w:r>
             <w:fldChar w:fldCharType="begin"/>
@@ -20345,27 +19890,14 @@
       <w:r>
         <w:t xml:space="preserve">Figure </w:t>
       </w:r>
-      <w:r>
-        <w:fldChar w:fldCharType="begin"/>
-      </w:r>
-      <w:r>
-        <w:instrText xml:space="preserve"> SEQ Figure \* ARABIC </w:instrText>
-      </w:r>
-      <w:r>
-        <w:fldChar w:fldCharType="separate"/>
-      </w:r>
-      <w:r>
-        <w:rPr>
-          <w:noProof/>
-        </w:rPr>
-        <w:t>36</w:t>
-      </w:r>
-      <w:r>
-        <w:rPr>
-          <w:noProof/>
-        </w:rPr>
-        <w:fldChar w:fldCharType="end"/>
-      </w:r>
+      <w:fldSimple w:instr=" SEQ Figure \* ARABIC ">
+        <w:r>
+          <w:rPr>
+            <w:noProof/>
+          </w:rPr>
+          <w:t>36</w:t>
+        </w:r>
+      </w:fldSimple>
       <w:r>
         <w:t xml:space="preserve"> | Compensating Debouncing on Arduino </w:t>
       </w:r>
@@ -20421,20 +19953,12 @@
           <w:smallCaps/>
         </w:rPr>
       </w:pPr>
-    </w:p>
-    <w:p>
-      <w:pPr>
-        <w:jc w:val="left"/>
+      <w:r>
         <w:rPr>
           <w:b/>
           <w:smallCaps/>
         </w:rPr>
-      </w:pPr>
-      <w:r>
-        <w:rPr>
-          <w:b/>
-          <w:smallCaps/>
-        </w:rPr>
+        <w:lastRenderedPageBreak/>
         <w:t>3.4.</w:t>
       </w:r>
       <w:r>
@@ -20744,10 +20268,13 @@
         <w:t xml:space="preserve"> solution</w:t>
       </w:r>
       <w:r>
-        <w:t xml:space="preserve"> because </w:t>
-      </w:r>
-      <w:r>
-        <w:t>characters may be easily interpreted into user actions.</w:t>
+        <w:t xml:space="preserve"> because characters may be easily interpreted into</w:t>
+      </w:r>
+      <w:r>
+        <w:t xml:space="preserve"> corresponding </w:t>
+      </w:r>
+      <w:r>
+        <w:t>user actions.</w:t>
       </w:r>
       <w:r>
         <w:t xml:space="preserve"> </w:t>
@@ -20786,25 +20313,601 @@
     <w:p/>
     <w:p>
       <w:pPr>
-        <w:jc w:val="left"/>
+        <w:pStyle w:val="Heading2"/>
+      </w:pPr>
+      <w:r>
+        <w:t xml:space="preserve">3.5 | </w:t>
+      </w:r>
+      <w:r>
+        <w:t xml:space="preserve">Audio </w:t>
+      </w:r>
+      <w:r>
+        <w:t>in the Browser</w:t>
+      </w:r>
+    </w:p>
+    <w:p/>
+    <w:p>
+      <w:r>
+        <w:t>One of the fundamental element</w:t>
+      </w:r>
+      <w:r>
+        <w:t>s</w:t>
+      </w:r>
+      <w:r>
+        <w:t xml:space="preserve"> of the application is</w:t>
+      </w:r>
+      <w:r>
+        <w:t xml:space="preserve"> to engage the player through music</w:t>
+      </w:r>
+      <w:r>
+        <w:t xml:space="preserve"> and seamless game interaction. </w:t>
+      </w:r>
+      <w:r>
+        <w:rPr>
+          <w:bCs/>
+          <w:smallCaps/>
+        </w:rPr>
+        <w:t>"</w:t>
+      </w:r>
+      <w:r>
+        <w:rPr>
+          <w:i/>
+          <w:iCs/>
+        </w:rPr>
+        <w:t>Well-designed games create engagement by promoting a low state, a total absorption that makes the</w:t>
+      </w:r>
+      <w:r>
+        <w:rPr>
+          <w:i/>
+          <w:iCs/>
+        </w:rPr>
+        <w:t xml:space="preserve"> </w:t>
+      </w:r>
+      <w:r>
+        <w:rPr>
+          <w:i/>
+          <w:iCs/>
+        </w:rPr>
+        <w:t>player gratifyingly oblivious to anything else. Good musical experiences also involve low states, and</w:t>
+      </w:r>
+      <w:r>
+        <w:rPr>
+          <w:i/>
+          <w:iCs/>
+        </w:rPr>
+        <w:t xml:space="preserve"> </w:t>
+      </w:r>
+      <w:r>
+        <w:rPr>
+          <w:i/>
+          <w:iCs/>
+        </w:rPr>
+        <w:t>music classes are most ef</w:t>
+      </w:r>
+      <w:r>
+        <w:rPr>
+          <w:i/>
+          <w:iCs/>
+        </w:rPr>
+        <w:t>f</w:t>
+      </w:r>
+      <w:r>
+        <w:rPr>
+          <w:i/>
+          <w:iCs/>
+        </w:rPr>
+        <w:t xml:space="preserve">ective when they foster </w:t>
+      </w:r>
+      <w:r>
+        <w:rPr>
+          <w:i/>
+          <w:iCs/>
+        </w:rPr>
+        <w:t>f</w:t>
+      </w:r>
+      <w:r>
+        <w:rPr>
+          <w:i/>
+          <w:iCs/>
+        </w:rPr>
+        <w:t>low</w:t>
+      </w:r>
+      <w:r>
+        <w:rPr>
+          <w:bCs/>
+          <w:smallCaps/>
+        </w:rPr>
+        <w:t>"</w:t>
+      </w:r>
+      <w:r>
         <w:rPr>
           <w:b/>
           <w:smallCaps/>
         </w:rPr>
-      </w:pPr>
-    </w:p>
-    <w:p>
-      <w:pPr>
-        <w:jc w:val="left"/>
-      </w:pPr>
+        <w:t>.</w:t>
+      </w:r>
+      <w:sdt>
+        <w:sdtPr>
+          <w:rPr>
+            <w:b/>
+            <w:smallCaps/>
+          </w:rPr>
+          <w:id w:val="2127271668"/>
+          <w:citation/>
+        </w:sdtPr>
+        <w:sdtContent>
+          <w:r>
+            <w:rPr>
+              <w:b/>
+              <w:smallCaps/>
+            </w:rPr>
+            <w:fldChar w:fldCharType="begin"/>
+          </w:r>
+          <w:r>
+            <w:rPr>
+              <w:b/>
+              <w:smallCaps/>
+            </w:rPr>
+            <w:instrText xml:space="preserve"> CITATION Csí09 \l 2057 </w:instrText>
+          </w:r>
+          <w:r>
+            <w:rPr>
+              <w:b/>
+              <w:smallCaps/>
+            </w:rPr>
+            <w:fldChar w:fldCharType="separate"/>
+          </w:r>
+          <w:r>
+            <w:rPr>
+              <w:b/>
+              <w:smallCaps/>
+              <w:noProof/>
+            </w:rPr>
+            <w:t xml:space="preserve"> </w:t>
+          </w:r>
+          <w:r>
+            <w:rPr>
+              <w:noProof/>
+            </w:rPr>
+            <w:t>(Csíkszentmihályi, 2009)</w:t>
+          </w:r>
+          <w:r>
+            <w:rPr>
+              <w:b/>
+              <w:smallCaps/>
+            </w:rPr>
+            <w:fldChar w:fldCharType="end"/>
+          </w:r>
+        </w:sdtContent>
+      </w:sdt>
       <w:r>
         <w:rPr>
           <w:b/>
           <w:smallCaps/>
         </w:rPr>
+        <w:t xml:space="preserve"> </w:t>
+      </w:r>
+      <w:r>
+        <w:t>However,</w:t>
+      </w:r>
+      <w:r>
+        <w:t xml:space="preserve"> to create</w:t>
+      </w:r>
+      <w:r>
+        <w:t xml:space="preserve"> the </w:t>
+      </w:r>
+      <w:r>
+        <w:t xml:space="preserve">right </w:t>
+      </w:r>
+      <w:r>
+        <w:t>conditions for</w:t>
+      </w:r>
+      <w:r>
+        <w:t xml:space="preserve"> flow, the player</w:t>
+      </w:r>
+      <w:r>
+        <w:t>s</w:t>
+      </w:r>
+      <w:r>
+        <w:t xml:space="preserve"> need</w:t>
+      </w:r>
+      <w:r>
+        <w:t xml:space="preserve"> audio feedback of several kinds.</w:t>
+      </w:r>
+      <w:r>
+        <w:t xml:space="preserve"> </w:t>
+      </w:r>
+    </w:p>
+    <w:p>
+      <w:r>
+        <w:lastRenderedPageBreak/>
+        <w:t xml:space="preserve">The most </w:t>
+      </w:r>
+      <w:r>
+        <w:t>apparent</w:t>
+      </w:r>
+      <w:r>
+        <w:t xml:space="preserve"> audio </w:t>
+      </w:r>
+      <w:r>
+        <w:t xml:space="preserve">experience </w:t>
+      </w:r>
+      <w:r>
+        <w:t>is the chosen piece of music that the player will follow</w:t>
+      </w:r>
+      <w:r>
+        <w:t xml:space="preserve"> with the game controller</w:t>
+      </w:r>
+      <w:r>
+        <w:t>.</w:t>
+      </w:r>
+      <w:r>
+        <w:t xml:space="preserve"> </w:t>
+      </w:r>
+      <w:r>
+        <w:t>Nevertheless</w:t>
+      </w:r>
+      <w:r>
+        <w:t xml:space="preserve">, there may be a need </w:t>
+      </w:r>
+      <w:r>
+        <w:t>for additional audio feedback, such as</w:t>
+      </w:r>
+      <w:r>
+        <w:t xml:space="preserve"> </w:t>
+      </w:r>
+      <w:r>
+        <w:t>the sounds the guitar controller generates. T</w:t>
+      </w:r>
+      <w:r>
+        <w:t xml:space="preserve">his generated sound may be a template guitar </w:t>
+      </w:r>
+      <w:r>
+        <w:t xml:space="preserve">audio </w:t>
+      </w:r>
+      <w:r>
+        <w:t>stock</w:t>
+      </w:r>
+      <w:r>
+        <w:t xml:space="preserve"> </w:t>
+      </w:r>
+      <w:r>
+        <w:t xml:space="preserve">that can </w:t>
+      </w:r>
+      <w:r>
+        <w:t>be distinguishable f</w:t>
+      </w:r>
+      <w:r>
+        <w:t>ro</w:t>
+      </w:r>
+      <w:r>
+        <w:t>m the original music.</w:t>
+      </w:r>
+      <w:r>
+        <w:t xml:space="preserve"> </w:t>
+      </w:r>
+      <w:r>
+        <w:t xml:space="preserve">An additional benefit </w:t>
+      </w:r>
+      <w:r>
+        <w:t xml:space="preserve">is </w:t>
+      </w:r>
+      <w:r>
+        <w:t>that the player can hear the generated music</w:t>
+      </w:r>
+      <w:r>
+        <w:t>,</w:t>
+      </w:r>
+      <w:r>
+        <w:t xml:space="preserve"> </w:t>
+      </w:r>
+      <w:r>
+        <w:t>which is immediate feedback for errors.</w:t>
+      </w:r>
+      <w:r>
+        <w:t xml:space="preserve"> On the other hand</w:t>
+      </w:r>
+      <w:r>
+        <w:t>,</w:t>
+      </w:r>
+      <w:r>
+        <w:t xml:space="preserve"> some inexperienced </w:t>
+      </w:r>
+      <w:r>
+        <w:t>players</w:t>
+      </w:r>
+      <w:r>
+        <w:t xml:space="preserve"> </w:t>
+      </w:r>
+      <w:r>
+        <w:t>may not hear</w:t>
+      </w:r>
+      <w:r>
+        <w:t xml:space="preserve"> out</w:t>
+      </w:r>
+      <w:r>
+        <w:t xml:space="preserve"> errors in their </w:t>
+      </w:r>
+      <w:r>
+        <w:t>performance</w:t>
+      </w:r>
+      <w:r>
+        <w:t>.</w:t>
+      </w:r>
+      <w:r>
+        <w:t xml:space="preserve"> Therefore there may be a need for</w:t>
+      </w:r>
+      <w:r>
+        <w:t xml:space="preserve"> </w:t>
+      </w:r>
+      <w:r>
+        <w:t xml:space="preserve">audio for </w:t>
+      </w:r>
+      <w:r>
+        <w:t>mistake</w:t>
+      </w:r>
+      <w:r>
+        <w:t>s.</w:t>
+      </w:r>
+    </w:p>
+    <w:p/>
+    <w:p>
+      <w:r>
+        <w:t xml:space="preserve">Fortunately, </w:t>
+      </w:r>
+      <w:r>
+        <w:t>web browsers support audio interactions</w:t>
+      </w:r>
+      <w:r>
+        <w:t xml:space="preserve">, and there can be multiple audio files playing </w:t>
+      </w:r>
+      <w:r>
+        <w:t xml:space="preserve">simultaneously, but </w:t>
+      </w:r>
+      <w:r>
+        <w:t xml:space="preserve">the </w:t>
+      </w:r>
+      <w:r>
+        <w:t>implement</w:t>
+      </w:r>
+      <w:r>
+        <w:t>ation is</w:t>
+      </w:r>
+      <w:r>
+        <w:t xml:space="preserve"> </w:t>
+      </w:r>
+      <w:r>
+        <w:t>a costly business.</w:t>
+      </w:r>
+      <w:r>
+        <w:t xml:space="preserve"> </w:t>
+      </w:r>
+      <w:r>
+        <w:t>M</w:t>
+      </w:r>
+      <w:r>
+        <w:t xml:space="preserve">edia files </w:t>
+      </w:r>
+      <w:r>
+        <w:t xml:space="preserve">are </w:t>
+      </w:r>
+      <w:r>
+        <w:t>typic</w:t>
+      </w:r>
+      <w:r>
+        <w:t>ally larger than</w:t>
+      </w:r>
+      <w:r>
+        <w:t xml:space="preserve"> text-based files,</w:t>
+      </w:r>
+      <w:r>
+        <w:t xml:space="preserve"> and</w:t>
+      </w:r>
+      <w:r>
+        <w:t xml:space="preserve"> the application might </w:t>
+      </w:r>
+      <w:r>
+        <w:t xml:space="preserve">need to preload </w:t>
+      </w:r>
+      <w:r>
+        <w:t>some data to the cache.</w:t>
+      </w:r>
+      <w:r>
+        <w:t xml:space="preserve"> </w:t>
+      </w:r>
+      <w:r>
+        <w:t>"</w:t>
+      </w:r>
+      <w:r>
+        <w:rPr>
+          <w:i/>
+          <w:iCs/>
+        </w:rPr>
+        <w:t>Web caching is the temporary storage of Web</w:t>
+      </w:r>
+      <w:r>
+        <w:rPr>
+          <w:i/>
+          <w:iCs/>
+        </w:rPr>
+        <w:t xml:space="preserve"> </w:t>
+      </w:r>
+      <w:r>
+        <w:rPr>
+          <w:i/>
+          <w:iCs/>
+        </w:rPr>
+        <w:t>objects (such as HTML documents) for later retrieval.</w:t>
+      </w:r>
+      <w:r>
+        <w:rPr>
+          <w:i/>
+          <w:iCs/>
+        </w:rPr>
+        <w:t xml:space="preserve"> </w:t>
+      </w:r>
+      <w:r>
+        <w:rPr>
+          <w:i/>
+          <w:iCs/>
+        </w:rPr>
+        <w:t>There are three significant advantages to Web caching:</w:t>
+      </w:r>
+      <w:r>
+        <w:rPr>
+          <w:i/>
+          <w:iCs/>
+        </w:rPr>
+        <w:t xml:space="preserve"> </w:t>
+      </w:r>
+      <w:r>
+        <w:rPr>
+          <w:i/>
+          <w:iCs/>
+        </w:rPr>
+        <w:t>reduced bandwidth consumption (fewer requests and</w:t>
+      </w:r>
+      <w:r>
+        <w:rPr>
+          <w:i/>
+          <w:iCs/>
+        </w:rPr>
+        <w:t xml:space="preserve"> </w:t>
+      </w:r>
+      <w:r>
+        <w:rPr>
+          <w:i/>
+          <w:iCs/>
+        </w:rPr>
+        <w:t>responses that need to go over the network), reduced</w:t>
+      </w:r>
+      <w:r>
+        <w:rPr>
+          <w:i/>
+          <w:iCs/>
+        </w:rPr>
+        <w:t xml:space="preserve"> </w:t>
+      </w:r>
+      <w:r>
+        <w:rPr>
+          <w:i/>
+          <w:iCs/>
+        </w:rPr>
+        <w:t>server load (fewer requests for a server to handle), and</w:t>
+      </w:r>
+      <w:r>
+        <w:rPr>
+          <w:i/>
+          <w:iCs/>
+        </w:rPr>
+        <w:t xml:space="preserve"> </w:t>
+      </w:r>
+      <w:r>
+        <w:rPr>
+          <w:i/>
+          <w:iCs/>
+        </w:rPr>
+        <w:t>reduced latency</w:t>
+      </w:r>
+      <w:r>
+        <w:t>"</w:t>
+      </w:r>
+      <w:sdt>
+        <w:sdtPr>
+          <w:id w:val="-845933997"/>
+          <w:citation/>
+        </w:sdtPr>
+        <w:sdtContent>
+          <w:r>
+            <w:fldChar w:fldCharType="begin"/>
+          </w:r>
+          <w:r>
+            <w:instrText xml:space="preserve"> CITATION Sul08 \l 2057 </w:instrText>
+          </w:r>
+          <w:r>
+            <w:fldChar w:fldCharType="separate"/>
+          </w:r>
+          <w:r>
+            <w:rPr>
+              <w:noProof/>
+            </w:rPr>
+            <w:t xml:space="preserve"> </w:t>
+          </w:r>
+          <w:r>
+            <w:rPr>
+              <w:noProof/>
+            </w:rPr>
+            <w:t>(Sulaiman, 2008)</w:t>
+          </w:r>
+          <w:r>
+            <w:fldChar w:fldCharType="end"/>
+          </w:r>
+        </w:sdtContent>
+      </w:sdt>
+      <w:r>
+        <w:t>.</w:t>
+      </w:r>
+      <w:r>
+        <w:t xml:space="preserve"> </w:t>
+      </w:r>
+      <w:r>
+        <w:t>However,</w:t>
+      </w:r>
+      <w:r>
+        <w:t xml:space="preserve"> browser</w:t>
+      </w:r>
+      <w:r>
+        <w:t>s do not</w:t>
+      </w:r>
+      <w:r>
+        <w:t xml:space="preserve"> handle caching </w:t>
+      </w:r>
+      <w:r>
+        <w:t>uniformly, which might cause browser</w:t>
+      </w:r>
+      <w:r>
+        <w:t xml:space="preserve"> vendor</w:t>
+      </w:r>
+      <w:r>
+        <w:t xml:space="preserve"> compatibility problems</w:t>
+      </w:r>
+      <w:r>
+        <w:t>,</w:t>
+      </w:r>
+      <w:r>
+        <w:t xml:space="preserve"> and users may </w:t>
+      </w:r>
+      <w:r>
+        <w:t xml:space="preserve">also </w:t>
+      </w:r>
+      <w:r>
+        <w:t xml:space="preserve">have different </w:t>
+      </w:r>
+      <w:r>
+        <w:t>browser</w:t>
+      </w:r>
+      <w:r>
+        <w:t xml:space="preserve"> settings</w:t>
+      </w:r>
+      <w:r>
+        <w:t xml:space="preserve"> that prevent </w:t>
+      </w:r>
+      <w:r>
+        <w:t>caching</w:t>
+      </w:r>
+      <w:r>
+        <w:t>.</w:t>
+      </w:r>
+    </w:p>
+    <w:p>
+      <w:pPr>
+        <w:jc w:val="left"/>
+      </w:pPr>
+      <w:r>
         <w:br w:type="page"/>
       </w:r>
     </w:p>
+    <w:p/>
     <w:bookmarkStart w:id="36" w:name="_Toc117197782" w:displacedByCustomXml="next"/>
     <w:sdt>
       <w:sdtPr>
@@ -20821,7 +20924,6 @@
           <w:docPartUnique/>
         </w:docPartObj>
       </w:sdtPr>
-      <w:sdtEndPr/>
       <w:sdtContent>
         <w:p>
           <w:pPr>
@@ -20837,11 +20939,11 @@
             <w:id w:val="-573587230"/>
             <w:bibliography/>
           </w:sdtPr>
-          <w:sdtEndPr/>
           <w:sdtContent>
             <w:p>
               <w:pPr>
                 <w:pStyle w:val="Bibliography"/>
+                <w:jc w:val="left"/>
                 <w:rPr>
                   <w:noProof/>
                   <w:sz w:val="24"/>
@@ -20888,6 +20990,7 @@
             <w:p>
               <w:pPr>
                 <w:pStyle w:val="Bibliography"/>
+                <w:jc w:val="left"/>
                 <w:rPr>
                   <w:noProof/>
                 </w:rPr>
@@ -20937,6 +21040,7 @@
             <w:p>
               <w:pPr>
                 <w:pStyle w:val="Bibliography"/>
+                <w:jc w:val="left"/>
                 <w:rPr>
                   <w:noProof/>
                 </w:rPr>
@@ -20965,6 +21069,36 @@
             <w:p>
               <w:pPr>
                 <w:pStyle w:val="Bibliography"/>
+                <w:jc w:val="left"/>
+                <w:rPr>
+                  <w:noProof/>
+                </w:rPr>
+              </w:pPr>
+              <w:r>
+                <w:rPr>
+                  <w:noProof/>
+                </w:rPr>
+                <w:t xml:space="preserve">Csíkszentmihályi, M., 2009. </w:t>
+              </w:r>
+              <w:r>
+                <w:rPr>
+                  <w:i/>
+                  <w:iCs/>
+                  <w:noProof/>
+                </w:rPr>
+                <w:t xml:space="preserve">Flow: The psychology of optimal experience. New York: Harper Perennial Modern. </w:t>
+              </w:r>
+              <w:r>
+                <w:rPr>
+                  <w:noProof/>
+                </w:rPr>
+                <w:t>s.l.:s.n.</w:t>
+              </w:r>
+            </w:p>
+            <w:p>
+              <w:pPr>
+                <w:pStyle w:val="Bibliography"/>
+                <w:jc w:val="left"/>
                 <w:rPr>
                   <w:noProof/>
                 </w:rPr>
@@ -20993,6 +21127,7 @@
             <w:p>
               <w:pPr>
                 <w:pStyle w:val="Bibliography"/>
+                <w:jc w:val="left"/>
                 <w:rPr>
                   <w:noProof/>
                 </w:rPr>
@@ -21021,6 +21156,7 @@
             <w:p>
               <w:pPr>
                 <w:pStyle w:val="Bibliography"/>
+                <w:jc w:val="left"/>
                 <w:rPr>
                   <w:noProof/>
                 </w:rPr>
@@ -21049,6 +21185,65 @@
             <w:p>
               <w:pPr>
                 <w:pStyle w:val="Bibliography"/>
+                <w:jc w:val="left"/>
+                <w:rPr>
+                  <w:noProof/>
+                </w:rPr>
+              </w:pPr>
+              <w:r>
+                <w:rPr>
+                  <w:noProof/>
+                </w:rPr>
+                <w:t xml:space="preserve">Esparrago Jr, R., 1988. Kanban. In: </w:t>
+              </w:r>
+              <w:r>
+                <w:rPr>
+                  <w:i/>
+                  <w:iCs/>
+                  <w:noProof/>
+                </w:rPr>
+                <w:t xml:space="preserve">Production and Inventory Management Journal. </w:t>
+              </w:r>
+              <w:r>
+                <w:rPr>
+                  <w:noProof/>
+                </w:rPr>
+                <w:t>s.l.:s.n., p. 6.</w:t>
+              </w:r>
+            </w:p>
+            <w:p>
+              <w:pPr>
+                <w:pStyle w:val="Bibliography"/>
+                <w:jc w:val="left"/>
+                <w:rPr>
+                  <w:noProof/>
+                </w:rPr>
+              </w:pPr>
+              <w:r>
+                <w:rPr>
+                  <w:noProof/>
+                </w:rPr>
+                <w:t xml:space="preserve">Fitzgerald, S. S. M., 2012. </w:t>
+              </w:r>
+              <w:r>
+                <w:rPr>
+                  <w:i/>
+                  <w:iCs/>
+                  <w:noProof/>
+                </w:rPr>
+                <w:t xml:space="preserve">The Arduino Project Book. </w:t>
+              </w:r>
+              <w:r>
+                <w:rPr>
+                  <w:noProof/>
+                </w:rPr>
+                <w:t>Torino: Arduino LLC.</w:t>
+              </w:r>
+            </w:p>
+            <w:p>
+              <w:pPr>
+                <w:pStyle w:val="Bibliography"/>
+                <w:jc w:val="left"/>
                 <w:rPr>
                   <w:noProof/>
                 </w:rPr>
@@ -21077,6 +21272,7 @@
             <w:p>
               <w:pPr>
                 <w:pStyle w:val="Bibliography"/>
+                <w:jc w:val="left"/>
                 <w:rPr>
                   <w:noProof/>
                 </w:rPr>
@@ -21126,6 +21322,7 @@
             <w:p>
               <w:pPr>
                 <w:pStyle w:val="Bibliography"/>
+                <w:jc w:val="left"/>
                 <w:rPr>
                   <w:noProof/>
                 </w:rPr>
@@ -21140,6 +21337,7 @@
             <w:p>
               <w:pPr>
                 <w:pStyle w:val="Bibliography"/>
+                <w:jc w:val="left"/>
                 <w:rPr>
                   <w:noProof/>
                 </w:rPr>
@@ -21168,6 +21366,7 @@
             <w:p>
               <w:pPr>
                 <w:pStyle w:val="Bibliography"/>
+                <w:jc w:val="left"/>
                 <w:rPr>
                   <w:noProof/>
                 </w:rPr>
@@ -21196,6 +21395,7 @@
             <w:p>
               <w:pPr>
                 <w:pStyle w:val="Bibliography"/>
+                <w:jc w:val="left"/>
                 <w:rPr>
                   <w:noProof/>
                 </w:rPr>
@@ -21224,6 +21424,65 @@
             <w:p>
               <w:pPr>
                 <w:pStyle w:val="Bibliography"/>
+                <w:jc w:val="left"/>
+                <w:rPr>
+                  <w:noProof/>
+                </w:rPr>
+              </w:pPr>
+              <w:r>
+                <w:rPr>
+                  <w:noProof/>
+                </w:rPr>
+                <w:t xml:space="preserve">Murphy, R., 2017. </w:t>
+              </w:r>
+              <w:r>
+                <w:rPr>
+                  <w:i/>
+                  <w:iCs/>
+                  <w:noProof/>
+                </w:rPr>
+                <w:t xml:space="preserve">USB HID Basics with PSoC 3 and PSoC 5LP. </w:t>
+              </w:r>
+              <w:r>
+                <w:rPr>
+                  <w:noProof/>
+                </w:rPr>
+                <w:t>s.l.:Cypress.</w:t>
+              </w:r>
+            </w:p>
+            <w:p>
+              <w:pPr>
+                <w:pStyle w:val="Bibliography"/>
+                <w:jc w:val="left"/>
+                <w:rPr>
+                  <w:noProof/>
+                </w:rPr>
+              </w:pPr>
+              <w:r>
+                <w:rPr>
+                  <w:noProof/>
+                </w:rPr>
+                <w:t xml:space="preserve">Schmidt-Jones, C., 2016. </w:t>
+              </w:r>
+              <w:r>
+                <w:rPr>
+                  <w:i/>
+                  <w:iCs/>
+                  <w:noProof/>
+                </w:rPr>
+                <w:t xml:space="preserve">Common Notation for Guitar Tabluature Readers. </w:t>
+              </w:r>
+              <w:r>
+                <w:rPr>
+                  <w:noProof/>
+                </w:rPr>
+                <w:t>s.l.:s.n.</w:t>
+              </w:r>
+            </w:p>
+            <w:p>
+              <w:pPr>
+                <w:pStyle w:val="Bibliography"/>
+                <w:jc w:val="left"/>
                 <w:rPr>
                   <w:noProof/>
                 </w:rPr>
@@ -21252,6 +21511,36 @@
             <w:p>
               <w:pPr>
                 <w:pStyle w:val="Bibliography"/>
+                <w:jc w:val="left"/>
+                <w:rPr>
+                  <w:noProof/>
+                </w:rPr>
+              </w:pPr>
+              <w:r>
+                <w:rPr>
+                  <w:noProof/>
+                </w:rPr>
+                <w:t xml:space="preserve">Sulaiman, S. S. M., 2008. Web caching and prefetching: What, why, and how?. </w:t>
+              </w:r>
+              <w:r>
+                <w:rPr>
+                  <w:i/>
+                  <w:iCs/>
+                  <w:noProof/>
+                </w:rPr>
+                <w:t>Proceedings - International Symposium on Information Technology</w:t>
+              </w:r>
+              <w:r>
+                <w:rPr>
+                  <w:noProof/>
+                </w:rPr>
+                <w:t xml:space="preserve">. </w:t>
+              </w:r>
+            </w:p>
+            <w:p>
+              <w:pPr>
+                <w:pStyle w:val="Bibliography"/>
+                <w:jc w:val="left"/>
                 <w:rPr>
                   <w:noProof/>
                 </w:rPr>
@@ -21280,6 +21569,7 @@
             <w:p>
               <w:pPr>
                 <w:pStyle w:val="Bibliography"/>
+                <w:jc w:val="left"/>
                 <w:rPr>
                   <w:noProof/>
                 </w:rPr>
@@ -21329,6 +21619,7 @@
       </w:pPr>
       <w:bookmarkStart w:id="37" w:name="_Toc117197783"/>
       <w:r>
+        <w:lastRenderedPageBreak/>
         <w:t>Bibliography</w:t>
       </w:r>
       <w:bookmarkEnd w:id="37"/>
@@ -25430,11 +25721,49 @@
     <b:Publisher>Cypress</b:Publisher>
     <b:RefOrder>19</b:RefOrder>
   </b:Source>
+  <b:Source>
+    <b:Tag>Csí09</b:Tag>
+    <b:SourceType>Book</b:SourceType>
+    <b:Guid>{6933392E-707A-4AF4-B0E9-84DE554E7A10}</b:Guid>
+    <b:Author>
+      <b:Author>
+        <b:NameList>
+          <b:Person>
+            <b:Last>Csíkszentmihályi</b:Last>
+            <b:First>M.</b:First>
+          </b:Person>
+        </b:NameList>
+      </b:Author>
+    </b:Author>
+    <b:Title>Flow: The psychology of optimal experience. New York: Harper Perennial Modern</b:Title>
+    <b:Year>2009</b:Year>
+    <b:RefOrder>20</b:RefOrder>
+  </b:Source>
+  <b:Source>
+    <b:Tag>Sul08</b:Tag>
+    <b:SourceType>ArticleInAPeriodical</b:SourceType>
+    <b:Guid>{3CFEE4C1-31FB-4165-BF00-DC491A232729}</b:Guid>
+    <b:Author>
+      <b:Author>
+        <b:NameList>
+          <b:Person>
+            <b:Last>Sulaiman</b:Last>
+            <b:First>S.,</b:First>
+            <b:Middle>Siti, M.,</b:Middle>
+          </b:Person>
+        </b:NameList>
+      </b:Author>
+    </b:Author>
+    <b:Title>Web caching and prefetching: What, why, and how?</b:Title>
+    <b:Year>2008</b:Year>
+    <b:PeriodicalTitle>Proceedings - International Symposium on Information Technology</b:PeriodicalTitle>
+    <b:RefOrder>21</b:RefOrder>
+  </b:Source>
 </b:Sources>
 </file>
 
 <file path=customXml/itemProps1.xml><?xml version="1.0" encoding="utf-8"?>
-<ds:datastoreItem xmlns:ds="http://schemas.openxmlformats.org/officeDocument/2006/customXml" ds:itemID="{53D4310A-2F37-4E2C-904C-9F847E235EDA}">
+<ds:datastoreItem xmlns:ds="http://schemas.openxmlformats.org/officeDocument/2006/customXml" ds:itemID="{38AFBAD6-6B37-40DE-8224-F112745AD0BD}">
   <ds:schemaRefs>
     <ds:schemaRef ds:uri="http://schemas.openxmlformats.org/officeDocument/2006/bibliography"/>
   </ds:schemaRefs>

</xml_diff>